<commit_message>
added prototypes for some pages
</commit_message>
<xml_diff>
--- a/docs/2_projektterv.docx
+++ b/docs/2_projektterv.docx
@@ -876,7 +876,7 @@
                     <pic:cNvPicPr/>
                   </pic:nvPicPr>
                   <pic:blipFill>
-                    <a:blip r:embed="rId4">
+                    <a:blip r:embed="rId5">
                       <a:extLst>
                         <a:ext uri="{28A0092B-C50C-407E-A947-70E740481C1C}">
                           <a14:useLocalDpi xmlns:a14="http://schemas.microsoft.com/office/drawing/2010/main" val="0"/>
@@ -1053,7 +1053,7 @@
                     <pic:cNvPicPr/>
                   </pic:nvPicPr>
                   <pic:blipFill>
-                    <a:blip r:embed="rId5">
+                    <a:blip r:embed="rId6">
                       <a:extLst>
                         <a:ext uri="{28A0092B-C50C-407E-A947-70E740481C1C}">
                           <a14:useLocalDpi xmlns:a14="http://schemas.microsoft.com/office/drawing/2010/main" val="0"/>
@@ -1100,7 +1100,7 @@
         </w:rPr>
         <w:t xml:space="preserve">( raw: </w:t>
       </w:r>
-      <w:hyperlink r:id="rId6" w:history="1">
+      <w:hyperlink r:id="rId7" w:history="1">
         <w:r>
           <w:rPr>
             <w:rStyle w:val="Hyperlink"/>
@@ -1630,7 +1630,7 @@
       <w:r>
         <w:t xml:space="preserve">, </w:t>
       </w:r>
-      <w:hyperlink r:id="rId7" w:history="1">
+      <w:hyperlink r:id="rId8" w:history="1">
         <w:r>
           <w:rPr>
             <w:rStyle w:val="Hyperlink"/>
@@ -15166,12 +15166,77 @@
       </w:r>
     </w:p>
     <w:p>
-      <w:pPr>
-        <w:jc w:val="center"/>
+      <w:r>
         <w:rPr>
           <w:lang w:val="hu-HU"/>
         </w:rPr>
-      </w:pPr>
+        <w:t>Megjegyzések</w:t>
+      </w:r>
+      <w:r>
+        <w:t>: A sz</w:t>
+      </w:r>
+      <w:r>
+        <w:rPr>
+          <w:lang w:val="hu-HU"/>
+        </w:rPr>
+        <w:t xml:space="preserve">ögletes zárójelek között szereplő szövegek a megjelenést befolyásoló tényezők, nem konkrét elemként értendők. A tervek nem véglegesek, sokkal inkább távoli iránymutatók, biztosan át fognak esni módosításokon. </w:t>
+      </w:r>
+      <w:r>
+        <w:t>Az [IFLI] jel</w:t>
+      </w:r>
+      <w:r>
+        <w:rPr>
+          <w:lang w:val="hu-HU"/>
+        </w:rPr>
+        <w:t>ölés az if logged in</w:t>
+      </w:r>
+      <w:r>
+        <w:t>-et r</w:t>
+      </w:r>
+      <w:r>
+        <w:rPr>
+          <w:lang w:val="hu-HU"/>
+        </w:rPr>
+        <w:t>övidíti, tehát azok a funkciók csak akkor érhetőek el, ha a felhasználó sikeresen bejelentkezett</w:t>
+      </w:r>
+      <w:r>
+        <w:t>. A tervezett oldalak t</w:t>
+      </w:r>
+      <w:r>
+        <w:rPr>
+          <w:lang w:val="hu-HU"/>
+        </w:rPr>
+        <w:t>öredékére lett megvalósítva képernyőterv, viszont hasonló elképzelés alapján lesznek felépítve a további funkciók</w:t>
+      </w:r>
+      <w:r>
+        <w:t>. A men</w:t>
+      </w:r>
+      <w:r>
+        <w:rPr>
+          <w:lang w:val="hu-HU"/>
+        </w:rPr>
+        <w:t>üben a kép, melyben U betű szerepel valamilyen felhasználói ikonnal helyettesítendő</w:t>
+      </w:r>
+      <w:r>
+        <w:t>.</w:t>
+      </w:r>
+    </w:p>
+    <w:p/>
+    <w:p>
+      <w:pPr>
+        <w:rPr>
+          <w:lang w:val="hu-HU"/>
+        </w:rPr>
+      </w:pPr>
+      <w:r>
+        <w:t>F</w:t>
+      </w:r>
+      <w:r>
+        <w:rPr>
+          <w:lang w:val="hu-HU"/>
+        </w:rPr>
+        <w:t>őoldal</w:t>
+      </w:r>
     </w:p>
     <w:p>
       <w:pPr>
@@ -15181,9 +15246,232 @@
       </w:pPr>
       <w:r>
         <w:rPr>
+          <w:noProof/>
           <w:color w:val="FF0000"/>
         </w:rPr>
-        <w:t>Bármely más módszer alkalmazható. Az itt feltüntetett tervek pluszpontként számítanak a végső pontszámban.</w:t>
+        <w:drawing>
+          <wp:inline distT="0" distB="0" distL="0" distR="0" wp14:anchorId="39A3C1F3" wp14:editId="24ECDBCF">
+            <wp:extent cx="6645910" cy="3738245"/>
+            <wp:effectExtent l="0" t="0" r="2540" b="0"/>
+            <wp:docPr id="15" name="Picture 15"/>
+            <wp:cNvGraphicFramePr>
+              <a:graphicFrameLocks xmlns:a="http://schemas.openxmlformats.org/drawingml/2006/main" noChangeAspect="1"/>
+            </wp:cNvGraphicFramePr>
+            <a:graphic xmlns:a="http://schemas.openxmlformats.org/drawingml/2006/main">
+              <a:graphicData uri="http://schemas.openxmlformats.org/drawingml/2006/picture">
+                <pic:pic xmlns:pic="http://schemas.openxmlformats.org/drawingml/2006/picture">
+                  <pic:nvPicPr>
+                    <pic:cNvPr id="15" name="Picture 15"/>
+                    <pic:cNvPicPr/>
+                  </pic:nvPicPr>
+                  <pic:blipFill>
+                    <a:blip r:embed="rId9" cstate="print">
+                      <a:extLst>
+                        <a:ext uri="{28A0092B-C50C-407E-A947-70E740481C1C}">
+                          <a14:useLocalDpi xmlns:a14="http://schemas.microsoft.com/office/drawing/2010/main" val="0"/>
+                        </a:ext>
+                      </a:extLst>
+                    </a:blip>
+                    <a:stretch>
+                      <a:fillRect/>
+                    </a:stretch>
+                  </pic:blipFill>
+                  <pic:spPr>
+                    <a:xfrm>
+                      <a:off x="0" y="0"/>
+                      <a:ext cx="6645910" cy="3738245"/>
+                    </a:xfrm>
+                    <a:prstGeom prst="rect">
+                      <a:avLst/>
+                    </a:prstGeom>
+                  </pic:spPr>
+                </pic:pic>
+              </a:graphicData>
+            </a:graphic>
+          </wp:inline>
+        </w:drawing>
+      </w:r>
+    </w:p>
+    <w:p>
+      <w:pPr>
+        <w:rPr>
+          <w:color w:val="FF0000"/>
+        </w:rPr>
+      </w:pPr>
+    </w:p>
+    <w:p>
+      <w:r>
+        <w:t>Könyv részletes adatainak listázása</w:t>
+      </w:r>
+    </w:p>
+    <w:p>
+      <w:r>
+        <w:rPr>
+          <w:noProof/>
+        </w:rPr>
+        <w:lastRenderedPageBreak/>
+        <w:drawing>
+          <wp:inline distT="0" distB="0" distL="0" distR="0" wp14:anchorId="10382503" wp14:editId="66F30408">
+            <wp:extent cx="6645910" cy="3738245"/>
+            <wp:effectExtent l="0" t="0" r="2540" b="0"/>
+            <wp:docPr id="16" name="Picture 16"/>
+            <wp:cNvGraphicFramePr>
+              <a:graphicFrameLocks xmlns:a="http://schemas.openxmlformats.org/drawingml/2006/main" noChangeAspect="1"/>
+            </wp:cNvGraphicFramePr>
+            <a:graphic xmlns:a="http://schemas.openxmlformats.org/drawingml/2006/main">
+              <a:graphicData uri="http://schemas.openxmlformats.org/drawingml/2006/picture">
+                <pic:pic xmlns:pic="http://schemas.openxmlformats.org/drawingml/2006/picture">
+                  <pic:nvPicPr>
+                    <pic:cNvPr id="16" name="Picture 16"/>
+                    <pic:cNvPicPr/>
+                  </pic:nvPicPr>
+                  <pic:blipFill>
+                    <a:blip r:embed="rId10" cstate="print">
+                      <a:extLst>
+                        <a:ext uri="{28A0092B-C50C-407E-A947-70E740481C1C}">
+                          <a14:useLocalDpi xmlns:a14="http://schemas.microsoft.com/office/drawing/2010/main" val="0"/>
+                        </a:ext>
+                      </a:extLst>
+                    </a:blip>
+                    <a:stretch>
+                      <a:fillRect/>
+                    </a:stretch>
+                  </pic:blipFill>
+                  <pic:spPr>
+                    <a:xfrm>
+                      <a:off x="0" y="0"/>
+                      <a:ext cx="6645910" cy="3738245"/>
+                    </a:xfrm>
+                    <a:prstGeom prst="rect">
+                      <a:avLst/>
+                    </a:prstGeom>
+                  </pic:spPr>
+                </pic:pic>
+              </a:graphicData>
+            </a:graphic>
+          </wp:inline>
+        </w:drawing>
+      </w:r>
+    </w:p>
+    <w:p/>
+    <w:p>
+      <w:r>
+        <w:t xml:space="preserve">Az </w:t>
+      </w:r>
+      <w:r>
+        <w:rPr>
+          <w:lang w:val="hu-HU"/>
+        </w:rPr>
+        <w:t>áruházak leírása</w:t>
+      </w:r>
+    </w:p>
+    <w:p>
+      <w:r>
+        <w:rPr>
+          <w:noProof/>
+        </w:rPr>
+        <w:drawing>
+          <wp:inline distT="0" distB="0" distL="0" distR="0" wp14:anchorId="6FBB5FF5" wp14:editId="03883AD2">
+            <wp:extent cx="6645910" cy="3738245"/>
+            <wp:effectExtent l="0" t="0" r="2540" b="0"/>
+            <wp:docPr id="17" name="Picture 17"/>
+            <wp:cNvGraphicFramePr>
+              <a:graphicFrameLocks xmlns:a="http://schemas.openxmlformats.org/drawingml/2006/main" noChangeAspect="1"/>
+            </wp:cNvGraphicFramePr>
+            <a:graphic xmlns:a="http://schemas.openxmlformats.org/drawingml/2006/main">
+              <a:graphicData uri="http://schemas.openxmlformats.org/drawingml/2006/picture">
+                <pic:pic xmlns:pic="http://schemas.openxmlformats.org/drawingml/2006/picture">
+                  <pic:nvPicPr>
+                    <pic:cNvPr id="17" name="Picture 17"/>
+                    <pic:cNvPicPr/>
+                  </pic:nvPicPr>
+                  <pic:blipFill>
+                    <a:blip r:embed="rId11" cstate="print">
+                      <a:extLst>
+                        <a:ext uri="{28A0092B-C50C-407E-A947-70E740481C1C}">
+                          <a14:useLocalDpi xmlns:a14="http://schemas.microsoft.com/office/drawing/2010/main" val="0"/>
+                        </a:ext>
+                      </a:extLst>
+                    </a:blip>
+                    <a:stretch>
+                      <a:fillRect/>
+                    </a:stretch>
+                  </pic:blipFill>
+                  <pic:spPr>
+                    <a:xfrm>
+                      <a:off x="0" y="0"/>
+                      <a:ext cx="6645910" cy="3738245"/>
+                    </a:xfrm>
+                    <a:prstGeom prst="rect">
+                      <a:avLst/>
+                    </a:prstGeom>
+                  </pic:spPr>
+                </pic:pic>
+              </a:graphicData>
+            </a:graphic>
+          </wp:inline>
+        </w:drawing>
+      </w:r>
+    </w:p>
+    <w:p/>
+    <w:p>
+      <w:r>
+        <w:t>Felhaszn</w:t>
+      </w:r>
+      <w:r>
+        <w:rPr>
+          <w:lang w:val="hu-HU"/>
+        </w:rPr>
+        <w:t>álói profil</w:t>
+      </w:r>
+    </w:p>
+    <w:p>
+      <w:r>
+        <w:rPr>
+          <w:noProof/>
+        </w:rPr>
+        <w:lastRenderedPageBreak/>
+        <w:drawing>
+          <wp:inline distT="0" distB="0" distL="0" distR="0" wp14:anchorId="0600FC67" wp14:editId="55E10019">
+            <wp:extent cx="6645910" cy="3738245"/>
+            <wp:effectExtent l="0" t="0" r="2540" b="0"/>
+            <wp:docPr id="18" name="Picture 18"/>
+            <wp:cNvGraphicFramePr>
+              <a:graphicFrameLocks xmlns:a="http://schemas.openxmlformats.org/drawingml/2006/main" noChangeAspect="1"/>
+            </wp:cNvGraphicFramePr>
+            <a:graphic xmlns:a="http://schemas.openxmlformats.org/drawingml/2006/main">
+              <a:graphicData uri="http://schemas.openxmlformats.org/drawingml/2006/picture">
+                <pic:pic xmlns:pic="http://schemas.openxmlformats.org/drawingml/2006/picture">
+                  <pic:nvPicPr>
+                    <pic:cNvPr id="18" name="Picture 18"/>
+                    <pic:cNvPicPr/>
+                  </pic:nvPicPr>
+                  <pic:blipFill>
+                    <a:blip r:embed="rId12" cstate="print">
+                      <a:extLst>
+                        <a:ext uri="{28A0092B-C50C-407E-A947-70E740481C1C}">
+                          <a14:useLocalDpi xmlns:a14="http://schemas.microsoft.com/office/drawing/2010/main" val="0"/>
+                        </a:ext>
+                      </a:extLst>
+                    </a:blip>
+                    <a:stretch>
+                      <a:fillRect/>
+                    </a:stretch>
+                  </pic:blipFill>
+                  <pic:spPr>
+                    <a:xfrm>
+                      <a:off x="0" y="0"/>
+                      <a:ext cx="6645910" cy="3738245"/>
+                    </a:xfrm>
+                    <a:prstGeom prst="rect">
+                      <a:avLst/>
+                    </a:prstGeom>
+                  </pic:spPr>
+                </pic:pic>
+              </a:graphicData>
+            </a:graphic>
+          </wp:inline>
+        </w:drawing>
       </w:r>
     </w:p>
     <w:sectPr>
@@ -16279,4 +16567,16 @@
   <a:objectDefaults/>
   <a:extraClrSchemeLst/>
 </a:theme>
+</file>
+
+<file path=customXml/item1.xml><?xml version="1.0" encoding="utf-8"?>
+<b:Sources xmlns:b="http://schemas.openxmlformats.org/officeDocument/2006/bibliography" xmlns="http://schemas.openxmlformats.org/officeDocument/2006/bibliography" SelectedStyle="\APASixthEditionOfficeOnline.xsl" StyleName="APA" Version="6"/>
+</file>
+
+<file path=customXml/itemProps1.xml><?xml version="1.0" encoding="utf-8"?>
+<ds:datastoreItem xmlns:ds="http://schemas.openxmlformats.org/officeDocument/2006/customXml" ds:itemID="{F0656333-B85B-4C8A-AB6A-6952B130F16F}">
+  <ds:schemaRefs>
+    <ds:schemaRef ds:uri="http://schemas.openxmlformats.org/officeDocument/2006/bibliography"/>
+  </ds:schemaRefs>
+</ds:datastoreItem>
 </file>
</xml_diff>

<commit_message>
updated projektterv -> munkaterv
</commit_message>
<xml_diff>
--- a/docs/2_projektterv.docx
+++ b/docs/2_projektterv.docx
@@ -1067,13 +1067,13 @@
         <w:rPr>
           <w:lang w:val="hu-HU" w:eastAsia="hu-HU"/>
         </w:rPr>
-        <w:t>megjelenítése</w:t>
+        <w:t>megjelenítése, olcsó könyvek listázása</w:t>
       </w:r>
       <w:r>
         <w:rPr>
           <w:lang w:val="hu-HU" w:eastAsia="hu-HU"/>
         </w:rPr>
-        <w:t>, olcsó könyvek listázása</w:t>
+        <w:t>, ajánlások</w:t>
       </w:r>
       <w:r>
         <w:rPr>
@@ -1324,6 +1324,58 @@
       <w:pPr>
         <w:pStyle w:val="ListParagraph"/>
         <w:numPr>
+          <w:ilvl w:val="2"/>
+          <w:numId w:val="1"/>
+        </w:numPr>
+        <w:spacing w:line="360" w:lineRule="auto"/>
+        <w:rPr>
+          <w:lang w:val="hu-HU"/>
+        </w:rPr>
+      </w:pPr>
+      <w:r>
+        <w:rPr>
+          <w:lang w:val="hu-HU"/>
+        </w:rPr>
+        <w:t>A jelenlegi</w:t>
+      </w:r>
+      <w:r>
+        <w:rPr>
+          <w:lang w:val="hu-HU"/>
+        </w:rPr>
+        <w:t xml:space="preserve"> </w:t>
+      </w:r>
+      <w:r>
+        <w:rPr>
+          <w:lang w:val="hu-HU"/>
+        </w:rPr>
+        <w:t xml:space="preserve">view </w:t>
+      </w:r>
+      <w:r>
+        <w:rPr>
+          <w:lang w:val="hu-HU"/>
+        </w:rPr>
+        <w:t>elemekhe</w:t>
+      </w:r>
+      <w:r>
+        <w:rPr>
+          <w:lang w:val="hu-HU"/>
+        </w:rPr>
+        <w:t>z</w:t>
+      </w:r>
+      <w:r>
+        <w:rPr>
+          <w:lang w:val="hu-HU"/>
+        </w:rPr>
+        <w:t xml:space="preserve"> hozzáadni az eljárások által produkált extra információkat</w:t>
+      </w:r>
+      <w:r>
+        <w:t>.</w:t>
+      </w:r>
+    </w:p>
+    <w:p>
+      <w:pPr>
+        <w:pStyle w:val="ListParagraph"/>
+        <w:numPr>
           <w:ilvl w:val="1"/>
           <w:numId w:val="1"/>
         </w:numPr>
@@ -1337,6 +1389,15 @@
           <w:lang w:val="hu-HU"/>
         </w:rPr>
         <w:t>Üzleti logika továbbfejlesztése</w:t>
+      </w:r>
+      <w:r>
+        <w:rPr>
+          <w:lang w:val="hu-HU"/>
+        </w:rPr>
+        <w:t xml:space="preserve"> (alapvetően CRUD műveletek megvalósítása</w:t>
+      </w:r>
+      <w:r>
+        <w:t>)</w:t>
       </w:r>
     </w:p>
     <w:p>
@@ -1393,10 +1454,200 @@
         </w:rPr>
       </w:pPr>
       <w:r>
+        <w:t>Í</w:t>
+      </w:r>
+      <w:r>
+        <w:t>r</w:t>
+      </w:r>
+      <w:r>
+        <w:rPr>
+          <w:lang w:val="hu-HU"/>
+        </w:rPr>
+        <w:t>ók felvétele és kezelése</w:t>
+      </w:r>
+    </w:p>
+    <w:p>
+      <w:pPr>
+        <w:pStyle w:val="ListParagraph"/>
+        <w:numPr>
+          <w:ilvl w:val="2"/>
+          <w:numId w:val="1"/>
+        </w:numPr>
+        <w:spacing w:line="360" w:lineRule="auto"/>
+        <w:rPr>
+          <w:lang w:val="hu-HU"/>
+        </w:rPr>
+      </w:pPr>
+      <w:r>
         <w:rPr>
           <w:lang w:val="hu-HU"/>
         </w:rPr>
         <w:t>Áruházak felvétele és kezelése</w:t>
+      </w:r>
+    </w:p>
+    <w:p>
+      <w:pPr>
+        <w:pStyle w:val="ListParagraph"/>
+        <w:numPr>
+          <w:ilvl w:val="2"/>
+          <w:numId w:val="1"/>
+        </w:numPr>
+        <w:spacing w:line="360" w:lineRule="auto"/>
+        <w:rPr>
+          <w:lang w:val="hu-HU"/>
+        </w:rPr>
+      </w:pPr>
+      <w:r>
+        <w:rPr>
+          <w:lang w:val="hu-HU"/>
+        </w:rPr>
+        <w:t>Ügyfelek</w:t>
+      </w:r>
+      <w:r>
+        <w:rPr>
+          <w:lang w:val="hu-HU"/>
+        </w:rPr>
+        <w:t xml:space="preserve"> felvétele és</w:t>
+      </w:r>
+      <w:r>
+        <w:rPr>
+          <w:lang w:val="hu-HU"/>
+        </w:rPr>
+        <w:t xml:space="preserve"> kezelése</w:t>
+      </w:r>
+    </w:p>
+    <w:p>
+      <w:pPr>
+        <w:pStyle w:val="ListParagraph"/>
+        <w:numPr>
+          <w:ilvl w:val="2"/>
+          <w:numId w:val="1"/>
+        </w:numPr>
+        <w:spacing w:line="360" w:lineRule="auto"/>
+        <w:rPr>
+          <w:lang w:val="hu-HU"/>
+        </w:rPr>
+      </w:pPr>
+      <w:r>
+        <w:t>K</w:t>
+      </w:r>
+      <w:r>
+        <w:rPr>
+          <w:lang w:val="hu-HU"/>
+        </w:rPr>
+        <w:t>ívánságlista</w:t>
+      </w:r>
+      <w:r>
+        <w:rPr>
+          <w:lang w:val="hu-HU"/>
+        </w:rPr>
+        <w:t xml:space="preserve"> felvétele és</w:t>
+      </w:r>
+      <w:r>
+        <w:rPr>
+          <w:lang w:val="hu-HU"/>
+        </w:rPr>
+        <w:t xml:space="preserve"> kezelése</w:t>
+      </w:r>
+    </w:p>
+    <w:p>
+      <w:pPr>
+        <w:pStyle w:val="ListParagraph"/>
+        <w:numPr>
+          <w:ilvl w:val="2"/>
+          <w:numId w:val="1"/>
+        </w:numPr>
+        <w:spacing w:line="360" w:lineRule="auto"/>
+        <w:rPr>
+          <w:lang w:val="hu-HU"/>
+        </w:rPr>
+      </w:pPr>
+      <w:r>
+        <w:rPr>
+          <w:lang w:val="hu-HU"/>
+        </w:rPr>
+        <w:t>Rendelések</w:t>
+      </w:r>
+      <w:r>
+        <w:rPr>
+          <w:lang w:val="hu-HU"/>
+        </w:rPr>
+        <w:t xml:space="preserve"> felvétele és</w:t>
+      </w:r>
+      <w:r>
+        <w:rPr>
+          <w:lang w:val="hu-HU"/>
+        </w:rPr>
+        <w:t xml:space="preserve"> kezelése</w:t>
+      </w:r>
+    </w:p>
+    <w:p>
+      <w:pPr>
+        <w:pStyle w:val="ListParagraph"/>
+        <w:numPr>
+          <w:ilvl w:val="2"/>
+          <w:numId w:val="1"/>
+        </w:numPr>
+        <w:spacing w:line="360" w:lineRule="auto"/>
+        <w:rPr>
+          <w:lang w:val="hu-HU"/>
+        </w:rPr>
+      </w:pPr>
+      <w:r>
+        <w:rPr>
+          <w:lang w:val="hu-HU"/>
+        </w:rPr>
+        <w:t>Számlák generálása rendeléshez</w:t>
+      </w:r>
+    </w:p>
+    <w:p>
+      <w:pPr>
+        <w:pStyle w:val="ListParagraph"/>
+        <w:numPr>
+          <w:ilvl w:val="2"/>
+          <w:numId w:val="1"/>
+        </w:numPr>
+        <w:spacing w:line="360" w:lineRule="auto"/>
+        <w:rPr>
+          <w:lang w:val="hu-HU"/>
+        </w:rPr>
+      </w:pPr>
+      <w:r>
+        <w:rPr>
+          <w:lang w:val="hu-HU"/>
+        </w:rPr>
+        <w:t>Nyitvatartási órák kezelése</w:t>
+      </w:r>
+    </w:p>
+    <w:p>
+      <w:pPr>
+        <w:pStyle w:val="ListParagraph"/>
+        <w:numPr>
+          <w:ilvl w:val="2"/>
+          <w:numId w:val="1"/>
+        </w:numPr>
+        <w:spacing w:line="360" w:lineRule="auto"/>
+        <w:rPr>
+          <w:lang w:val="hu-HU"/>
+        </w:rPr>
+      </w:pPr>
+      <w:r>
+        <w:t>Figyelmeztet</w:t>
+      </w:r>
+      <w:r>
+        <w:rPr>
+          <w:lang w:val="hu-HU"/>
+        </w:rPr>
+        <w:t xml:space="preserve">ések </w:t>
+      </w:r>
+      <w:r>
+        <w:t>kezel</w:t>
+      </w:r>
+      <w:r>
+        <w:rPr>
+          <w:lang w:val="hu-HU"/>
+        </w:rPr>
+        <w:t>ése</w:t>
       </w:r>
     </w:p>
     <w:p>
@@ -1415,7 +1666,333 @@
         <w:rPr>
           <w:lang w:val="hu-HU"/>
         </w:rPr>
+        <w:t>Triggerek:</w:t>
+      </w:r>
+    </w:p>
+    <w:p>
+      <w:pPr>
+        <w:pStyle w:val="ListParagraph"/>
+        <w:numPr>
+          <w:ilvl w:val="2"/>
+          <w:numId w:val="1"/>
+        </w:numPr>
+        <w:spacing w:line="360" w:lineRule="auto"/>
+        <w:rPr>
+          <w:lang w:val="hu-HU"/>
+        </w:rPr>
+      </w:pPr>
+      <w:r>
+        <w:rPr>
+          <w:lang w:val="hu-HU"/>
+        </w:rPr>
+        <w:t>Törzsvásárlóvá válás</w:t>
+      </w:r>
+    </w:p>
+    <w:p>
+      <w:pPr>
+        <w:pStyle w:val="ListParagraph"/>
+        <w:numPr>
+          <w:ilvl w:val="2"/>
+          <w:numId w:val="1"/>
+        </w:numPr>
+        <w:spacing w:line="360" w:lineRule="auto"/>
+        <w:rPr>
+          <w:lang w:val="hu-HU"/>
+        </w:rPr>
+      </w:pPr>
+      <w:r>
+        <w:rPr>
+          <w:lang w:val="hu-HU" w:eastAsia="hu-HU"/>
+        </w:rPr>
+        <w:t>Törzsvásárlói státusz elveszítése, ha a felhasználó nem lép be 3 hónap leforgása alatt</w:t>
+      </w:r>
+    </w:p>
+    <w:p>
+      <w:pPr>
+        <w:pStyle w:val="ListParagraph"/>
+        <w:numPr>
+          <w:ilvl w:val="2"/>
+          <w:numId w:val="1"/>
+        </w:numPr>
+        <w:spacing w:line="360" w:lineRule="auto"/>
+        <w:rPr>
+          <w:lang w:val="hu-HU"/>
+        </w:rPr>
+      </w:pPr>
+      <w:r>
+        <w:rPr>
+          <w:lang w:val="hu-HU" w:eastAsia="hu-HU"/>
+        </w:rPr>
+        <w:t>Jelzés, ha egy kívánságlistás könyv akciós lesz</w:t>
+      </w:r>
+    </w:p>
+    <w:p>
+      <w:pPr>
+        <w:pStyle w:val="ListParagraph"/>
+        <w:numPr>
+          <w:ilvl w:val="2"/>
+          <w:numId w:val="1"/>
+        </w:numPr>
+        <w:spacing w:line="360" w:lineRule="auto"/>
+        <w:rPr>
+          <w:lang w:val="hu-HU"/>
+        </w:rPr>
+      </w:pPr>
+      <w:r>
+        <w:rPr>
+          <w:lang w:val="hu-HU" w:eastAsia="hu-HU"/>
+        </w:rPr>
+        <w:t>Jelzés, ha egy kívánságlistás könyv újra kapható lesz</w:t>
+      </w:r>
+    </w:p>
+    <w:p>
+      <w:pPr>
+        <w:pStyle w:val="ListParagraph"/>
+        <w:numPr>
+          <w:ilvl w:val="2"/>
+          <w:numId w:val="1"/>
+        </w:numPr>
+        <w:spacing w:line="360" w:lineRule="auto"/>
+        <w:rPr>
+          <w:lang w:val="hu-HU"/>
+        </w:rPr>
+      </w:pPr>
+      <w:r>
+        <w:rPr>
+          <w:lang w:val="hu-HU" w:eastAsia="hu-HU"/>
+        </w:rPr>
         <w:t>Figyelmeztetés készlet kimerüléséről</w:t>
+      </w:r>
+    </w:p>
+    <w:p>
+      <w:pPr>
+        <w:pStyle w:val="ListParagraph"/>
+        <w:numPr>
+          <w:ilvl w:val="2"/>
+          <w:numId w:val="1"/>
+        </w:numPr>
+        <w:spacing w:line="360" w:lineRule="auto"/>
+        <w:rPr>
+          <w:lang w:val="hu-HU"/>
+        </w:rPr>
+      </w:pPr>
+      <w:r>
+        <w:rPr>
+          <w:lang w:val="hu-HU" w:eastAsia="hu-HU"/>
+        </w:rPr>
+        <w:t>Könyv törlése a rendszerből, ha az utolsó példányt is eladták</w:t>
+      </w:r>
+      <w:r>
+        <w:rPr>
+          <w:lang w:eastAsia="hu-HU"/>
+        </w:rPr>
+        <w:t>.</w:t>
+      </w:r>
+    </w:p>
+    <w:p>
+      <w:pPr>
+        <w:pStyle w:val="ListParagraph"/>
+        <w:numPr>
+          <w:ilvl w:val="1"/>
+          <w:numId w:val="1"/>
+        </w:numPr>
+        <w:spacing w:line="360" w:lineRule="auto"/>
+        <w:rPr>
+          <w:lang w:val="hu-HU"/>
+        </w:rPr>
+      </w:pPr>
+      <w:r>
+        <w:rPr>
+          <w:lang w:val="hu-HU"/>
+        </w:rPr>
+        <w:t>Tárolt eljárások</w:t>
+      </w:r>
+      <w:r>
+        <w:t>/f</w:t>
+      </w:r>
+      <w:r>
+        <w:rPr>
+          <w:lang w:val="hu-HU"/>
+        </w:rPr>
+        <w:t>üggvények</w:t>
+      </w:r>
+      <w:r>
+        <w:t>:</w:t>
+      </w:r>
+    </w:p>
+    <w:p>
+      <w:pPr>
+        <w:pStyle w:val="ListParagraph"/>
+        <w:numPr>
+          <w:ilvl w:val="2"/>
+          <w:numId w:val="1"/>
+        </w:numPr>
+        <w:spacing w:line="360" w:lineRule="auto"/>
+        <w:rPr>
+          <w:lang w:val="hu-HU"/>
+        </w:rPr>
+      </w:pPr>
+      <w:r>
+        <w:t xml:space="preserve">Egy </w:t>
+      </w:r>
+      <w:r>
+        <w:rPr>
+          <w:lang w:val="hu-HU"/>
+        </w:rPr>
+        <w:t xml:space="preserve">könyvet csak akkor lehet megvásárolni, ha a készleten legalább </w:t>
+      </w:r>
+      <w:r>
+        <w:rPr>
+          <w:lang w:val="hu-HU"/>
+        </w:rPr>
+        <w:t>egy</w:t>
+      </w:r>
+      <w:r>
+        <w:rPr>
+          <w:lang w:val="hu-HU"/>
+        </w:rPr>
+        <w:t xml:space="preserve"> darab van belőle</w:t>
+      </w:r>
+    </w:p>
+    <w:p>
+      <w:pPr>
+        <w:pStyle w:val="ListParagraph"/>
+        <w:numPr>
+          <w:ilvl w:val="2"/>
+          <w:numId w:val="1"/>
+        </w:numPr>
+        <w:spacing w:line="360" w:lineRule="auto"/>
+        <w:rPr>
+          <w:lang w:val="hu-HU"/>
+        </w:rPr>
+      </w:pPr>
+      <w:r>
+        <w:rPr>
+          <w:lang w:val="hu-HU"/>
+        </w:rPr>
+        <w:t xml:space="preserve">Adott áruházban a könyvenkénti készlet kategóriába sorolása </w:t>
+      </w:r>
+      <w:r>
+        <w:t>(k</w:t>
+      </w:r>
+      <w:r>
+        <w:rPr>
+          <w:lang w:val="hu-HU"/>
+        </w:rPr>
+        <w:t>észleten, kevés van</w:t>
+      </w:r>
+      <w:r>
+        <w:rPr>
+          <w:lang w:val="hu-HU"/>
+        </w:rPr>
+        <w:t xml:space="preserve"> &lt; 5</w:t>
+      </w:r>
+      <w:r>
+        <w:rPr>
+          <w:lang w:val="hu-HU"/>
+        </w:rPr>
+        <w:t>, elfogyott</w:t>
+      </w:r>
+      <w:r>
+        <w:t>)</w:t>
+      </w:r>
+    </w:p>
+    <w:p>
+      <w:pPr>
+        <w:pStyle w:val="ListParagraph"/>
+        <w:numPr>
+          <w:ilvl w:val="2"/>
+          <w:numId w:val="1"/>
+        </w:numPr>
+        <w:spacing w:line="360" w:lineRule="auto"/>
+        <w:rPr>
+          <w:lang w:val="hu-HU"/>
+        </w:rPr>
+      </w:pPr>
+      <w:r>
+        <w:t xml:space="preserve">Egy </w:t>
+      </w:r>
+      <w:r>
+        <w:rPr>
+          <w:lang w:val="hu-HU"/>
+        </w:rPr>
+        <w:t>ügyfél csak akkor válhasson törzsvásárlóva, ha nincs kifizetetlen számlája</w:t>
+      </w:r>
+      <w:r>
+        <w:rPr>
+          <w:lang w:val="hu-HU"/>
+        </w:rPr>
+        <w:t xml:space="preserve"> (a trigger ezt hívja meg</w:t>
+      </w:r>
+      <w:r>
+        <w:t>)</w:t>
+      </w:r>
+    </w:p>
+    <w:p>
+      <w:pPr>
+        <w:pStyle w:val="ListParagraph"/>
+        <w:numPr>
+          <w:ilvl w:val="2"/>
+          <w:numId w:val="1"/>
+        </w:numPr>
+        <w:spacing w:line="360" w:lineRule="auto"/>
+        <w:rPr>
+          <w:lang w:val="hu-HU"/>
+        </w:rPr>
+      </w:pPr>
+      <w:r>
+        <w:rPr>
+          <w:lang w:val="hu-HU"/>
+        </w:rPr>
+        <w:t>Mennyi lesz egy könyv ára, ha a vásárló törzsvásárló?</w:t>
+      </w:r>
+    </w:p>
+    <w:p>
+      <w:pPr>
+        <w:pStyle w:val="ListParagraph"/>
+        <w:numPr>
+          <w:ilvl w:val="2"/>
+          <w:numId w:val="1"/>
+        </w:numPr>
+        <w:spacing w:line="360" w:lineRule="auto"/>
+        <w:rPr>
+          <w:lang w:val="hu-HU"/>
+        </w:rPr>
+      </w:pPr>
+      <w:r>
+        <w:rPr>
+          <w:lang w:val="hu-HU"/>
+        </w:rPr>
+        <w:t>Egy áruház felújítás alatt van, ha a készleten egy darab könyv sincs</w:t>
+      </w:r>
+      <w:r>
+        <w:t>.</w:t>
+      </w:r>
+    </w:p>
+    <w:p>
+      <w:pPr>
+        <w:pStyle w:val="ListParagraph"/>
+        <w:numPr>
+          <w:ilvl w:val="2"/>
+          <w:numId w:val="1"/>
+        </w:numPr>
+        <w:spacing w:line="360" w:lineRule="auto"/>
+        <w:rPr>
+          <w:lang w:val="hu-HU"/>
+        </w:rPr>
+      </w:pPr>
+      <w:r>
+        <w:lastRenderedPageBreak/>
+        <w:t>Áruház besorolása nagysági kategóriákba, az összes különböző k</w:t>
+      </w:r>
+      <w:r>
+        <w:rPr>
+          <w:lang w:val="hu-HU"/>
+        </w:rPr>
+        <w:t>észleten levő</w:t>
+      </w:r>
+      <w:r>
+        <w:t xml:space="preserve"> könyv darabszáma alapján.</w:t>
       </w:r>
     </w:p>
     <w:p>
@@ -1443,10 +2020,6 @@
     <w:p>
       <w:pPr>
         <w:pStyle w:val="ListParagraph"/>
-        <w:numPr>
-          <w:ilvl w:val="1"/>
-          <w:numId w:val="1"/>
-        </w:numPr>
         <w:spacing w:line="360" w:lineRule="auto"/>
         <w:rPr>
           <w:lang w:val="hu-HU"/>
@@ -1456,7 +2029,7 @@
         <w:rPr>
           <w:lang w:val="hu-HU"/>
         </w:rPr>
-        <w:t>asd</w:t>
+        <w:t>Esetleges hibák javítása.</w:t>
       </w:r>
     </w:p>
     <w:p>
@@ -1777,250 +2350,250 @@
         <w:rPr>
           <w:lang w:val="hu-HU" w:eastAsia="hu-HU"/>
         </w:rPr>
+        <w:t>- Mely könyvek kaphatók egy áruházban? Egy adott könyv mely áruházban kapható?</w:t>
+      </w:r>
+    </w:p>
+    <w:p>
+      <w:pPr>
+        <w:rPr>
+          <w:lang w:val="hu-HU" w:eastAsia="hu-HU"/>
+        </w:rPr>
+      </w:pPr>
+      <w:r>
+        <w:rPr>
+          <w:lang w:val="hu-HU" w:eastAsia="hu-HU"/>
+        </w:rPr>
+        <w:t>- Készlet nyilvántartása boltonként</w:t>
+      </w:r>
+    </w:p>
+    <w:p>
+      <w:pPr>
+        <w:rPr>
+          <w:lang w:val="hu-HU" w:eastAsia="hu-HU"/>
+        </w:rPr>
+      </w:pPr>
+      <w:r>
+        <w:rPr>
+          <w:lang w:val="hu-HU" w:eastAsia="hu-HU"/>
+        </w:rPr>
+        <w:t>- Figyelmeztetés készlet kimerülésérő</w:t>
+      </w:r>
+      <w:r>
+        <w:rPr>
+          <w:lang w:val="hu-HU" w:eastAsia="hu-HU"/>
+        </w:rPr>
+        <w:t>l</w:t>
+      </w:r>
+    </w:p>
+    <w:p>
+      <w:pPr>
+        <w:rPr>
+          <w:lang w:val="hu-HU" w:eastAsia="hu-HU"/>
+        </w:rPr>
+      </w:pPr>
+      <w:r>
+        <w:rPr>
+          <w:lang w:val="hu-HU" w:eastAsia="hu-HU"/>
+        </w:rPr>
+        <w:t>- Könyv vásárlása</w:t>
+      </w:r>
+    </w:p>
+    <w:p>
+      <w:pPr>
+        <w:rPr>
+          <w:lang w:val="hu-HU" w:eastAsia="hu-HU"/>
+        </w:rPr>
+      </w:pPr>
+      <w:r>
+        <w:rPr>
+          <w:lang w:val="hu-HU" w:eastAsia="hu-HU"/>
+        </w:rPr>
+        <w:t xml:space="preserve">- </w:t>
+      </w:r>
+      <w:r>
+        <w:rPr>
+          <w:lang w:val="hu-HU" w:eastAsia="hu-HU"/>
+        </w:rPr>
+        <w:t>C</w:t>
+      </w:r>
+      <w:r>
+        <w:rPr>
+          <w:lang w:val="hu-HU" w:eastAsia="hu-HU"/>
+        </w:rPr>
+        <w:t>sak regisztrált felhasználó tud vásároln</w:t>
+      </w:r>
+      <w:r>
+        <w:rPr>
+          <w:lang w:val="hu-HU" w:eastAsia="hu-HU"/>
+        </w:rPr>
+        <w:t>i</w:t>
+      </w:r>
+    </w:p>
+    <w:p>
+      <w:pPr>
+        <w:rPr>
+          <w:lang w:val="hu-HU" w:eastAsia="hu-HU"/>
+        </w:rPr>
+      </w:pPr>
+      <w:r>
+        <w:rPr>
+          <w:lang w:val="hu-HU" w:eastAsia="hu-HU"/>
+        </w:rPr>
+        <w:t xml:space="preserve">- </w:t>
+      </w:r>
+      <w:r>
+        <w:rPr>
+          <w:lang w:val="hu-HU" w:eastAsia="hu-HU"/>
+        </w:rPr>
+        <w:t>Kiszállítás vagy átvétel boltban opciók</w:t>
+      </w:r>
+    </w:p>
+    <w:p>
+      <w:pPr>
+        <w:rPr>
+          <w:lang w:val="hu-HU" w:eastAsia="hu-HU"/>
+        </w:rPr>
+      </w:pPr>
+      <w:r>
+        <w:rPr>
+          <w:lang w:val="hu-HU" w:eastAsia="hu-HU"/>
+        </w:rPr>
+        <w:t>- Számla készítése</w:t>
+      </w:r>
+    </w:p>
+    <w:p>
+      <w:pPr>
+        <w:rPr>
+          <w:lang w:val="hu-HU" w:eastAsia="hu-HU"/>
+        </w:rPr>
+      </w:pPr>
+      <w:r>
+        <w:rPr>
+          <w:lang w:val="hu-HU" w:eastAsia="hu-HU"/>
+        </w:rPr>
+        <w:t>- A legújabb könyvek megjelenítése a kezdőoldalon</w:t>
+      </w:r>
+    </w:p>
+    <w:p>
+      <w:pPr>
+        <w:rPr>
+          <w:lang w:val="hu-HU" w:eastAsia="hu-HU"/>
+        </w:rPr>
+      </w:pPr>
+      <w:r>
+        <w:rPr>
+          <w:lang w:val="hu-HU" w:eastAsia="hu-HU"/>
+        </w:rPr>
+        <w:t>- Egy könyv adatlapjánál azon</w:t>
+      </w:r>
+      <w:r>
+        <w:rPr>
+          <w:lang w:val="hu-HU" w:eastAsia="hu-HU"/>
+        </w:rPr>
+        <w:t xml:space="preserve"> más</w:t>
+      </w:r>
+      <w:r>
+        <w:rPr>
+          <w:lang w:val="hu-HU" w:eastAsia="hu-HU"/>
+        </w:rPr>
+        <w:t xml:space="preserve"> könyveket is kilistázni, amelyeket megvettek azok a vásárlók,</w:t>
+      </w:r>
+    </w:p>
+    <w:p>
+      <w:pPr>
+        <w:rPr>
+          <w:lang w:val="hu-HU" w:eastAsia="hu-HU"/>
+        </w:rPr>
+      </w:pPr>
+      <w:r>
+        <w:rPr>
+          <w:lang w:val="hu-HU" w:eastAsia="hu-HU"/>
+        </w:rPr>
+        <w:t>akik az aktuális könyvet megvették</w:t>
+      </w:r>
+    </w:p>
+    <w:p>
+      <w:pPr>
+        <w:rPr>
+          <w:lang w:val="hu-HU" w:eastAsia="hu-HU"/>
+        </w:rPr>
+      </w:pPr>
+      <w:r>
+        <w:rPr>
+          <w:lang w:val="hu-HU" w:eastAsia="hu-HU"/>
+        </w:rPr>
+        <w:t xml:space="preserve">- Heti/havi toplista a </w:t>
+      </w:r>
+      <w:r>
+        <w:rPr>
+          <w:lang w:val="hu-HU" w:eastAsia="hu-HU"/>
+        </w:rPr>
+        <w:t>vásárolt könyvekről</w:t>
+      </w:r>
+    </w:p>
+    <w:p>
+      <w:pPr>
+        <w:rPr>
+          <w:lang w:val="hu-HU" w:eastAsia="hu-HU"/>
+        </w:rPr>
+      </w:pPr>
+      <w:r>
+        <w:rPr>
+          <w:lang w:val="hu-HU" w:eastAsia="hu-HU"/>
+        </w:rPr>
+        <w:t>- Törzsvásárlók nyilvántartása, törzsvásárlói kedvezmények</w:t>
+      </w:r>
+    </w:p>
+    <w:p>
+      <w:pPr>
+        <w:rPr>
+          <w:lang w:val="hu-HU" w:eastAsia="hu-HU"/>
+        </w:rPr>
+      </w:pPr>
+      <w:r>
+        <w:rPr>
+          <w:lang w:val="hu-HU" w:eastAsia="hu-HU"/>
+        </w:rPr>
+        <w:t>- Törzsvásárlóvá válás</w:t>
+      </w:r>
+    </w:p>
+    <w:p>
+      <w:pPr>
+        <w:rPr>
+          <w:lang w:val="hu-HU" w:eastAsia="hu-HU"/>
+        </w:rPr>
+      </w:pPr>
+      <w:r>
+        <w:rPr>
+          <w:lang w:val="hu-HU" w:eastAsia="hu-HU"/>
+        </w:rPr>
+        <w:t>- Törzsvásárlói státusz elveszítése, ha a felhasználó nem lép be 3 hónap leforgása alatt</w:t>
+      </w:r>
+    </w:p>
+    <w:p>
+      <w:pPr>
+        <w:rPr>
+          <w:lang w:val="hu-HU" w:eastAsia="hu-HU"/>
+        </w:rPr>
+      </w:pPr>
+      <w:r>
+        <w:rPr>
+          <w:lang w:val="hu-HU" w:eastAsia="hu-HU"/>
+        </w:rPr>
+        <w:t>- Könyvek felvétele kívánságlistára</w:t>
+      </w:r>
+    </w:p>
+    <w:p>
+      <w:pPr>
+        <w:rPr>
+          <w:lang w:val="hu-HU" w:eastAsia="hu-HU"/>
+        </w:rPr>
+      </w:pPr>
+      <w:r>
+        <w:rPr>
+          <w:lang w:val="hu-HU" w:eastAsia="hu-HU"/>
+        </w:rPr>
         <w:lastRenderedPageBreak/>
-        <w:t>- Mely könyvek kaphatók egy áruházban? Egy adott könyv mely áruházban kapható?</w:t>
-      </w:r>
-    </w:p>
-    <w:p>
-      <w:pPr>
-        <w:rPr>
-          <w:lang w:val="hu-HU" w:eastAsia="hu-HU"/>
-        </w:rPr>
-      </w:pPr>
-      <w:r>
-        <w:rPr>
-          <w:lang w:val="hu-HU" w:eastAsia="hu-HU"/>
-        </w:rPr>
-        <w:t>- Készlet nyilvántartása boltonként</w:t>
-      </w:r>
-    </w:p>
-    <w:p>
-      <w:pPr>
-        <w:rPr>
-          <w:lang w:val="hu-HU" w:eastAsia="hu-HU"/>
-        </w:rPr>
-      </w:pPr>
-      <w:r>
-        <w:rPr>
-          <w:lang w:val="hu-HU" w:eastAsia="hu-HU"/>
-        </w:rPr>
-        <w:t>- Figyelmeztetés készlet kimerülésérő</w:t>
-      </w:r>
-      <w:r>
-        <w:rPr>
-          <w:lang w:val="hu-HU" w:eastAsia="hu-HU"/>
-        </w:rPr>
-        <w:t>l</w:t>
-      </w:r>
-    </w:p>
-    <w:p>
-      <w:pPr>
-        <w:rPr>
-          <w:lang w:val="hu-HU" w:eastAsia="hu-HU"/>
-        </w:rPr>
-      </w:pPr>
-      <w:r>
-        <w:rPr>
-          <w:lang w:val="hu-HU" w:eastAsia="hu-HU"/>
-        </w:rPr>
-        <w:t>- Könyv vásárlása</w:t>
-      </w:r>
-    </w:p>
-    <w:p>
-      <w:pPr>
-        <w:rPr>
-          <w:lang w:val="hu-HU" w:eastAsia="hu-HU"/>
-        </w:rPr>
-      </w:pPr>
-      <w:r>
-        <w:rPr>
-          <w:lang w:val="hu-HU" w:eastAsia="hu-HU"/>
-        </w:rPr>
-        <w:t xml:space="preserve">- </w:t>
-      </w:r>
-      <w:r>
-        <w:rPr>
-          <w:lang w:val="hu-HU" w:eastAsia="hu-HU"/>
-        </w:rPr>
-        <w:t>C</w:t>
-      </w:r>
-      <w:r>
-        <w:rPr>
-          <w:lang w:val="hu-HU" w:eastAsia="hu-HU"/>
-        </w:rPr>
-        <w:t>sak regisztrált felhasználó tud vásároln</w:t>
-      </w:r>
-      <w:r>
-        <w:rPr>
-          <w:lang w:val="hu-HU" w:eastAsia="hu-HU"/>
-        </w:rPr>
-        <w:t>i</w:t>
-      </w:r>
-    </w:p>
-    <w:p>
-      <w:pPr>
-        <w:rPr>
-          <w:lang w:val="hu-HU" w:eastAsia="hu-HU"/>
-        </w:rPr>
-      </w:pPr>
-      <w:r>
-        <w:rPr>
-          <w:lang w:val="hu-HU" w:eastAsia="hu-HU"/>
-        </w:rPr>
-        <w:t xml:space="preserve">- </w:t>
-      </w:r>
-      <w:r>
-        <w:rPr>
-          <w:lang w:val="hu-HU" w:eastAsia="hu-HU"/>
-        </w:rPr>
-        <w:t>Kiszállítás vagy átvétel boltban opciók</w:t>
-      </w:r>
-    </w:p>
-    <w:p>
-      <w:pPr>
-        <w:rPr>
-          <w:lang w:val="hu-HU" w:eastAsia="hu-HU"/>
-        </w:rPr>
-      </w:pPr>
-      <w:r>
-        <w:rPr>
-          <w:lang w:val="hu-HU" w:eastAsia="hu-HU"/>
-        </w:rPr>
-        <w:t>- Számla készítése</w:t>
-      </w:r>
-    </w:p>
-    <w:p>
-      <w:pPr>
-        <w:rPr>
-          <w:lang w:val="hu-HU" w:eastAsia="hu-HU"/>
-        </w:rPr>
-      </w:pPr>
-      <w:r>
-        <w:rPr>
-          <w:lang w:val="hu-HU" w:eastAsia="hu-HU"/>
-        </w:rPr>
-        <w:t>- A legújabb könyvek megjelenítése a kezdőoldalon</w:t>
-      </w:r>
-    </w:p>
-    <w:p>
-      <w:pPr>
-        <w:rPr>
-          <w:lang w:val="hu-HU" w:eastAsia="hu-HU"/>
-        </w:rPr>
-      </w:pPr>
-      <w:r>
-        <w:rPr>
-          <w:lang w:val="hu-HU" w:eastAsia="hu-HU"/>
-        </w:rPr>
-        <w:t>- Egy könyv adatlapjánál azon</w:t>
-      </w:r>
-      <w:r>
-        <w:rPr>
-          <w:lang w:val="hu-HU" w:eastAsia="hu-HU"/>
-        </w:rPr>
-        <w:t xml:space="preserve"> más</w:t>
-      </w:r>
-      <w:r>
-        <w:rPr>
-          <w:lang w:val="hu-HU" w:eastAsia="hu-HU"/>
-        </w:rPr>
-        <w:t xml:space="preserve"> könyveket is kilistázni, amelyeket megvettek azok a vásárlók,</w:t>
-      </w:r>
-    </w:p>
-    <w:p>
-      <w:pPr>
-        <w:rPr>
-          <w:lang w:val="hu-HU" w:eastAsia="hu-HU"/>
-        </w:rPr>
-      </w:pPr>
-      <w:r>
-        <w:rPr>
-          <w:lang w:val="hu-HU" w:eastAsia="hu-HU"/>
-        </w:rPr>
-        <w:t>akik az aktuális könyvet megvették</w:t>
-      </w:r>
-    </w:p>
-    <w:p>
-      <w:pPr>
-        <w:rPr>
-          <w:lang w:val="hu-HU" w:eastAsia="hu-HU"/>
-        </w:rPr>
-      </w:pPr>
-      <w:r>
-        <w:rPr>
-          <w:lang w:val="hu-HU" w:eastAsia="hu-HU"/>
-        </w:rPr>
-        <w:t xml:space="preserve">- Heti/havi toplista a </w:t>
-      </w:r>
-      <w:r>
-        <w:rPr>
-          <w:lang w:val="hu-HU" w:eastAsia="hu-HU"/>
-        </w:rPr>
-        <w:t>vásárolt könyvekről</w:t>
-      </w:r>
-    </w:p>
-    <w:p>
-      <w:pPr>
-        <w:rPr>
-          <w:lang w:val="hu-HU" w:eastAsia="hu-HU"/>
-        </w:rPr>
-      </w:pPr>
-      <w:r>
-        <w:rPr>
-          <w:lang w:val="hu-HU" w:eastAsia="hu-HU"/>
-        </w:rPr>
-        <w:t>- Törzsvásárlók nyilvántartása, törzsvásárlói kedvezmények</w:t>
-      </w:r>
-    </w:p>
-    <w:p>
-      <w:pPr>
-        <w:rPr>
-          <w:lang w:val="hu-HU" w:eastAsia="hu-HU"/>
-        </w:rPr>
-      </w:pPr>
-      <w:r>
-        <w:rPr>
-          <w:lang w:val="hu-HU" w:eastAsia="hu-HU"/>
-        </w:rPr>
-        <w:t>- Törzsvásárlóvá válás</w:t>
-      </w:r>
-    </w:p>
-    <w:p>
-      <w:pPr>
-        <w:rPr>
-          <w:lang w:val="hu-HU" w:eastAsia="hu-HU"/>
-        </w:rPr>
-      </w:pPr>
-      <w:r>
-        <w:rPr>
-          <w:lang w:val="hu-HU" w:eastAsia="hu-HU"/>
-        </w:rPr>
-        <w:t>- Törzsvásárlói státusz elveszítése, ha a felhasználó nem lép be 3 hónap leforgása alatt</w:t>
-      </w:r>
-    </w:p>
-    <w:p>
-      <w:pPr>
-        <w:rPr>
-          <w:lang w:val="hu-HU" w:eastAsia="hu-HU"/>
-        </w:rPr>
-      </w:pPr>
-      <w:r>
-        <w:rPr>
-          <w:lang w:val="hu-HU" w:eastAsia="hu-HU"/>
-        </w:rPr>
-        <w:t>- Könyvek felvétele kívánságlistára</w:t>
-      </w:r>
-    </w:p>
-    <w:p>
-      <w:pPr>
-        <w:rPr>
-          <w:lang w:val="hu-HU" w:eastAsia="hu-HU"/>
-        </w:rPr>
-      </w:pPr>
-      <w:r>
-        <w:rPr>
-          <w:lang w:val="hu-HU" w:eastAsia="hu-HU"/>
-        </w:rPr>
         <w:t>- Jelzés, ha egy kívánságlistás könyv akciós lesz</w:t>
       </w:r>
     </w:p>
@@ -2556,7 +3129,6 @@
         <w:pStyle w:val="NormalWeb"/>
       </w:pPr>
       <w:r>
-        <w:lastRenderedPageBreak/>
         <w:t>B</w:t>
       </w:r>
       <w:r>
@@ -2722,6 +3294,7 @@
         <w:pStyle w:val="NormalWeb"/>
       </w:pPr>
       <w:r>
+        <w:lastRenderedPageBreak/>
         <w:t>P</w:t>
       </w:r>
       <w:r>
@@ -3116,7 +3689,6 @@
                 <w:b/>
                 <w:lang w:val="hu-HU"/>
               </w:rPr>
-              <w:lastRenderedPageBreak/>
               <w:t>Név</w:t>
             </w:r>
           </w:p>
@@ -3587,6 +4159,7 @@
               <w:rPr>
                 <w:lang w:val="hu-HU"/>
               </w:rPr>
+              <w:lastRenderedPageBreak/>
               <w:t>admin</w:t>
             </w:r>
           </w:p>
@@ -4567,7 +5140,6 @@
               <w:rPr>
                 <w:lang w:val="hu-HU"/>
               </w:rPr>
-              <w:lastRenderedPageBreak/>
               <w:t>order_id</w:t>
             </w:r>
           </w:p>
@@ -7815,6 +8387,7 @@
                 <w:iCs/>
                 <w:lang w:val="hu-HU"/>
               </w:rPr>
+              <w:lastRenderedPageBreak/>
               <w:t>wishlist_id</w:t>
             </w:r>
           </w:p>
@@ -8756,7 +9329,6 @@
               <w:rPr>
                 <w:lang w:val="hu-HU"/>
               </w:rPr>
-              <w:lastRenderedPageBreak/>
               <w:t>notification_id</w:t>
             </w:r>
           </w:p>
@@ -8939,6 +9511,7 @@
         <w:pStyle w:val="Heading2"/>
       </w:pPr>
       <w:r>
+        <w:lastRenderedPageBreak/>
         <w:t>Szerep-funkció mátrix</w:t>
       </w:r>
       <w:r>
@@ -16099,7 +16672,6 @@
                 <w:szCs w:val="22"/>
                 <w:lang w:val="hu-HU" w:eastAsia="hu-HU"/>
               </w:rPr>
-              <w:lastRenderedPageBreak/>
               <w:t>Stock</w:t>
             </w:r>
           </w:p>
@@ -17292,6 +17864,7 @@
         <w:pStyle w:val="Heading2"/>
       </w:pPr>
       <w:r>
+        <w:lastRenderedPageBreak/>
         <w:t>Egyéb:</w:t>
       </w:r>
     </w:p>
@@ -17634,6 +18207,39 @@
             </a:graphic>
           </wp:inline>
         </w:drawing>
+      </w:r>
+    </w:p>
+    <w:p/>
+    <w:p>
+      <w:pPr>
+        <w:spacing w:line="360" w:lineRule="auto"/>
+        <w:rPr>
+          <w:rFonts w:asciiTheme="majorHAnsi" w:eastAsiaTheme="majorEastAsia" w:hAnsiTheme="majorHAnsi" w:cstheme="majorBidi"/>
+          <w:b/>
+          <w:bCs/>
+          <w:sz w:val="28"/>
+          <w:szCs w:val="26"/>
+        </w:rPr>
+      </w:pPr>
+      <w:r>
+        <w:rPr>
+          <w:b/>
+          <w:bCs/>
+          <w:lang w:val="hu-HU"/>
+        </w:rPr>
+        <w:t>Fordítás, futtatás</w:t>
+      </w:r>
+      <w:r>
+        <w:rPr>
+          <w:b/>
+          <w:bCs/>
+        </w:rPr>
+        <w:t>:</w:t>
+      </w:r>
+    </w:p>
+    <w:p>
+      <w:r>
+        <w:t>JDK, Docker, Maven</w:t>
       </w:r>
     </w:p>
     <w:sectPr>
@@ -18142,7 +18748,7 @@
   <w:style w:type="paragraph" w:default="1" w:styleId="Normal">
     <w:name w:val="Normal"/>
     <w:qFormat/>
-    <w:rsid w:val="002C68A7"/>
+    <w:rsid w:val="007F3D6C"/>
     <w:pPr>
       <w:spacing w:line="240" w:lineRule="auto"/>
       <w:jc w:val="left"/>

</xml_diff>

<commit_message>
DFD paste to 2_projektterv.docx
</commit_message>
<xml_diff>
--- a/docs/2_projektterv.docx
+++ b/docs/2_projektterv.docx
@@ -2613,37 +2613,26 @@
     <w:p>
       <w:pPr>
         <w:pStyle w:val="Cmsor2"/>
-        <w:rPr>
-          <w:highlight w:val="darkCyan"/>
-        </w:rPr>
-      </w:pPr>
-      <w:r>
-        <w:rPr>
-          <w:highlight w:val="darkCyan"/>
-        </w:rPr>
+      </w:pPr>
+      <w:r>
         <w:t>Adatfolyam diagram (DFD):</w:t>
       </w:r>
     </w:p>
     <w:p>
       <w:pPr>
         <w:rPr>
-          <w:highlight w:val="darkCyan"/>
-          <w:lang w:val="hu-HU"/>
-        </w:rPr>
-      </w:pPr>
-    </w:p>
-    <w:p>
-      <w:pPr>
-        <w:rPr>
-          <w:color w:val="FF0000"/>
-          <w:highlight w:val="darkCyan"/>
-          <w:lang w:val="hu-HU"/>
-        </w:rPr>
-      </w:pPr>
-      <w:r>
-        <w:rPr>
-          <w:color w:val="FF0000"/>
-          <w:highlight w:val="darkCyan"/>
+          <w:lang w:val="hu-HU"/>
+        </w:rPr>
+      </w:pPr>
+    </w:p>
+    <w:p>
+      <w:pPr>
+        <w:rPr>
+          <w:lang w:val="hu-HU"/>
+        </w:rPr>
+      </w:pPr>
+      <w:r>
+        <w:rPr>
           <w:lang w:val="hu-HU"/>
         </w:rPr>
         <w:t>A DFD 0. szintje:</w:t>
@@ -2652,56 +2641,1399 @@
     <w:p>
       <w:pPr>
         <w:rPr>
-          <w:color w:val="FF0000"/>
-          <w:highlight w:val="darkCyan"/>
-          <w:lang w:val="hu-HU"/>
-        </w:rPr>
-      </w:pPr>
-    </w:p>
-    <w:p>
-      <w:pPr>
-        <w:rPr>
-          <w:color w:val="FF0000"/>
-          <w:highlight w:val="darkCyan"/>
-          <w:lang w:val="hu-HU"/>
-        </w:rPr>
-      </w:pPr>
-      <w:r>
-        <w:rPr>
-          <w:color w:val="FF0000"/>
-          <w:highlight w:val="darkCyan"/>
-          <w:lang w:val="hu-HU"/>
-        </w:rPr>
+          <w:lang w:val="hu-HU"/>
+        </w:rPr>
+      </w:pPr>
+      <w:r>
+        <w:rPr>
+          <w:noProof/>
+          <w:lang w:val="hu-HU"/>
+        </w:rPr>
+        <w:drawing>
+          <wp:inline distT="0" distB="0" distL="0" distR="0" wp14:anchorId="5D4E7F61" wp14:editId="714853E0">
+            <wp:extent cx="6642735" cy="5592445"/>
+            <wp:effectExtent l="0" t="0" r="5715" b="8255"/>
+            <wp:docPr id="19" name="Kép 19"/>
+            <wp:cNvGraphicFramePr>
+              <a:graphicFrameLocks xmlns:a="http://schemas.openxmlformats.org/drawingml/2006/main" noChangeAspect="1"/>
+            </wp:cNvGraphicFramePr>
+            <a:graphic xmlns:a="http://schemas.openxmlformats.org/drawingml/2006/main">
+              <a:graphicData uri="http://schemas.openxmlformats.org/drawingml/2006/picture">
+                <pic:pic xmlns:pic="http://schemas.openxmlformats.org/drawingml/2006/picture">
+                  <pic:nvPicPr>
+                    <pic:cNvPr id="0" name="Picture 1"/>
+                    <pic:cNvPicPr>
+                      <a:picLocks noChangeAspect="1" noChangeArrowheads="1"/>
+                    </pic:cNvPicPr>
+                  </pic:nvPicPr>
+                  <pic:blipFill>
+                    <a:blip r:embed="rId6">
+                      <a:extLst>
+                        <a:ext uri="{28A0092B-C50C-407E-A947-70E740481C1C}">
+                          <a14:useLocalDpi xmlns:a14="http://schemas.microsoft.com/office/drawing/2010/main" val="0"/>
+                        </a:ext>
+                      </a:extLst>
+                    </a:blip>
+                    <a:srcRect/>
+                    <a:stretch>
+                      <a:fillRect/>
+                    </a:stretch>
+                  </pic:blipFill>
+                  <pic:spPr bwMode="auto">
+                    <a:xfrm>
+                      <a:off x="0" y="0"/>
+                      <a:ext cx="6642735" cy="5592445"/>
+                    </a:xfrm>
+                    <a:prstGeom prst="rect">
+                      <a:avLst/>
+                    </a:prstGeom>
+                    <a:noFill/>
+                    <a:ln>
+                      <a:noFill/>
+                    </a:ln>
+                  </pic:spPr>
+                </pic:pic>
+              </a:graphicData>
+            </a:graphic>
+          </wp:inline>
+        </w:drawing>
+      </w:r>
+    </w:p>
+    <w:p>
+      <w:pPr>
+        <w:rPr>
+          <w:lang w:val="hu-HU"/>
+        </w:rPr>
+      </w:pPr>
+    </w:p>
+    <w:p>
+      <w:pPr>
+        <w:rPr>
+          <w:lang w:val="hu-HU"/>
+        </w:rPr>
+      </w:pPr>
+    </w:p>
+    <w:p>
+      <w:pPr>
+        <w:rPr>
+          <w:lang w:val="hu-HU"/>
+        </w:rPr>
+      </w:pPr>
+    </w:p>
+    <w:p>
+      <w:pPr>
+        <w:rPr>
+          <w:lang w:val="hu-HU"/>
+        </w:rPr>
+      </w:pPr>
+    </w:p>
+    <w:p>
+      <w:pPr>
+        <w:rPr>
+          <w:lang w:val="hu-HU"/>
+        </w:rPr>
+      </w:pPr>
+    </w:p>
+    <w:p>
+      <w:pPr>
+        <w:rPr>
+          <w:lang w:val="hu-HU"/>
+        </w:rPr>
+      </w:pPr>
+    </w:p>
+    <w:p>
+      <w:pPr>
+        <w:rPr>
+          <w:lang w:val="hu-HU"/>
+        </w:rPr>
+      </w:pPr>
+    </w:p>
+    <w:p>
+      <w:pPr>
+        <w:rPr>
+          <w:lang w:val="hu-HU"/>
+        </w:rPr>
+      </w:pPr>
+    </w:p>
+    <w:p>
+      <w:pPr>
+        <w:rPr>
+          <w:lang w:val="hu-HU"/>
+        </w:rPr>
+      </w:pPr>
+    </w:p>
+    <w:p>
+      <w:pPr>
+        <w:rPr>
+          <w:lang w:val="hu-HU"/>
+        </w:rPr>
+      </w:pPr>
+    </w:p>
+    <w:p>
+      <w:pPr>
+        <w:rPr>
+          <w:lang w:val="hu-HU"/>
+        </w:rPr>
+      </w:pPr>
+    </w:p>
+    <w:p>
+      <w:pPr>
+        <w:rPr>
+          <w:lang w:val="hu-HU"/>
+        </w:rPr>
+      </w:pPr>
+    </w:p>
+    <w:p>
+      <w:pPr>
+        <w:rPr>
+          <w:lang w:val="hu-HU"/>
+        </w:rPr>
+      </w:pPr>
+    </w:p>
+    <w:p>
+      <w:pPr>
+        <w:rPr>
+          <w:lang w:val="hu-HU"/>
+        </w:rPr>
+      </w:pPr>
+    </w:p>
+    <w:p>
+      <w:pPr>
+        <w:rPr>
+          <w:lang w:val="hu-HU"/>
+        </w:rPr>
+      </w:pPr>
+    </w:p>
+    <w:p>
+      <w:pPr>
+        <w:rPr>
+          <w:lang w:val="hu-HU"/>
+        </w:rPr>
+      </w:pPr>
+    </w:p>
+    <w:p>
+      <w:pPr>
+        <w:rPr>
+          <w:lang w:val="hu-HU"/>
+        </w:rPr>
+      </w:pPr>
+    </w:p>
+    <w:p>
+      <w:pPr>
+        <w:rPr>
+          <w:lang w:val="hu-HU"/>
+        </w:rPr>
+      </w:pPr>
+      <w:r>
+        <w:rPr>
+          <w:lang w:val="hu-HU"/>
+        </w:rPr>
+        <w:lastRenderedPageBreak/>
         <w:t>A DFD 1. szintje:</w:t>
       </w:r>
     </w:p>
     <w:p>
       <w:pPr>
         <w:rPr>
-          <w:color w:val="FF0000"/>
-          <w:highlight w:val="darkCyan"/>
-          <w:lang w:val="hu-HU"/>
-        </w:rPr>
-      </w:pPr>
-    </w:p>
-    <w:p>
-      <w:pPr>
-        <w:rPr>
-          <w:color w:val="FF0000"/>
-          <w:lang w:val="hu-HU"/>
-        </w:rPr>
-      </w:pPr>
-      <w:r>
-        <w:rPr>
-          <w:color w:val="FF0000"/>
-          <w:highlight w:val="darkCyan"/>
-          <w:lang w:val="hu-HU"/>
-        </w:rPr>
+          <w:lang w:val="hu-HU"/>
+        </w:rPr>
+      </w:pPr>
+      <w:r>
+        <w:rPr>
+          <w:noProof/>
+          <w:lang w:val="hu-HU"/>
+        </w:rPr>
+        <w:drawing>
+          <wp:inline distT="0" distB="0" distL="0" distR="0" wp14:anchorId="4F35CA6B" wp14:editId="3856C763">
+            <wp:extent cx="6642735" cy="8388350"/>
+            <wp:effectExtent l="0" t="0" r="5715" b="0"/>
+            <wp:docPr id="20" name="Kép 20"/>
+            <wp:cNvGraphicFramePr>
+              <a:graphicFrameLocks xmlns:a="http://schemas.openxmlformats.org/drawingml/2006/main" noChangeAspect="1"/>
+            </wp:cNvGraphicFramePr>
+            <a:graphic xmlns:a="http://schemas.openxmlformats.org/drawingml/2006/main">
+              <a:graphicData uri="http://schemas.openxmlformats.org/drawingml/2006/picture">
+                <pic:pic xmlns:pic="http://schemas.openxmlformats.org/drawingml/2006/picture">
+                  <pic:nvPicPr>
+                    <pic:cNvPr id="0" name="Picture 2"/>
+                    <pic:cNvPicPr>
+                      <a:picLocks noChangeAspect="1" noChangeArrowheads="1"/>
+                    </pic:cNvPicPr>
+                  </pic:nvPicPr>
+                  <pic:blipFill>
+                    <a:blip r:embed="rId7">
+                      <a:extLst>
+                        <a:ext uri="{28A0092B-C50C-407E-A947-70E740481C1C}">
+                          <a14:useLocalDpi xmlns:a14="http://schemas.microsoft.com/office/drawing/2010/main" val="0"/>
+                        </a:ext>
+                      </a:extLst>
+                    </a:blip>
+                    <a:srcRect/>
+                    <a:stretch>
+                      <a:fillRect/>
+                    </a:stretch>
+                  </pic:blipFill>
+                  <pic:spPr bwMode="auto">
+                    <a:xfrm>
+                      <a:off x="0" y="0"/>
+                      <a:ext cx="6642735" cy="8388350"/>
+                    </a:xfrm>
+                    <a:prstGeom prst="rect">
+                      <a:avLst/>
+                    </a:prstGeom>
+                    <a:noFill/>
+                    <a:ln>
+                      <a:noFill/>
+                    </a:ln>
+                  </pic:spPr>
+                </pic:pic>
+              </a:graphicData>
+            </a:graphic>
+          </wp:inline>
+        </w:drawing>
+      </w:r>
+    </w:p>
+    <w:p>
+      <w:pPr>
+        <w:rPr>
+          <w:lang w:val="hu-HU"/>
+        </w:rPr>
+      </w:pPr>
+    </w:p>
+    <w:p>
+      <w:pPr>
+        <w:rPr>
+          <w:lang w:val="hu-HU"/>
+        </w:rPr>
+      </w:pPr>
+    </w:p>
+    <w:p>
+      <w:pPr>
+        <w:rPr>
+          <w:lang w:val="hu-HU"/>
+        </w:rPr>
+      </w:pPr>
+    </w:p>
+    <w:p>
+      <w:pPr>
+        <w:rPr>
+          <w:lang w:val="hu-HU"/>
+        </w:rPr>
+      </w:pPr>
+    </w:p>
+    <w:p>
+      <w:pPr>
+        <w:rPr>
+          <w:lang w:val="hu-HU"/>
+        </w:rPr>
+      </w:pPr>
+    </w:p>
+    <w:p>
+      <w:pPr>
+        <w:rPr>
+          <w:lang w:val="hu-HU"/>
+        </w:rPr>
+      </w:pPr>
+    </w:p>
+    <w:p>
+      <w:pPr>
+        <w:rPr>
+          <w:lang w:val="hu-HU"/>
+        </w:rPr>
+      </w:pPr>
+      <w:r>
+        <w:rPr>
+          <w:lang w:val="hu-HU"/>
+        </w:rPr>
+        <w:lastRenderedPageBreak/>
         <w:t>A DFD 2. szintje:</w:t>
       </w:r>
     </w:p>
     <w:p>
       <w:pPr>
+        <w:ind w:firstLine="708"/>
+        <w:rPr>
+          <w:lang w:val="hu-HU"/>
+        </w:rPr>
+      </w:pPr>
+      <w:r>
+        <w:rPr>
+          <w:lang w:val="hu-HU"/>
+        </w:rPr>
+        <w:t>1, Regisztráció:</w:t>
+      </w:r>
+    </w:p>
+    <w:p>
+      <w:pPr>
+        <w:rPr>
+          <w:lang w:val="hu-HU"/>
+        </w:rPr>
+      </w:pPr>
+      <w:r>
+        <w:rPr>
+          <w:noProof/>
+          <w:lang w:val="hu-HU"/>
+        </w:rPr>
+        <w:drawing>
+          <wp:inline distT="0" distB="0" distL="0" distR="0" wp14:anchorId="69AD7665" wp14:editId="6035CFBF">
+            <wp:extent cx="6642735" cy="4043045"/>
+            <wp:effectExtent l="0" t="0" r="5715" b="0"/>
+            <wp:docPr id="21" name="Kép 21"/>
+            <wp:cNvGraphicFramePr>
+              <a:graphicFrameLocks xmlns:a="http://schemas.openxmlformats.org/drawingml/2006/main" noChangeAspect="1"/>
+            </wp:cNvGraphicFramePr>
+            <a:graphic xmlns:a="http://schemas.openxmlformats.org/drawingml/2006/main">
+              <a:graphicData uri="http://schemas.openxmlformats.org/drawingml/2006/picture">
+                <pic:pic xmlns:pic="http://schemas.openxmlformats.org/drawingml/2006/picture">
+                  <pic:nvPicPr>
+                    <pic:cNvPr id="0" name="Picture 3"/>
+                    <pic:cNvPicPr>
+                      <a:picLocks noChangeAspect="1" noChangeArrowheads="1"/>
+                    </pic:cNvPicPr>
+                  </pic:nvPicPr>
+                  <pic:blipFill>
+                    <a:blip r:embed="rId8">
+                      <a:extLst>
+                        <a:ext uri="{28A0092B-C50C-407E-A947-70E740481C1C}">
+                          <a14:useLocalDpi xmlns:a14="http://schemas.microsoft.com/office/drawing/2010/main" val="0"/>
+                        </a:ext>
+                      </a:extLst>
+                    </a:blip>
+                    <a:srcRect/>
+                    <a:stretch>
+                      <a:fillRect/>
+                    </a:stretch>
+                  </pic:blipFill>
+                  <pic:spPr bwMode="auto">
+                    <a:xfrm>
+                      <a:off x="0" y="0"/>
+                      <a:ext cx="6642735" cy="4043045"/>
+                    </a:xfrm>
+                    <a:prstGeom prst="rect">
+                      <a:avLst/>
+                    </a:prstGeom>
+                    <a:noFill/>
+                    <a:ln>
+                      <a:noFill/>
+                    </a:ln>
+                  </pic:spPr>
+                </pic:pic>
+              </a:graphicData>
+            </a:graphic>
+          </wp:inline>
+        </w:drawing>
+      </w:r>
+    </w:p>
+    <w:p>
+      <w:pPr>
+        <w:rPr>
+          <w:lang w:val="hu-HU"/>
+        </w:rPr>
+      </w:pPr>
+      <w:r>
+        <w:rPr>
+          <w:lang w:val="hu-HU"/>
+        </w:rPr>
+        <w:tab/>
+      </w:r>
+    </w:p>
+    <w:p>
+      <w:pPr>
+        <w:ind w:firstLine="708"/>
+        <w:rPr>
+          <w:lang w:val="hu-HU"/>
+        </w:rPr>
+      </w:pPr>
+    </w:p>
+    <w:p>
+      <w:pPr>
+        <w:ind w:firstLine="708"/>
+        <w:rPr>
+          <w:lang w:val="hu-HU"/>
+        </w:rPr>
+      </w:pPr>
+    </w:p>
+    <w:p>
+      <w:pPr>
+        <w:ind w:firstLine="708"/>
+        <w:rPr>
+          <w:lang w:val="hu-HU"/>
+        </w:rPr>
+      </w:pPr>
+    </w:p>
+    <w:p>
+      <w:pPr>
+        <w:ind w:firstLine="708"/>
+        <w:rPr>
+          <w:lang w:val="hu-HU"/>
+        </w:rPr>
+      </w:pPr>
+    </w:p>
+    <w:p>
+      <w:pPr>
+        <w:ind w:firstLine="708"/>
+        <w:rPr>
+          <w:lang w:val="hu-HU"/>
+        </w:rPr>
+      </w:pPr>
+      <w:r>
+        <w:rPr>
+          <w:lang w:val="hu-HU"/>
+        </w:rPr>
+        <w:t>2, Bejelentkezés:</w:t>
+      </w:r>
+    </w:p>
+    <w:p>
+      <w:pPr>
+        <w:rPr>
+          <w:lang w:val="hu-HU"/>
+        </w:rPr>
+      </w:pPr>
+      <w:r>
+        <w:rPr>
+          <w:noProof/>
+          <w:lang w:val="hu-HU"/>
+        </w:rPr>
+        <w:drawing>
+          <wp:inline distT="0" distB="0" distL="0" distR="0" wp14:anchorId="172A8107" wp14:editId="5BD9CFEF">
+            <wp:extent cx="6642735" cy="4224655"/>
+            <wp:effectExtent l="0" t="0" r="5715" b="4445"/>
+            <wp:docPr id="22" name="Kép 22"/>
+            <wp:cNvGraphicFramePr>
+              <a:graphicFrameLocks xmlns:a="http://schemas.openxmlformats.org/drawingml/2006/main" noChangeAspect="1"/>
+            </wp:cNvGraphicFramePr>
+            <a:graphic xmlns:a="http://schemas.openxmlformats.org/drawingml/2006/main">
+              <a:graphicData uri="http://schemas.openxmlformats.org/drawingml/2006/picture">
+                <pic:pic xmlns:pic="http://schemas.openxmlformats.org/drawingml/2006/picture">
+                  <pic:nvPicPr>
+                    <pic:cNvPr id="0" name="Picture 4"/>
+                    <pic:cNvPicPr>
+                      <a:picLocks noChangeAspect="1" noChangeArrowheads="1"/>
+                    </pic:cNvPicPr>
+                  </pic:nvPicPr>
+                  <pic:blipFill>
+                    <a:blip r:embed="rId9">
+                      <a:extLst>
+                        <a:ext uri="{28A0092B-C50C-407E-A947-70E740481C1C}">
+                          <a14:useLocalDpi xmlns:a14="http://schemas.microsoft.com/office/drawing/2010/main" val="0"/>
+                        </a:ext>
+                      </a:extLst>
+                    </a:blip>
+                    <a:srcRect/>
+                    <a:stretch>
+                      <a:fillRect/>
+                    </a:stretch>
+                  </pic:blipFill>
+                  <pic:spPr bwMode="auto">
+                    <a:xfrm>
+                      <a:off x="0" y="0"/>
+                      <a:ext cx="6642735" cy="4224655"/>
+                    </a:xfrm>
+                    <a:prstGeom prst="rect">
+                      <a:avLst/>
+                    </a:prstGeom>
+                    <a:noFill/>
+                    <a:ln>
+                      <a:noFill/>
+                    </a:ln>
+                  </pic:spPr>
+                </pic:pic>
+              </a:graphicData>
+            </a:graphic>
+          </wp:inline>
+        </w:drawing>
+      </w:r>
+    </w:p>
+    <w:p>
+      <w:pPr>
+        <w:rPr>
+          <w:lang w:val="hu-HU"/>
+        </w:rPr>
+      </w:pPr>
+    </w:p>
+    <w:p>
+      <w:pPr>
+        <w:rPr>
+          <w:lang w:val="hu-HU"/>
+        </w:rPr>
+      </w:pPr>
+    </w:p>
+    <w:p>
+      <w:pPr>
+        <w:ind w:left="708"/>
+        <w:rPr>
+          <w:lang w:val="hu-HU"/>
+        </w:rPr>
+      </w:pPr>
+      <w:r>
+        <w:rPr>
+          <w:lang w:val="hu-HU"/>
+        </w:rPr>
+        <w:t>4, Adatok lekérdezése:</w:t>
+      </w:r>
+    </w:p>
+    <w:p>
+      <w:pPr>
+        <w:rPr>
+          <w:lang w:val="hu-HU"/>
+        </w:rPr>
+      </w:pPr>
+      <w:r>
+        <w:rPr>
+          <w:noProof/>
+          <w:lang w:val="hu-HU"/>
+        </w:rPr>
+        <w:drawing>
+          <wp:inline distT="0" distB="0" distL="0" distR="0" wp14:anchorId="343CB306" wp14:editId="6CA3FBAA">
+            <wp:extent cx="6642735" cy="8479155"/>
+            <wp:effectExtent l="0" t="0" r="5715" b="0"/>
+            <wp:docPr id="23" name="Kép 23"/>
+            <wp:cNvGraphicFramePr>
+              <a:graphicFrameLocks xmlns:a="http://schemas.openxmlformats.org/drawingml/2006/main" noChangeAspect="1"/>
+            </wp:cNvGraphicFramePr>
+            <a:graphic xmlns:a="http://schemas.openxmlformats.org/drawingml/2006/main">
+              <a:graphicData uri="http://schemas.openxmlformats.org/drawingml/2006/picture">
+                <pic:pic xmlns:pic="http://schemas.openxmlformats.org/drawingml/2006/picture">
+                  <pic:nvPicPr>
+                    <pic:cNvPr id="0" name="Picture 5"/>
+                    <pic:cNvPicPr>
+                      <a:picLocks noChangeAspect="1" noChangeArrowheads="1"/>
+                    </pic:cNvPicPr>
+                  </pic:nvPicPr>
+                  <pic:blipFill>
+                    <a:blip r:embed="rId10">
+                      <a:extLst>
+                        <a:ext uri="{28A0092B-C50C-407E-A947-70E740481C1C}">
+                          <a14:useLocalDpi xmlns:a14="http://schemas.microsoft.com/office/drawing/2010/main" val="0"/>
+                        </a:ext>
+                      </a:extLst>
+                    </a:blip>
+                    <a:srcRect/>
+                    <a:stretch>
+                      <a:fillRect/>
+                    </a:stretch>
+                  </pic:blipFill>
+                  <pic:spPr bwMode="auto">
+                    <a:xfrm>
+                      <a:off x="0" y="0"/>
+                      <a:ext cx="6642735" cy="8479155"/>
+                    </a:xfrm>
+                    <a:prstGeom prst="rect">
+                      <a:avLst/>
+                    </a:prstGeom>
+                    <a:noFill/>
+                    <a:ln>
+                      <a:noFill/>
+                    </a:ln>
+                  </pic:spPr>
+                </pic:pic>
+              </a:graphicData>
+            </a:graphic>
+          </wp:inline>
+        </w:drawing>
+      </w:r>
+    </w:p>
+    <w:p>
+      <w:pPr>
+        <w:rPr>
+          <w:lang w:val="hu-HU"/>
+        </w:rPr>
+      </w:pPr>
+    </w:p>
+    <w:p>
+      <w:pPr>
+        <w:rPr>
+          <w:lang w:val="hu-HU"/>
+        </w:rPr>
+      </w:pPr>
+    </w:p>
+    <w:p>
+      <w:pPr>
+        <w:rPr>
+          <w:lang w:val="hu-HU"/>
+        </w:rPr>
+      </w:pPr>
+    </w:p>
+    <w:p>
+      <w:pPr>
+        <w:rPr>
+          <w:lang w:val="hu-HU"/>
+        </w:rPr>
+      </w:pPr>
+    </w:p>
+    <w:p>
+      <w:pPr>
+        <w:rPr>
+          <w:lang w:val="hu-HU"/>
+        </w:rPr>
+      </w:pPr>
+    </w:p>
+    <w:p>
+      <w:pPr>
+        <w:rPr>
+          <w:lang w:val="hu-HU"/>
+        </w:rPr>
+      </w:pPr>
+    </w:p>
+    <w:p>
+      <w:pPr>
+        <w:ind w:left="708"/>
+        <w:rPr>
+          <w:lang w:val="hu-HU"/>
+        </w:rPr>
+      </w:pPr>
+      <w:r>
+        <w:rPr>
+          <w:lang w:val="hu-HU"/>
+        </w:rPr>
+        <w:t>5, Adatok kezelése:</w:t>
+      </w:r>
+    </w:p>
+    <w:p>
+      <w:pPr>
+        <w:rPr>
+          <w:lang w:val="hu-HU"/>
+        </w:rPr>
+      </w:pPr>
+      <w:r>
+        <w:rPr>
+          <w:noProof/>
+          <w:lang w:val="hu-HU"/>
+        </w:rPr>
+        <w:drawing>
+          <wp:inline distT="0" distB="0" distL="0" distR="0" wp14:anchorId="7EFB77B0" wp14:editId="2408D6F8">
+            <wp:extent cx="6635115" cy="8221980"/>
+            <wp:effectExtent l="0" t="0" r="0" b="7620"/>
+            <wp:docPr id="24" name="Kép 24"/>
+            <wp:cNvGraphicFramePr>
+              <a:graphicFrameLocks xmlns:a="http://schemas.openxmlformats.org/drawingml/2006/main" noChangeAspect="1"/>
+            </wp:cNvGraphicFramePr>
+            <a:graphic xmlns:a="http://schemas.openxmlformats.org/drawingml/2006/main">
+              <a:graphicData uri="http://schemas.openxmlformats.org/drawingml/2006/picture">
+                <pic:pic xmlns:pic="http://schemas.openxmlformats.org/drawingml/2006/picture">
+                  <pic:nvPicPr>
+                    <pic:cNvPr id="0" name="Picture 6"/>
+                    <pic:cNvPicPr>
+                      <a:picLocks noChangeAspect="1" noChangeArrowheads="1"/>
+                    </pic:cNvPicPr>
+                  </pic:nvPicPr>
+                  <pic:blipFill>
+                    <a:blip r:embed="rId11">
+                      <a:extLst>
+                        <a:ext uri="{28A0092B-C50C-407E-A947-70E740481C1C}">
+                          <a14:useLocalDpi xmlns:a14="http://schemas.microsoft.com/office/drawing/2010/main" val="0"/>
+                        </a:ext>
+                      </a:extLst>
+                    </a:blip>
+                    <a:srcRect/>
+                    <a:stretch>
+                      <a:fillRect/>
+                    </a:stretch>
+                  </pic:blipFill>
+                  <pic:spPr bwMode="auto">
+                    <a:xfrm>
+                      <a:off x="0" y="0"/>
+                      <a:ext cx="6635115" cy="8221980"/>
+                    </a:xfrm>
+                    <a:prstGeom prst="rect">
+                      <a:avLst/>
+                    </a:prstGeom>
+                    <a:noFill/>
+                    <a:ln>
+                      <a:noFill/>
+                    </a:ln>
+                  </pic:spPr>
+                </pic:pic>
+              </a:graphicData>
+            </a:graphic>
+          </wp:inline>
+        </w:drawing>
+      </w:r>
+    </w:p>
+    <w:p>
+      <w:pPr>
+        <w:rPr>
+          <w:lang w:val="hu-HU"/>
+        </w:rPr>
+      </w:pPr>
+    </w:p>
+    <w:p>
+      <w:pPr>
+        <w:rPr>
+          <w:lang w:val="hu-HU"/>
+        </w:rPr>
+      </w:pPr>
+    </w:p>
+    <w:p>
+      <w:pPr>
+        <w:rPr>
+          <w:lang w:val="hu-HU"/>
+        </w:rPr>
+      </w:pPr>
+    </w:p>
+    <w:p>
+      <w:pPr>
+        <w:rPr>
+          <w:lang w:val="hu-HU"/>
+        </w:rPr>
+      </w:pPr>
+    </w:p>
+    <w:p>
+      <w:pPr>
+        <w:rPr>
+          <w:lang w:val="hu-HU"/>
+        </w:rPr>
+      </w:pPr>
+    </w:p>
+    <w:p>
+      <w:pPr>
+        <w:rPr>
+          <w:lang w:val="hu-HU"/>
+        </w:rPr>
+      </w:pPr>
+    </w:p>
+    <w:p>
+      <w:pPr>
+        <w:rPr>
+          <w:lang w:val="hu-HU"/>
+        </w:rPr>
+      </w:pPr>
+    </w:p>
+    <w:p>
+      <w:pPr>
+        <w:ind w:left="708"/>
+        <w:rPr>
+          <w:lang w:val="hu-HU"/>
+        </w:rPr>
+      </w:pPr>
+      <w:r>
+        <w:rPr>
+          <w:lang w:val="hu-HU"/>
+        </w:rPr>
+        <w:t>6, Vásárlás:</w:t>
+      </w:r>
+    </w:p>
+    <w:p>
+      <w:pPr>
+        <w:rPr>
+          <w:lang w:val="hu-HU"/>
+        </w:rPr>
+      </w:pPr>
+      <w:r>
+        <w:rPr>
+          <w:noProof/>
+          <w:lang w:val="hu-HU"/>
+        </w:rPr>
+        <w:drawing>
+          <wp:inline distT="0" distB="0" distL="0" distR="0" wp14:anchorId="620C901B" wp14:editId="56B99B06">
+            <wp:extent cx="6642735" cy="5902325"/>
+            <wp:effectExtent l="0" t="0" r="5715" b="3175"/>
+            <wp:docPr id="25" name="Kép 25"/>
+            <wp:cNvGraphicFramePr>
+              <a:graphicFrameLocks xmlns:a="http://schemas.openxmlformats.org/drawingml/2006/main" noChangeAspect="1"/>
+            </wp:cNvGraphicFramePr>
+            <a:graphic xmlns:a="http://schemas.openxmlformats.org/drawingml/2006/main">
+              <a:graphicData uri="http://schemas.openxmlformats.org/drawingml/2006/picture">
+                <pic:pic xmlns:pic="http://schemas.openxmlformats.org/drawingml/2006/picture">
+                  <pic:nvPicPr>
+                    <pic:cNvPr id="0" name="Picture 7"/>
+                    <pic:cNvPicPr>
+                      <a:picLocks noChangeAspect="1" noChangeArrowheads="1"/>
+                    </pic:cNvPicPr>
+                  </pic:nvPicPr>
+                  <pic:blipFill>
+                    <a:blip r:embed="rId12">
+                      <a:extLst>
+                        <a:ext uri="{28A0092B-C50C-407E-A947-70E740481C1C}">
+                          <a14:useLocalDpi xmlns:a14="http://schemas.microsoft.com/office/drawing/2010/main" val="0"/>
+                        </a:ext>
+                      </a:extLst>
+                    </a:blip>
+                    <a:srcRect/>
+                    <a:stretch>
+                      <a:fillRect/>
+                    </a:stretch>
+                  </pic:blipFill>
+                  <pic:spPr bwMode="auto">
+                    <a:xfrm>
+                      <a:off x="0" y="0"/>
+                      <a:ext cx="6642735" cy="5902325"/>
+                    </a:xfrm>
+                    <a:prstGeom prst="rect">
+                      <a:avLst/>
+                    </a:prstGeom>
+                    <a:noFill/>
+                    <a:ln>
+                      <a:noFill/>
+                    </a:ln>
+                  </pic:spPr>
+                </pic:pic>
+              </a:graphicData>
+            </a:graphic>
+          </wp:inline>
+        </w:drawing>
+      </w:r>
+    </w:p>
+    <w:p>
+      <w:pPr>
+        <w:ind w:firstLine="708"/>
+        <w:rPr>
+          <w:lang w:val="hu-HU"/>
+        </w:rPr>
+      </w:pPr>
+    </w:p>
+    <w:p>
+      <w:pPr>
+        <w:ind w:firstLine="708"/>
+        <w:rPr>
+          <w:lang w:val="hu-HU"/>
+        </w:rPr>
+      </w:pPr>
+    </w:p>
+    <w:p>
+      <w:pPr>
+        <w:ind w:firstLine="708"/>
+        <w:rPr>
+          <w:lang w:val="hu-HU"/>
+        </w:rPr>
+      </w:pPr>
+    </w:p>
+    <w:p>
+      <w:pPr>
+        <w:ind w:firstLine="708"/>
+        <w:rPr>
+          <w:lang w:val="hu-HU"/>
+        </w:rPr>
+      </w:pPr>
+    </w:p>
+    <w:p>
+      <w:pPr>
+        <w:ind w:firstLine="708"/>
+        <w:rPr>
+          <w:lang w:val="hu-HU"/>
+        </w:rPr>
+      </w:pPr>
+    </w:p>
+    <w:p>
+      <w:pPr>
+        <w:ind w:firstLine="708"/>
+        <w:rPr>
+          <w:lang w:val="hu-HU"/>
+        </w:rPr>
+      </w:pPr>
+    </w:p>
+    <w:p>
+      <w:pPr>
+        <w:ind w:firstLine="708"/>
+        <w:rPr>
+          <w:lang w:val="hu-HU"/>
+        </w:rPr>
+      </w:pPr>
+    </w:p>
+    <w:p>
+      <w:pPr>
+        <w:ind w:firstLine="708"/>
+        <w:rPr>
+          <w:lang w:val="hu-HU"/>
+        </w:rPr>
+      </w:pPr>
+    </w:p>
+    <w:p>
+      <w:pPr>
+        <w:ind w:firstLine="708"/>
+        <w:rPr>
+          <w:lang w:val="hu-HU"/>
+        </w:rPr>
+      </w:pPr>
+    </w:p>
+    <w:p>
+      <w:pPr>
+        <w:ind w:firstLine="708"/>
+        <w:rPr>
+          <w:lang w:val="hu-HU"/>
+        </w:rPr>
+      </w:pPr>
+    </w:p>
+    <w:p>
+      <w:pPr>
+        <w:ind w:firstLine="708"/>
+        <w:rPr>
+          <w:lang w:val="hu-HU"/>
+        </w:rPr>
+      </w:pPr>
+    </w:p>
+    <w:p>
+      <w:pPr>
+        <w:ind w:firstLine="708"/>
+        <w:rPr>
+          <w:lang w:val="hu-HU"/>
+        </w:rPr>
+      </w:pPr>
+    </w:p>
+    <w:p>
+      <w:pPr>
+        <w:ind w:firstLine="708"/>
+        <w:rPr>
+          <w:lang w:val="hu-HU"/>
+        </w:rPr>
+      </w:pPr>
+    </w:p>
+    <w:p>
+      <w:pPr>
+        <w:ind w:firstLine="708"/>
+        <w:rPr>
+          <w:lang w:val="hu-HU"/>
+        </w:rPr>
+      </w:pPr>
+    </w:p>
+    <w:p>
+      <w:pPr>
+        <w:ind w:firstLine="708"/>
+        <w:rPr>
+          <w:lang w:val="hu-HU"/>
+        </w:rPr>
+      </w:pPr>
+    </w:p>
+    <w:p>
+      <w:pPr>
+        <w:ind w:firstLine="708"/>
+        <w:rPr>
+          <w:lang w:val="hu-HU"/>
+        </w:rPr>
+      </w:pPr>
+    </w:p>
+    <w:p>
+      <w:pPr>
+        <w:ind w:firstLine="708"/>
+        <w:rPr>
+          <w:lang w:val="hu-HU"/>
+        </w:rPr>
+      </w:pPr>
+    </w:p>
+    <w:p>
+      <w:pPr>
+        <w:ind w:firstLine="708"/>
+        <w:rPr>
+          <w:lang w:val="hu-HU"/>
+        </w:rPr>
+      </w:pPr>
+    </w:p>
+    <w:p>
+      <w:pPr>
+        <w:ind w:firstLine="708"/>
+        <w:rPr>
+          <w:lang w:val="hu-HU"/>
+        </w:rPr>
+      </w:pPr>
+    </w:p>
+    <w:p>
+      <w:pPr>
+        <w:ind w:firstLine="708"/>
+        <w:rPr>
+          <w:lang w:val="hu-HU"/>
+        </w:rPr>
+      </w:pPr>
+    </w:p>
+    <w:p>
+      <w:pPr>
+        <w:ind w:firstLine="708"/>
+        <w:rPr>
+          <w:lang w:val="hu-HU"/>
+        </w:rPr>
+      </w:pPr>
+    </w:p>
+    <w:p>
+      <w:pPr>
+        <w:ind w:firstLine="708"/>
+        <w:rPr>
+          <w:lang w:val="hu-HU"/>
+        </w:rPr>
+      </w:pPr>
+      <w:r>
+        <w:rPr>
+          <w:lang w:val="hu-HU"/>
+        </w:rPr>
+        <w:t>7, Törzsvásárlói tagság:</w:t>
+      </w:r>
+    </w:p>
+    <w:p>
+      <w:pPr>
+        <w:ind w:firstLine="708"/>
+        <w:rPr>
+          <w:lang w:val="hu-HU"/>
+        </w:rPr>
+      </w:pPr>
+      <w:r>
+        <w:rPr>
+          <w:noProof/>
+          <w:lang w:val="hu-HU"/>
+        </w:rPr>
+        <w:drawing>
+          <wp:inline distT="0" distB="0" distL="0" distR="0" wp14:anchorId="449C29AF" wp14:editId="47CFA59E">
+            <wp:extent cx="5055870" cy="4874260"/>
+            <wp:effectExtent l="0" t="0" r="0" b="2540"/>
+            <wp:docPr id="27" name="Kép 27"/>
+            <wp:cNvGraphicFramePr>
+              <a:graphicFrameLocks xmlns:a="http://schemas.openxmlformats.org/drawingml/2006/main" noChangeAspect="1"/>
+            </wp:cNvGraphicFramePr>
+            <a:graphic xmlns:a="http://schemas.openxmlformats.org/drawingml/2006/main">
+              <a:graphicData uri="http://schemas.openxmlformats.org/drawingml/2006/picture">
+                <pic:pic xmlns:pic="http://schemas.openxmlformats.org/drawingml/2006/picture">
+                  <pic:nvPicPr>
+                    <pic:cNvPr id="0" name="Picture 9"/>
+                    <pic:cNvPicPr>
+                      <a:picLocks noChangeAspect="1" noChangeArrowheads="1"/>
+                    </pic:cNvPicPr>
+                  </pic:nvPicPr>
+                  <pic:blipFill>
+                    <a:blip r:embed="rId13">
+                      <a:extLst>
+                        <a:ext uri="{28A0092B-C50C-407E-A947-70E740481C1C}">
+                          <a14:useLocalDpi xmlns:a14="http://schemas.microsoft.com/office/drawing/2010/main" val="0"/>
+                        </a:ext>
+                      </a:extLst>
+                    </a:blip>
+                    <a:srcRect/>
+                    <a:stretch>
+                      <a:fillRect/>
+                    </a:stretch>
+                  </pic:blipFill>
+                  <pic:spPr bwMode="auto">
+                    <a:xfrm>
+                      <a:off x="0" y="0"/>
+                      <a:ext cx="5055870" cy="4874260"/>
+                    </a:xfrm>
+                    <a:prstGeom prst="rect">
+                      <a:avLst/>
+                    </a:prstGeom>
+                    <a:noFill/>
+                    <a:ln>
+                      <a:noFill/>
+                    </a:ln>
+                  </pic:spPr>
+                </pic:pic>
+              </a:graphicData>
+            </a:graphic>
+          </wp:inline>
+        </w:drawing>
+      </w:r>
+    </w:p>
+    <w:p>
+      <w:pPr>
+        <w:rPr>
+          <w:lang w:val="hu-HU"/>
+        </w:rPr>
+      </w:pPr>
+    </w:p>
+    <w:p>
+      <w:pPr>
+        <w:rPr>
+          <w:lang w:val="hu-HU"/>
+        </w:rPr>
+      </w:pPr>
+    </w:p>
+    <w:p>
+      <w:pPr>
+        <w:rPr>
+          <w:lang w:val="hu-HU"/>
+        </w:rPr>
+      </w:pPr>
+    </w:p>
+    <w:p>
+      <w:pPr>
+        <w:ind w:left="708"/>
+        <w:rPr>
+          <w:lang w:val="hu-HU"/>
+        </w:rPr>
+      </w:pPr>
+    </w:p>
+    <w:p>
+      <w:pPr>
+        <w:ind w:left="708"/>
+        <w:rPr>
+          <w:lang w:val="hu-HU"/>
+        </w:rPr>
+      </w:pPr>
+    </w:p>
+    <w:p>
+      <w:pPr>
+        <w:ind w:left="708"/>
+        <w:rPr>
+          <w:lang w:val="hu-HU"/>
+        </w:rPr>
+      </w:pPr>
+    </w:p>
+    <w:p>
+      <w:pPr>
+        <w:ind w:left="708"/>
+        <w:rPr>
+          <w:lang w:val="hu-HU"/>
+        </w:rPr>
+      </w:pPr>
+    </w:p>
+    <w:p>
+      <w:pPr>
+        <w:ind w:left="708"/>
+        <w:rPr>
+          <w:lang w:val="hu-HU"/>
+        </w:rPr>
+      </w:pPr>
+    </w:p>
+    <w:p>
+      <w:pPr>
+        <w:ind w:left="708"/>
+        <w:rPr>
+          <w:lang w:val="hu-HU"/>
+        </w:rPr>
+      </w:pPr>
+    </w:p>
+    <w:p>
+      <w:pPr>
+        <w:ind w:left="708"/>
+        <w:rPr>
+          <w:lang w:val="hu-HU"/>
+        </w:rPr>
+      </w:pPr>
+    </w:p>
+    <w:p>
+      <w:pPr>
+        <w:ind w:left="708"/>
+        <w:rPr>
+          <w:lang w:val="hu-HU"/>
+        </w:rPr>
+      </w:pPr>
+    </w:p>
+    <w:p>
+      <w:pPr>
+        <w:ind w:left="708"/>
+        <w:rPr>
+          <w:lang w:val="hu-HU"/>
+        </w:rPr>
+      </w:pPr>
+    </w:p>
+    <w:p>
+      <w:pPr>
+        <w:ind w:left="708"/>
+        <w:rPr>
+          <w:lang w:val="hu-HU"/>
+        </w:rPr>
+      </w:pPr>
+    </w:p>
+    <w:p>
+      <w:pPr>
+        <w:ind w:left="708"/>
+        <w:rPr>
+          <w:lang w:val="hu-HU"/>
+        </w:rPr>
+      </w:pPr>
+    </w:p>
+    <w:p>
+      <w:pPr>
+        <w:ind w:left="708"/>
+        <w:rPr>
+          <w:lang w:val="hu-HU"/>
+        </w:rPr>
+      </w:pPr>
+    </w:p>
+    <w:p>
+      <w:pPr>
+        <w:ind w:left="708"/>
+        <w:rPr>
+          <w:lang w:val="hu-HU"/>
+        </w:rPr>
+      </w:pPr>
+    </w:p>
+    <w:p>
+      <w:pPr>
+        <w:ind w:left="708"/>
+        <w:rPr>
+          <w:lang w:val="hu-HU"/>
+        </w:rPr>
+      </w:pPr>
+    </w:p>
+    <w:p>
+      <w:pPr>
+        <w:ind w:left="708"/>
+        <w:rPr>
+          <w:lang w:val="hu-HU"/>
+        </w:rPr>
+      </w:pPr>
+    </w:p>
+    <w:p>
+      <w:pPr>
+        <w:ind w:left="708"/>
+        <w:rPr>
+          <w:lang w:val="hu-HU"/>
+        </w:rPr>
+      </w:pPr>
+    </w:p>
+    <w:p>
+      <w:pPr>
+        <w:ind w:left="708"/>
+        <w:rPr>
+          <w:lang w:val="hu-HU"/>
+        </w:rPr>
+      </w:pPr>
+    </w:p>
+    <w:p>
+      <w:pPr>
+        <w:ind w:left="708"/>
+        <w:rPr>
+          <w:lang w:val="hu-HU"/>
+        </w:rPr>
+      </w:pPr>
+    </w:p>
+    <w:p>
+      <w:pPr>
+        <w:ind w:left="708"/>
+        <w:rPr>
+          <w:lang w:val="hu-HU"/>
+        </w:rPr>
+      </w:pPr>
+    </w:p>
+    <w:p>
+      <w:pPr>
+        <w:ind w:left="708"/>
+        <w:rPr>
+          <w:lang w:val="hu-HU"/>
+        </w:rPr>
+      </w:pPr>
+    </w:p>
+    <w:p>
+      <w:pPr>
+        <w:ind w:left="708"/>
+        <w:rPr>
+          <w:lang w:val="hu-HU"/>
+        </w:rPr>
+      </w:pPr>
+    </w:p>
+    <w:p>
+      <w:pPr>
+        <w:ind w:left="708"/>
+        <w:rPr>
+          <w:lang w:val="hu-HU"/>
+        </w:rPr>
+      </w:pPr>
+    </w:p>
+    <w:p>
+      <w:pPr>
+        <w:ind w:left="708"/>
+        <w:rPr>
+          <w:lang w:val="hu-HU"/>
+        </w:rPr>
+      </w:pPr>
+    </w:p>
+    <w:p>
+      <w:pPr>
+        <w:ind w:left="708"/>
+        <w:rPr>
+          <w:lang w:val="hu-HU"/>
+        </w:rPr>
+      </w:pPr>
+      <w:r>
+        <w:rPr>
+          <w:lang w:val="hu-HU"/>
+        </w:rPr>
+        <w:t xml:space="preserve">9, Ajánlások: </w:t>
+      </w:r>
+    </w:p>
+    <w:p>
+      <w:pPr>
+        <w:ind w:left="708"/>
+        <w:rPr>
+          <w:lang w:val="hu-HU"/>
+        </w:rPr>
+      </w:pPr>
+    </w:p>
+    <w:p>
+      <w:pPr>
+        <w:ind w:left="708"/>
+        <w:rPr>
+          <w:lang w:val="hu-HU"/>
+        </w:rPr>
+      </w:pPr>
+      <w:r>
+        <w:rPr>
+          <w:noProof/>
+          <w:lang w:val="hu-HU"/>
+        </w:rPr>
+        <w:drawing>
+          <wp:inline distT="0" distB="0" distL="0" distR="0" wp14:anchorId="6F1211F8" wp14:editId="04895F7B">
+            <wp:extent cx="6294755" cy="5546725"/>
+            <wp:effectExtent l="0" t="0" r="0" b="0"/>
+            <wp:docPr id="29" name="Kép 29"/>
+            <wp:cNvGraphicFramePr>
+              <a:graphicFrameLocks xmlns:a="http://schemas.openxmlformats.org/drawingml/2006/main" noChangeAspect="1"/>
+            </wp:cNvGraphicFramePr>
+            <a:graphic xmlns:a="http://schemas.openxmlformats.org/drawingml/2006/main">
+              <a:graphicData uri="http://schemas.openxmlformats.org/drawingml/2006/picture">
+                <pic:pic xmlns:pic="http://schemas.openxmlformats.org/drawingml/2006/picture">
+                  <pic:nvPicPr>
+                    <pic:cNvPr id="0" name="Picture 11"/>
+                    <pic:cNvPicPr>
+                      <a:picLocks noChangeAspect="1" noChangeArrowheads="1"/>
+                    </pic:cNvPicPr>
+                  </pic:nvPicPr>
+                  <pic:blipFill>
+                    <a:blip r:embed="rId14">
+                      <a:extLst>
+                        <a:ext uri="{28A0092B-C50C-407E-A947-70E740481C1C}">
+                          <a14:useLocalDpi xmlns:a14="http://schemas.microsoft.com/office/drawing/2010/main" val="0"/>
+                        </a:ext>
+                      </a:extLst>
+                    </a:blip>
+                    <a:srcRect/>
+                    <a:stretch>
+                      <a:fillRect/>
+                    </a:stretch>
+                  </pic:blipFill>
+                  <pic:spPr bwMode="auto">
+                    <a:xfrm>
+                      <a:off x="0" y="0"/>
+                      <a:ext cx="6294755" cy="5546725"/>
+                    </a:xfrm>
+                    <a:prstGeom prst="rect">
+                      <a:avLst/>
+                    </a:prstGeom>
+                    <a:noFill/>
+                    <a:ln>
+                      <a:noFill/>
+                    </a:ln>
+                  </pic:spPr>
+                </pic:pic>
+              </a:graphicData>
+            </a:graphic>
+          </wp:inline>
+        </w:drawing>
+      </w:r>
+    </w:p>
+    <w:p>
+      <w:pPr>
+        <w:ind w:left="708"/>
+        <w:rPr>
+          <w:lang w:val="hu-HU"/>
+        </w:rPr>
+      </w:pPr>
+    </w:p>
+    <w:p>
+      <w:pPr>
+        <w:ind w:left="708"/>
+        <w:rPr>
+          <w:lang w:val="hu-HU"/>
+        </w:rPr>
+      </w:pPr>
+    </w:p>
+    <w:p>
+      <w:pPr>
+        <w:ind w:left="708"/>
+        <w:rPr>
+          <w:lang w:val="hu-HU"/>
+        </w:rPr>
+      </w:pPr>
+    </w:p>
+    <w:p>
+      <w:pPr>
+        <w:ind w:left="708"/>
         <w:rPr>
           <w:lang w:val="hu-HU"/>
         </w:rPr>
@@ -2711,9 +4043,11 @@
       <w:pPr>
         <w:pStyle w:val="Cmsor2"/>
       </w:pPr>
+      <w:proofErr w:type="spellStart"/>
       <w:r>
         <w:t>Egyedmodell</w:t>
       </w:r>
+      <w:proofErr w:type="spellEnd"/>
       <w:r>
         <w:t>:</w:t>
       </w:r>
@@ -2729,6 +4063,7 @@
           <w:noProof/>
           <w:lang w:val="hu-HU"/>
         </w:rPr>
+        <w:lastRenderedPageBreak/>
         <w:drawing>
           <wp:anchor distT="0" distB="0" distL="114300" distR="114300" simplePos="0" relativeHeight="251658240" behindDoc="0" locked="0" layoutInCell="1" allowOverlap="1" wp14:anchorId="75F0E8DB" wp14:editId="36E9F4DD">
             <wp:simplePos x="0" y="0"/>
@@ -2753,7 +4088,7 @@
                     <pic:cNvPicPr/>
                   </pic:nvPicPr>
                   <pic:blipFill>
-                    <a:blip r:embed="rId6">
+                    <a:blip r:embed="rId15">
                       <a:extLst>
                         <a:ext uri="{28A0092B-C50C-407E-A947-70E740481C1C}">
                           <a14:useLocalDpi xmlns:a14="http://schemas.microsoft.com/office/drawing/2010/main" val="0"/>
@@ -2905,6 +4240,7 @@
           <w:noProof/>
           <w:lang w:val="hu-HU"/>
         </w:rPr>
+        <w:lastRenderedPageBreak/>
         <w:drawing>
           <wp:anchor distT="0" distB="0" distL="114300" distR="114300" simplePos="0" relativeHeight="251661824" behindDoc="0" locked="0" layoutInCell="1" allowOverlap="1" wp14:anchorId="1DB1A346" wp14:editId="311E6127">
             <wp:simplePos x="0" y="0"/>
@@ -2929,7 +4265,7 @@
                     <pic:cNvPicPr/>
                   </pic:nvPicPr>
                   <pic:blipFill>
-                    <a:blip r:embed="rId7">
+                    <a:blip r:embed="rId16">
                       <a:extLst>
                         <a:ext uri="{28A0092B-C50C-407E-A947-70E740481C1C}">
                           <a14:useLocalDpi xmlns:a14="http://schemas.microsoft.com/office/drawing/2010/main" val="0"/>
@@ -2976,7 +4312,7 @@
         </w:rPr>
         <w:t xml:space="preserve">( raw: </w:t>
       </w:r>
-      <w:hyperlink r:id="rId8" w:history="1">
+      <w:hyperlink r:id="rId17" w:history="1">
         <w:r>
           <w:rPr>
             <w:rStyle w:val="Hiperhivatkozs"/>
@@ -3294,7 +4630,6 @@
         <w:pStyle w:val="NormlWeb"/>
       </w:pPr>
       <w:r>
-        <w:lastRenderedPageBreak/>
         <w:t>P</w:t>
       </w:r>
       <w:r>
@@ -3361,6 +4696,7 @@
         <w:pStyle w:val="NormlWeb"/>
       </w:pPr>
       <w:r>
+        <w:lastRenderedPageBreak/>
         <w:t>BUSINESS_HOURS (</w:t>
       </w:r>
       <w:r>
@@ -3587,7 +4923,7 @@
       <w:r>
         <w:t xml:space="preserve">, </w:t>
       </w:r>
-      <w:hyperlink r:id="rId9" w:history="1">
+      <w:hyperlink r:id="rId18" w:history="1">
         <w:r>
           <w:rPr>
             <w:rStyle w:val="Hiperhivatkozs"/>
@@ -4159,7 +5495,6 @@
               <w:rPr>
                 <w:lang w:val="hu-HU"/>
               </w:rPr>
-              <w:lastRenderedPageBreak/>
               <w:t>admin</w:t>
             </w:r>
           </w:p>
@@ -4230,6 +5565,7 @@
               <w:rPr>
                 <w:lang w:val="hu-HU"/>
               </w:rPr>
+              <w:lastRenderedPageBreak/>
               <w:t>street</w:t>
             </w:r>
           </w:p>
@@ -8387,7 +9723,6 @@
                 <w:iCs/>
                 <w:lang w:val="hu-HU"/>
               </w:rPr>
-              <w:lastRenderedPageBreak/>
               <w:t>wishlist_id</w:t>
             </w:r>
           </w:p>
@@ -8449,6 +9784,7 @@
               <w:rPr>
                 <w:lang w:val="hu-HU"/>
               </w:rPr>
+              <w:lastRenderedPageBreak/>
               <w:t>addedAt</w:t>
             </w:r>
           </w:p>
@@ -9511,7 +10847,6 @@
         <w:pStyle w:val="Cmsor2"/>
       </w:pPr>
       <w:r>
-        <w:lastRenderedPageBreak/>
         <w:t>Szerep-funkció mátrix</w:t>
       </w:r>
       <w:r>
@@ -9554,6 +10889,7 @@
         <w:pStyle w:val="Cmsor2"/>
       </w:pPr>
       <w:r>
+        <w:lastRenderedPageBreak/>
         <w:t>Szerep-funkció mátrix</w:t>
       </w:r>
       <w:r>
@@ -13629,7 +14965,6 @@
                 <w:szCs w:val="22"/>
                 <w:lang w:val="hu-HU" w:eastAsia="hu-HU"/>
               </w:rPr>
-              <w:lastRenderedPageBreak/>
               <w:t>Egyedek</w:t>
             </w:r>
           </w:p>
@@ -14930,6 +16265,7 @@
                 <w:szCs w:val="22"/>
                 <w:lang w:val="hu-HU" w:eastAsia="hu-HU"/>
               </w:rPr>
+              <w:lastRenderedPageBreak/>
               <w:t>Order</w:t>
             </w:r>
           </w:p>
@@ -18673,7 +20009,7 @@
                     <pic:cNvPicPr/>
                   </pic:nvPicPr>
                   <pic:blipFill>
-                    <a:blip r:embed="rId10" cstate="print">
+                    <a:blip r:embed="rId19" cstate="print">
                       <a:extLst>
                         <a:ext uri="{28A0092B-C50C-407E-A947-70E740481C1C}">
                           <a14:useLocalDpi xmlns:a14="http://schemas.microsoft.com/office/drawing/2010/main" val="0"/>
@@ -18717,6 +20053,7 @@
         <w:rPr>
           <w:noProof/>
         </w:rPr>
+        <w:lastRenderedPageBreak/>
         <w:drawing>
           <wp:inline distT="0" distB="0" distL="0" distR="0" wp14:anchorId="10382503" wp14:editId="66F30408">
             <wp:extent cx="6645910" cy="3738245"/>
@@ -18733,7 +20070,7 @@
                     <pic:cNvPicPr/>
                   </pic:nvPicPr>
                   <pic:blipFill>
-                    <a:blip r:embed="rId11" cstate="print">
+                    <a:blip r:embed="rId20" cstate="print">
                       <a:extLst>
                         <a:ext uri="{28A0092B-C50C-407E-A947-70E740481C1C}">
                           <a14:useLocalDpi xmlns:a14="http://schemas.microsoft.com/office/drawing/2010/main" val="0"/>
@@ -18793,7 +20130,7 @@
                     <pic:cNvPicPr/>
                   </pic:nvPicPr>
                   <pic:blipFill>
-                    <a:blip r:embed="rId12" cstate="print">
+                    <a:blip r:embed="rId21" cstate="print">
                       <a:extLst>
                         <a:ext uri="{28A0092B-C50C-407E-A947-70E740481C1C}">
                           <a14:useLocalDpi xmlns:a14="http://schemas.microsoft.com/office/drawing/2010/main" val="0"/>
@@ -18854,7 +20191,7 @@
                     <pic:cNvPicPr/>
                   </pic:nvPicPr>
                   <pic:blipFill>
-                    <a:blip r:embed="rId13" cstate="print">
+                    <a:blip r:embed="rId22" cstate="print">
                       <a:extLst>
                         <a:ext uri="{28A0092B-C50C-407E-A947-70E740481C1C}">
                           <a14:useLocalDpi xmlns:a14="http://schemas.microsoft.com/office/drawing/2010/main" val="0"/>

</xml_diff>

<commit_message>
dfd completition, projektterv formatting
</commit_message>
<xml_diff>
--- a/docs/2_projektterv.docx
+++ b/docs/2_projektterv.docx
@@ -126,7 +126,7 @@
     </w:p>
     <w:p>
       <w:pPr>
-        <w:pStyle w:val="Heading2"/>
+        <w:pStyle w:val="Cmsor2"/>
       </w:pPr>
       <w:r>
         <w:lastRenderedPageBreak/>
@@ -212,7 +212,7 @@
     </w:p>
     <w:p>
       <w:pPr>
-        <w:pStyle w:val="ListParagraph"/>
+        <w:pStyle w:val="Listaszerbekezds"/>
         <w:numPr>
           <w:ilvl w:val="0"/>
           <w:numId w:val="1"/>
@@ -240,7 +240,7 @@
     </w:p>
     <w:p>
       <w:pPr>
-        <w:pStyle w:val="ListParagraph"/>
+        <w:pStyle w:val="Listaszerbekezds"/>
         <w:numPr>
           <w:ilvl w:val="1"/>
           <w:numId w:val="1"/>
@@ -265,7 +265,7 @@
     </w:p>
     <w:p>
       <w:pPr>
-        <w:pStyle w:val="ListParagraph"/>
+        <w:pStyle w:val="Listaszerbekezds"/>
         <w:numPr>
           <w:ilvl w:val="1"/>
           <w:numId w:val="1"/>
@@ -281,7 +281,7 @@
     </w:p>
     <w:p>
       <w:pPr>
-        <w:pStyle w:val="ListParagraph"/>
+        <w:pStyle w:val="Listaszerbekezds"/>
         <w:numPr>
           <w:ilvl w:val="1"/>
           <w:numId w:val="1"/>
@@ -297,7 +297,7 @@
     </w:p>
     <w:p>
       <w:pPr>
-        <w:pStyle w:val="ListParagraph"/>
+        <w:pStyle w:val="Listaszerbekezds"/>
         <w:numPr>
           <w:ilvl w:val="1"/>
           <w:numId w:val="1"/>
@@ -328,7 +328,7 @@
     </w:p>
     <w:p>
       <w:pPr>
-        <w:pStyle w:val="ListParagraph"/>
+        <w:pStyle w:val="Listaszerbekezds"/>
         <w:numPr>
           <w:ilvl w:val="1"/>
           <w:numId w:val="1"/>
@@ -350,7 +350,7 @@
     </w:p>
     <w:p>
       <w:pPr>
-        <w:pStyle w:val="ListParagraph"/>
+        <w:pStyle w:val="Listaszerbekezds"/>
         <w:numPr>
           <w:ilvl w:val="1"/>
           <w:numId w:val="1"/>
@@ -378,7 +378,7 @@
     </w:p>
     <w:p>
       <w:pPr>
-        <w:pStyle w:val="ListParagraph"/>
+        <w:pStyle w:val="Listaszerbekezds"/>
         <w:numPr>
           <w:ilvl w:val="1"/>
           <w:numId w:val="1"/>
@@ -403,7 +403,7 @@
     </w:p>
     <w:p>
       <w:pPr>
-        <w:pStyle w:val="ListParagraph"/>
+        <w:pStyle w:val="Listaszerbekezds"/>
         <w:numPr>
           <w:ilvl w:val="1"/>
           <w:numId w:val="1"/>
@@ -434,7 +434,7 @@
     </w:p>
     <w:p>
       <w:pPr>
-        <w:pStyle w:val="ListParagraph"/>
+        <w:pStyle w:val="Listaszerbekezds"/>
         <w:numPr>
           <w:ilvl w:val="0"/>
           <w:numId w:val="1"/>
@@ -465,7 +465,7 @@
     </w:p>
     <w:p>
       <w:pPr>
-        <w:pStyle w:val="ListParagraph"/>
+        <w:pStyle w:val="Listaszerbekezds"/>
         <w:numPr>
           <w:ilvl w:val="1"/>
           <w:numId w:val="1"/>
@@ -499,7 +499,7 @@
     </w:p>
     <w:p>
       <w:pPr>
-        <w:pStyle w:val="ListParagraph"/>
+        <w:pStyle w:val="Listaszerbekezds"/>
         <w:numPr>
           <w:ilvl w:val="1"/>
           <w:numId w:val="1"/>
@@ -563,7 +563,7 @@
     </w:p>
     <w:p>
       <w:pPr>
-        <w:pStyle w:val="ListParagraph"/>
+        <w:pStyle w:val="Listaszerbekezds"/>
         <w:numPr>
           <w:ilvl w:val="0"/>
           <w:numId w:val="1"/>
@@ -594,7 +594,7 @@
     </w:p>
     <w:p>
       <w:pPr>
-        <w:pStyle w:val="ListParagraph"/>
+        <w:pStyle w:val="Listaszerbekezds"/>
         <w:numPr>
           <w:ilvl w:val="1"/>
           <w:numId w:val="1"/>
@@ -625,7 +625,7 @@
     </w:p>
     <w:p>
       <w:pPr>
-        <w:pStyle w:val="ListParagraph"/>
+        <w:pStyle w:val="Listaszerbekezds"/>
         <w:numPr>
           <w:ilvl w:val="1"/>
           <w:numId w:val="1"/>
@@ -656,7 +656,7 @@
     </w:p>
     <w:p>
       <w:pPr>
-        <w:pStyle w:val="ListParagraph"/>
+        <w:pStyle w:val="Listaszerbekezds"/>
         <w:numPr>
           <w:ilvl w:val="2"/>
           <w:numId w:val="1"/>
@@ -681,7 +681,7 @@
     </w:p>
     <w:p>
       <w:pPr>
-        <w:pStyle w:val="ListParagraph"/>
+        <w:pStyle w:val="Listaszerbekezds"/>
         <w:numPr>
           <w:ilvl w:val="2"/>
           <w:numId w:val="1"/>
@@ -715,7 +715,7 @@
     </w:p>
     <w:p>
       <w:pPr>
-        <w:pStyle w:val="ListParagraph"/>
+        <w:pStyle w:val="Listaszerbekezds"/>
         <w:numPr>
           <w:ilvl w:val="2"/>
           <w:numId w:val="1"/>
@@ -752,7 +752,7 @@
     </w:p>
     <w:p>
       <w:pPr>
-        <w:pStyle w:val="ListParagraph"/>
+        <w:pStyle w:val="Listaszerbekezds"/>
         <w:numPr>
           <w:ilvl w:val="2"/>
           <w:numId w:val="1"/>
@@ -777,7 +777,7 @@
     </w:p>
     <w:p>
       <w:pPr>
-        <w:pStyle w:val="ListParagraph"/>
+        <w:pStyle w:val="Listaszerbekezds"/>
         <w:numPr>
           <w:ilvl w:val="2"/>
           <w:numId w:val="1"/>
@@ -814,7 +814,7 @@
     </w:p>
     <w:p>
       <w:pPr>
-        <w:pStyle w:val="ListParagraph"/>
+        <w:pStyle w:val="Listaszerbekezds"/>
         <w:numPr>
           <w:ilvl w:val="2"/>
           <w:numId w:val="1"/>
@@ -839,7 +839,7 @@
     </w:p>
     <w:p>
       <w:pPr>
-        <w:pStyle w:val="ListParagraph"/>
+        <w:pStyle w:val="Listaszerbekezds"/>
         <w:numPr>
           <w:ilvl w:val="2"/>
           <w:numId w:val="1"/>
@@ -876,7 +876,7 @@
     </w:p>
     <w:p>
       <w:pPr>
-        <w:pStyle w:val="ListParagraph"/>
+        <w:pStyle w:val="Listaszerbekezds"/>
         <w:numPr>
           <w:ilvl w:val="2"/>
           <w:numId w:val="1"/>
@@ -901,7 +901,7 @@
     </w:p>
     <w:p>
       <w:pPr>
-        <w:pStyle w:val="ListParagraph"/>
+        <w:pStyle w:val="Listaszerbekezds"/>
         <w:numPr>
           <w:ilvl w:val="2"/>
           <w:numId w:val="1"/>
@@ -926,7 +926,7 @@
     </w:p>
     <w:p>
       <w:pPr>
-        <w:pStyle w:val="ListParagraph"/>
+        <w:pStyle w:val="Listaszerbekezds"/>
         <w:numPr>
           <w:ilvl w:val="2"/>
           <w:numId w:val="1"/>
@@ -951,7 +951,7 @@
     </w:p>
     <w:p>
       <w:pPr>
-        <w:pStyle w:val="ListParagraph"/>
+        <w:pStyle w:val="Listaszerbekezds"/>
         <w:numPr>
           <w:ilvl w:val="2"/>
           <w:numId w:val="1"/>
@@ -976,7 +976,7 @@
     </w:p>
     <w:p>
       <w:pPr>
-        <w:pStyle w:val="ListParagraph"/>
+        <w:pStyle w:val="Listaszerbekezds"/>
         <w:numPr>
           <w:ilvl w:val="1"/>
           <w:numId w:val="1"/>
@@ -1007,7 +1007,7 @@
     </w:p>
     <w:p>
       <w:pPr>
-        <w:pStyle w:val="ListParagraph"/>
+        <w:pStyle w:val="Listaszerbekezds"/>
         <w:numPr>
           <w:ilvl w:val="2"/>
           <w:numId w:val="1"/>
@@ -1032,7 +1032,7 @@
     </w:p>
     <w:p>
       <w:pPr>
-        <w:pStyle w:val="ListParagraph"/>
+        <w:pStyle w:val="Listaszerbekezds"/>
         <w:numPr>
           <w:ilvl w:val="2"/>
           <w:numId w:val="1"/>
@@ -1090,7 +1090,7 @@
     </w:p>
     <w:p>
       <w:pPr>
-        <w:pStyle w:val="ListParagraph"/>
+        <w:pStyle w:val="Listaszerbekezds"/>
         <w:numPr>
           <w:ilvl w:val="2"/>
           <w:numId w:val="1"/>
@@ -1133,7 +1133,7 @@
     </w:p>
     <w:p>
       <w:pPr>
-        <w:pStyle w:val="ListParagraph"/>
+        <w:pStyle w:val="Listaszerbekezds"/>
         <w:numPr>
           <w:ilvl w:val="2"/>
           <w:numId w:val="1"/>
@@ -1158,7 +1158,7 @@
     </w:p>
     <w:p>
       <w:pPr>
-        <w:pStyle w:val="ListParagraph"/>
+        <w:pStyle w:val="Listaszerbekezds"/>
         <w:numPr>
           <w:ilvl w:val="2"/>
           <w:numId w:val="1"/>
@@ -1184,7 +1184,7 @@
     </w:p>
     <w:p>
       <w:pPr>
-        <w:pStyle w:val="ListParagraph"/>
+        <w:pStyle w:val="Listaszerbekezds"/>
         <w:numPr>
           <w:ilvl w:val="0"/>
           <w:numId w:val="1"/>
@@ -1212,7 +1212,7 @@
     </w:p>
     <w:p>
       <w:pPr>
-        <w:pStyle w:val="ListParagraph"/>
+        <w:pStyle w:val="Listaszerbekezds"/>
         <w:numPr>
           <w:ilvl w:val="1"/>
           <w:numId w:val="1"/>
@@ -1234,7 +1234,7 @@
     </w:p>
     <w:p>
       <w:pPr>
-        <w:pStyle w:val="ListParagraph"/>
+        <w:pStyle w:val="Listaszerbekezds"/>
         <w:numPr>
           <w:ilvl w:val="2"/>
           <w:numId w:val="1"/>
@@ -1262,7 +1262,7 @@
     </w:p>
     <w:p>
       <w:pPr>
-        <w:pStyle w:val="ListParagraph"/>
+        <w:pStyle w:val="Listaszerbekezds"/>
         <w:numPr>
           <w:ilvl w:val="2"/>
           <w:numId w:val="1"/>
@@ -1287,7 +1287,7 @@
     </w:p>
     <w:p>
       <w:pPr>
-        <w:pStyle w:val="ListParagraph"/>
+        <w:pStyle w:val="Listaszerbekezds"/>
         <w:numPr>
           <w:ilvl w:val="2"/>
           <w:numId w:val="1"/>
@@ -1312,7 +1312,7 @@
     </w:p>
     <w:p>
       <w:pPr>
-        <w:pStyle w:val="ListParagraph"/>
+        <w:pStyle w:val="Listaszerbekezds"/>
         <w:numPr>
           <w:ilvl w:val="2"/>
           <w:numId w:val="1"/>
@@ -1346,7 +1346,7 @@
     </w:p>
     <w:p>
       <w:pPr>
-        <w:pStyle w:val="ListParagraph"/>
+        <w:pStyle w:val="Listaszerbekezds"/>
         <w:numPr>
           <w:ilvl w:val="2"/>
           <w:numId w:val="1"/>
@@ -1407,7 +1407,7 @@
     </w:p>
     <w:p>
       <w:pPr>
-        <w:pStyle w:val="ListParagraph"/>
+        <w:pStyle w:val="Listaszerbekezds"/>
         <w:numPr>
           <w:ilvl w:val="1"/>
           <w:numId w:val="1"/>
@@ -1435,7 +1435,7 @@
     </w:p>
     <w:p>
       <w:pPr>
-        <w:pStyle w:val="ListParagraph"/>
+        <w:pStyle w:val="Listaszerbekezds"/>
         <w:numPr>
           <w:ilvl w:val="2"/>
           <w:numId w:val="1"/>
@@ -1463,7 +1463,7 @@
     </w:p>
     <w:p>
       <w:pPr>
-        <w:pStyle w:val="ListParagraph"/>
+        <w:pStyle w:val="Listaszerbekezds"/>
         <w:numPr>
           <w:ilvl w:val="2"/>
           <w:numId w:val="1"/>
@@ -1491,7 +1491,7 @@
     </w:p>
     <w:p>
       <w:pPr>
-        <w:pStyle w:val="ListParagraph"/>
+        <w:pStyle w:val="Listaszerbekezds"/>
         <w:numPr>
           <w:ilvl w:val="2"/>
           <w:numId w:val="1"/>
@@ -1522,7 +1522,7 @@
     </w:p>
     <w:p>
       <w:pPr>
-        <w:pStyle w:val="ListParagraph"/>
+        <w:pStyle w:val="Listaszerbekezds"/>
         <w:numPr>
           <w:ilvl w:val="2"/>
           <w:numId w:val="1"/>
@@ -1547,7 +1547,7 @@
     </w:p>
     <w:p>
       <w:pPr>
-        <w:pStyle w:val="ListParagraph"/>
+        <w:pStyle w:val="Listaszerbekezds"/>
         <w:numPr>
           <w:ilvl w:val="2"/>
           <w:numId w:val="1"/>
@@ -1584,7 +1584,7 @@
     </w:p>
     <w:p>
       <w:pPr>
-        <w:pStyle w:val="ListParagraph"/>
+        <w:pStyle w:val="Listaszerbekezds"/>
         <w:numPr>
           <w:ilvl w:val="2"/>
           <w:numId w:val="1"/>
@@ -1627,7 +1627,7 @@
     </w:p>
     <w:p>
       <w:pPr>
-        <w:pStyle w:val="ListParagraph"/>
+        <w:pStyle w:val="Listaszerbekezds"/>
         <w:numPr>
           <w:ilvl w:val="2"/>
           <w:numId w:val="1"/>
@@ -1667,7 +1667,7 @@
     </w:p>
     <w:p>
       <w:pPr>
-        <w:pStyle w:val="ListParagraph"/>
+        <w:pStyle w:val="Listaszerbekezds"/>
         <w:numPr>
           <w:ilvl w:val="2"/>
           <w:numId w:val="1"/>
@@ -1692,7 +1692,7 @@
     </w:p>
     <w:p>
       <w:pPr>
-        <w:pStyle w:val="ListParagraph"/>
+        <w:pStyle w:val="Listaszerbekezds"/>
         <w:numPr>
           <w:ilvl w:val="2"/>
           <w:numId w:val="1"/>
@@ -1717,7 +1717,7 @@
     </w:p>
     <w:p>
       <w:pPr>
-        <w:pStyle w:val="ListParagraph"/>
+        <w:pStyle w:val="Listaszerbekezds"/>
         <w:numPr>
           <w:ilvl w:val="2"/>
           <w:numId w:val="1"/>
@@ -1757,7 +1757,7 @@
     </w:p>
     <w:p>
       <w:pPr>
-        <w:pStyle w:val="ListParagraph"/>
+        <w:pStyle w:val="Listaszerbekezds"/>
         <w:numPr>
           <w:ilvl w:val="1"/>
           <w:numId w:val="1"/>
@@ -1776,7 +1776,7 @@
     </w:p>
     <w:p>
       <w:pPr>
-        <w:pStyle w:val="ListParagraph"/>
+        <w:pStyle w:val="Listaszerbekezds"/>
         <w:numPr>
           <w:ilvl w:val="2"/>
           <w:numId w:val="1"/>
@@ -1801,7 +1801,7 @@
     </w:p>
     <w:p>
       <w:pPr>
-        <w:pStyle w:val="ListParagraph"/>
+        <w:pStyle w:val="Listaszerbekezds"/>
         <w:numPr>
           <w:ilvl w:val="2"/>
           <w:numId w:val="1"/>
@@ -1826,7 +1826,7 @@
     </w:p>
     <w:p>
       <w:pPr>
-        <w:pStyle w:val="ListParagraph"/>
+        <w:pStyle w:val="Listaszerbekezds"/>
         <w:numPr>
           <w:ilvl w:val="2"/>
           <w:numId w:val="1"/>
@@ -1851,7 +1851,7 @@
     </w:p>
     <w:p>
       <w:pPr>
-        <w:pStyle w:val="ListParagraph"/>
+        <w:pStyle w:val="Listaszerbekezds"/>
         <w:numPr>
           <w:ilvl w:val="2"/>
           <w:numId w:val="1"/>
@@ -1876,7 +1876,7 @@
     </w:p>
     <w:p>
       <w:pPr>
-        <w:pStyle w:val="ListParagraph"/>
+        <w:pStyle w:val="Listaszerbekezds"/>
         <w:numPr>
           <w:ilvl w:val="2"/>
           <w:numId w:val="1"/>
@@ -1901,7 +1901,7 @@
     </w:p>
     <w:p>
       <w:pPr>
-        <w:pStyle w:val="ListParagraph"/>
+        <w:pStyle w:val="Listaszerbekezds"/>
         <w:numPr>
           <w:ilvl w:val="2"/>
           <w:numId w:val="1"/>
@@ -1926,7 +1926,7 @@
     </w:p>
     <w:p>
       <w:pPr>
-        <w:pStyle w:val="ListParagraph"/>
+        <w:pStyle w:val="Listaszerbekezds"/>
         <w:numPr>
           <w:ilvl w:val="1"/>
           <w:numId w:val="1"/>
@@ -1957,7 +1957,7 @@
     </w:p>
     <w:p>
       <w:pPr>
-        <w:pStyle w:val="ListParagraph"/>
+        <w:pStyle w:val="Listaszerbekezds"/>
         <w:numPr>
           <w:ilvl w:val="2"/>
           <w:numId w:val="1"/>
@@ -1997,7 +1997,7 @@
     </w:p>
     <w:p>
       <w:pPr>
-        <w:pStyle w:val="ListParagraph"/>
+        <w:pStyle w:val="Listaszerbekezds"/>
         <w:numPr>
           <w:ilvl w:val="2"/>
           <w:numId w:val="1"/>
@@ -2043,7 +2043,7 @@
     </w:p>
     <w:p>
       <w:pPr>
-        <w:pStyle w:val="ListParagraph"/>
+        <w:pStyle w:val="Listaszerbekezds"/>
         <w:numPr>
           <w:ilvl w:val="2"/>
           <w:numId w:val="1"/>
@@ -2077,7 +2077,7 @@
     </w:p>
     <w:p>
       <w:pPr>
-        <w:pStyle w:val="ListParagraph"/>
+        <w:pStyle w:val="Listaszerbekezds"/>
         <w:numPr>
           <w:ilvl w:val="2"/>
           <w:numId w:val="1"/>
@@ -2102,7 +2102,7 @@
     </w:p>
     <w:p>
       <w:pPr>
-        <w:pStyle w:val="ListParagraph"/>
+        <w:pStyle w:val="Listaszerbekezds"/>
         <w:numPr>
           <w:ilvl w:val="2"/>
           <w:numId w:val="1"/>
@@ -2136,7 +2136,7 @@
     </w:p>
     <w:p>
       <w:pPr>
-        <w:pStyle w:val="ListParagraph"/>
+        <w:pStyle w:val="Listaszerbekezds"/>
         <w:numPr>
           <w:ilvl w:val="2"/>
           <w:numId w:val="1"/>
@@ -2174,7 +2174,7 @@
     </w:p>
     <w:p>
       <w:pPr>
-        <w:pStyle w:val="ListParagraph"/>
+        <w:pStyle w:val="Listaszerbekezds"/>
         <w:numPr>
           <w:ilvl w:val="0"/>
           <w:numId w:val="1"/>
@@ -2196,7 +2196,7 @@
     </w:p>
     <w:p>
       <w:pPr>
-        <w:pStyle w:val="ListParagraph"/>
+        <w:pStyle w:val="Listaszerbekezds"/>
         <w:spacing w:line="360" w:lineRule="auto"/>
         <w:rPr>
           <w:lang w:val="hu-HU"/>
@@ -2211,7 +2211,7 @@
     </w:p>
     <w:p>
       <w:pPr>
-        <w:pStyle w:val="Heading2"/>
+        <w:pStyle w:val="Cmsor2"/>
       </w:pPr>
       <w:r>
         <w:t>Értékelési mód:</w:t>
@@ -2220,13 +2220,6 @@
     <w:p>
       <w:pPr>
         <w:rPr>
-          <w:lang w:val="hu-HU"/>
-        </w:rPr>
-      </w:pPr>
-    </w:p>
-    <w:p>
-      <w:pPr>
-        <w:rPr>
           <w:color w:val="FF0000"/>
           <w:lang w:val="hu-HU"/>
         </w:rPr>
@@ -2240,14 +2233,7 @@
     </w:p>
     <w:p>
       <w:pPr>
-        <w:rPr>
-          <w:lang w:val="hu-HU"/>
-        </w:rPr>
-      </w:pPr>
-    </w:p>
-    <w:p>
-      <w:pPr>
-        <w:pStyle w:val="Heading2"/>
+        <w:pStyle w:val="Cmsor2"/>
       </w:pPr>
       <w:r>
         <w:t>Feladat szöveges leírása</w:t>
@@ -2320,12 +2306,15 @@
     </w:p>
     <w:p>
       <w:pPr>
-        <w:pStyle w:val="Heading2"/>
-      </w:pPr>
-    </w:p>
-    <w:p>
-      <w:pPr>
-        <w:pStyle w:val="Heading2"/>
+        <w:ind w:firstLine="708"/>
+        <w:rPr>
+          <w:lang w:val="hu-HU"/>
+        </w:rPr>
+      </w:pPr>
+    </w:p>
+    <w:p>
+      <w:pPr>
+        <w:pStyle w:val="Cmsor2"/>
       </w:pPr>
       <w:r>
         <w:t>Követelménykatalógus</w:t>
@@ -2770,28 +2759,28 @@
         <w:rPr>
           <w:lang w:val="hu-HU" w:eastAsia="hu-HU"/>
         </w:rPr>
+        <w:t>- Jelzés, ha egy kívánságlistás könyv akciós lesz</w:t>
+      </w:r>
+    </w:p>
+    <w:p>
+      <w:pPr>
+        <w:rPr>
+          <w:lang w:val="hu-HU" w:eastAsia="hu-HU"/>
+        </w:rPr>
+      </w:pPr>
+      <w:r>
+        <w:rPr>
+          <w:lang w:val="hu-HU" w:eastAsia="hu-HU"/>
+        </w:rPr>
+        <w:t>- Jelzés, ha egy kívánságlistás könyv újra kapható lesz</w:t>
+      </w:r>
+    </w:p>
+    <w:p>
+      <w:pPr>
+        <w:pStyle w:val="Cmsor2"/>
+      </w:pPr>
+      <w:r>
         <w:lastRenderedPageBreak/>
-        <w:t>- Jelzés, ha egy kívánságlistás könyv akciós lesz</w:t>
-      </w:r>
-    </w:p>
-    <w:p>
-      <w:pPr>
-        <w:rPr>
-          <w:lang w:val="hu-HU"/>
-        </w:rPr>
-      </w:pPr>
-      <w:r>
-        <w:rPr>
-          <w:lang w:val="hu-HU" w:eastAsia="hu-HU"/>
-        </w:rPr>
-        <w:t>- Jelzés, ha egy kívánságlistás könyv újra kapható lesz</w:t>
-      </w:r>
-    </w:p>
-    <w:p>
-      <w:pPr>
-        <w:pStyle w:val="Heading2"/>
-      </w:pPr>
-      <w:r>
         <w:t>Adatfolyam diagram (DFD):</w:t>
       </w:r>
     </w:p>
@@ -2801,35 +2790,95 @@
           <w:lang w:val="hu-HU"/>
         </w:rPr>
       </w:pPr>
-    </w:p>
-    <w:p>
-      <w:pPr>
-        <w:rPr>
-          <w:lang w:val="hu-HU"/>
-        </w:rPr>
-      </w:pPr>
-      <w:r>
-        <w:rPr>
-          <w:lang w:val="hu-HU"/>
-        </w:rPr>
+      <w:r>
+        <w:rPr>
+          <w:lang w:val="hu-HU"/>
+        </w:rPr>
+        <w:t>A DFD 0. szintje</w:t>
+      </w:r>
+      <w:r>
+        <w:rPr>
+          <w:lang w:val="hu-HU"/>
+        </w:rPr>
+        <w:t xml:space="preserve">, logikai: </w:t>
+      </w:r>
+      <w:r>
+        <w:rPr>
+          <w:noProof/>
+          <w:lang w:val="hu-HU"/>
+        </w:rPr>
+        <w:drawing>
+          <wp:inline distT="0" distB="0" distL="0" distR="0" wp14:anchorId="431F7C1D" wp14:editId="2055F6FB">
+            <wp:extent cx="6635115" cy="4533900"/>
+            <wp:effectExtent l="0" t="0" r="0" b="0"/>
+            <wp:docPr id="31" name="Kép 31"/>
+            <wp:cNvGraphicFramePr>
+              <a:graphicFrameLocks xmlns:a="http://schemas.openxmlformats.org/drawingml/2006/main" noChangeAspect="1"/>
+            </wp:cNvGraphicFramePr>
+            <a:graphic xmlns:a="http://schemas.openxmlformats.org/drawingml/2006/main">
+              <a:graphicData uri="http://schemas.openxmlformats.org/drawingml/2006/picture">
+                <pic:pic xmlns:pic="http://schemas.openxmlformats.org/drawingml/2006/picture">
+                  <pic:nvPicPr>
+                    <pic:cNvPr id="0" name="Picture 1"/>
+                    <pic:cNvPicPr>
+                      <a:picLocks noChangeAspect="1" noChangeArrowheads="1"/>
+                    </pic:cNvPicPr>
+                  </pic:nvPicPr>
+                  <pic:blipFill>
+                    <a:blip r:embed="rId6">
+                      <a:extLst>
+                        <a:ext uri="{28A0092B-C50C-407E-A947-70E740481C1C}">
+                          <a14:useLocalDpi xmlns:a14="http://schemas.microsoft.com/office/drawing/2010/main" val="0"/>
+                        </a:ext>
+                      </a:extLst>
+                    </a:blip>
+                    <a:srcRect/>
+                    <a:stretch>
+                      <a:fillRect/>
+                    </a:stretch>
+                  </pic:blipFill>
+                  <pic:spPr bwMode="auto">
+                    <a:xfrm>
+                      <a:off x="0" y="0"/>
+                      <a:ext cx="6635115" cy="4533900"/>
+                    </a:xfrm>
+                    <a:prstGeom prst="rect">
+                      <a:avLst/>
+                    </a:prstGeom>
+                    <a:noFill/>
+                    <a:ln>
+                      <a:noFill/>
+                    </a:ln>
+                  </pic:spPr>
+                </pic:pic>
+              </a:graphicData>
+            </a:graphic>
+          </wp:inline>
+        </w:drawing>
+      </w:r>
+    </w:p>
+    <w:p>
+      <w:pPr>
+        <w:rPr>
+          <w:lang w:val="hu-HU"/>
+        </w:rPr>
+      </w:pPr>
+      <w:r>
+        <w:rPr>
+          <w:lang w:val="hu-HU"/>
+        </w:rPr>
+        <w:lastRenderedPageBreak/>
         <w:t>A DFD 0. szintje:</w:t>
       </w:r>
-    </w:p>
-    <w:p>
-      <w:pPr>
-        <w:rPr>
-          <w:lang w:val="hu-HU"/>
-        </w:rPr>
-      </w:pPr>
       <w:r>
         <w:rPr>
           <w:noProof/>
           <w:lang w:val="hu-HU"/>
         </w:rPr>
         <w:drawing>
-          <wp:inline distT="0" distB="0" distL="0" distR="0" wp14:anchorId="5D4E7F61" wp14:editId="714853E0">
+          <wp:inline distT="0" distB="0" distL="0" distR="0" wp14:anchorId="5D4E7F61" wp14:editId="643C7C7B">
             <wp:extent cx="6642735" cy="5592445"/>
-            <wp:effectExtent l="0" t="0" r="5715" b="8255"/>
+            <wp:effectExtent l="0" t="0" r="7620" b="8890"/>
             <wp:docPr id="19" name="Kép 19"/>
             <wp:cNvGraphicFramePr>
               <a:graphicFrameLocks xmlns:a="http://schemas.openxmlformats.org/drawingml/2006/main" noChangeAspect="1"/>
@@ -2844,7 +2893,7 @@
                     </pic:cNvPicPr>
                   </pic:nvPicPr>
                   <pic:blipFill>
-                    <a:blip r:embed="rId6">
+                    <a:blip r:embed="rId7">
                       <a:extLst>
                         <a:ext uri="{28A0092B-C50C-407E-A947-70E740481C1C}">
                           <a14:useLocalDpi xmlns:a14="http://schemas.microsoft.com/office/drawing/2010/main" val="0"/>
@@ -2990,10 +3039,98 @@
     </w:p>
     <w:p>
       <w:pPr>
-        <w:rPr>
-          <w:lang w:val="hu-HU"/>
-        </w:rPr>
-      </w:pPr>
+        <w:spacing w:line="360" w:lineRule="auto"/>
+        <w:jc w:val="center"/>
+        <w:rPr>
+          <w:lang w:val="hu-HU"/>
+        </w:rPr>
+      </w:pPr>
+      <w:r>
+        <w:rPr>
+          <w:lang w:val="hu-HU"/>
+        </w:rPr>
+        <w:br w:type="page"/>
+      </w:r>
+    </w:p>
+    <w:p>
+      <w:pPr>
+        <w:rPr>
+          <w:lang w:val="hu-HU"/>
+        </w:rPr>
+      </w:pPr>
+    </w:p>
+    <w:p>
+      <w:pPr>
+        <w:rPr>
+          <w:lang w:val="hu-HU"/>
+        </w:rPr>
+      </w:pPr>
+      <w:r>
+        <w:rPr>
+          <w:lang w:val="hu-HU"/>
+        </w:rPr>
+        <w:t>A DFD 1. szintje</w:t>
+      </w:r>
+      <w:r>
+        <w:rPr>
+          <w:lang w:val="hu-HU"/>
+        </w:rPr>
+        <w:t>, logikai:</w:t>
+      </w:r>
+      <w:r>
+        <w:rPr>
+          <w:noProof/>
+          <w:lang w:val="hu-HU"/>
+        </w:rPr>
+        <w:drawing>
+          <wp:inline distT="0" distB="0" distL="0" distR="0" wp14:anchorId="49915830" wp14:editId="752F24D0">
+            <wp:extent cx="6635115" cy="8811260"/>
+            <wp:effectExtent l="0" t="0" r="0" b="8890"/>
+            <wp:docPr id="32" name="Kép 32"/>
+            <wp:cNvGraphicFramePr>
+              <a:graphicFrameLocks xmlns:a="http://schemas.openxmlformats.org/drawingml/2006/main" noChangeAspect="1"/>
+            </wp:cNvGraphicFramePr>
+            <a:graphic xmlns:a="http://schemas.openxmlformats.org/drawingml/2006/main">
+              <a:graphicData uri="http://schemas.openxmlformats.org/drawingml/2006/picture">
+                <pic:pic xmlns:pic="http://schemas.openxmlformats.org/drawingml/2006/picture">
+                  <pic:nvPicPr>
+                    <pic:cNvPr id="0" name="Picture 2"/>
+                    <pic:cNvPicPr>
+                      <a:picLocks noChangeAspect="1" noChangeArrowheads="1"/>
+                    </pic:cNvPicPr>
+                  </pic:nvPicPr>
+                  <pic:blipFill>
+                    <a:blip r:embed="rId8">
+                      <a:extLst>
+                        <a:ext uri="{28A0092B-C50C-407E-A947-70E740481C1C}">
+                          <a14:useLocalDpi xmlns:a14="http://schemas.microsoft.com/office/drawing/2010/main" val="0"/>
+                        </a:ext>
+                      </a:extLst>
+                    </a:blip>
+                    <a:srcRect/>
+                    <a:stretch>
+                      <a:fillRect/>
+                    </a:stretch>
+                  </pic:blipFill>
+                  <pic:spPr bwMode="auto">
+                    <a:xfrm>
+                      <a:off x="0" y="0"/>
+                      <a:ext cx="6635115" cy="8811260"/>
+                    </a:xfrm>
+                    <a:prstGeom prst="rect">
+                      <a:avLst/>
+                    </a:prstGeom>
+                    <a:noFill/>
+                    <a:ln>
+                      <a:noFill/>
+                    </a:ln>
+                  </pic:spPr>
+                </pic:pic>
+              </a:graphicData>
+            </a:graphic>
+          </wp:inline>
+        </w:drawing>
+      </w:r>
     </w:p>
     <w:p>
       <w:pPr>
@@ -3006,15 +3143,26 @@
           <w:lang w:val="hu-HU"/>
         </w:rPr>
         <w:lastRenderedPageBreak/>
-        <w:t>A DFD 1. szintje:</w:t>
-      </w:r>
-    </w:p>
-    <w:p>
-      <w:pPr>
-        <w:rPr>
-          <w:lang w:val="hu-HU"/>
-        </w:rPr>
-      </w:pPr>
+        <w:t xml:space="preserve">A DFD </w:t>
+      </w:r>
+      <w:r>
+        <w:rPr>
+          <w:lang w:val="hu-HU"/>
+        </w:rPr>
+        <w:t>1</w:t>
+      </w:r>
+      <w:r>
+        <w:rPr>
+          <w:lang w:val="hu-HU"/>
+        </w:rPr>
+        <w:t>. szintje</w:t>
+      </w:r>
+      <w:r>
+        <w:rPr>
+          <w:lang w:val="hu-HU"/>
+        </w:rPr>
+        <w:t>:</w:t>
+      </w:r>
       <w:r>
         <w:rPr>
           <w:noProof/>
@@ -3038,7 +3186,7 @@
                     </pic:cNvPicPr>
                   </pic:nvPicPr>
                   <pic:blipFill>
-                    <a:blip r:embed="rId7">
+                    <a:blip r:embed="rId9">
                       <a:extLst>
                         <a:ext uri="{28A0092B-C50C-407E-A947-70E740481C1C}">
                           <a14:useLocalDpi xmlns:a14="http://schemas.microsoft.com/office/drawing/2010/main" val="0"/>
@@ -3137,15 +3285,14 @@
         <w:rPr>
           <w:lang w:val="hu-HU"/>
         </w:rPr>
-        <w:t>1, Regisztráció:</w:t>
-      </w:r>
-    </w:p>
-    <w:p>
-      <w:pPr>
-        <w:rPr>
-          <w:lang w:val="hu-HU"/>
-        </w:rPr>
-      </w:pPr>
+        <w:t>1, Regisztráció</w:t>
+      </w:r>
+      <w:r>
+        <w:rPr>
+          <w:lang w:val="hu-HU"/>
+        </w:rPr>
+        <w:t>:</w:t>
+      </w:r>
       <w:r>
         <w:rPr>
           <w:noProof/>
@@ -3169,7 +3316,7 @@
                     </pic:cNvPicPr>
                   </pic:nvPicPr>
                   <pic:blipFill>
-                    <a:blip r:embed="rId8">
+                    <a:blip r:embed="rId10">
                       <a:extLst>
                         <a:ext uri="{28A0092B-C50C-407E-A947-70E740481C1C}">
                           <a14:useLocalDpi xmlns:a14="http://schemas.microsoft.com/office/drawing/2010/main" val="0"/>
@@ -3257,15 +3404,14 @@
         <w:rPr>
           <w:lang w:val="hu-HU"/>
         </w:rPr>
-        <w:t>2, Bejelentkezés:</w:t>
-      </w:r>
-    </w:p>
-    <w:p>
-      <w:pPr>
-        <w:rPr>
-          <w:lang w:val="hu-HU"/>
-        </w:rPr>
-      </w:pPr>
+        <w:t>2, Bejelentkezés</w:t>
+      </w:r>
+      <w:r>
+        <w:rPr>
+          <w:lang w:val="hu-HU"/>
+        </w:rPr>
+        <w:t>:</w:t>
+      </w:r>
       <w:r>
         <w:rPr>
           <w:noProof/>
@@ -3289,7 +3435,7 @@
                     </pic:cNvPicPr>
                   </pic:nvPicPr>
                   <pic:blipFill>
-                    <a:blip r:embed="rId9">
+                    <a:blip r:embed="rId11">
                       <a:extLst>
                         <a:ext uri="{28A0092B-C50C-407E-A947-70E740481C1C}">
                           <a14:useLocalDpi xmlns:a14="http://schemas.microsoft.com/office/drawing/2010/main" val="0"/>
@@ -3378,7 +3524,7 @@
                     </pic:cNvPicPr>
                   </pic:nvPicPr>
                   <pic:blipFill>
-                    <a:blip r:embed="rId10">
+                    <a:blip r:embed="rId12">
                       <a:extLst>
                         <a:ext uri="{28A0092B-C50C-407E-A947-70E740481C1C}">
                           <a14:useLocalDpi xmlns:a14="http://schemas.microsoft.com/office/drawing/2010/main" val="0"/>
@@ -3478,10 +3624,10 @@
           <w:lang w:val="hu-HU"/>
         </w:rPr>
         <w:drawing>
-          <wp:inline distT="0" distB="0" distL="0" distR="0" wp14:anchorId="7EFB77B0" wp14:editId="2408D6F8">
-            <wp:extent cx="6635115" cy="8221980"/>
-            <wp:effectExtent l="0" t="0" r="0" b="7620"/>
-            <wp:docPr id="24" name="Kép 24"/>
+          <wp:inline distT="0" distB="0" distL="0" distR="0" wp14:anchorId="1F08909F" wp14:editId="5ACE6148">
+            <wp:extent cx="6635115" cy="8214360"/>
+            <wp:effectExtent l="0" t="0" r="0" b="0"/>
+            <wp:docPr id="33" name="Kép 33"/>
             <wp:cNvGraphicFramePr>
               <a:graphicFrameLocks xmlns:a="http://schemas.openxmlformats.org/drawingml/2006/main" noChangeAspect="1"/>
             </wp:cNvGraphicFramePr>
@@ -3489,13 +3635,13 @@
               <a:graphicData uri="http://schemas.openxmlformats.org/drawingml/2006/picture">
                 <pic:pic xmlns:pic="http://schemas.openxmlformats.org/drawingml/2006/picture">
                   <pic:nvPicPr>
-                    <pic:cNvPr id="0" name="Picture 6"/>
+                    <pic:cNvPr id="0" name="Picture 3"/>
                     <pic:cNvPicPr>
                       <a:picLocks noChangeAspect="1" noChangeArrowheads="1"/>
                     </pic:cNvPicPr>
                   </pic:nvPicPr>
                   <pic:blipFill>
-                    <a:blip r:embed="rId11">
+                    <a:blip r:embed="rId13">
                       <a:extLst>
                         <a:ext uri="{28A0092B-C50C-407E-A947-70E740481C1C}">
                           <a14:useLocalDpi xmlns:a14="http://schemas.microsoft.com/office/drawing/2010/main" val="0"/>
@@ -3510,7 +3656,7 @@
                   <pic:spPr bwMode="auto">
                     <a:xfrm>
                       <a:off x="0" y="0"/>
-                      <a:ext cx="6635115" cy="8221980"/>
+                      <a:ext cx="6635115" cy="8214360"/>
                     </a:xfrm>
                     <a:prstGeom prst="rect">
                       <a:avLst/>
@@ -3587,7 +3733,116 @@
         <w:rPr>
           <w:lang w:val="hu-HU"/>
         </w:rPr>
-        <w:t>6, Vásárlás:</w:t>
+        <w:t>6, Vásárlás</w:t>
+      </w:r>
+      <w:r>
+        <w:rPr>
+          <w:lang w:val="hu-HU"/>
+        </w:rPr>
+        <w:t>, logikai</w:t>
+      </w:r>
+      <w:r>
+        <w:rPr>
+          <w:lang w:val="hu-HU"/>
+        </w:rPr>
+        <w:t>:</w:t>
+      </w:r>
+    </w:p>
+    <w:p>
+      <w:pPr>
+        <w:rPr>
+          <w:lang w:val="hu-HU"/>
+        </w:rPr>
+      </w:pPr>
+      <w:r>
+        <w:rPr>
+          <w:noProof/>
+          <w:lang w:val="hu-HU"/>
+        </w:rPr>
+        <w:drawing>
+          <wp:inline distT="0" distB="0" distL="0" distR="0" wp14:anchorId="2CC0F21F" wp14:editId="1B452207">
+            <wp:extent cx="6642735" cy="5342890"/>
+            <wp:effectExtent l="0" t="0" r="5715" b="0"/>
+            <wp:docPr id="37" name="Kép 37"/>
+            <wp:cNvGraphicFramePr>
+              <a:graphicFrameLocks xmlns:a="http://schemas.openxmlformats.org/drawingml/2006/main" noChangeAspect="1"/>
+            </wp:cNvGraphicFramePr>
+            <a:graphic xmlns:a="http://schemas.openxmlformats.org/drawingml/2006/main">
+              <a:graphicData uri="http://schemas.openxmlformats.org/drawingml/2006/picture">
+                <pic:pic xmlns:pic="http://schemas.openxmlformats.org/drawingml/2006/picture">
+                  <pic:nvPicPr>
+                    <pic:cNvPr id="0" name="Picture 7"/>
+                    <pic:cNvPicPr>
+                      <a:picLocks noChangeAspect="1" noChangeArrowheads="1"/>
+                    </pic:cNvPicPr>
+                  </pic:nvPicPr>
+                  <pic:blipFill>
+                    <a:blip r:embed="rId14">
+                      <a:extLst>
+                        <a:ext uri="{28A0092B-C50C-407E-A947-70E740481C1C}">
+                          <a14:useLocalDpi xmlns:a14="http://schemas.microsoft.com/office/drawing/2010/main" val="0"/>
+                        </a:ext>
+                      </a:extLst>
+                    </a:blip>
+                    <a:srcRect/>
+                    <a:stretch>
+                      <a:fillRect/>
+                    </a:stretch>
+                  </pic:blipFill>
+                  <pic:spPr bwMode="auto">
+                    <a:xfrm>
+                      <a:off x="0" y="0"/>
+                      <a:ext cx="6642735" cy="5342890"/>
+                    </a:xfrm>
+                    <a:prstGeom prst="rect">
+                      <a:avLst/>
+                    </a:prstGeom>
+                    <a:noFill/>
+                    <a:ln>
+                      <a:noFill/>
+                    </a:ln>
+                  </pic:spPr>
+                </pic:pic>
+              </a:graphicData>
+            </a:graphic>
+          </wp:inline>
+        </w:drawing>
+      </w:r>
+    </w:p>
+    <w:p>
+      <w:pPr>
+        <w:spacing w:line="360" w:lineRule="auto"/>
+        <w:jc w:val="center"/>
+        <w:rPr>
+          <w:lang w:val="hu-HU"/>
+        </w:rPr>
+      </w:pPr>
+      <w:r>
+        <w:rPr>
+          <w:lang w:val="hu-HU"/>
+        </w:rPr>
+        <w:br w:type="page"/>
+      </w:r>
+    </w:p>
+    <w:p>
+      <w:pPr>
+        <w:ind w:firstLine="708"/>
+        <w:rPr>
+          <w:lang w:val="hu-HU"/>
+        </w:rPr>
+      </w:pPr>
+      <w:r>
+        <w:rPr>
+          <w:lang w:val="hu-HU"/>
+        </w:rPr>
+        <w:lastRenderedPageBreak/>
+        <w:t>6, Vásárlás</w:t>
+      </w:r>
+      <w:r>
+        <w:rPr>
+          <w:lang w:val="hu-HU"/>
+        </w:rPr>
+        <w:t>:</w:t>
       </w:r>
     </w:p>
     <w:p>
@@ -3619,7 +3874,7 @@
                     </pic:cNvPicPr>
                   </pic:nvPicPr>
                   <pic:blipFill>
-                    <a:blip r:embed="rId12">
+                    <a:blip r:embed="rId15">
                       <a:extLst>
                         <a:ext uri="{28A0092B-C50C-407E-A947-70E740481C1C}">
                           <a14:useLocalDpi xmlns:a14="http://schemas.microsoft.com/office/drawing/2010/main" val="0"/>
@@ -3830,26 +4085,25 @@
         <w:rPr>
           <w:lang w:val="hu-HU"/>
         </w:rPr>
-        <w:t>7, Törzsvásárlói tagság:</w:t>
-      </w:r>
-    </w:p>
-    <w:p>
-      <w:pPr>
-        <w:ind w:firstLine="708"/>
-        <w:rPr>
-          <w:lang w:val="hu-HU"/>
-        </w:rPr>
-      </w:pPr>
+        <w:lastRenderedPageBreak/>
+        <w:t>7, Törzsvásárlói tagság</w:t>
+      </w:r>
+      <w:r>
+        <w:rPr>
+          <w:lang w:val="hu-HU"/>
+        </w:rPr>
+        <w:t xml:space="preserve">: </w:t>
+      </w:r>
       <w:r>
         <w:rPr>
           <w:noProof/>
           <w:lang w:val="hu-HU"/>
         </w:rPr>
         <w:drawing>
-          <wp:inline distT="0" distB="0" distL="0" distR="0" wp14:anchorId="449C29AF" wp14:editId="47CFA59E">
-            <wp:extent cx="5055870" cy="4874260"/>
-            <wp:effectExtent l="0" t="0" r="0" b="2540"/>
-            <wp:docPr id="27" name="Kép 27"/>
+          <wp:inline distT="0" distB="0" distL="0" distR="0" wp14:anchorId="1FF7EE38" wp14:editId="6A11BEFC">
+            <wp:extent cx="5055870" cy="4866640"/>
+            <wp:effectExtent l="0" t="0" r="0" b="0"/>
+            <wp:docPr id="38" name="Kép 38"/>
             <wp:cNvGraphicFramePr>
               <a:graphicFrameLocks xmlns:a="http://schemas.openxmlformats.org/drawingml/2006/main" noChangeAspect="1"/>
             </wp:cNvGraphicFramePr>
@@ -3857,13 +4111,13 @@
               <a:graphicData uri="http://schemas.openxmlformats.org/drawingml/2006/picture">
                 <pic:pic xmlns:pic="http://schemas.openxmlformats.org/drawingml/2006/picture">
                   <pic:nvPicPr>
-                    <pic:cNvPr id="0" name="Picture 9"/>
+                    <pic:cNvPr id="0" name="Picture 8"/>
                     <pic:cNvPicPr>
                       <a:picLocks noChangeAspect="1" noChangeArrowheads="1"/>
                     </pic:cNvPicPr>
                   </pic:nvPicPr>
                   <pic:blipFill>
-                    <a:blip r:embed="rId13">
+                    <a:blip r:embed="rId16">
                       <a:extLst>
                         <a:ext uri="{28A0092B-C50C-407E-A947-70E740481C1C}">
                           <a14:useLocalDpi xmlns:a14="http://schemas.microsoft.com/office/drawing/2010/main" val="0"/>
@@ -3878,7 +4132,7 @@
                   <pic:spPr bwMode="auto">
                     <a:xfrm>
                       <a:off x="0" y="0"/>
-                      <a:ext cx="5055870" cy="4874260"/>
+                      <a:ext cx="5055870" cy="4866640"/>
                     </a:xfrm>
                     <a:prstGeom prst="rect">
                       <a:avLst/>
@@ -3897,238 +4151,24 @@
     </w:p>
     <w:p>
       <w:pPr>
-        <w:rPr>
-          <w:lang w:val="hu-HU"/>
-        </w:rPr>
-      </w:pPr>
-    </w:p>
-    <w:p>
-      <w:pPr>
-        <w:rPr>
-          <w:lang w:val="hu-HU"/>
-        </w:rPr>
-      </w:pPr>
-    </w:p>
-    <w:p>
-      <w:pPr>
-        <w:rPr>
-          <w:lang w:val="hu-HU"/>
-        </w:rPr>
-      </w:pPr>
-    </w:p>
-    <w:p>
-      <w:pPr>
         <w:ind w:left="708"/>
         <w:rPr>
           <w:lang w:val="hu-HU"/>
         </w:rPr>
       </w:pPr>
-    </w:p>
-    <w:p>
-      <w:pPr>
-        <w:ind w:left="708"/>
-        <w:rPr>
-          <w:lang w:val="hu-HU"/>
-        </w:rPr>
-      </w:pPr>
-    </w:p>
-    <w:p>
-      <w:pPr>
-        <w:ind w:left="708"/>
-        <w:rPr>
-          <w:lang w:val="hu-HU"/>
-        </w:rPr>
-      </w:pPr>
-    </w:p>
-    <w:p>
-      <w:pPr>
-        <w:ind w:left="708"/>
-        <w:rPr>
-          <w:lang w:val="hu-HU"/>
-        </w:rPr>
-      </w:pPr>
-    </w:p>
-    <w:p>
-      <w:pPr>
-        <w:ind w:left="708"/>
-        <w:rPr>
-          <w:lang w:val="hu-HU"/>
-        </w:rPr>
-      </w:pPr>
-    </w:p>
-    <w:p>
-      <w:pPr>
-        <w:ind w:left="708"/>
-        <w:rPr>
-          <w:lang w:val="hu-HU"/>
-        </w:rPr>
-      </w:pPr>
-    </w:p>
-    <w:p>
-      <w:pPr>
-        <w:ind w:left="708"/>
-        <w:rPr>
-          <w:lang w:val="hu-HU"/>
-        </w:rPr>
-      </w:pPr>
-    </w:p>
-    <w:p>
-      <w:pPr>
-        <w:ind w:left="708"/>
-        <w:rPr>
-          <w:lang w:val="hu-HU"/>
-        </w:rPr>
-      </w:pPr>
-    </w:p>
-    <w:p>
-      <w:pPr>
-        <w:ind w:left="708"/>
-        <w:rPr>
-          <w:lang w:val="hu-HU"/>
-        </w:rPr>
-      </w:pPr>
-    </w:p>
-    <w:p>
-      <w:pPr>
-        <w:ind w:left="708"/>
-        <w:rPr>
-          <w:lang w:val="hu-HU"/>
-        </w:rPr>
-      </w:pPr>
-    </w:p>
-    <w:p>
-      <w:pPr>
-        <w:ind w:left="708"/>
-        <w:rPr>
-          <w:lang w:val="hu-HU"/>
-        </w:rPr>
-      </w:pPr>
-    </w:p>
-    <w:p>
-      <w:pPr>
-        <w:ind w:left="708"/>
-        <w:rPr>
-          <w:lang w:val="hu-HU"/>
-        </w:rPr>
-      </w:pPr>
-    </w:p>
-    <w:p>
-      <w:pPr>
-        <w:ind w:left="708"/>
-        <w:rPr>
-          <w:lang w:val="hu-HU"/>
-        </w:rPr>
-      </w:pPr>
-    </w:p>
-    <w:p>
-      <w:pPr>
-        <w:ind w:left="708"/>
-        <w:rPr>
-          <w:lang w:val="hu-HU"/>
-        </w:rPr>
-      </w:pPr>
-    </w:p>
-    <w:p>
-      <w:pPr>
-        <w:ind w:left="708"/>
-        <w:rPr>
-          <w:lang w:val="hu-HU"/>
-        </w:rPr>
-      </w:pPr>
-    </w:p>
-    <w:p>
-      <w:pPr>
-        <w:ind w:left="708"/>
-        <w:rPr>
-          <w:lang w:val="hu-HU"/>
-        </w:rPr>
-      </w:pPr>
-    </w:p>
-    <w:p>
-      <w:pPr>
-        <w:ind w:left="708"/>
-        <w:rPr>
-          <w:lang w:val="hu-HU"/>
-        </w:rPr>
-      </w:pPr>
-    </w:p>
-    <w:p>
-      <w:pPr>
-        <w:ind w:left="708"/>
-        <w:rPr>
-          <w:lang w:val="hu-HU"/>
-        </w:rPr>
-      </w:pPr>
-    </w:p>
-    <w:p>
-      <w:pPr>
-        <w:ind w:left="708"/>
-        <w:rPr>
-          <w:lang w:val="hu-HU"/>
-        </w:rPr>
-      </w:pPr>
-    </w:p>
-    <w:p>
-      <w:pPr>
-        <w:ind w:left="708"/>
-        <w:rPr>
-          <w:lang w:val="hu-HU"/>
-        </w:rPr>
-      </w:pPr>
-    </w:p>
-    <w:p>
-      <w:pPr>
-        <w:ind w:left="708"/>
-        <w:rPr>
-          <w:lang w:val="hu-HU"/>
-        </w:rPr>
-      </w:pPr>
-    </w:p>
-    <w:p>
-      <w:pPr>
-        <w:ind w:left="708"/>
-        <w:rPr>
-          <w:lang w:val="hu-HU"/>
-        </w:rPr>
-      </w:pPr>
-    </w:p>
-    <w:p>
-      <w:pPr>
-        <w:ind w:left="708"/>
-        <w:rPr>
-          <w:lang w:val="hu-HU"/>
-        </w:rPr>
-      </w:pPr>
-    </w:p>
-    <w:p>
-      <w:pPr>
-        <w:ind w:left="708"/>
-        <w:rPr>
-          <w:lang w:val="hu-HU"/>
-        </w:rPr>
-      </w:pPr>
-      <w:r>
-        <w:rPr>
-          <w:lang w:val="hu-HU"/>
-        </w:rPr>
-        <w:t xml:space="preserve">9, Ajánlások: </w:t>
-      </w:r>
-    </w:p>
-    <w:p>
-      <w:pPr>
-        <w:ind w:left="708"/>
-        <w:rPr>
-          <w:lang w:val="hu-HU"/>
-        </w:rPr>
-      </w:pPr>
-    </w:p>
-    <w:p>
-      <w:pPr>
-        <w:ind w:left="708"/>
-        <w:rPr>
-          <w:lang w:val="hu-HU"/>
-        </w:rPr>
-      </w:pPr>
+      <w:r>
+        <w:rPr>
+          <w:lang w:val="hu-HU"/>
+        </w:rPr>
+        <w:lastRenderedPageBreak/>
+        <w:t>9, Ajánlások</w:t>
+      </w:r>
+      <w:r>
+        <w:rPr>
+          <w:lang w:val="hu-HU"/>
+        </w:rPr>
+        <w:t xml:space="preserve">: </w:t>
+      </w:r>
       <w:r>
         <w:rPr>
           <w:noProof/>
@@ -4152,7 +4192,7 @@
                     </pic:cNvPicPr>
                   </pic:nvPicPr>
                   <pic:blipFill>
-                    <a:blip r:embed="rId14">
+                    <a:blip r:embed="rId17">
                       <a:extLst>
                         <a:ext uri="{28A0092B-C50C-407E-A947-70E740481C1C}">
                           <a14:useLocalDpi xmlns:a14="http://schemas.microsoft.com/office/drawing/2010/main" val="0"/>
@@ -4210,17 +4250,25 @@
     </w:p>
     <w:p>
       <w:pPr>
-        <w:ind w:left="708"/>
-        <w:rPr>
-          <w:lang w:val="hu-HU"/>
-        </w:rPr>
-      </w:pPr>
-    </w:p>
-    <w:p>
-      <w:pPr>
-        <w:pStyle w:val="Heading2"/>
-      </w:pPr>
-      <w:r>
+        <w:spacing w:line="360" w:lineRule="auto"/>
+        <w:jc w:val="center"/>
+        <w:rPr>
+          <w:lang w:val="hu-HU"/>
+        </w:rPr>
+      </w:pPr>
+      <w:r>
+        <w:rPr>
+          <w:lang w:val="hu-HU"/>
+        </w:rPr>
+        <w:br w:type="page"/>
+      </w:r>
+    </w:p>
+    <w:p>
+      <w:pPr>
+        <w:pStyle w:val="Cmsor2"/>
+      </w:pPr>
+      <w:r>
+        <w:lastRenderedPageBreak/>
         <w:t>Egyedmodell</w:t>
       </w:r>
       <w:r>
@@ -4238,7 +4286,6 @@
           <w:noProof/>
           <w:lang w:val="hu-HU"/>
         </w:rPr>
-        <w:lastRenderedPageBreak/>
         <w:drawing>
           <wp:anchor distT="0" distB="0" distL="114300" distR="114300" simplePos="0" relativeHeight="251658240" behindDoc="0" locked="0" layoutInCell="1" allowOverlap="1" wp14:anchorId="75F0E8DB" wp14:editId="36E9F4DD">
             <wp:simplePos x="0" y="0"/>
@@ -4263,7 +4310,7 @@
                     <pic:cNvPicPr/>
                   </pic:nvPicPr>
                   <pic:blipFill>
-                    <a:blip r:embed="rId15">
+                    <a:blip r:embed="rId18">
                       <a:extLst>
                         <a:ext uri="{28A0092B-C50C-407E-A947-70E740481C1C}">
                           <a14:useLocalDpi xmlns:a14="http://schemas.microsoft.com/office/drawing/2010/main" val="0"/>
@@ -4382,16 +4429,25 @@
     </w:p>
     <w:p>
       <w:pPr>
-        <w:rPr>
-          <w:lang w:val="hu-HU"/>
-        </w:rPr>
-      </w:pPr>
-    </w:p>
-    <w:p>
-      <w:pPr>
-        <w:pStyle w:val="Heading2"/>
-      </w:pPr>
-      <w:r>
+        <w:spacing w:line="360" w:lineRule="auto"/>
+        <w:jc w:val="center"/>
+        <w:rPr>
+          <w:lang w:val="hu-HU"/>
+        </w:rPr>
+      </w:pPr>
+      <w:r>
+        <w:rPr>
+          <w:lang w:val="hu-HU"/>
+        </w:rPr>
+        <w:br w:type="page"/>
+      </w:r>
+    </w:p>
+    <w:p>
+      <w:pPr>
+        <w:pStyle w:val="Cmsor2"/>
+      </w:pPr>
+      <w:r>
+        <w:lastRenderedPageBreak/>
         <w:t>EK-diagram:</w:t>
       </w:r>
     </w:p>
@@ -4415,7 +4471,6 @@
           <w:noProof/>
           <w:lang w:val="hu-HU"/>
         </w:rPr>
-        <w:lastRenderedPageBreak/>
         <w:drawing>
           <wp:anchor distT="0" distB="0" distL="114300" distR="114300" simplePos="0" relativeHeight="251661824" behindDoc="0" locked="0" layoutInCell="1" allowOverlap="1" wp14:anchorId="1DB1A346" wp14:editId="311E6127">
             <wp:simplePos x="0" y="0"/>
@@ -4440,7 +4495,7 @@
                     <pic:cNvPicPr/>
                   </pic:nvPicPr>
                   <pic:blipFill>
-                    <a:blip r:embed="rId16">
+                    <a:blip r:embed="rId19">
                       <a:extLst>
                         <a:ext uri="{28A0092B-C50C-407E-A947-70E740481C1C}">
                           <a14:useLocalDpi xmlns:a14="http://schemas.microsoft.com/office/drawing/2010/main" val="0"/>
@@ -4487,10 +4542,10 @@
         </w:rPr>
         <w:t xml:space="preserve">( raw: </w:t>
       </w:r>
-      <w:hyperlink r:id="rId17" w:history="1">
+      <w:hyperlink r:id="rId20" w:history="1">
         <w:r>
           <w:rPr>
-            <w:rStyle w:val="Hyperlink"/>
+            <w:rStyle w:val="Hiperhivatkozs"/>
             <w:noProof/>
             <w:lang w:val="hu-HU" w:eastAsia="hu-HU"/>
           </w:rPr>
@@ -4507,7 +4562,7 @@
     </w:p>
     <w:p>
       <w:pPr>
-        <w:pStyle w:val="Heading2"/>
+        <w:pStyle w:val="Cmsor2"/>
       </w:pPr>
       <w:r>
         <w:t>Az EK-diagram leképezése relációsémákra:</w:t>
@@ -4515,7 +4570,7 @@
     </w:p>
     <w:p>
       <w:pPr>
-        <w:pStyle w:val="NormalWeb"/>
+        <w:pStyle w:val="NormlWeb"/>
       </w:pPr>
       <w:r>
         <w:t>C</w:t>
@@ -4538,7 +4593,7 @@
     </w:p>
     <w:p>
       <w:pPr>
-        <w:pStyle w:val="NormalWeb"/>
+        <w:pStyle w:val="NormlWeb"/>
       </w:pPr>
       <w:r>
         <w:t>W</w:t>
@@ -4560,7 +4615,7 @@
       </w:r>
       <w:r>
         <w:rPr>
-          <w:rStyle w:val="Emphasis"/>
+          <w:rStyle w:val="Kiemels"/>
           <w:rFonts w:eastAsiaTheme="majorEastAsia"/>
         </w:rPr>
         <w:t>customerId</w:t>
@@ -4571,7 +4626,7 @@
     </w:p>
     <w:p>
       <w:pPr>
-        <w:pStyle w:val="NormalWeb"/>
+        <w:pStyle w:val="NormlWeb"/>
       </w:pPr>
       <w:r>
         <w:t>O</w:t>
@@ -4593,7 +4648,7 @@
       </w:r>
       <w:r>
         <w:rPr>
-          <w:rStyle w:val="Emphasis"/>
+          <w:rStyle w:val="Kiemels"/>
           <w:rFonts w:eastAsiaTheme="majorEastAsia"/>
         </w:rPr>
         <w:t>customerId</w:t>
@@ -4604,7 +4659,7 @@
     </w:p>
     <w:p>
       <w:pPr>
-        <w:pStyle w:val="NormalWeb"/>
+        <w:pStyle w:val="NormlWeb"/>
       </w:pPr>
       <w:r>
         <w:t>I</w:t>
@@ -4626,7 +4681,7 @@
       </w:r>
       <w:r>
         <w:rPr>
-          <w:rStyle w:val="Emphasis"/>
+          <w:rStyle w:val="Kiemels"/>
           <w:rFonts w:eastAsiaTheme="majorEastAsia"/>
         </w:rPr>
         <w:t>orderId</w:t>
@@ -4637,7 +4692,7 @@
     </w:p>
     <w:p>
       <w:pPr>
-        <w:pStyle w:val="NormalWeb"/>
+        <w:pStyle w:val="NormlWeb"/>
       </w:pPr>
       <w:r>
         <w:t>B</w:t>
@@ -4666,7 +4721,7 @@
     </w:p>
     <w:p>
       <w:pPr>
-        <w:pStyle w:val="NormalWeb"/>
+        <w:pStyle w:val="NormlWeb"/>
       </w:pPr>
       <w:r>
         <w:t>A</w:t>
@@ -4679,7 +4734,7 @@
       </w:r>
       <w:r>
         <w:rPr>
-          <w:rStyle w:val="Emphasis"/>
+          <w:rStyle w:val="Kiemels"/>
           <w:rFonts w:eastAsiaTheme="majorEastAsia"/>
           <w:u w:val="single"/>
         </w:rPr>
@@ -4709,7 +4764,7 @@
     </w:p>
     <w:p>
       <w:pPr>
-        <w:pStyle w:val="NormalWeb"/>
+        <w:pStyle w:val="NormlWeb"/>
       </w:pPr>
       <w:r>
         <w:t>G</w:t>
@@ -4722,7 +4777,7 @@
       </w:r>
       <w:r>
         <w:rPr>
-          <w:rStyle w:val="Emphasis"/>
+          <w:rStyle w:val="Kiemels"/>
           <w:rFonts w:eastAsiaTheme="majorEastAsia"/>
           <w:u w:val="single"/>
         </w:rPr>
@@ -4743,7 +4798,7 @@
     </w:p>
     <w:p>
       <w:pPr>
-        <w:pStyle w:val="NormalWeb"/>
+        <w:pStyle w:val="NormlWeb"/>
       </w:pPr>
       <w:r>
         <w:t>S</w:t>
@@ -4766,7 +4821,7 @@
     </w:p>
     <w:p>
       <w:pPr>
-        <w:pStyle w:val="NormalWeb"/>
+        <w:pStyle w:val="NormlWeb"/>
       </w:pPr>
       <w:r>
         <w:t>S</w:t>
@@ -4779,7 +4834,7 @@
       </w:r>
       <w:r>
         <w:rPr>
-          <w:rStyle w:val="Emphasis"/>
+          <w:rStyle w:val="Kiemels"/>
           <w:rFonts w:eastAsiaTheme="majorEastAsia"/>
           <w:u w:val="single"/>
         </w:rPr>
@@ -4790,7 +4845,7 @@
       </w:r>
       <w:r>
         <w:rPr>
-          <w:rStyle w:val="Emphasis"/>
+          <w:rStyle w:val="Kiemels"/>
           <w:rFonts w:eastAsiaTheme="majorEastAsia"/>
           <w:u w:val="single"/>
         </w:rPr>
@@ -4802,7 +4857,7 @@
     </w:p>
     <w:p>
       <w:pPr>
-        <w:pStyle w:val="NormalWeb"/>
+        <w:pStyle w:val="NormlWeb"/>
       </w:pPr>
       <w:r>
         <w:t>P</w:t>
@@ -4815,7 +4870,7 @@
       </w:r>
       <w:r>
         <w:rPr>
-          <w:rStyle w:val="Emphasis"/>
+          <w:rStyle w:val="Kiemels"/>
           <w:rFonts w:eastAsiaTheme="majorEastAsia"/>
           <w:u w:val="single"/>
         </w:rPr>
@@ -4826,7 +4881,7 @@
       </w:r>
       <w:r>
         <w:rPr>
-          <w:rStyle w:val="Emphasis"/>
+          <w:rStyle w:val="Kiemels"/>
           <w:rFonts w:eastAsiaTheme="majorEastAsia"/>
           <w:u w:val="single"/>
         </w:rPr>
@@ -4838,9 +4893,10 @@
     </w:p>
     <w:p>
       <w:pPr>
-        <w:pStyle w:val="NormalWeb"/>
-      </w:pPr>
-      <w:r>
+        <w:pStyle w:val="NormlWeb"/>
+      </w:pPr>
+      <w:r>
+        <w:lastRenderedPageBreak/>
         <w:t>CONTAINS (</w:t>
       </w:r>
       <w:r>
@@ -4868,10 +4924,9 @@
     </w:p>
     <w:p>
       <w:pPr>
-        <w:pStyle w:val="NormalWeb"/>
-      </w:pPr>
-      <w:r>
-        <w:lastRenderedPageBreak/>
+        <w:pStyle w:val="NormlWeb"/>
+      </w:pPr>
+      <w:r>
         <w:t>BUSINESS_HOURS (</w:t>
       </w:r>
       <w:r>
@@ -4896,7 +4951,7 @@
     </w:p>
     <w:p>
       <w:pPr>
-        <w:pStyle w:val="NormalWeb"/>
+        <w:pStyle w:val="NormlWeb"/>
       </w:pPr>
       <w:r>
         <w:t>NOTIFICATION (</w:t>
@@ -4923,7 +4978,7 @@
     </w:p>
     <w:p>
       <w:pPr>
-        <w:pStyle w:val="Heading2"/>
+        <w:pStyle w:val="Cmsor2"/>
       </w:pPr>
       <w:r>
         <w:t>A relációsémák normalizálása:</w:t>
@@ -4931,7 +4986,7 @@
     </w:p>
     <w:p>
       <w:pPr>
-        <w:pStyle w:val="NormalWeb"/>
+        <w:pStyle w:val="NormlWeb"/>
         <w:jc w:val="center"/>
         <w:rPr>
           <w:b/>
@@ -4948,7 +5003,7 @@
     </w:p>
     <w:p>
       <w:pPr>
-        <w:pStyle w:val="NormalWeb"/>
+        <w:pStyle w:val="NormlWeb"/>
       </w:pPr>
       <w:r>
         <w:t>Az összes séma megfelel az első normálforma előírásainak, hiszen leképezés után minden attribútum atomi.</w:t>
@@ -4956,7 +5011,7 @@
     </w:p>
     <w:p>
       <w:pPr>
-        <w:pStyle w:val="NormalWeb"/>
+        <w:pStyle w:val="NormlWeb"/>
         <w:jc w:val="center"/>
         <w:rPr>
           <w:b/>
@@ -4973,7 +5028,7 @@
     </w:p>
     <w:p>
       <w:pPr>
-        <w:pStyle w:val="NormalWeb"/>
+        <w:pStyle w:val="NormlWeb"/>
       </w:pPr>
       <w:r>
         <w:t>A következő sémákban minden kulcs egy attribútumból áll, ezért lesznek 2NF-ben: Customer, Wishlist, Order, Invoice, Book, Store</w:t>
@@ -4987,7 +5042,7 @@
     </w:p>
     <w:p>
       <w:pPr>
-        <w:pStyle w:val="NormalWeb"/>
+        <w:pStyle w:val="NormlWeb"/>
       </w:pPr>
       <w:r>
         <w:t>A következő sémákban nincs másodlagos attribútum, ezért lesznek 2NF-ben: Author, Genre</w:t>
@@ -4998,7 +5053,7 @@
     </w:p>
     <w:p>
       <w:pPr>
-        <w:pStyle w:val="NormalWeb"/>
+        <w:pStyle w:val="NormlWeb"/>
       </w:pPr>
       <w:r>
         <w:t>A maradék két sémában (Stock és PartOf) a kulcson kívüli egyetlen attribútum (count és addedAt) teljesen függ a kulcstól. (külön a bookId-től nem függ a count, a storeId-tól szintén nem, és hasonlóan, a bookId-tól nem függ az addedAt és a wishlistId-tól sem külön)</w:t>
@@ -5006,7 +5061,7 @@
     </w:p>
     <w:p>
       <w:pPr>
-        <w:pStyle w:val="NormalWeb"/>
+        <w:pStyle w:val="NormlWeb"/>
         <w:jc w:val="center"/>
         <w:rPr>
           <w:b/>
@@ -5023,7 +5078,7 @@
     </w:p>
     <w:p>
       <w:pPr>
-        <w:pStyle w:val="NormalWeb"/>
+        <w:pStyle w:val="NormlWeb"/>
       </w:pPr>
       <w:r>
         <w:t>Az Autho</w:t>
@@ -5055,7 +5110,7 @@
     </w:p>
     <w:p>
       <w:pPr>
-        <w:pStyle w:val="NormalWeb"/>
+        <w:pStyle w:val="NormlWeb"/>
       </w:pPr>
       <w:r>
         <w:t>A Customer, Wishlist, Order, Invoice, Book, Store, Stock</w:t>
@@ -5084,7 +5139,7 @@
     </w:p>
     <w:p>
       <w:pPr>
-        <w:pStyle w:val="NormalWeb"/>
+        <w:pStyle w:val="NormlWeb"/>
       </w:pPr>
       <w:r>
         <w:t xml:space="preserve">Megjegyzés: Változtatna a </w:t>
@@ -5098,16 +5153,16 @@
       <w:r>
         <w:t xml:space="preserve">, </w:t>
       </w:r>
-      <w:hyperlink r:id="rId18" w:history="1">
+      <w:hyperlink r:id="rId21" w:history="1">
         <w:r>
           <w:rPr>
-            <w:rStyle w:val="Hyperlink"/>
+            <w:rStyle w:val="Hiperhivatkozs"/>
           </w:rPr>
           <w:t>v</w:t>
         </w:r>
         <w:r>
           <w:rPr>
-            <w:rStyle w:val="Hyperlink"/>
+            <w:rStyle w:val="Hiperhivatkozs"/>
           </w:rPr>
           <w:t>iszont ez nem teljesül</w:t>
         </w:r>
@@ -5119,16 +5174,25 @@
     <w:p/>
     <w:p>
       <w:pPr>
-        <w:rPr>
-          <w:lang w:val="hu-HU"/>
-        </w:rPr>
-      </w:pPr>
-    </w:p>
-    <w:p>
-      <w:pPr>
-        <w:pStyle w:val="Heading2"/>
-      </w:pPr>
-      <w:r>
+        <w:spacing w:line="360" w:lineRule="auto"/>
+        <w:jc w:val="center"/>
+        <w:rPr>
+          <w:lang w:val="hu-HU"/>
+        </w:rPr>
+      </w:pPr>
+      <w:r>
+        <w:rPr>
+          <w:lang w:val="hu-HU"/>
+        </w:rPr>
+        <w:br w:type="page"/>
+      </w:r>
+    </w:p>
+    <w:p>
+      <w:pPr>
+        <w:pStyle w:val="Cmsor2"/>
+      </w:pPr>
+      <w:r>
+        <w:lastRenderedPageBreak/>
         <w:t>Táblák leírása:</w:t>
       </w:r>
     </w:p>
@@ -5166,7 +5230,7 @@
     </w:p>
     <w:tbl>
       <w:tblPr>
-        <w:tblStyle w:val="TableGrid"/>
+        <w:tblStyle w:val="Rcsostblzat"/>
         <w:tblW w:w="0" w:type="auto"/>
         <w:jc w:val="center"/>
         <w:tblLook w:val="04A0" w:firstRow="1" w:lastRow="0" w:firstColumn="1" w:lastColumn="0" w:noHBand="0" w:noVBand="1"/>
@@ -5740,7 +5804,6 @@
               <w:rPr>
                 <w:lang w:val="hu-HU"/>
               </w:rPr>
-              <w:lastRenderedPageBreak/>
               <w:t>street</w:t>
             </w:r>
           </w:p>
@@ -6148,7 +6211,7 @@
     </w:p>
     <w:tbl>
       <w:tblPr>
-        <w:tblStyle w:val="TableGrid"/>
+        <w:tblStyle w:val="Rcsostblzat"/>
         <w:tblW w:w="0" w:type="auto"/>
         <w:jc w:val="center"/>
         <w:tblLook w:val="04A0" w:firstRow="1" w:lastRow="0" w:firstColumn="1" w:lastColumn="0" w:noHBand="0" w:noVBand="1"/>
@@ -6496,6 +6559,7 @@
     <w:p/>
     <w:p>
       <w:r>
+        <w:lastRenderedPageBreak/>
         <w:t>ORDER: A rendel</w:t>
       </w:r>
       <w:r>
@@ -6546,7 +6610,7 @@
     </w:p>
     <w:tbl>
       <w:tblPr>
-        <w:tblStyle w:val="TableGrid"/>
+        <w:tblStyle w:val="Rcsostblzat"/>
         <w:tblW w:w="0" w:type="auto"/>
         <w:jc w:val="center"/>
         <w:tblLook w:val="04A0" w:firstRow="1" w:lastRow="0" w:firstColumn="1" w:lastColumn="0" w:noHBand="0" w:noVBand="1"/>
@@ -7012,7 +7076,7 @@
     </w:p>
     <w:tbl>
       <w:tblPr>
-        <w:tblStyle w:val="TableGrid"/>
+        <w:tblStyle w:val="Rcsostblzat"/>
         <w:tblW w:w="0" w:type="auto"/>
         <w:jc w:val="center"/>
         <w:tblLook w:val="04A0" w:firstRow="1" w:lastRow="0" w:firstColumn="1" w:lastColumn="0" w:noHBand="0" w:noVBand="1"/>
@@ -7462,7 +7526,7 @@
     </w:p>
     <w:tbl>
       <w:tblPr>
-        <w:tblStyle w:val="TableGrid"/>
+        <w:tblStyle w:val="Rcsostblzat"/>
         <w:tblW w:w="0" w:type="auto"/>
         <w:jc w:val="center"/>
         <w:tblLook w:val="04A0" w:firstRow="1" w:lastRow="0" w:firstColumn="1" w:lastColumn="0" w:noHBand="0" w:noVBand="1"/>
@@ -8116,6 +8180,7 @@
               <w:rPr>
                 <w:lang w:val="hu-HU"/>
               </w:rPr>
+              <w:lastRenderedPageBreak/>
               <w:t>ISBN</w:t>
             </w:r>
           </w:p>
@@ -8326,7 +8391,7 @@
     </w:p>
     <w:tbl>
       <w:tblPr>
-        <w:tblStyle w:val="TableGrid"/>
+        <w:tblStyle w:val="Rcsostblzat"/>
         <w:tblW w:w="0" w:type="auto"/>
         <w:jc w:val="center"/>
         <w:tblLook w:val="04A0" w:firstRow="1" w:lastRow="0" w:firstColumn="1" w:lastColumn="0" w:noHBand="0" w:noVBand="1"/>
@@ -8664,7 +8729,7 @@
     </w:p>
     <w:tbl>
       <w:tblPr>
-        <w:tblStyle w:val="TableGrid"/>
+        <w:tblStyle w:val="Rcsostblzat"/>
         <w:tblW w:w="0" w:type="auto"/>
         <w:jc w:val="center"/>
         <w:tblLook w:val="04A0" w:firstRow="1" w:lastRow="0" w:firstColumn="1" w:lastColumn="0" w:noHBand="0" w:noVBand="1"/>
@@ -8914,7 +8979,7 @@
     </w:p>
     <w:tbl>
       <w:tblPr>
-        <w:tblStyle w:val="TableGrid"/>
+        <w:tblStyle w:val="Rcsostblzat"/>
         <w:tblW w:w="0" w:type="auto"/>
         <w:jc w:val="center"/>
         <w:tblLook w:val="04A0" w:firstRow="1" w:lastRow="0" w:firstColumn="1" w:lastColumn="0" w:noHBand="0" w:noVBand="1"/>
@@ -9418,7 +9483,7 @@
     </w:p>
     <w:tbl>
       <w:tblPr>
-        <w:tblStyle w:val="TableGrid"/>
+        <w:tblStyle w:val="Rcsostblzat"/>
         <w:tblW w:w="0" w:type="auto"/>
         <w:jc w:val="center"/>
         <w:tblLook w:val="04A0" w:firstRow="1" w:lastRow="0" w:firstColumn="1" w:lastColumn="0" w:noHBand="0" w:noVBand="1"/>
@@ -9527,6 +9592,7 @@
                 <w:iCs/>
                 <w:lang w:val="hu-HU"/>
               </w:rPr>
+              <w:lastRenderedPageBreak/>
               <w:t>book_id</w:t>
             </w:r>
           </w:p>
@@ -9724,7 +9790,7 @@
     </w:p>
     <w:tbl>
       <w:tblPr>
-        <w:tblStyle w:val="TableGrid"/>
+        <w:tblStyle w:val="Rcsostblzat"/>
         <w:tblW w:w="0" w:type="auto"/>
         <w:jc w:val="center"/>
         <w:tblLook w:val="04A0" w:firstRow="1" w:lastRow="0" w:firstColumn="1" w:lastColumn="0" w:noHBand="0" w:noVBand="1"/>
@@ -9959,7 +10025,6 @@
               <w:rPr>
                 <w:lang w:val="hu-HU"/>
               </w:rPr>
-              <w:lastRenderedPageBreak/>
               <w:t>addedAt</w:t>
             </w:r>
           </w:p>
@@ -10047,7 +10112,7 @@
     </w:p>
     <w:tbl>
       <w:tblPr>
-        <w:tblStyle w:val="TableGrid"/>
+        <w:tblStyle w:val="Rcsostblzat"/>
         <w:tblW w:w="0" w:type="auto"/>
         <w:jc w:val="center"/>
         <w:tblLook w:val="04A0" w:firstRow="1" w:lastRow="0" w:firstColumn="1" w:lastColumn="0" w:noHBand="0" w:noVBand="1"/>
@@ -10294,7 +10359,7 @@
     <w:p/>
     <w:tbl>
       <w:tblPr>
-        <w:tblStyle w:val="TableGrid"/>
+        <w:tblStyle w:val="Rcsostblzat"/>
         <w:tblW w:w="0" w:type="auto"/>
         <w:jc w:val="center"/>
         <w:tblLook w:val="04A0" w:firstRow="1" w:lastRow="0" w:firstColumn="1" w:lastColumn="0" w:noHBand="0" w:noVBand="1"/>
@@ -10735,7 +10800,7 @@
     <w:p/>
     <w:tbl>
       <w:tblPr>
-        <w:tblStyle w:val="TableGrid"/>
+        <w:tblStyle w:val="Rcsostblzat"/>
         <w:tblW w:w="0" w:type="auto"/>
         <w:jc w:val="center"/>
         <w:tblLook w:val="04A0" w:firstRow="1" w:lastRow="0" w:firstColumn="1" w:lastColumn="0" w:noHBand="0" w:noVBand="1"/>
@@ -11019,7 +11084,7 @@
     </w:p>
     <w:p>
       <w:pPr>
-        <w:pStyle w:val="Heading2"/>
+        <w:pStyle w:val="Cmsor2"/>
       </w:pPr>
       <w:r>
         <w:t>Szerep-funkció mátrix</w:t>
@@ -11067,10 +11132,9 @@
     </w:p>
     <w:p>
       <w:pPr>
-        <w:pStyle w:val="Heading2"/>
-      </w:pPr>
-      <w:r>
-        <w:lastRenderedPageBreak/>
+        <w:pStyle w:val="Cmsor2"/>
+      </w:pPr>
+      <w:r>
         <w:t>Szerep-funkció mátrix</w:t>
       </w:r>
       <w:r>
@@ -11086,7 +11150,7 @@
     </w:p>
     <w:tbl>
       <w:tblPr>
-        <w:tblStyle w:val="TableGrid"/>
+        <w:tblStyle w:val="Rcsostblzat"/>
         <w:tblpPr w:leftFromText="181" w:rightFromText="181" w:vertAnchor="text" w:tblpXSpec="center" w:tblpY="1"/>
         <w:tblOverlap w:val="never"/>
         <w:tblW w:w="9990" w:type="dxa"/>
@@ -14250,16 +14314,25 @@
     </w:p>
     <w:p>
       <w:pPr>
-        <w:rPr>
-          <w:lang w:val="hu-HU"/>
-        </w:rPr>
-      </w:pPr>
-    </w:p>
-    <w:p>
-      <w:pPr>
-        <w:pStyle w:val="Heading2"/>
-      </w:pPr>
-      <w:r>
+        <w:spacing w:line="360" w:lineRule="auto"/>
+        <w:jc w:val="center"/>
+        <w:rPr>
+          <w:lang w:val="hu-HU"/>
+        </w:rPr>
+      </w:pPr>
+      <w:r>
+        <w:rPr>
+          <w:lang w:val="hu-HU"/>
+        </w:rPr>
+        <w:br w:type="page"/>
+      </w:r>
+    </w:p>
+    <w:p>
+      <w:pPr>
+        <w:pStyle w:val="Cmsor2"/>
+      </w:pPr>
+      <w:r>
+        <w:lastRenderedPageBreak/>
         <w:t>Egyed-esemény mátrix</w:t>
       </w:r>
       <w:r>
@@ -19902,6 +19975,7 @@
     </w:p>
     <w:p>
       <w:pPr>
+        <w:spacing w:line="360" w:lineRule="auto"/>
         <w:jc w:val="center"/>
         <w:rPr>
           <w:b/>
@@ -19909,19 +19983,36 @@
           <w:lang w:val="hu-HU"/>
         </w:rPr>
       </w:pPr>
-    </w:p>
-    <w:p>
-      <w:pPr>
-        <w:pStyle w:val="Heading2"/>
-      </w:pPr>
-      <w:r>
-        <w:lastRenderedPageBreak/>
+      <w:r>
+        <w:rPr>
+          <w:b/>
+          <w:sz w:val="28"/>
+          <w:lang w:val="hu-HU"/>
+        </w:rPr>
+        <w:br w:type="page"/>
+      </w:r>
+    </w:p>
+    <w:p>
+      <w:pPr>
+        <w:jc w:val="center"/>
+        <w:rPr>
+          <w:b/>
+          <w:sz w:val="28"/>
+          <w:lang w:val="hu-HU"/>
+        </w:rPr>
+      </w:pPr>
+    </w:p>
+    <w:p>
+      <w:pPr>
+        <w:pStyle w:val="Cmsor2"/>
+      </w:pPr>
+      <w:r>
         <w:t>Funkció megadása</w:t>
       </w:r>
     </w:p>
     <w:p>
       <w:pPr>
-        <w:pStyle w:val="Heading2"/>
+        <w:pStyle w:val="Cmsor2"/>
       </w:pPr>
     </w:p>
     <w:p>
@@ -19941,17 +20032,29 @@
     </w:p>
     <w:p>
       <w:pPr>
-        <w:pStyle w:val="Heading2"/>
-      </w:pPr>
-      <w:r>
-        <w:rPr>
-          <w:noProof/>
+        <w:rPr>
+          <w:sz w:val="28"/>
+          <w:szCs w:val="28"/>
+        </w:rPr>
+      </w:pPr>
+    </w:p>
+    <w:p>
+      <w:pPr>
+        <w:rPr>
+          <w:sz w:val="28"/>
+          <w:szCs w:val="28"/>
+        </w:rPr>
+      </w:pPr>
+      <w:r>
+        <w:rPr>
+          <w:sz w:val="28"/>
+          <w:szCs w:val="28"/>
         </w:rPr>
         <w:drawing>
-          <wp:inline distT="0" distB="0" distL="0" distR="0" wp14:anchorId="703B67D4" wp14:editId="58E32F5D">
-            <wp:extent cx="6877050" cy="2727728"/>
-            <wp:effectExtent l="0" t="0" r="0" b="0"/>
-            <wp:docPr id="26" name="Picture 26"/>
+          <wp:inline distT="0" distB="0" distL="0" distR="0" wp14:anchorId="12F044B0" wp14:editId="425EDD34">
+            <wp:extent cx="6645910" cy="2446020"/>
+            <wp:effectExtent l="0" t="0" r="2540" b="0"/>
+            <wp:docPr id="41" name="Kép 41"/>
             <wp:cNvGraphicFramePr>
               <a:graphicFrameLocks xmlns:a="http://schemas.openxmlformats.org/drawingml/2006/main" noChangeAspect="1"/>
             </wp:cNvGraphicFramePr>
@@ -19959,17 +20062,11 @@
               <a:graphicData uri="http://schemas.openxmlformats.org/drawingml/2006/picture">
                 <pic:pic xmlns:pic="http://schemas.openxmlformats.org/drawingml/2006/picture">
                   <pic:nvPicPr>
-                    <pic:cNvPr id="26" name="Picture 26"/>
+                    <pic:cNvPr id="1" name=""/>
                     <pic:cNvPicPr/>
                   </pic:nvPicPr>
                   <pic:blipFill>
-                    <a:blip r:embed="rId19">
-                      <a:extLst>
-                        <a:ext uri="{28A0092B-C50C-407E-A947-70E740481C1C}">
-                          <a14:useLocalDpi xmlns:a14="http://schemas.microsoft.com/office/drawing/2010/main" val="0"/>
-                        </a:ext>
-                      </a:extLst>
-                    </a:blip>
+                    <a:blip r:embed="rId22"/>
                     <a:stretch>
                       <a:fillRect/>
                     </a:stretch>
@@ -19977,7 +20074,7 @@
                   <pic:spPr>
                     <a:xfrm>
                       <a:off x="0" y="0"/>
-                      <a:ext cx="6898849" cy="2736374"/>
+                      <a:ext cx="6645910" cy="2446020"/>
                     </a:xfrm>
                     <a:prstGeom prst="rect">
                       <a:avLst/>
@@ -19993,15 +20090,14 @@
     <w:p>
       <w:pPr>
         <w:rPr>
-          <w:b/>
           <w:sz w:val="28"/>
-          <w:lang w:val="hu-HU"/>
+          <w:szCs w:val="28"/>
         </w:rPr>
       </w:pPr>
     </w:p>
     <w:tbl>
       <w:tblPr>
-        <w:tblStyle w:val="TableGrid"/>
+        <w:tblStyle w:val="Rcsostblzat"/>
         <w:tblW w:w="0" w:type="auto"/>
         <w:tblLook w:val="04A0" w:firstRow="1" w:lastRow="0" w:firstColumn="1" w:lastColumn="0" w:noHBand="0" w:noVBand="1"/>
       </w:tblPr>
@@ -20576,6 +20672,15 @@
     <w:p/>
     <w:p>
       <w:pPr>
+        <w:spacing w:line="360" w:lineRule="auto"/>
+        <w:jc w:val="center"/>
+      </w:pPr>
+      <w:r>
+        <w:br w:type="page"/>
+      </w:r>
+    </w:p>
+    <w:p>
+      <w:pPr>
         <w:rPr>
           <w:sz w:val="28"/>
           <w:szCs w:val="28"/>
@@ -20587,6 +20692,7 @@
           <w:sz w:val="28"/>
           <w:szCs w:val="28"/>
         </w:rPr>
+        <w:lastRenderedPageBreak/>
         <w:t>T</w:t>
       </w:r>
       <w:r>
@@ -20607,15 +20713,14 @@
       </w:pPr>
       <w:r>
         <w:rPr>
-          <w:noProof/>
           <w:sz w:val="28"/>
           <w:szCs w:val="28"/>
         </w:rPr>
         <w:drawing>
-          <wp:inline distT="0" distB="0" distL="0" distR="0" wp14:anchorId="727418E6" wp14:editId="73424795">
-            <wp:extent cx="6515100" cy="2532236"/>
-            <wp:effectExtent l="0" t="0" r="0" b="1905"/>
-            <wp:docPr id="28" name="Picture 28"/>
+          <wp:inline distT="0" distB="0" distL="0" distR="0" wp14:anchorId="7801CE8D" wp14:editId="57620BFD">
+            <wp:extent cx="6884449" cy="2635760"/>
+            <wp:effectExtent l="0" t="0" r="0" b="0"/>
+            <wp:docPr id="39" name="Kép 39"/>
             <wp:cNvGraphicFramePr>
               <a:graphicFrameLocks xmlns:a="http://schemas.openxmlformats.org/drawingml/2006/main" noChangeAspect="1"/>
             </wp:cNvGraphicFramePr>
@@ -20623,17 +20728,11 @@
               <a:graphicData uri="http://schemas.openxmlformats.org/drawingml/2006/picture">
                 <pic:pic xmlns:pic="http://schemas.openxmlformats.org/drawingml/2006/picture">
                   <pic:nvPicPr>
-                    <pic:cNvPr id="28" name="Picture 28"/>
+                    <pic:cNvPr id="1" name=""/>
                     <pic:cNvPicPr/>
                   </pic:nvPicPr>
                   <pic:blipFill>
-                    <a:blip r:embed="rId20">
-                      <a:extLst>
-                        <a:ext uri="{28A0092B-C50C-407E-A947-70E740481C1C}">
-                          <a14:useLocalDpi xmlns:a14="http://schemas.microsoft.com/office/drawing/2010/main" val="0"/>
-                        </a:ext>
-                      </a:extLst>
-                    </a:blip>
+                    <a:blip r:embed="rId23"/>
                     <a:stretch>
                       <a:fillRect/>
                     </a:stretch>
@@ -20641,7 +20740,7 @@
                   <pic:spPr>
                     <a:xfrm>
                       <a:off x="0" y="0"/>
-                      <a:ext cx="6539658" cy="2541781"/>
+                      <a:ext cx="6922818" cy="2650450"/>
                     </a:xfrm>
                     <a:prstGeom prst="rect">
                       <a:avLst/>
@@ -20664,7 +20763,7 @@
     </w:p>
     <w:tbl>
       <w:tblPr>
-        <w:tblStyle w:val="TableGrid"/>
+        <w:tblStyle w:val="Rcsostblzat"/>
         <w:tblW w:w="0" w:type="auto"/>
         <w:tblLook w:val="04A0" w:firstRow="1" w:lastRow="0" w:firstColumn="1" w:lastColumn="0" w:noHBand="0" w:noVBand="1"/>
       </w:tblPr>
@@ -20688,7 +20787,6 @@
               <w:spacing w:line="276" w:lineRule="auto"/>
             </w:pPr>
             <w:r>
-              <w:lastRenderedPageBreak/>
               <w:t>Funkci</w:t>
             </w:r>
             <w:r>
@@ -21298,10 +21396,11 @@
     </w:p>
     <w:p>
       <w:pPr>
+        <w:spacing w:line="360" w:lineRule="auto"/>
+        <w:jc w:val="center"/>
         <w:rPr>
           <w:sz w:val="28"/>
           <w:szCs w:val="28"/>
-          <w:lang w:val="hu-HU"/>
         </w:rPr>
       </w:pPr>
       <w:r>
@@ -21309,35 +21408,60 @@
           <w:sz w:val="28"/>
           <w:szCs w:val="28"/>
         </w:rPr>
-        <w:t>K</w:t>
-      </w:r>
-      <w:r>
+        <w:br w:type="page"/>
+      </w:r>
+    </w:p>
+    <w:p>
+      <w:pPr>
         <w:rPr>
           <w:sz w:val="28"/>
           <w:szCs w:val="28"/>
           <w:lang w:val="hu-HU"/>
         </w:rPr>
-        <w:t>ívánságlista módosítása</w:t>
-      </w:r>
-    </w:p>
-    <w:p>
-      <w:pPr>
+      </w:pPr>
+      <w:r>
         <w:rPr>
           <w:sz w:val="28"/>
           <w:szCs w:val="28"/>
         </w:rPr>
-      </w:pPr>
-      <w:r>
-        <w:rPr>
-          <w:noProof/>
+        <w:lastRenderedPageBreak/>
+        <w:t>K</w:t>
+      </w:r>
+      <w:r>
+        <w:rPr>
           <w:sz w:val="28"/>
           <w:szCs w:val="28"/>
+          <w:lang w:val="hu-HU"/>
+        </w:rPr>
+        <w:t>ívánságlista módosítása</w:t>
+      </w:r>
+    </w:p>
+    <w:p>
+      <w:pPr>
+        <w:rPr>
+          <w:sz w:val="28"/>
+          <w:szCs w:val="28"/>
+          <w:lang w:val="hu-HU"/>
+        </w:rPr>
+      </w:pPr>
+    </w:p>
+    <w:p>
+      <w:pPr>
+        <w:rPr>
+          <w:sz w:val="28"/>
+          <w:szCs w:val="28"/>
+        </w:rPr>
+      </w:pPr>
+      <w:r>
+        <w:rPr>
+          <w:sz w:val="28"/>
+          <w:szCs w:val="28"/>
         </w:rPr>
         <w:drawing>
-          <wp:inline distT="0" distB="0" distL="0" distR="0" wp14:anchorId="62F98CB4" wp14:editId="57EF1346">
-            <wp:extent cx="6645910" cy="1438910"/>
-            <wp:effectExtent l="0" t="0" r="2540" b="8890"/>
-            <wp:docPr id="30" name="Picture 30"/>
+          <wp:inline distT="0" distB="0" distL="0" distR="0" wp14:anchorId="02EC760D" wp14:editId="59956EAE">
+            <wp:extent cx="6645910" cy="2419350"/>
+            <wp:effectExtent l="0" t="0" r="2540" b="0"/>
+            <wp:docPr id="40" name="Kép 40"/>
             <wp:cNvGraphicFramePr>
               <a:graphicFrameLocks xmlns:a="http://schemas.openxmlformats.org/drawingml/2006/main" noChangeAspect="1"/>
             </wp:cNvGraphicFramePr>
@@ -21345,17 +21469,11 @@
               <a:graphicData uri="http://schemas.openxmlformats.org/drawingml/2006/picture">
                 <pic:pic xmlns:pic="http://schemas.openxmlformats.org/drawingml/2006/picture">
                   <pic:nvPicPr>
-                    <pic:cNvPr id="30" name="Picture 30"/>
+                    <pic:cNvPr id="1" name=""/>
                     <pic:cNvPicPr/>
                   </pic:nvPicPr>
                   <pic:blipFill>
-                    <a:blip r:embed="rId21">
-                      <a:extLst>
-                        <a:ext uri="{28A0092B-C50C-407E-A947-70E740481C1C}">
-                          <a14:useLocalDpi xmlns:a14="http://schemas.microsoft.com/office/drawing/2010/main" val="0"/>
-                        </a:ext>
-                      </a:extLst>
-                    </a:blip>
+                    <a:blip r:embed="rId24"/>
                     <a:stretch>
                       <a:fillRect/>
                     </a:stretch>
@@ -21363,7 +21481,7 @@
                   <pic:spPr>
                     <a:xfrm>
                       <a:off x="0" y="0"/>
-                      <a:ext cx="6645910" cy="1438910"/>
+                      <a:ext cx="6645910" cy="2419350"/>
                     </a:xfrm>
                     <a:prstGeom prst="rect">
                       <a:avLst/>
@@ -21386,7 +21504,7 @@
     </w:p>
     <w:tbl>
       <w:tblPr>
-        <w:tblStyle w:val="TableGrid"/>
+        <w:tblStyle w:val="Rcsostblzat"/>
         <w:tblW w:w="0" w:type="auto"/>
         <w:tblLook w:val="04A0" w:firstRow="1" w:lastRow="0" w:firstColumn="1" w:lastColumn="0" w:noHBand="0" w:noVBand="1"/>
       </w:tblPr>
@@ -21505,13 +21623,7 @@
               <w:t>érdezést is tartalmaz</w:t>
             </w:r>
             <w:r>
-              <w:t>)</w:t>
-            </w:r>
-            <w:r>
-              <w:t xml:space="preserve">, online, </w:t>
-            </w:r>
-            <w:r>
-              <w:t>felhaszn</w:t>
+              <w:t>), online, felhaszn</w:t>
             </w:r>
             <w:r>
               <w:rPr>
@@ -21691,13 +21803,7 @@
               <w:rPr>
                 <w:lang w:val="hu-HU"/>
               </w:rPr>
-              <w:t xml:space="preserve">ítójú </w:t>
-            </w:r>
-            <w:r>
-              <w:rPr>
-                <w:lang w:val="hu-HU"/>
-              </w:rPr>
-              <w:t>kívánságlista</w:t>
+              <w:t>ítójú kívánságlista</w:t>
             </w:r>
             <w:r>
               <w:t>.</w:t>
@@ -21896,21 +22002,18 @@
               <w:t>ítójú felhasználó keresése</w:t>
             </w:r>
             <w:r>
+              <w:t>, k</w:t>
+            </w:r>
+            <w:r>
+              <w:rPr>
+                <w:lang w:val="hu-HU"/>
+              </w:rPr>
+              <w:t>ívánságlista keresése és módosítása</w:t>
+            </w:r>
+            <w:r>
               <w:t>,</w:t>
             </w:r>
             <w:r>
-              <w:t xml:space="preserve"> k</w:t>
-            </w:r>
-            <w:r>
-              <w:rPr>
-                <w:lang w:val="hu-HU"/>
-              </w:rPr>
-              <w:t>ívánságlista keresése és módosítása</w:t>
-            </w:r>
-            <w:r>
-              <w:t>,</w:t>
-            </w:r>
-            <w:r>
               <w:rPr>
                 <w:lang w:val="hu-HU"/>
               </w:rPr>
@@ -21926,10 +22029,7 @@
               <w:t xml:space="preserve">ága </w:t>
             </w:r>
             <w:r>
-              <w:t xml:space="preserve">kb. napi </w:t>
-            </w:r>
-            <w:r>
-              <w:t>30</w:t>
+              <w:t>kb. napi 30</w:t>
             </w:r>
           </w:p>
         </w:tc>
@@ -21981,13 +22081,7 @@
               <w:rPr>
                 <w:lang w:val="hu-HU"/>
               </w:rPr>
-              <w:t xml:space="preserve">ítójú felhasználó keresése, </w:t>
-            </w:r>
-            <w:r>
-              <w:rPr>
-                <w:lang w:val="hu-HU"/>
-              </w:rPr>
-              <w:t>kívánságlista keresése és módosítása</w:t>
+              <w:t>ítójú felhasználó keresése, kívánságlista keresése és módosítása</w:t>
             </w:r>
           </w:p>
         </w:tc>
@@ -22033,16 +22127,7 @@
               <w:spacing w:line="276" w:lineRule="auto"/>
             </w:pPr>
             <w:r>
-              <w:t>1.5</w:t>
-            </w:r>
-            <w:r>
-              <w:t xml:space="preserve"> sec / </w:t>
-            </w:r>
-            <w:r>
-              <w:t>5</w:t>
-            </w:r>
-            <w:r>
-              <w:t xml:space="preserve"> sec</w:t>
+              <w:t>1.5 sec / 5 sec</w:t>
             </w:r>
           </w:p>
         </w:tc>
@@ -22058,20 +22143,8 @@
     </w:p>
     <w:p>
       <w:pPr>
-        <w:pStyle w:val="Heading2"/>
-      </w:pPr>
-      <w:r>
-        <w:t>Egyéb:</w:t>
-      </w:r>
-    </w:p>
-    <w:p>
-      <w:pPr>
         <w:spacing w:line="360" w:lineRule="auto"/>
-      </w:pPr>
-    </w:p>
-    <w:p>
-      <w:pPr>
-        <w:spacing w:line="360" w:lineRule="auto"/>
+        <w:jc w:val="center"/>
         <w:rPr>
           <w:rFonts w:asciiTheme="majorHAnsi" w:eastAsiaTheme="majorEastAsia" w:hAnsiTheme="majorHAnsi" w:cstheme="majorBidi"/>
           <w:b/>
@@ -22081,17 +22154,46 @@
         </w:rPr>
       </w:pPr>
       <w:r>
-        <w:rPr>
+        <w:br w:type="page"/>
+      </w:r>
+    </w:p>
+    <w:p>
+      <w:pPr>
+        <w:pStyle w:val="Cmsor2"/>
+      </w:pPr>
+      <w:r>
+        <w:lastRenderedPageBreak/>
+        <w:t>Egyéb:</w:t>
+      </w:r>
+    </w:p>
+    <w:p>
+      <w:pPr>
+        <w:spacing w:line="360" w:lineRule="auto"/>
+      </w:pPr>
+    </w:p>
+    <w:p>
+      <w:pPr>
+        <w:spacing w:line="360" w:lineRule="auto"/>
+        <w:rPr>
+          <w:rFonts w:asciiTheme="majorHAnsi" w:eastAsiaTheme="majorEastAsia" w:hAnsiTheme="majorHAnsi" w:cstheme="majorBidi"/>
           <w:b/>
           <w:bCs/>
-          <w:lang w:val="hu-HU"/>
-        </w:rPr>
-        <w:t>Képernyőterv</w:t>
-      </w:r>
+          <w:sz w:val="28"/>
+          <w:szCs w:val="26"/>
+        </w:rPr>
+      </w:pPr>
       <w:r>
         <w:rPr>
           <w:b/>
           <w:bCs/>
+          <w:lang w:val="hu-HU"/>
+        </w:rPr>
+        <w:t>Képernyőterv</w:t>
+      </w:r>
+      <w:r>
+        <w:rPr>
+          <w:b/>
+          <w:bCs/>
         </w:rPr>
         <w:t>:</w:t>
       </w:r>
@@ -22137,14 +22239,7 @@
         <w:rPr>
           <w:lang w:val="hu-HU"/>
         </w:rPr>
-        <w:t xml:space="preserve">öredékére lett megvalósítva képernyőterv, </w:t>
-      </w:r>
-      <w:r>
-        <w:rPr>
-          <w:lang w:val="hu-HU"/>
-        </w:rPr>
-        <w:lastRenderedPageBreak/>
-        <w:t>viszont hasonló elképzelés alapján lesznek felépítve a további funkciók</w:t>
+        <w:t>öredékére lett megvalósítva képernyőterv, viszont hasonló elképzelés alapján lesznek felépítve a további funkciók</w:t>
       </w:r>
       <w:r>
         <w:t>. A men</w:t>
@@ -22203,7 +22298,7 @@
                     <pic:cNvPicPr/>
                   </pic:nvPicPr>
                   <pic:blipFill>
-                    <a:blip r:embed="rId22" cstate="print">
+                    <a:blip r:embed="rId25" cstate="print">
                       <a:extLst>
                         <a:ext uri="{28A0092B-C50C-407E-A947-70E740481C1C}">
                           <a14:useLocalDpi xmlns:a14="http://schemas.microsoft.com/office/drawing/2010/main" val="0"/>
@@ -22239,10 +22334,9 @@
     </w:p>
     <w:p>
       <w:r>
+        <w:lastRenderedPageBreak/>
         <w:t>Könyv részletes adatainak listázása</w:t>
       </w:r>
-    </w:p>
-    <w:p>
       <w:r>
         <w:rPr>
           <w:noProof/>
@@ -22263,7 +22357,7 @@
                     <pic:cNvPicPr/>
                   </pic:nvPicPr>
                   <pic:blipFill>
-                    <a:blip r:embed="rId23" cstate="print">
+                    <a:blip r:embed="rId26" cstate="print">
                       <a:extLst>
                         <a:ext uri="{28A0092B-C50C-407E-A947-70E740481C1C}">
                           <a14:useLocalDpi xmlns:a14="http://schemas.microsoft.com/office/drawing/2010/main" val="0"/>
@@ -22307,7 +22401,6 @@
         <w:rPr>
           <w:noProof/>
         </w:rPr>
-        <w:lastRenderedPageBreak/>
         <w:drawing>
           <wp:inline distT="0" distB="0" distL="0" distR="0" wp14:anchorId="6FBB5FF5" wp14:editId="03883AD2">
             <wp:extent cx="6645910" cy="3738245"/>
@@ -22324,7 +22417,7 @@
                     <pic:cNvPicPr/>
                   </pic:nvPicPr>
                   <pic:blipFill>
-                    <a:blip r:embed="rId24" cstate="print">
+                    <a:blip r:embed="rId27" cstate="print">
                       <a:extLst>
                         <a:ext uri="{28A0092B-C50C-407E-A947-70E740481C1C}">
                           <a14:useLocalDpi xmlns:a14="http://schemas.microsoft.com/office/drawing/2010/main" val="0"/>
@@ -22354,6 +22447,7 @@
     <w:p/>
     <w:p>
       <w:r>
+        <w:lastRenderedPageBreak/>
         <w:t>Felhaszn</w:t>
       </w:r>
       <w:r>
@@ -22362,8 +22456,6 @@
         </w:rPr>
         <w:t>álói profil</w:t>
       </w:r>
-    </w:p>
-    <w:p>
       <w:r>
         <w:rPr>
           <w:noProof/>
@@ -22384,7 +22476,7 @@
                     <pic:cNvPicPr/>
                   </pic:nvPicPr>
                   <pic:blipFill>
-                    <a:blip r:embed="rId25" cstate="print">
+                    <a:blip r:embed="rId28" cstate="print">
                       <a:extLst>
                         <a:ext uri="{28A0092B-C50C-407E-A947-70E740481C1C}">
                           <a14:useLocalDpi xmlns:a14="http://schemas.microsoft.com/office/drawing/2010/main" val="0"/>
@@ -22947,7 +23039,7 @@
     <w:lsdException w:name="Unresolved Mention" w:semiHidden="1" w:unhideWhenUsed="1"/>
     <w:lsdException w:name="Smart Link" w:semiHidden="1" w:unhideWhenUsed="1"/>
   </w:latentStyles>
-  <w:style w:type="paragraph" w:default="1" w:styleId="Normal">
+  <w:style w:type="paragraph" w:default="1" w:styleId="Norml">
     <w:name w:val="Normal"/>
     <w:qFormat/>
     <w:rsid w:val="00080048"/>
@@ -22961,10 +23053,10 @@
       <w:lang w:val="en-US"/>
     </w:rPr>
   </w:style>
-  <w:style w:type="paragraph" w:styleId="Heading1">
+  <w:style w:type="paragraph" w:styleId="Cmsor1">
     <w:name w:val="heading 1"/>
-    <w:basedOn w:val="Normal"/>
-    <w:link w:val="Heading1Char"/>
+    <w:basedOn w:val="Norml"/>
+    <w:link w:val="Cmsor1Char"/>
     <w:uiPriority w:val="9"/>
     <w:qFormat/>
     <w:rsid w:val="004B1C4D"/>
@@ -22983,10 +23075,10 @@
       <w:szCs w:val="28"/>
     </w:rPr>
   </w:style>
-  <w:style w:type="paragraph" w:styleId="Heading2">
+  <w:style w:type="paragraph" w:styleId="Cmsor2">
     <w:name w:val="heading 2"/>
-    <w:basedOn w:val="Normal"/>
-    <w:link w:val="Heading2Char"/>
+    <w:basedOn w:val="Norml"/>
+    <w:link w:val="Cmsor2Char"/>
     <w:uiPriority w:val="9"/>
     <w:unhideWhenUsed/>
     <w:qFormat/>
@@ -23005,10 +23097,10 @@
       <w:szCs w:val="26"/>
     </w:rPr>
   </w:style>
-  <w:style w:type="paragraph" w:styleId="Heading3">
+  <w:style w:type="paragraph" w:styleId="Cmsor3">
     <w:name w:val="heading 3"/>
-    <w:basedOn w:val="Normal"/>
-    <w:link w:val="Heading3Char"/>
+    <w:basedOn w:val="Norml"/>
+    <w:link w:val="Cmsor3Char"/>
     <w:uiPriority w:val="9"/>
     <w:unhideWhenUsed/>
     <w:qFormat/>
@@ -23027,11 +23119,11 @@
       <w:sz w:val="26"/>
     </w:rPr>
   </w:style>
-  <w:style w:type="paragraph" w:styleId="Heading4">
+  <w:style w:type="paragraph" w:styleId="Cmsor4">
     <w:name w:val="heading 4"/>
-    <w:basedOn w:val="Normal"/>
-    <w:next w:val="Normal"/>
-    <w:link w:val="Heading4Char"/>
+    <w:basedOn w:val="Norml"/>
+    <w:next w:val="Norml"/>
+    <w:link w:val="Cmsor4Char"/>
     <w:uiPriority w:val="9"/>
     <w:unhideWhenUsed/>
     <w:qFormat/>
@@ -23052,11 +23144,11 @@
       <w:sz w:val="22"/>
     </w:rPr>
   </w:style>
-  <w:style w:type="paragraph" w:styleId="Heading5">
+  <w:style w:type="paragraph" w:styleId="Cmsor5">
     <w:name w:val="heading 5"/>
-    <w:basedOn w:val="Normal"/>
-    <w:next w:val="Normal"/>
-    <w:link w:val="Heading5Char"/>
+    <w:basedOn w:val="Norml"/>
+    <w:next w:val="Norml"/>
+    <w:link w:val="Cmsor5Char"/>
     <w:uiPriority w:val="9"/>
     <w:unhideWhenUsed/>
     <w:qFormat/>
@@ -23073,11 +23165,11 @@
       <w:sz w:val="22"/>
     </w:rPr>
   </w:style>
-  <w:style w:type="paragraph" w:styleId="Heading6">
+  <w:style w:type="paragraph" w:styleId="Cmsor6">
     <w:name w:val="heading 6"/>
-    <w:basedOn w:val="Normal"/>
-    <w:next w:val="Normal"/>
-    <w:link w:val="Heading6Char"/>
+    <w:basedOn w:val="Norml"/>
+    <w:next w:val="Norml"/>
+    <w:link w:val="Cmsor6Char"/>
     <w:uiPriority w:val="9"/>
     <w:unhideWhenUsed/>
     <w:qFormat/>
@@ -23096,13 +23188,13 @@
       <w:sz w:val="22"/>
     </w:rPr>
   </w:style>
-  <w:style w:type="character" w:default="1" w:styleId="DefaultParagraphFont">
+  <w:style w:type="character" w:default="1" w:styleId="Bekezdsalapbettpusa">
     <w:name w:val="Default Paragraph Font"/>
     <w:uiPriority w:val="1"/>
     <w:semiHidden/>
     <w:unhideWhenUsed/>
   </w:style>
-  <w:style w:type="table" w:default="1" w:styleId="TableNormal">
+  <w:style w:type="table" w:default="1" w:styleId="Normltblzat">
     <w:name w:val="Normal Table"/>
     <w:uiPriority w:val="99"/>
     <w:semiHidden/>
@@ -23117,16 +23209,16 @@
       </w:tblCellMar>
     </w:tblPr>
   </w:style>
-  <w:style w:type="numbering" w:default="1" w:styleId="NoList">
+  <w:style w:type="numbering" w:default="1" w:styleId="Nemlista">
     <w:name w:val="No List"/>
     <w:uiPriority w:val="99"/>
     <w:semiHidden/>
     <w:unhideWhenUsed/>
   </w:style>
-  <w:style w:type="character" w:customStyle="1" w:styleId="Heading1Char">
-    <w:name w:val="Heading 1 Char"/>
-    <w:basedOn w:val="DefaultParagraphFont"/>
-    <w:link w:val="Heading1"/>
+  <w:style w:type="character" w:customStyle="1" w:styleId="Cmsor1Char">
+    <w:name w:val="Címsor 1 Char"/>
+    <w:basedOn w:val="Bekezdsalapbettpusa"/>
+    <w:link w:val="Cmsor1"/>
     <w:uiPriority w:val="9"/>
     <w:rsid w:val="004B1C4D"/>
     <w:rPr>
@@ -23137,10 +23229,10 @@
       <w:szCs w:val="28"/>
     </w:rPr>
   </w:style>
-  <w:style w:type="character" w:customStyle="1" w:styleId="Heading2Char">
-    <w:name w:val="Heading 2 Char"/>
-    <w:basedOn w:val="DefaultParagraphFont"/>
-    <w:link w:val="Heading2"/>
+  <w:style w:type="character" w:customStyle="1" w:styleId="Cmsor2Char">
+    <w:name w:val="Címsor 2 Char"/>
+    <w:basedOn w:val="Bekezdsalapbettpusa"/>
+    <w:link w:val="Cmsor2"/>
     <w:uiPriority w:val="9"/>
     <w:rsid w:val="004B1C4D"/>
     <w:rPr>
@@ -23151,10 +23243,10 @@
       <w:szCs w:val="26"/>
     </w:rPr>
   </w:style>
-  <w:style w:type="character" w:customStyle="1" w:styleId="Heading3Char">
-    <w:name w:val="Heading 3 Char"/>
-    <w:basedOn w:val="DefaultParagraphFont"/>
-    <w:link w:val="Heading3"/>
+  <w:style w:type="character" w:customStyle="1" w:styleId="Cmsor3Char">
+    <w:name w:val="Címsor 3 Char"/>
+    <w:basedOn w:val="Bekezdsalapbettpusa"/>
+    <w:link w:val="Cmsor3"/>
     <w:uiPriority w:val="9"/>
     <w:rsid w:val="004B1C4D"/>
     <w:rPr>
@@ -23165,10 +23257,10 @@
       <w:sz w:val="26"/>
     </w:rPr>
   </w:style>
-  <w:style w:type="character" w:customStyle="1" w:styleId="Heading4Char">
-    <w:name w:val="Heading 4 Char"/>
-    <w:basedOn w:val="DefaultParagraphFont"/>
-    <w:link w:val="Heading4"/>
+  <w:style w:type="character" w:customStyle="1" w:styleId="Cmsor4Char">
+    <w:name w:val="Címsor 4 Char"/>
+    <w:basedOn w:val="Bekezdsalapbettpusa"/>
+    <w:link w:val="Cmsor4"/>
     <w:uiPriority w:val="9"/>
     <w:rsid w:val="004B1C4D"/>
     <w:rPr>
@@ -23180,10 +23272,10 @@
       <w:color w:val="4F81BD" w:themeColor="accent1"/>
     </w:rPr>
   </w:style>
-  <w:style w:type="character" w:customStyle="1" w:styleId="Heading5Char">
-    <w:name w:val="Heading 5 Char"/>
-    <w:basedOn w:val="DefaultParagraphFont"/>
-    <w:link w:val="Heading5"/>
+  <w:style w:type="character" w:customStyle="1" w:styleId="Cmsor5Char">
+    <w:name w:val="Címsor 5 Char"/>
+    <w:basedOn w:val="Bekezdsalapbettpusa"/>
+    <w:link w:val="Cmsor5"/>
     <w:uiPriority w:val="9"/>
     <w:rsid w:val="004B1C4D"/>
     <w:rPr>
@@ -23191,10 +23283,10 @@
       <w:color w:val="243F60" w:themeColor="accent1" w:themeShade="7F"/>
     </w:rPr>
   </w:style>
-  <w:style w:type="character" w:customStyle="1" w:styleId="Heading6Char">
-    <w:name w:val="Heading 6 Char"/>
-    <w:basedOn w:val="DefaultParagraphFont"/>
-    <w:link w:val="Heading6"/>
+  <w:style w:type="character" w:customStyle="1" w:styleId="Cmsor6Char">
+    <w:name w:val="Címsor 6 Char"/>
+    <w:basedOn w:val="Bekezdsalapbettpusa"/>
+    <w:link w:val="Cmsor6"/>
     <w:uiPriority w:val="9"/>
     <w:rsid w:val="004B1C4D"/>
     <w:rPr>
@@ -23204,11 +23296,11 @@
       <w:color w:val="243F60" w:themeColor="accent1" w:themeShade="7F"/>
     </w:rPr>
   </w:style>
-  <w:style w:type="paragraph" w:styleId="Title">
+  <w:style w:type="paragraph" w:styleId="Cm">
     <w:name w:val="Title"/>
-    <w:basedOn w:val="Normal"/>
-    <w:next w:val="Normal"/>
-    <w:link w:val="TitleChar"/>
+    <w:basedOn w:val="Norml"/>
+    <w:next w:val="Norml"/>
+    <w:link w:val="CmChar"/>
     <w:uiPriority w:val="10"/>
     <w:qFormat/>
     <w:rsid w:val="004B1C4D"/>
@@ -23228,10 +23320,10 @@
       <w:szCs w:val="52"/>
     </w:rPr>
   </w:style>
-  <w:style w:type="character" w:customStyle="1" w:styleId="TitleChar">
-    <w:name w:val="Title Char"/>
-    <w:basedOn w:val="DefaultParagraphFont"/>
-    <w:link w:val="Title"/>
+  <w:style w:type="character" w:customStyle="1" w:styleId="CmChar">
+    <w:name w:val="Cím Char"/>
+    <w:basedOn w:val="Bekezdsalapbettpusa"/>
+    <w:link w:val="Cm"/>
     <w:uiPriority w:val="10"/>
     <w:rsid w:val="004B1C4D"/>
     <w:rPr>
@@ -23243,11 +23335,11 @@
       <w:szCs w:val="52"/>
     </w:rPr>
   </w:style>
-  <w:style w:type="paragraph" w:styleId="Subtitle">
+  <w:style w:type="paragraph" w:styleId="Alcm">
     <w:name w:val="Subtitle"/>
-    <w:basedOn w:val="Normal"/>
-    <w:next w:val="Normal"/>
-    <w:link w:val="SubtitleChar"/>
+    <w:basedOn w:val="Norml"/>
+    <w:next w:val="Norml"/>
+    <w:link w:val="AlcmChar"/>
     <w:uiPriority w:val="11"/>
     <w:qFormat/>
     <w:rsid w:val="004B1C4D"/>
@@ -23264,10 +23356,10 @@
       <w:spacing w:val="15"/>
     </w:rPr>
   </w:style>
-  <w:style w:type="character" w:customStyle="1" w:styleId="SubtitleChar">
-    <w:name w:val="Subtitle Char"/>
-    <w:basedOn w:val="DefaultParagraphFont"/>
-    <w:link w:val="Subtitle"/>
+  <w:style w:type="character" w:customStyle="1" w:styleId="AlcmChar">
+    <w:name w:val="Alcím Char"/>
+    <w:basedOn w:val="Bekezdsalapbettpusa"/>
+    <w:link w:val="Alcm"/>
     <w:uiPriority w:val="11"/>
     <w:rsid w:val="004B1C4D"/>
     <w:rPr>
@@ -23280,7 +23372,7 @@
       <w:szCs w:val="24"/>
     </w:rPr>
   </w:style>
-  <w:style w:type="paragraph" w:styleId="NoSpacing">
+  <w:style w:type="paragraph" w:styleId="Nincstrkz">
     <w:name w:val="No Spacing"/>
     <w:uiPriority w:val="1"/>
     <w:qFormat/>
@@ -23293,9 +23385,9 @@
       <w:sz w:val="24"/>
     </w:rPr>
   </w:style>
-  <w:style w:type="paragraph" w:styleId="ListParagraph">
+  <w:style w:type="paragraph" w:styleId="Listaszerbekezds">
     <w:name w:val="List Paragraph"/>
-    <w:basedOn w:val="Normal"/>
+    <w:basedOn w:val="Norml"/>
     <w:uiPriority w:val="34"/>
     <w:qFormat/>
     <w:rsid w:val="004B1C4D"/>
@@ -23304,10 +23396,10 @@
       <w:contextualSpacing/>
     </w:pPr>
   </w:style>
-  <w:style w:type="paragraph" w:styleId="TOCHeading">
+  <w:style w:type="paragraph" w:styleId="Tartalomjegyzkcmsora">
     <w:name w:val="TOC Heading"/>
-    <w:basedOn w:val="Heading1"/>
-    <w:next w:val="Normal"/>
+    <w:basedOn w:val="Cmsor1"/>
+    <w:next w:val="Norml"/>
     <w:uiPriority w:val="39"/>
     <w:semiHidden/>
     <w:unhideWhenUsed/>
@@ -23324,9 +23416,9 @@
       <w:lang w:eastAsia="hu-HU"/>
     </w:rPr>
   </w:style>
-  <w:style w:type="table" w:styleId="TableGrid">
+  <w:style w:type="table" w:styleId="Rcsostblzat">
     <w:name w:val="Table Grid"/>
-    <w:basedOn w:val="TableNormal"/>
+    <w:basedOn w:val="Normltblzat"/>
     <w:uiPriority w:val="39"/>
     <w:rsid w:val="006B6768"/>
     <w:pPr>
@@ -23349,9 +23441,9 @@
       </w:tblBorders>
     </w:tblPr>
   </w:style>
-  <w:style w:type="character" w:styleId="Hyperlink">
+  <w:style w:type="character" w:styleId="Hiperhivatkozs">
     <w:name w:val="Hyperlink"/>
-    <w:basedOn w:val="DefaultParagraphFont"/>
+    <w:basedOn w:val="Bekezdsalapbettpusa"/>
     <w:uiPriority w:val="99"/>
     <w:unhideWhenUsed/>
     <w:rsid w:val="00C439D5"/>
@@ -23360,9 +23452,9 @@
       <w:u w:val="single"/>
     </w:rPr>
   </w:style>
-  <w:style w:type="character" w:styleId="UnresolvedMention">
+  <w:style w:type="character" w:styleId="Feloldatlanmegemlts">
     <w:name w:val="Unresolved Mention"/>
-    <w:basedOn w:val="DefaultParagraphFont"/>
+    <w:basedOn w:val="Bekezdsalapbettpusa"/>
     <w:uiPriority w:val="99"/>
     <w:semiHidden/>
     <w:unhideWhenUsed/>
@@ -23372,9 +23464,9 @@
       <w:shd w:val="clear" w:color="auto" w:fill="E1DFDD"/>
     </w:rPr>
   </w:style>
-  <w:style w:type="paragraph" w:styleId="NormalWeb">
+  <w:style w:type="paragraph" w:styleId="NormlWeb">
     <w:name w:val="Normal (Web)"/>
-    <w:basedOn w:val="Normal"/>
+    <w:basedOn w:val="Norml"/>
     <w:uiPriority w:val="99"/>
     <w:unhideWhenUsed/>
     <w:rsid w:val="00510B7F"/>
@@ -23385,9 +23477,9 @@
       <w:rFonts w:ascii="Times New Roman" w:eastAsia="Times New Roman" w:hAnsi="Times New Roman" w:cs="Times New Roman"/>
     </w:rPr>
   </w:style>
-  <w:style w:type="character" w:styleId="Emphasis">
+  <w:style w:type="character" w:styleId="Kiemels">
     <w:name w:val="Emphasis"/>
-    <w:basedOn w:val="DefaultParagraphFont"/>
+    <w:basedOn w:val="Bekezdsalapbettpusa"/>
     <w:uiPriority w:val="20"/>
     <w:qFormat/>
     <w:rsid w:val="00510B7F"/>
@@ -23396,9 +23488,9 @@
       <w:iCs/>
     </w:rPr>
   </w:style>
-  <w:style w:type="character" w:styleId="FollowedHyperlink">
+  <w:style w:type="character" w:styleId="Mrltotthiperhivatkozs">
     <w:name w:val="FollowedHyperlink"/>
-    <w:basedOn w:val="DefaultParagraphFont"/>
+    <w:basedOn w:val="Bekezdsalapbettpusa"/>
     <w:uiPriority w:val="99"/>
     <w:semiHidden/>
     <w:unhideWhenUsed/>

</xml_diff>

<commit_message>
most popular books by genre
</commit_message>
<xml_diff>
--- a/docs/2_projektterv.docx
+++ b/docs/2_projektterv.docx
@@ -1049,25 +1049,69 @@
         <w:t xml:space="preserve">Könyvek listázása </w:t>
       </w:r>
       <w:r>
+        <w:rPr>
+          <w:highlight w:val="yellow"/>
+        </w:rPr>
         <w:t>(f</w:t>
       </w:r>
       <w:r>
         <w:rPr>
-          <w:lang w:val="hu-HU"/>
-        </w:rPr>
-        <w:t xml:space="preserve">őoldalra, filterezés műfajuk szerint, legnépszerűbb könyvek műfajonként, keresés címre, szerzőre, műfajra, </w:t>
-      </w:r>
-      <w:r>
-        <w:rPr>
+          <w:highlight w:val="yellow"/>
+          <w:lang w:val="hu-HU"/>
+        </w:rPr>
+        <w:t>őoldalra</w:t>
+      </w:r>
+      <w:r>
+        <w:rPr>
+          <w:lang w:val="hu-HU"/>
+        </w:rPr>
+        <w:t xml:space="preserve">, </w:t>
+      </w:r>
+      <w:r>
+        <w:rPr>
+          <w:highlight w:val="yellow"/>
+          <w:lang w:val="hu-HU"/>
+        </w:rPr>
+        <w:t>filterezés műfajuk szerint</w:t>
+      </w:r>
+      <w:r>
+        <w:rPr>
+          <w:lang w:val="hu-HU"/>
+        </w:rPr>
+        <w:t xml:space="preserve">, </w:t>
+      </w:r>
+      <w:r>
+        <w:rPr>
+          <w:highlight w:val="yellow"/>
+          <w:lang w:val="hu-HU"/>
+        </w:rPr>
+        <w:t>legnépszerűbb könyvek műfajonként</w:t>
+      </w:r>
+      <w:r>
+        <w:rPr>
+          <w:lang w:val="hu-HU"/>
+        </w:rPr>
+        <w:t xml:space="preserve">, </w:t>
+      </w:r>
+      <w:r>
+        <w:rPr>
+          <w:highlight w:val="yellow"/>
+          <w:lang w:val="hu-HU"/>
+        </w:rPr>
+        <w:t xml:space="preserve">keresés címre, szerzőre, műfajra, </w:t>
+      </w:r>
+      <w:r>
+        <w:rPr>
+          <w:highlight w:val="yellow"/>
           <w:lang w:val="hu-HU" w:eastAsia="hu-HU"/>
         </w:rPr>
-        <w:t xml:space="preserve">találatok számának </w:t>
+        <w:t>találatok számának megjelenítése</w:t>
       </w:r>
       <w:r>
         <w:rPr>
           <w:lang w:val="hu-HU" w:eastAsia="hu-HU"/>
         </w:rPr>
-        <w:t>megjelenítése, olcsó könyvek listázása</w:t>
+        <w:t>, olcsó könyvek listázása</w:t>
       </w:r>
       <w:r>
         <w:rPr>

</xml_diff>

<commit_message>
further book operations added
</commit_message>
<xml_diff>
--- a/docs/2_projektterv.docx
+++ b/docs/2_projektterv.docx
@@ -1111,13 +1111,27 @@
         <w:rPr>
           <w:lang w:val="hu-HU" w:eastAsia="hu-HU"/>
         </w:rPr>
-        <w:t>, olcsó könyvek listázása</w:t>
-      </w:r>
-      <w:r>
-        <w:rPr>
+        <w:t xml:space="preserve">, </w:t>
+      </w:r>
+      <w:r>
+        <w:rPr>
+          <w:highlight w:val="yellow"/>
           <w:lang w:val="hu-HU" w:eastAsia="hu-HU"/>
         </w:rPr>
-        <w:t>, ajánlások</w:t>
+        <w:t>olcsó könyvek listázása</w:t>
+      </w:r>
+      <w:r>
+        <w:rPr>
+          <w:lang w:val="hu-HU" w:eastAsia="hu-HU"/>
+        </w:rPr>
+        <w:t xml:space="preserve">, </w:t>
+      </w:r>
+      <w:r>
+        <w:rPr>
+          <w:highlight w:val="yellow"/>
+          <w:lang w:val="hu-HU" w:eastAsia="hu-HU"/>
+        </w:rPr>
+        <w:t>ajánlások</w:t>
       </w:r>
       <w:r>
         <w:rPr>

</xml_diff>

<commit_message>
update in view elements
</commit_message>
<xml_diff>
--- a/docs/2_projektterv.docx
+++ b/docs/2_projektterv.docx
@@ -4625,9 +4625,15 @@
         <w:pStyle w:val="NormalWeb"/>
       </w:pPr>
       <w:r>
+        <w:rPr>
+          <w:highlight w:val="green"/>
+        </w:rPr>
         <w:t>C</w:t>
       </w:r>
       <w:r>
+        <w:rPr>
+          <w:highlight w:val="green"/>
+        </w:rPr>
         <w:t>USTOMER</w:t>
       </w:r>
       <w:r>
@@ -4681,9 +4687,15 @@
         <w:pStyle w:val="NormalWeb"/>
       </w:pPr>
       <w:r>
+        <w:rPr>
+          <w:highlight w:val="green"/>
+        </w:rPr>
         <w:t>O</w:t>
       </w:r>
       <w:r>
+        <w:rPr>
+          <w:highlight w:val="green"/>
+        </w:rPr>
         <w:t>RDER</w:t>
       </w:r>
       <w:r>
@@ -4747,9 +4759,15 @@
         <w:pStyle w:val="NormalWeb"/>
       </w:pPr>
       <w:r>
+        <w:rPr>
+          <w:highlight w:val="green"/>
+        </w:rPr>
         <w:t>B</w:t>
       </w:r>
       <w:r>
+        <w:rPr>
+          <w:highlight w:val="green"/>
+        </w:rPr>
         <w:t>OOK</w:t>
       </w:r>
       <w:r>
@@ -4776,9 +4794,15 @@
         <w:pStyle w:val="NormalWeb"/>
       </w:pPr>
       <w:r>
+        <w:rPr>
+          <w:highlight w:val="green"/>
+        </w:rPr>
         <w:t>A</w:t>
       </w:r>
       <w:r>
+        <w:rPr>
+          <w:highlight w:val="green"/>
+        </w:rPr>
         <w:t>UTHOR</w:t>
       </w:r>
       <w:r>
@@ -4819,9 +4843,15 @@
         <w:pStyle w:val="NormalWeb"/>
       </w:pPr>
       <w:r>
+        <w:rPr>
+          <w:highlight w:val="green"/>
+        </w:rPr>
         <w:t>G</w:t>
       </w:r>
       <w:r>
+        <w:rPr>
+          <w:highlight w:val="green"/>
+        </w:rPr>
         <w:t>ENRE</w:t>
       </w:r>
       <w:r>
@@ -4853,9 +4883,15 @@
         <w:pStyle w:val="NormalWeb"/>
       </w:pPr>
       <w:r>
+        <w:rPr>
+          <w:highlight w:val="green"/>
+        </w:rPr>
         <w:t>S</w:t>
       </w:r>
       <w:r>
+        <w:rPr>
+          <w:highlight w:val="green"/>
+        </w:rPr>
         <w:t>TORE</w:t>
       </w:r>
       <w:r>
@@ -4979,7 +5015,13 @@
         <w:pStyle w:val="NormalWeb"/>
       </w:pPr>
       <w:r>
-        <w:t>BUSINESS_HOURS (</w:t>
+        <w:rPr>
+          <w:highlight w:val="green"/>
+        </w:rPr>
+        <w:t>BUSINESS_HOURS</w:t>
+      </w:r>
+      <w:r>
+        <w:t xml:space="preserve"> (</w:t>
       </w:r>
       <w:r>
         <w:rPr>
@@ -5006,7 +5048,13 @@
         <w:pStyle w:val="NormalWeb"/>
       </w:pPr>
       <w:r>
-        <w:t>NOTIFICATION (</w:t>
+        <w:rPr>
+          <w:highlight w:val="green"/>
+        </w:rPr>
+        <w:t>NOTIFICATION</w:t>
+      </w:r>
+      <w:r>
+        <w:t xml:space="preserve"> (</w:t>
       </w:r>
       <w:r>
         <w:rPr>

</xml_diff>

<commit_message>
crud table in documentation
</commit_message>
<xml_diff>
--- a/docs/2_projektterv.docx
+++ b/docs/2_projektterv.docx
@@ -1371,6 +1371,7 @@
       </w:pPr>
       <w:r>
         <w:rPr>
+          <w:highlight w:val="yellow"/>
           <w:lang w:val="hu-HU"/>
         </w:rPr>
         <w:t>Kosár továbbfejlesztése</w:t>
@@ -22701,6 +22702,1560 @@
       <w:pPr>
         <w:spacing w:line="360" w:lineRule="auto"/>
         <w:rPr>
+          <w:b/>
+          <w:bCs/>
+          <w:lang w:val="hu-HU"/>
+        </w:rPr>
+      </w:pPr>
+    </w:p>
+    <w:p>
+      <w:pPr>
+        <w:spacing w:line="360" w:lineRule="auto"/>
+        <w:rPr>
+          <w:b/>
+          <w:bCs/>
+        </w:rPr>
+      </w:pPr>
+      <w:r>
+        <w:rPr>
+          <w:b/>
+          <w:bCs/>
+          <w:lang w:val="hu-HU"/>
+        </w:rPr>
+        <w:t>CRUD táblázat</w:t>
+      </w:r>
+      <w:r>
+        <w:rPr>
+          <w:b/>
+          <w:bCs/>
+        </w:rPr>
+        <w:t>:</w:t>
+      </w:r>
+    </w:p>
+    <w:tbl>
+      <w:tblPr>
+        <w:tblStyle w:val="TableGrid"/>
+        <w:tblW w:w="0" w:type="auto"/>
+        <w:tblLook w:val="04A0" w:firstRow="1" w:lastRow="0" w:firstColumn="1" w:lastColumn="0" w:noHBand="0" w:noVBand="1"/>
+      </w:tblPr>
+      <w:tblGrid>
+        <w:gridCol w:w="2136"/>
+        <w:gridCol w:w="2136"/>
+        <w:gridCol w:w="2136"/>
+        <w:gridCol w:w="2137"/>
+        <w:gridCol w:w="2137"/>
+      </w:tblGrid>
+      <w:tr>
+        <w:tc>
+          <w:tcPr>
+            <w:tcW w:w="2136" w:type="dxa"/>
+          </w:tcPr>
+          <w:p>
+            <w:pPr>
+              <w:spacing w:line="360" w:lineRule="auto"/>
+              <w:rPr>
+                <w:rFonts w:asciiTheme="majorHAnsi" w:eastAsiaTheme="majorEastAsia" w:hAnsiTheme="majorHAnsi" w:cstheme="majorBidi"/>
+                <w:sz w:val="22"/>
+                <w:szCs w:val="22"/>
+              </w:rPr>
+            </w:pPr>
+            <w:r>
+              <w:rPr>
+                <w:rFonts w:asciiTheme="majorHAnsi" w:eastAsiaTheme="majorEastAsia" w:hAnsiTheme="majorHAnsi" w:cstheme="majorBidi"/>
+                <w:sz w:val="22"/>
+                <w:szCs w:val="22"/>
+              </w:rPr>
+              <w:t>T</w:t>
+            </w:r>
+            <w:r>
+              <w:rPr>
+                <w:rFonts w:asciiTheme="majorHAnsi" w:eastAsiaTheme="majorEastAsia" w:hAnsiTheme="majorHAnsi" w:cstheme="majorBidi"/>
+                <w:sz w:val="22"/>
+                <w:szCs w:val="22"/>
+                <w:lang w:val="hu-HU"/>
+              </w:rPr>
+              <w:t>ábla</w:t>
+            </w:r>
+          </w:p>
+        </w:tc>
+        <w:tc>
+          <w:tcPr>
+            <w:tcW w:w="2136" w:type="dxa"/>
+          </w:tcPr>
+          <w:p>
+            <w:pPr>
+              <w:spacing w:line="360" w:lineRule="auto"/>
+              <w:rPr>
+                <w:rFonts w:asciiTheme="majorHAnsi" w:eastAsiaTheme="majorEastAsia" w:hAnsiTheme="majorHAnsi" w:cstheme="majorBidi"/>
+                <w:sz w:val="22"/>
+                <w:szCs w:val="22"/>
+              </w:rPr>
+            </w:pPr>
+            <w:r>
+              <w:rPr>
+                <w:rFonts w:asciiTheme="majorHAnsi" w:eastAsiaTheme="majorEastAsia" w:hAnsiTheme="majorHAnsi" w:cstheme="majorBidi"/>
+                <w:sz w:val="22"/>
+                <w:szCs w:val="22"/>
+              </w:rPr>
+              <w:t>Create</w:t>
+            </w:r>
+          </w:p>
+        </w:tc>
+        <w:tc>
+          <w:tcPr>
+            <w:tcW w:w="2136" w:type="dxa"/>
+          </w:tcPr>
+          <w:p>
+            <w:pPr>
+              <w:spacing w:line="360" w:lineRule="auto"/>
+              <w:rPr>
+                <w:rFonts w:asciiTheme="majorHAnsi" w:eastAsiaTheme="majorEastAsia" w:hAnsiTheme="majorHAnsi" w:cstheme="majorBidi"/>
+                <w:sz w:val="22"/>
+                <w:szCs w:val="22"/>
+              </w:rPr>
+            </w:pPr>
+            <w:r>
+              <w:rPr>
+                <w:rFonts w:asciiTheme="majorHAnsi" w:eastAsiaTheme="majorEastAsia" w:hAnsiTheme="majorHAnsi" w:cstheme="majorBidi"/>
+                <w:sz w:val="22"/>
+                <w:szCs w:val="22"/>
+              </w:rPr>
+              <w:t>Read</w:t>
+            </w:r>
+          </w:p>
+        </w:tc>
+        <w:tc>
+          <w:tcPr>
+            <w:tcW w:w="2137" w:type="dxa"/>
+          </w:tcPr>
+          <w:p>
+            <w:pPr>
+              <w:spacing w:line="360" w:lineRule="auto"/>
+              <w:rPr>
+                <w:rFonts w:asciiTheme="majorHAnsi" w:eastAsiaTheme="majorEastAsia" w:hAnsiTheme="majorHAnsi" w:cstheme="majorBidi"/>
+                <w:sz w:val="22"/>
+                <w:szCs w:val="22"/>
+              </w:rPr>
+            </w:pPr>
+            <w:r>
+              <w:rPr>
+                <w:rFonts w:asciiTheme="majorHAnsi" w:eastAsiaTheme="majorEastAsia" w:hAnsiTheme="majorHAnsi" w:cstheme="majorBidi"/>
+                <w:sz w:val="22"/>
+                <w:szCs w:val="22"/>
+              </w:rPr>
+              <w:t>Update</w:t>
+            </w:r>
+          </w:p>
+        </w:tc>
+        <w:tc>
+          <w:tcPr>
+            <w:tcW w:w="2137" w:type="dxa"/>
+          </w:tcPr>
+          <w:p>
+            <w:pPr>
+              <w:spacing w:line="360" w:lineRule="auto"/>
+              <w:rPr>
+                <w:rFonts w:asciiTheme="majorHAnsi" w:eastAsiaTheme="majorEastAsia" w:hAnsiTheme="majorHAnsi" w:cstheme="majorBidi"/>
+                <w:sz w:val="22"/>
+                <w:szCs w:val="22"/>
+              </w:rPr>
+            </w:pPr>
+            <w:r>
+              <w:rPr>
+                <w:rFonts w:asciiTheme="majorHAnsi" w:eastAsiaTheme="majorEastAsia" w:hAnsiTheme="majorHAnsi" w:cstheme="majorBidi"/>
+                <w:sz w:val="22"/>
+                <w:szCs w:val="22"/>
+              </w:rPr>
+              <w:t>Delete</w:t>
+            </w:r>
+          </w:p>
+        </w:tc>
+      </w:tr>
+      <w:tr>
+        <w:tc>
+          <w:tcPr>
+            <w:tcW w:w="2136" w:type="dxa"/>
+          </w:tcPr>
+          <w:p>
+            <w:pPr>
+              <w:spacing w:line="360" w:lineRule="auto"/>
+              <w:rPr>
+                <w:rFonts w:asciiTheme="majorHAnsi" w:eastAsiaTheme="majorEastAsia" w:hAnsiTheme="majorHAnsi" w:cstheme="majorBidi"/>
+                <w:sz w:val="22"/>
+                <w:szCs w:val="22"/>
+              </w:rPr>
+            </w:pPr>
+            <w:r>
+              <w:rPr>
+                <w:rFonts w:asciiTheme="majorHAnsi" w:eastAsiaTheme="majorEastAsia" w:hAnsiTheme="majorHAnsi" w:cstheme="majorBidi"/>
+                <w:sz w:val="22"/>
+                <w:szCs w:val="22"/>
+              </w:rPr>
+              <w:t>Customer</w:t>
+            </w:r>
+          </w:p>
+        </w:tc>
+        <w:tc>
+          <w:tcPr>
+            <w:tcW w:w="2136" w:type="dxa"/>
+          </w:tcPr>
+          <w:p>
+            <w:pPr>
+              <w:spacing w:line="360" w:lineRule="auto"/>
+              <w:rPr>
+                <w:rFonts w:asciiTheme="majorHAnsi" w:eastAsiaTheme="majorEastAsia" w:hAnsiTheme="majorHAnsi" w:cstheme="majorBidi"/>
+                <w:sz w:val="22"/>
+                <w:szCs w:val="22"/>
+              </w:rPr>
+            </w:pPr>
+            <w:r>
+              <w:rPr>
+                <w:rFonts w:asciiTheme="majorHAnsi" w:eastAsiaTheme="majorEastAsia" w:hAnsiTheme="majorHAnsi" w:cstheme="majorBidi"/>
+                <w:sz w:val="22"/>
+                <w:szCs w:val="22"/>
+              </w:rPr>
+              <w:t>X</w:t>
+            </w:r>
+          </w:p>
+        </w:tc>
+        <w:tc>
+          <w:tcPr>
+            <w:tcW w:w="2136" w:type="dxa"/>
+          </w:tcPr>
+          <w:p>
+            <w:pPr>
+              <w:spacing w:line="360" w:lineRule="auto"/>
+              <w:rPr>
+                <w:rFonts w:asciiTheme="majorHAnsi" w:eastAsiaTheme="majorEastAsia" w:hAnsiTheme="majorHAnsi" w:cstheme="majorBidi"/>
+                <w:sz w:val="22"/>
+                <w:szCs w:val="22"/>
+              </w:rPr>
+            </w:pPr>
+            <w:r>
+              <w:rPr>
+                <w:rFonts w:asciiTheme="majorHAnsi" w:eastAsiaTheme="majorEastAsia" w:hAnsiTheme="majorHAnsi" w:cstheme="majorBidi"/>
+                <w:sz w:val="22"/>
+                <w:szCs w:val="22"/>
+              </w:rPr>
+              <w:t>X</w:t>
+            </w:r>
+          </w:p>
+        </w:tc>
+        <w:tc>
+          <w:tcPr>
+            <w:tcW w:w="2137" w:type="dxa"/>
+          </w:tcPr>
+          <w:p>
+            <w:pPr>
+              <w:spacing w:line="360" w:lineRule="auto"/>
+              <w:rPr>
+                <w:rFonts w:asciiTheme="majorHAnsi" w:eastAsiaTheme="majorEastAsia" w:hAnsiTheme="majorHAnsi" w:cstheme="majorBidi"/>
+                <w:sz w:val="22"/>
+                <w:szCs w:val="22"/>
+              </w:rPr>
+            </w:pPr>
+          </w:p>
+        </w:tc>
+        <w:tc>
+          <w:tcPr>
+            <w:tcW w:w="2137" w:type="dxa"/>
+          </w:tcPr>
+          <w:p>
+            <w:pPr>
+              <w:spacing w:line="360" w:lineRule="auto"/>
+              <w:rPr>
+                <w:rFonts w:asciiTheme="majorHAnsi" w:eastAsiaTheme="majorEastAsia" w:hAnsiTheme="majorHAnsi" w:cstheme="majorBidi"/>
+                <w:sz w:val="22"/>
+                <w:szCs w:val="22"/>
+              </w:rPr>
+            </w:pPr>
+          </w:p>
+        </w:tc>
+      </w:tr>
+      <w:tr>
+        <w:tc>
+          <w:tcPr>
+            <w:tcW w:w="2136" w:type="dxa"/>
+          </w:tcPr>
+          <w:p>
+            <w:pPr>
+              <w:spacing w:line="360" w:lineRule="auto"/>
+              <w:rPr>
+                <w:rFonts w:asciiTheme="majorHAnsi" w:eastAsiaTheme="majorEastAsia" w:hAnsiTheme="majorHAnsi" w:cstheme="majorBidi"/>
+                <w:sz w:val="22"/>
+                <w:szCs w:val="22"/>
+              </w:rPr>
+            </w:pPr>
+            <w:r>
+              <w:rPr>
+                <w:rFonts w:asciiTheme="majorHAnsi" w:eastAsiaTheme="majorEastAsia" w:hAnsiTheme="majorHAnsi" w:cstheme="majorBidi"/>
+                <w:sz w:val="22"/>
+                <w:szCs w:val="22"/>
+              </w:rPr>
+              <w:t>Wishlist</w:t>
+            </w:r>
+          </w:p>
+        </w:tc>
+        <w:tc>
+          <w:tcPr>
+            <w:tcW w:w="2136" w:type="dxa"/>
+          </w:tcPr>
+          <w:p>
+            <w:pPr>
+              <w:spacing w:line="360" w:lineRule="auto"/>
+              <w:rPr>
+                <w:rFonts w:asciiTheme="majorHAnsi" w:eastAsiaTheme="majorEastAsia" w:hAnsiTheme="majorHAnsi" w:cstheme="majorBidi"/>
+                <w:sz w:val="22"/>
+                <w:szCs w:val="22"/>
+              </w:rPr>
+            </w:pPr>
+          </w:p>
+        </w:tc>
+        <w:tc>
+          <w:tcPr>
+            <w:tcW w:w="2136" w:type="dxa"/>
+          </w:tcPr>
+          <w:p>
+            <w:pPr>
+              <w:spacing w:line="360" w:lineRule="auto"/>
+              <w:rPr>
+                <w:rFonts w:asciiTheme="majorHAnsi" w:eastAsiaTheme="majorEastAsia" w:hAnsiTheme="majorHAnsi" w:cstheme="majorBidi"/>
+                <w:sz w:val="22"/>
+                <w:szCs w:val="22"/>
+              </w:rPr>
+            </w:pPr>
+          </w:p>
+        </w:tc>
+        <w:tc>
+          <w:tcPr>
+            <w:tcW w:w="2137" w:type="dxa"/>
+          </w:tcPr>
+          <w:p>
+            <w:pPr>
+              <w:spacing w:line="360" w:lineRule="auto"/>
+              <w:rPr>
+                <w:rFonts w:asciiTheme="majorHAnsi" w:eastAsiaTheme="majorEastAsia" w:hAnsiTheme="majorHAnsi" w:cstheme="majorBidi"/>
+                <w:sz w:val="22"/>
+                <w:szCs w:val="22"/>
+              </w:rPr>
+            </w:pPr>
+          </w:p>
+        </w:tc>
+        <w:tc>
+          <w:tcPr>
+            <w:tcW w:w="2137" w:type="dxa"/>
+          </w:tcPr>
+          <w:p>
+            <w:pPr>
+              <w:spacing w:line="360" w:lineRule="auto"/>
+              <w:rPr>
+                <w:rFonts w:asciiTheme="majorHAnsi" w:eastAsiaTheme="majorEastAsia" w:hAnsiTheme="majorHAnsi" w:cstheme="majorBidi"/>
+                <w:sz w:val="22"/>
+                <w:szCs w:val="22"/>
+              </w:rPr>
+            </w:pPr>
+          </w:p>
+        </w:tc>
+      </w:tr>
+      <w:tr>
+        <w:tc>
+          <w:tcPr>
+            <w:tcW w:w="2136" w:type="dxa"/>
+          </w:tcPr>
+          <w:p>
+            <w:pPr>
+              <w:spacing w:line="360" w:lineRule="auto"/>
+              <w:rPr>
+                <w:rFonts w:asciiTheme="majorHAnsi" w:eastAsiaTheme="majorEastAsia" w:hAnsiTheme="majorHAnsi" w:cstheme="majorBidi"/>
+                <w:sz w:val="22"/>
+                <w:szCs w:val="22"/>
+              </w:rPr>
+            </w:pPr>
+            <w:r>
+              <w:rPr>
+                <w:rFonts w:asciiTheme="majorHAnsi" w:eastAsiaTheme="majorEastAsia" w:hAnsiTheme="majorHAnsi" w:cstheme="majorBidi"/>
+                <w:sz w:val="22"/>
+                <w:szCs w:val="22"/>
+              </w:rPr>
+              <w:t>Order</w:t>
+            </w:r>
+          </w:p>
+        </w:tc>
+        <w:tc>
+          <w:tcPr>
+            <w:tcW w:w="2136" w:type="dxa"/>
+          </w:tcPr>
+          <w:p>
+            <w:pPr>
+              <w:spacing w:line="360" w:lineRule="auto"/>
+              <w:rPr>
+                <w:rFonts w:asciiTheme="majorHAnsi" w:eastAsiaTheme="majorEastAsia" w:hAnsiTheme="majorHAnsi" w:cstheme="majorBidi"/>
+                <w:sz w:val="22"/>
+                <w:szCs w:val="22"/>
+              </w:rPr>
+            </w:pPr>
+            <w:r>
+              <w:rPr>
+                <w:rFonts w:asciiTheme="majorHAnsi" w:eastAsiaTheme="majorEastAsia" w:hAnsiTheme="majorHAnsi" w:cstheme="majorBidi"/>
+                <w:sz w:val="22"/>
+                <w:szCs w:val="22"/>
+              </w:rPr>
+              <w:t>X</w:t>
+            </w:r>
+          </w:p>
+        </w:tc>
+        <w:tc>
+          <w:tcPr>
+            <w:tcW w:w="2136" w:type="dxa"/>
+          </w:tcPr>
+          <w:p>
+            <w:pPr>
+              <w:spacing w:line="360" w:lineRule="auto"/>
+              <w:rPr>
+                <w:rFonts w:asciiTheme="majorHAnsi" w:eastAsiaTheme="majorEastAsia" w:hAnsiTheme="majorHAnsi" w:cstheme="majorBidi"/>
+                <w:sz w:val="22"/>
+                <w:szCs w:val="22"/>
+              </w:rPr>
+            </w:pPr>
+          </w:p>
+        </w:tc>
+        <w:tc>
+          <w:tcPr>
+            <w:tcW w:w="2137" w:type="dxa"/>
+          </w:tcPr>
+          <w:p>
+            <w:pPr>
+              <w:spacing w:line="360" w:lineRule="auto"/>
+              <w:rPr>
+                <w:rFonts w:asciiTheme="majorHAnsi" w:eastAsiaTheme="majorEastAsia" w:hAnsiTheme="majorHAnsi" w:cstheme="majorBidi"/>
+                <w:sz w:val="22"/>
+                <w:szCs w:val="22"/>
+              </w:rPr>
+            </w:pPr>
+          </w:p>
+        </w:tc>
+        <w:tc>
+          <w:tcPr>
+            <w:tcW w:w="2137" w:type="dxa"/>
+          </w:tcPr>
+          <w:p>
+            <w:pPr>
+              <w:spacing w:line="360" w:lineRule="auto"/>
+              <w:rPr>
+                <w:rFonts w:asciiTheme="majorHAnsi" w:eastAsiaTheme="majorEastAsia" w:hAnsiTheme="majorHAnsi" w:cstheme="majorBidi"/>
+                <w:sz w:val="22"/>
+                <w:szCs w:val="22"/>
+              </w:rPr>
+            </w:pPr>
+          </w:p>
+        </w:tc>
+      </w:tr>
+      <w:tr>
+        <w:tc>
+          <w:tcPr>
+            <w:tcW w:w="2136" w:type="dxa"/>
+          </w:tcPr>
+          <w:p>
+            <w:pPr>
+              <w:spacing w:line="360" w:lineRule="auto"/>
+              <w:rPr>
+                <w:rFonts w:asciiTheme="majorHAnsi" w:eastAsiaTheme="majorEastAsia" w:hAnsiTheme="majorHAnsi" w:cstheme="majorBidi"/>
+                <w:sz w:val="22"/>
+                <w:szCs w:val="22"/>
+              </w:rPr>
+            </w:pPr>
+            <w:r>
+              <w:rPr>
+                <w:rFonts w:asciiTheme="majorHAnsi" w:eastAsiaTheme="majorEastAsia" w:hAnsiTheme="majorHAnsi" w:cstheme="majorBidi"/>
+                <w:sz w:val="22"/>
+                <w:szCs w:val="22"/>
+              </w:rPr>
+              <w:t>Invoice</w:t>
+            </w:r>
+          </w:p>
+        </w:tc>
+        <w:tc>
+          <w:tcPr>
+            <w:tcW w:w="2136" w:type="dxa"/>
+          </w:tcPr>
+          <w:p>
+            <w:pPr>
+              <w:spacing w:line="360" w:lineRule="auto"/>
+              <w:rPr>
+                <w:rFonts w:asciiTheme="majorHAnsi" w:eastAsiaTheme="majorEastAsia" w:hAnsiTheme="majorHAnsi" w:cstheme="majorBidi"/>
+                <w:sz w:val="22"/>
+                <w:szCs w:val="22"/>
+              </w:rPr>
+            </w:pPr>
+          </w:p>
+        </w:tc>
+        <w:tc>
+          <w:tcPr>
+            <w:tcW w:w="2136" w:type="dxa"/>
+          </w:tcPr>
+          <w:p>
+            <w:pPr>
+              <w:spacing w:line="360" w:lineRule="auto"/>
+              <w:rPr>
+                <w:rFonts w:asciiTheme="majorHAnsi" w:eastAsiaTheme="majorEastAsia" w:hAnsiTheme="majorHAnsi" w:cstheme="majorBidi"/>
+                <w:sz w:val="22"/>
+                <w:szCs w:val="22"/>
+              </w:rPr>
+            </w:pPr>
+          </w:p>
+        </w:tc>
+        <w:tc>
+          <w:tcPr>
+            <w:tcW w:w="2137" w:type="dxa"/>
+          </w:tcPr>
+          <w:p>
+            <w:pPr>
+              <w:spacing w:line="360" w:lineRule="auto"/>
+              <w:rPr>
+                <w:rFonts w:asciiTheme="majorHAnsi" w:eastAsiaTheme="majorEastAsia" w:hAnsiTheme="majorHAnsi" w:cstheme="majorBidi"/>
+                <w:sz w:val="22"/>
+                <w:szCs w:val="22"/>
+              </w:rPr>
+            </w:pPr>
+          </w:p>
+        </w:tc>
+        <w:tc>
+          <w:tcPr>
+            <w:tcW w:w="2137" w:type="dxa"/>
+          </w:tcPr>
+          <w:p>
+            <w:pPr>
+              <w:spacing w:line="360" w:lineRule="auto"/>
+              <w:rPr>
+                <w:rFonts w:asciiTheme="majorHAnsi" w:eastAsiaTheme="majorEastAsia" w:hAnsiTheme="majorHAnsi" w:cstheme="majorBidi"/>
+                <w:sz w:val="22"/>
+                <w:szCs w:val="22"/>
+              </w:rPr>
+            </w:pPr>
+          </w:p>
+        </w:tc>
+      </w:tr>
+      <w:tr>
+        <w:tc>
+          <w:tcPr>
+            <w:tcW w:w="2136" w:type="dxa"/>
+          </w:tcPr>
+          <w:p>
+            <w:pPr>
+              <w:spacing w:line="360" w:lineRule="auto"/>
+              <w:rPr>
+                <w:rFonts w:asciiTheme="majorHAnsi" w:eastAsiaTheme="majorEastAsia" w:hAnsiTheme="majorHAnsi" w:cstheme="majorBidi"/>
+                <w:sz w:val="22"/>
+                <w:szCs w:val="22"/>
+              </w:rPr>
+            </w:pPr>
+            <w:r>
+              <w:rPr>
+                <w:rFonts w:asciiTheme="majorHAnsi" w:eastAsiaTheme="majorEastAsia" w:hAnsiTheme="majorHAnsi" w:cstheme="majorBidi"/>
+                <w:sz w:val="22"/>
+                <w:szCs w:val="22"/>
+              </w:rPr>
+              <w:t>Book</w:t>
+            </w:r>
+          </w:p>
+        </w:tc>
+        <w:tc>
+          <w:tcPr>
+            <w:tcW w:w="2136" w:type="dxa"/>
+          </w:tcPr>
+          <w:p>
+            <w:pPr>
+              <w:spacing w:line="360" w:lineRule="auto"/>
+              <w:rPr>
+                <w:rFonts w:asciiTheme="majorHAnsi" w:eastAsiaTheme="majorEastAsia" w:hAnsiTheme="majorHAnsi" w:cstheme="majorBidi"/>
+                <w:sz w:val="22"/>
+                <w:szCs w:val="22"/>
+              </w:rPr>
+            </w:pPr>
+            <w:r>
+              <w:rPr>
+                <w:rFonts w:asciiTheme="majorHAnsi" w:eastAsiaTheme="majorEastAsia" w:hAnsiTheme="majorHAnsi" w:cstheme="majorBidi"/>
+                <w:sz w:val="22"/>
+                <w:szCs w:val="22"/>
+              </w:rPr>
+              <w:t>X</w:t>
+            </w:r>
+          </w:p>
+        </w:tc>
+        <w:tc>
+          <w:tcPr>
+            <w:tcW w:w="2136" w:type="dxa"/>
+          </w:tcPr>
+          <w:p>
+            <w:pPr>
+              <w:spacing w:line="360" w:lineRule="auto"/>
+              <w:rPr>
+                <w:rFonts w:asciiTheme="majorHAnsi" w:eastAsiaTheme="majorEastAsia" w:hAnsiTheme="majorHAnsi" w:cstheme="majorBidi"/>
+                <w:sz w:val="22"/>
+                <w:szCs w:val="22"/>
+              </w:rPr>
+            </w:pPr>
+            <w:r>
+              <w:rPr>
+                <w:rFonts w:asciiTheme="majorHAnsi" w:eastAsiaTheme="majorEastAsia" w:hAnsiTheme="majorHAnsi" w:cstheme="majorBidi"/>
+                <w:sz w:val="22"/>
+                <w:szCs w:val="22"/>
+              </w:rPr>
+              <w:t>X</w:t>
+            </w:r>
+          </w:p>
+        </w:tc>
+        <w:tc>
+          <w:tcPr>
+            <w:tcW w:w="2137" w:type="dxa"/>
+          </w:tcPr>
+          <w:p>
+            <w:pPr>
+              <w:spacing w:line="360" w:lineRule="auto"/>
+              <w:rPr>
+                <w:rFonts w:asciiTheme="majorHAnsi" w:eastAsiaTheme="majorEastAsia" w:hAnsiTheme="majorHAnsi" w:cstheme="majorBidi"/>
+                <w:sz w:val="22"/>
+                <w:szCs w:val="22"/>
+              </w:rPr>
+            </w:pPr>
+            <w:r>
+              <w:rPr>
+                <w:rFonts w:asciiTheme="majorHAnsi" w:eastAsiaTheme="majorEastAsia" w:hAnsiTheme="majorHAnsi" w:cstheme="majorBidi"/>
+                <w:sz w:val="22"/>
+                <w:szCs w:val="22"/>
+              </w:rPr>
+              <w:t>X</w:t>
+            </w:r>
+          </w:p>
+        </w:tc>
+        <w:tc>
+          <w:tcPr>
+            <w:tcW w:w="2137" w:type="dxa"/>
+          </w:tcPr>
+          <w:p>
+            <w:pPr>
+              <w:spacing w:line="360" w:lineRule="auto"/>
+              <w:rPr>
+                <w:rFonts w:asciiTheme="majorHAnsi" w:eastAsiaTheme="majorEastAsia" w:hAnsiTheme="majorHAnsi" w:cstheme="majorBidi"/>
+                <w:sz w:val="22"/>
+                <w:szCs w:val="22"/>
+              </w:rPr>
+            </w:pPr>
+            <w:r>
+              <w:rPr>
+                <w:rFonts w:asciiTheme="majorHAnsi" w:eastAsiaTheme="majorEastAsia" w:hAnsiTheme="majorHAnsi" w:cstheme="majorBidi"/>
+                <w:sz w:val="22"/>
+                <w:szCs w:val="22"/>
+              </w:rPr>
+              <w:t>X</w:t>
+            </w:r>
+          </w:p>
+        </w:tc>
+      </w:tr>
+      <w:tr>
+        <w:tc>
+          <w:tcPr>
+            <w:tcW w:w="2136" w:type="dxa"/>
+          </w:tcPr>
+          <w:p>
+            <w:pPr>
+              <w:spacing w:line="360" w:lineRule="auto"/>
+              <w:rPr>
+                <w:rFonts w:asciiTheme="majorHAnsi" w:eastAsiaTheme="majorEastAsia" w:hAnsiTheme="majorHAnsi" w:cstheme="majorBidi"/>
+                <w:sz w:val="22"/>
+                <w:szCs w:val="22"/>
+              </w:rPr>
+            </w:pPr>
+            <w:r>
+              <w:rPr>
+                <w:rFonts w:asciiTheme="majorHAnsi" w:eastAsiaTheme="majorEastAsia" w:hAnsiTheme="majorHAnsi" w:cstheme="majorBidi"/>
+                <w:sz w:val="22"/>
+                <w:szCs w:val="22"/>
+              </w:rPr>
+              <w:t>Author</w:t>
+            </w:r>
+          </w:p>
+        </w:tc>
+        <w:tc>
+          <w:tcPr>
+            <w:tcW w:w="2136" w:type="dxa"/>
+          </w:tcPr>
+          <w:p>
+            <w:pPr>
+              <w:spacing w:line="360" w:lineRule="auto"/>
+              <w:rPr>
+                <w:rFonts w:asciiTheme="majorHAnsi" w:eastAsiaTheme="majorEastAsia" w:hAnsiTheme="majorHAnsi" w:cstheme="majorBidi"/>
+                <w:sz w:val="22"/>
+                <w:szCs w:val="22"/>
+              </w:rPr>
+            </w:pPr>
+            <w:r>
+              <w:rPr>
+                <w:rFonts w:asciiTheme="majorHAnsi" w:eastAsiaTheme="majorEastAsia" w:hAnsiTheme="majorHAnsi" w:cstheme="majorBidi"/>
+                <w:sz w:val="22"/>
+                <w:szCs w:val="22"/>
+              </w:rPr>
+              <w:t>X</w:t>
+            </w:r>
+          </w:p>
+        </w:tc>
+        <w:tc>
+          <w:tcPr>
+            <w:tcW w:w="2136" w:type="dxa"/>
+          </w:tcPr>
+          <w:p>
+            <w:pPr>
+              <w:spacing w:line="360" w:lineRule="auto"/>
+              <w:rPr>
+                <w:rFonts w:asciiTheme="majorHAnsi" w:eastAsiaTheme="majorEastAsia" w:hAnsiTheme="majorHAnsi" w:cstheme="majorBidi"/>
+                <w:sz w:val="22"/>
+                <w:szCs w:val="22"/>
+              </w:rPr>
+            </w:pPr>
+            <w:r>
+              <w:rPr>
+                <w:rFonts w:asciiTheme="majorHAnsi" w:eastAsiaTheme="majorEastAsia" w:hAnsiTheme="majorHAnsi" w:cstheme="majorBidi"/>
+                <w:sz w:val="22"/>
+                <w:szCs w:val="22"/>
+              </w:rPr>
+              <w:t>X</w:t>
+            </w:r>
+          </w:p>
+        </w:tc>
+        <w:tc>
+          <w:tcPr>
+            <w:tcW w:w="2137" w:type="dxa"/>
+          </w:tcPr>
+          <w:p>
+            <w:pPr>
+              <w:spacing w:line="360" w:lineRule="auto"/>
+              <w:rPr>
+                <w:rFonts w:asciiTheme="majorHAnsi" w:eastAsiaTheme="majorEastAsia" w:hAnsiTheme="majorHAnsi" w:cstheme="majorBidi"/>
+                <w:sz w:val="22"/>
+                <w:szCs w:val="22"/>
+              </w:rPr>
+            </w:pPr>
+            <w:r>
+              <w:rPr>
+                <w:rFonts w:asciiTheme="majorHAnsi" w:eastAsiaTheme="majorEastAsia" w:hAnsiTheme="majorHAnsi" w:cstheme="majorBidi"/>
+                <w:sz w:val="22"/>
+                <w:szCs w:val="22"/>
+              </w:rPr>
+              <w:t>X *</w:t>
+            </w:r>
+          </w:p>
+        </w:tc>
+        <w:tc>
+          <w:tcPr>
+            <w:tcW w:w="2137" w:type="dxa"/>
+          </w:tcPr>
+          <w:p>
+            <w:pPr>
+              <w:spacing w:line="360" w:lineRule="auto"/>
+              <w:rPr>
+                <w:rFonts w:asciiTheme="majorHAnsi" w:eastAsiaTheme="majorEastAsia" w:hAnsiTheme="majorHAnsi" w:cstheme="majorBidi"/>
+                <w:sz w:val="22"/>
+                <w:szCs w:val="22"/>
+              </w:rPr>
+            </w:pPr>
+            <w:r>
+              <w:rPr>
+                <w:rFonts w:asciiTheme="majorHAnsi" w:eastAsiaTheme="majorEastAsia" w:hAnsiTheme="majorHAnsi" w:cstheme="majorBidi"/>
+                <w:sz w:val="22"/>
+                <w:szCs w:val="22"/>
+              </w:rPr>
+              <w:t>X</w:t>
+            </w:r>
+          </w:p>
+        </w:tc>
+      </w:tr>
+      <w:tr>
+        <w:tc>
+          <w:tcPr>
+            <w:tcW w:w="2136" w:type="dxa"/>
+          </w:tcPr>
+          <w:p>
+            <w:pPr>
+              <w:spacing w:line="360" w:lineRule="auto"/>
+              <w:rPr>
+                <w:rFonts w:asciiTheme="majorHAnsi" w:eastAsiaTheme="majorEastAsia" w:hAnsiTheme="majorHAnsi" w:cstheme="majorBidi"/>
+                <w:sz w:val="22"/>
+                <w:szCs w:val="22"/>
+              </w:rPr>
+            </w:pPr>
+            <w:r>
+              <w:rPr>
+                <w:rFonts w:asciiTheme="majorHAnsi" w:eastAsiaTheme="majorEastAsia" w:hAnsiTheme="majorHAnsi" w:cstheme="majorBidi"/>
+                <w:sz w:val="22"/>
+                <w:szCs w:val="22"/>
+              </w:rPr>
+              <w:t>Genre</w:t>
+            </w:r>
+          </w:p>
+        </w:tc>
+        <w:tc>
+          <w:tcPr>
+            <w:tcW w:w="2136" w:type="dxa"/>
+          </w:tcPr>
+          <w:p>
+            <w:pPr>
+              <w:spacing w:line="360" w:lineRule="auto"/>
+              <w:rPr>
+                <w:rFonts w:asciiTheme="majorHAnsi" w:eastAsiaTheme="majorEastAsia" w:hAnsiTheme="majorHAnsi" w:cstheme="majorBidi"/>
+                <w:sz w:val="22"/>
+                <w:szCs w:val="22"/>
+              </w:rPr>
+            </w:pPr>
+            <w:r>
+              <w:rPr>
+                <w:rFonts w:asciiTheme="majorHAnsi" w:eastAsiaTheme="majorEastAsia" w:hAnsiTheme="majorHAnsi" w:cstheme="majorBidi"/>
+                <w:sz w:val="22"/>
+                <w:szCs w:val="22"/>
+              </w:rPr>
+              <w:t>X</w:t>
+            </w:r>
+          </w:p>
+        </w:tc>
+        <w:tc>
+          <w:tcPr>
+            <w:tcW w:w="2136" w:type="dxa"/>
+          </w:tcPr>
+          <w:p>
+            <w:pPr>
+              <w:spacing w:line="360" w:lineRule="auto"/>
+              <w:rPr>
+                <w:rFonts w:asciiTheme="majorHAnsi" w:eastAsiaTheme="majorEastAsia" w:hAnsiTheme="majorHAnsi" w:cstheme="majorBidi"/>
+                <w:sz w:val="22"/>
+                <w:szCs w:val="22"/>
+              </w:rPr>
+            </w:pPr>
+            <w:r>
+              <w:rPr>
+                <w:rFonts w:asciiTheme="majorHAnsi" w:eastAsiaTheme="majorEastAsia" w:hAnsiTheme="majorHAnsi" w:cstheme="majorBidi"/>
+                <w:sz w:val="22"/>
+                <w:szCs w:val="22"/>
+              </w:rPr>
+              <w:t>X</w:t>
+            </w:r>
+          </w:p>
+        </w:tc>
+        <w:tc>
+          <w:tcPr>
+            <w:tcW w:w="2137" w:type="dxa"/>
+          </w:tcPr>
+          <w:p>
+            <w:pPr>
+              <w:spacing w:line="360" w:lineRule="auto"/>
+              <w:rPr>
+                <w:rFonts w:asciiTheme="majorHAnsi" w:eastAsiaTheme="majorEastAsia" w:hAnsiTheme="majorHAnsi" w:cstheme="majorBidi"/>
+                <w:sz w:val="22"/>
+                <w:szCs w:val="22"/>
+              </w:rPr>
+            </w:pPr>
+            <w:r>
+              <w:rPr>
+                <w:rFonts w:asciiTheme="majorHAnsi" w:eastAsiaTheme="majorEastAsia" w:hAnsiTheme="majorHAnsi" w:cstheme="majorBidi"/>
+                <w:sz w:val="22"/>
+                <w:szCs w:val="22"/>
+              </w:rPr>
+              <w:t>X *</w:t>
+            </w:r>
+          </w:p>
+        </w:tc>
+        <w:tc>
+          <w:tcPr>
+            <w:tcW w:w="2137" w:type="dxa"/>
+          </w:tcPr>
+          <w:p>
+            <w:pPr>
+              <w:spacing w:line="360" w:lineRule="auto"/>
+              <w:rPr>
+                <w:rFonts w:asciiTheme="majorHAnsi" w:eastAsiaTheme="majorEastAsia" w:hAnsiTheme="majorHAnsi" w:cstheme="majorBidi"/>
+                <w:sz w:val="22"/>
+                <w:szCs w:val="22"/>
+              </w:rPr>
+            </w:pPr>
+            <w:r>
+              <w:rPr>
+                <w:rFonts w:asciiTheme="majorHAnsi" w:eastAsiaTheme="majorEastAsia" w:hAnsiTheme="majorHAnsi" w:cstheme="majorBidi"/>
+                <w:sz w:val="22"/>
+                <w:szCs w:val="22"/>
+              </w:rPr>
+              <w:t>X</w:t>
+            </w:r>
+          </w:p>
+        </w:tc>
+      </w:tr>
+      <w:tr>
+        <w:tc>
+          <w:tcPr>
+            <w:tcW w:w="2136" w:type="dxa"/>
+          </w:tcPr>
+          <w:p>
+            <w:pPr>
+              <w:spacing w:line="360" w:lineRule="auto"/>
+              <w:rPr>
+                <w:rFonts w:asciiTheme="majorHAnsi" w:eastAsiaTheme="majorEastAsia" w:hAnsiTheme="majorHAnsi" w:cstheme="majorBidi"/>
+                <w:sz w:val="22"/>
+                <w:szCs w:val="22"/>
+              </w:rPr>
+            </w:pPr>
+            <w:r>
+              <w:rPr>
+                <w:rFonts w:asciiTheme="majorHAnsi" w:eastAsiaTheme="majorEastAsia" w:hAnsiTheme="majorHAnsi" w:cstheme="majorBidi"/>
+                <w:sz w:val="22"/>
+                <w:szCs w:val="22"/>
+              </w:rPr>
+              <w:t>Store</w:t>
+            </w:r>
+          </w:p>
+        </w:tc>
+        <w:tc>
+          <w:tcPr>
+            <w:tcW w:w="2136" w:type="dxa"/>
+          </w:tcPr>
+          <w:p>
+            <w:pPr>
+              <w:spacing w:line="360" w:lineRule="auto"/>
+              <w:rPr>
+                <w:rFonts w:asciiTheme="majorHAnsi" w:eastAsiaTheme="majorEastAsia" w:hAnsiTheme="majorHAnsi" w:cstheme="majorBidi"/>
+                <w:sz w:val="22"/>
+                <w:szCs w:val="22"/>
+              </w:rPr>
+            </w:pPr>
+            <w:r>
+              <w:rPr>
+                <w:rFonts w:asciiTheme="majorHAnsi" w:eastAsiaTheme="majorEastAsia" w:hAnsiTheme="majorHAnsi" w:cstheme="majorBidi"/>
+                <w:sz w:val="22"/>
+                <w:szCs w:val="22"/>
+              </w:rPr>
+              <w:t>X</w:t>
+            </w:r>
+          </w:p>
+        </w:tc>
+        <w:tc>
+          <w:tcPr>
+            <w:tcW w:w="2136" w:type="dxa"/>
+          </w:tcPr>
+          <w:p>
+            <w:pPr>
+              <w:spacing w:line="360" w:lineRule="auto"/>
+              <w:rPr>
+                <w:rFonts w:asciiTheme="majorHAnsi" w:eastAsiaTheme="majorEastAsia" w:hAnsiTheme="majorHAnsi" w:cstheme="majorBidi"/>
+                <w:sz w:val="22"/>
+                <w:szCs w:val="22"/>
+              </w:rPr>
+            </w:pPr>
+          </w:p>
+        </w:tc>
+        <w:tc>
+          <w:tcPr>
+            <w:tcW w:w="2137" w:type="dxa"/>
+          </w:tcPr>
+          <w:p>
+            <w:pPr>
+              <w:spacing w:line="360" w:lineRule="auto"/>
+              <w:rPr>
+                <w:rFonts w:asciiTheme="majorHAnsi" w:eastAsiaTheme="majorEastAsia" w:hAnsiTheme="majorHAnsi" w:cstheme="majorBidi"/>
+                <w:sz w:val="22"/>
+                <w:szCs w:val="22"/>
+              </w:rPr>
+            </w:pPr>
+          </w:p>
+        </w:tc>
+        <w:tc>
+          <w:tcPr>
+            <w:tcW w:w="2137" w:type="dxa"/>
+          </w:tcPr>
+          <w:p>
+            <w:pPr>
+              <w:spacing w:line="360" w:lineRule="auto"/>
+              <w:rPr>
+                <w:rFonts w:asciiTheme="majorHAnsi" w:eastAsiaTheme="majorEastAsia" w:hAnsiTheme="majorHAnsi" w:cstheme="majorBidi"/>
+                <w:sz w:val="22"/>
+                <w:szCs w:val="22"/>
+              </w:rPr>
+            </w:pPr>
+          </w:p>
+        </w:tc>
+      </w:tr>
+      <w:tr>
+        <w:tc>
+          <w:tcPr>
+            <w:tcW w:w="2136" w:type="dxa"/>
+          </w:tcPr>
+          <w:p>
+            <w:pPr>
+              <w:spacing w:line="360" w:lineRule="auto"/>
+              <w:rPr>
+                <w:rFonts w:asciiTheme="majorHAnsi" w:eastAsiaTheme="majorEastAsia" w:hAnsiTheme="majorHAnsi" w:cstheme="majorBidi"/>
+                <w:sz w:val="22"/>
+                <w:szCs w:val="22"/>
+              </w:rPr>
+            </w:pPr>
+            <w:r>
+              <w:rPr>
+                <w:rFonts w:asciiTheme="majorHAnsi" w:eastAsiaTheme="majorEastAsia" w:hAnsiTheme="majorHAnsi" w:cstheme="majorBidi"/>
+                <w:sz w:val="22"/>
+                <w:szCs w:val="22"/>
+              </w:rPr>
+              <w:t>Stock</w:t>
+            </w:r>
+          </w:p>
+        </w:tc>
+        <w:tc>
+          <w:tcPr>
+            <w:tcW w:w="2136" w:type="dxa"/>
+          </w:tcPr>
+          <w:p>
+            <w:pPr>
+              <w:spacing w:line="360" w:lineRule="auto"/>
+              <w:rPr>
+                <w:rFonts w:asciiTheme="majorHAnsi" w:eastAsiaTheme="majorEastAsia" w:hAnsiTheme="majorHAnsi" w:cstheme="majorBidi"/>
+                <w:sz w:val="22"/>
+                <w:szCs w:val="22"/>
+              </w:rPr>
+            </w:pPr>
+          </w:p>
+        </w:tc>
+        <w:tc>
+          <w:tcPr>
+            <w:tcW w:w="2136" w:type="dxa"/>
+          </w:tcPr>
+          <w:p>
+            <w:pPr>
+              <w:spacing w:line="360" w:lineRule="auto"/>
+              <w:rPr>
+                <w:rFonts w:asciiTheme="majorHAnsi" w:eastAsiaTheme="majorEastAsia" w:hAnsiTheme="majorHAnsi" w:cstheme="majorBidi"/>
+                <w:sz w:val="22"/>
+                <w:szCs w:val="22"/>
+              </w:rPr>
+            </w:pPr>
+          </w:p>
+        </w:tc>
+        <w:tc>
+          <w:tcPr>
+            <w:tcW w:w="2137" w:type="dxa"/>
+          </w:tcPr>
+          <w:p>
+            <w:pPr>
+              <w:spacing w:line="360" w:lineRule="auto"/>
+              <w:rPr>
+                <w:rFonts w:asciiTheme="majorHAnsi" w:eastAsiaTheme="majorEastAsia" w:hAnsiTheme="majorHAnsi" w:cstheme="majorBidi"/>
+                <w:sz w:val="22"/>
+                <w:szCs w:val="22"/>
+              </w:rPr>
+            </w:pPr>
+            <w:r>
+              <w:rPr>
+                <w:rFonts w:asciiTheme="majorHAnsi" w:eastAsiaTheme="majorEastAsia" w:hAnsiTheme="majorHAnsi" w:cstheme="majorBidi"/>
+                <w:sz w:val="22"/>
+                <w:szCs w:val="22"/>
+              </w:rPr>
+              <w:t>X</w:t>
+            </w:r>
+          </w:p>
+        </w:tc>
+        <w:tc>
+          <w:tcPr>
+            <w:tcW w:w="2137" w:type="dxa"/>
+          </w:tcPr>
+          <w:p>
+            <w:pPr>
+              <w:spacing w:line="360" w:lineRule="auto"/>
+              <w:rPr>
+                <w:rFonts w:asciiTheme="majorHAnsi" w:eastAsiaTheme="majorEastAsia" w:hAnsiTheme="majorHAnsi" w:cstheme="majorBidi"/>
+                <w:sz w:val="22"/>
+                <w:szCs w:val="22"/>
+              </w:rPr>
+            </w:pPr>
+            <w:r>
+              <w:rPr>
+                <w:rFonts w:asciiTheme="majorHAnsi" w:eastAsiaTheme="majorEastAsia" w:hAnsiTheme="majorHAnsi" w:cstheme="majorBidi"/>
+                <w:sz w:val="22"/>
+                <w:szCs w:val="22"/>
+              </w:rPr>
+              <w:t>X</w:t>
+            </w:r>
+          </w:p>
+        </w:tc>
+      </w:tr>
+      <w:tr>
+        <w:tc>
+          <w:tcPr>
+            <w:tcW w:w="2136" w:type="dxa"/>
+          </w:tcPr>
+          <w:p>
+            <w:pPr>
+              <w:spacing w:line="360" w:lineRule="auto"/>
+              <w:rPr>
+                <w:rFonts w:asciiTheme="majorHAnsi" w:eastAsiaTheme="majorEastAsia" w:hAnsiTheme="majorHAnsi" w:cstheme="majorBidi"/>
+                <w:sz w:val="22"/>
+                <w:szCs w:val="22"/>
+              </w:rPr>
+            </w:pPr>
+            <w:r>
+              <w:rPr>
+                <w:rFonts w:asciiTheme="majorHAnsi" w:eastAsiaTheme="majorEastAsia" w:hAnsiTheme="majorHAnsi" w:cstheme="majorBidi"/>
+                <w:sz w:val="22"/>
+                <w:szCs w:val="22"/>
+              </w:rPr>
+              <w:t>PartOf</w:t>
+            </w:r>
+          </w:p>
+        </w:tc>
+        <w:tc>
+          <w:tcPr>
+            <w:tcW w:w="2136" w:type="dxa"/>
+          </w:tcPr>
+          <w:p>
+            <w:pPr>
+              <w:spacing w:line="360" w:lineRule="auto"/>
+              <w:rPr>
+                <w:rFonts w:asciiTheme="majorHAnsi" w:eastAsiaTheme="majorEastAsia" w:hAnsiTheme="majorHAnsi" w:cstheme="majorBidi"/>
+                <w:sz w:val="22"/>
+                <w:szCs w:val="22"/>
+              </w:rPr>
+            </w:pPr>
+          </w:p>
+        </w:tc>
+        <w:tc>
+          <w:tcPr>
+            <w:tcW w:w="2136" w:type="dxa"/>
+          </w:tcPr>
+          <w:p>
+            <w:pPr>
+              <w:spacing w:line="360" w:lineRule="auto"/>
+              <w:rPr>
+                <w:rFonts w:asciiTheme="majorHAnsi" w:eastAsiaTheme="majorEastAsia" w:hAnsiTheme="majorHAnsi" w:cstheme="majorBidi"/>
+                <w:sz w:val="22"/>
+                <w:szCs w:val="22"/>
+              </w:rPr>
+            </w:pPr>
+          </w:p>
+        </w:tc>
+        <w:tc>
+          <w:tcPr>
+            <w:tcW w:w="2137" w:type="dxa"/>
+          </w:tcPr>
+          <w:p>
+            <w:pPr>
+              <w:spacing w:line="360" w:lineRule="auto"/>
+              <w:rPr>
+                <w:rFonts w:asciiTheme="majorHAnsi" w:eastAsiaTheme="majorEastAsia" w:hAnsiTheme="majorHAnsi" w:cstheme="majorBidi"/>
+                <w:sz w:val="22"/>
+                <w:szCs w:val="22"/>
+              </w:rPr>
+            </w:pPr>
+          </w:p>
+        </w:tc>
+        <w:tc>
+          <w:tcPr>
+            <w:tcW w:w="2137" w:type="dxa"/>
+          </w:tcPr>
+          <w:p>
+            <w:pPr>
+              <w:spacing w:line="360" w:lineRule="auto"/>
+              <w:rPr>
+                <w:rFonts w:asciiTheme="majorHAnsi" w:eastAsiaTheme="majorEastAsia" w:hAnsiTheme="majorHAnsi" w:cstheme="majorBidi"/>
+                <w:sz w:val="22"/>
+                <w:szCs w:val="22"/>
+              </w:rPr>
+            </w:pPr>
+          </w:p>
+        </w:tc>
+      </w:tr>
+      <w:tr>
+        <w:tc>
+          <w:tcPr>
+            <w:tcW w:w="2136" w:type="dxa"/>
+          </w:tcPr>
+          <w:p>
+            <w:pPr>
+              <w:spacing w:line="360" w:lineRule="auto"/>
+              <w:rPr>
+                <w:rFonts w:asciiTheme="majorHAnsi" w:eastAsiaTheme="majorEastAsia" w:hAnsiTheme="majorHAnsi" w:cstheme="majorBidi"/>
+                <w:sz w:val="22"/>
+                <w:szCs w:val="22"/>
+              </w:rPr>
+            </w:pPr>
+            <w:r>
+              <w:rPr>
+                <w:rFonts w:asciiTheme="majorHAnsi" w:eastAsiaTheme="majorEastAsia" w:hAnsiTheme="majorHAnsi" w:cstheme="majorBidi"/>
+                <w:sz w:val="22"/>
+                <w:szCs w:val="22"/>
+              </w:rPr>
+              <w:t>Contains</w:t>
+            </w:r>
+          </w:p>
+        </w:tc>
+        <w:tc>
+          <w:tcPr>
+            <w:tcW w:w="2136" w:type="dxa"/>
+          </w:tcPr>
+          <w:p>
+            <w:pPr>
+              <w:spacing w:line="360" w:lineRule="auto"/>
+              <w:rPr>
+                <w:rFonts w:asciiTheme="majorHAnsi" w:eastAsiaTheme="majorEastAsia" w:hAnsiTheme="majorHAnsi" w:cstheme="majorBidi"/>
+                <w:sz w:val="22"/>
+                <w:szCs w:val="22"/>
+              </w:rPr>
+            </w:pPr>
+          </w:p>
+        </w:tc>
+        <w:tc>
+          <w:tcPr>
+            <w:tcW w:w="2136" w:type="dxa"/>
+          </w:tcPr>
+          <w:p>
+            <w:pPr>
+              <w:spacing w:line="360" w:lineRule="auto"/>
+              <w:rPr>
+                <w:rFonts w:asciiTheme="majorHAnsi" w:eastAsiaTheme="majorEastAsia" w:hAnsiTheme="majorHAnsi" w:cstheme="majorBidi"/>
+                <w:sz w:val="22"/>
+                <w:szCs w:val="22"/>
+              </w:rPr>
+            </w:pPr>
+          </w:p>
+        </w:tc>
+        <w:tc>
+          <w:tcPr>
+            <w:tcW w:w="2137" w:type="dxa"/>
+          </w:tcPr>
+          <w:p>
+            <w:pPr>
+              <w:spacing w:line="360" w:lineRule="auto"/>
+              <w:rPr>
+                <w:rFonts w:asciiTheme="majorHAnsi" w:eastAsiaTheme="majorEastAsia" w:hAnsiTheme="majorHAnsi" w:cstheme="majorBidi"/>
+                <w:sz w:val="22"/>
+                <w:szCs w:val="22"/>
+              </w:rPr>
+            </w:pPr>
+          </w:p>
+        </w:tc>
+        <w:tc>
+          <w:tcPr>
+            <w:tcW w:w="2137" w:type="dxa"/>
+          </w:tcPr>
+          <w:p>
+            <w:pPr>
+              <w:spacing w:line="360" w:lineRule="auto"/>
+              <w:rPr>
+                <w:rFonts w:asciiTheme="majorHAnsi" w:eastAsiaTheme="majorEastAsia" w:hAnsiTheme="majorHAnsi" w:cstheme="majorBidi"/>
+                <w:sz w:val="22"/>
+                <w:szCs w:val="22"/>
+              </w:rPr>
+            </w:pPr>
+          </w:p>
+        </w:tc>
+      </w:tr>
+      <w:tr>
+        <w:tc>
+          <w:tcPr>
+            <w:tcW w:w="2136" w:type="dxa"/>
+          </w:tcPr>
+          <w:p>
+            <w:pPr>
+              <w:spacing w:line="360" w:lineRule="auto"/>
+              <w:rPr>
+                <w:rFonts w:asciiTheme="majorHAnsi" w:eastAsiaTheme="majorEastAsia" w:hAnsiTheme="majorHAnsi" w:cstheme="majorBidi"/>
+                <w:sz w:val="22"/>
+                <w:szCs w:val="22"/>
+              </w:rPr>
+            </w:pPr>
+            <w:r>
+              <w:rPr>
+                <w:rFonts w:asciiTheme="majorHAnsi" w:eastAsiaTheme="majorEastAsia" w:hAnsiTheme="majorHAnsi" w:cstheme="majorBidi"/>
+                <w:sz w:val="22"/>
+                <w:szCs w:val="22"/>
+              </w:rPr>
+              <w:t>Business_Hours</w:t>
+            </w:r>
+          </w:p>
+        </w:tc>
+        <w:tc>
+          <w:tcPr>
+            <w:tcW w:w="2136" w:type="dxa"/>
+          </w:tcPr>
+          <w:p>
+            <w:pPr>
+              <w:spacing w:line="360" w:lineRule="auto"/>
+              <w:rPr>
+                <w:rFonts w:asciiTheme="majorHAnsi" w:eastAsiaTheme="majorEastAsia" w:hAnsiTheme="majorHAnsi" w:cstheme="majorBidi"/>
+                <w:sz w:val="22"/>
+                <w:szCs w:val="22"/>
+              </w:rPr>
+            </w:pPr>
+          </w:p>
+        </w:tc>
+        <w:tc>
+          <w:tcPr>
+            <w:tcW w:w="2136" w:type="dxa"/>
+          </w:tcPr>
+          <w:p>
+            <w:pPr>
+              <w:spacing w:line="360" w:lineRule="auto"/>
+              <w:rPr>
+                <w:rFonts w:asciiTheme="majorHAnsi" w:eastAsiaTheme="majorEastAsia" w:hAnsiTheme="majorHAnsi" w:cstheme="majorBidi"/>
+                <w:sz w:val="22"/>
+                <w:szCs w:val="22"/>
+              </w:rPr>
+            </w:pPr>
+          </w:p>
+        </w:tc>
+        <w:tc>
+          <w:tcPr>
+            <w:tcW w:w="2137" w:type="dxa"/>
+          </w:tcPr>
+          <w:p>
+            <w:pPr>
+              <w:spacing w:line="360" w:lineRule="auto"/>
+              <w:rPr>
+                <w:rFonts w:asciiTheme="majorHAnsi" w:eastAsiaTheme="majorEastAsia" w:hAnsiTheme="majorHAnsi" w:cstheme="majorBidi"/>
+                <w:sz w:val="22"/>
+                <w:szCs w:val="22"/>
+              </w:rPr>
+            </w:pPr>
+          </w:p>
+        </w:tc>
+        <w:tc>
+          <w:tcPr>
+            <w:tcW w:w="2137" w:type="dxa"/>
+          </w:tcPr>
+          <w:p>
+            <w:pPr>
+              <w:spacing w:line="360" w:lineRule="auto"/>
+              <w:rPr>
+                <w:rFonts w:asciiTheme="majorHAnsi" w:eastAsiaTheme="majorEastAsia" w:hAnsiTheme="majorHAnsi" w:cstheme="majorBidi"/>
+                <w:sz w:val="22"/>
+                <w:szCs w:val="22"/>
+              </w:rPr>
+            </w:pPr>
+          </w:p>
+        </w:tc>
+      </w:tr>
+      <w:tr>
+        <w:tc>
+          <w:tcPr>
+            <w:tcW w:w="2136" w:type="dxa"/>
+          </w:tcPr>
+          <w:p>
+            <w:pPr>
+              <w:spacing w:line="360" w:lineRule="auto"/>
+              <w:rPr>
+                <w:rFonts w:asciiTheme="majorHAnsi" w:eastAsiaTheme="majorEastAsia" w:hAnsiTheme="majorHAnsi" w:cstheme="majorBidi"/>
+                <w:sz w:val="22"/>
+                <w:szCs w:val="22"/>
+              </w:rPr>
+            </w:pPr>
+            <w:r>
+              <w:rPr>
+                <w:rFonts w:asciiTheme="majorHAnsi" w:eastAsiaTheme="majorEastAsia" w:hAnsiTheme="majorHAnsi" w:cstheme="majorBidi"/>
+                <w:sz w:val="22"/>
+                <w:szCs w:val="22"/>
+              </w:rPr>
+              <w:t>Notification</w:t>
+            </w:r>
+          </w:p>
+        </w:tc>
+        <w:tc>
+          <w:tcPr>
+            <w:tcW w:w="2136" w:type="dxa"/>
+          </w:tcPr>
+          <w:p>
+            <w:pPr>
+              <w:spacing w:line="360" w:lineRule="auto"/>
+              <w:rPr>
+                <w:rFonts w:asciiTheme="majorHAnsi" w:eastAsiaTheme="majorEastAsia" w:hAnsiTheme="majorHAnsi" w:cstheme="majorBidi"/>
+                <w:sz w:val="22"/>
+                <w:szCs w:val="22"/>
+              </w:rPr>
+            </w:pPr>
+          </w:p>
+        </w:tc>
+        <w:tc>
+          <w:tcPr>
+            <w:tcW w:w="2136" w:type="dxa"/>
+          </w:tcPr>
+          <w:p>
+            <w:pPr>
+              <w:spacing w:line="360" w:lineRule="auto"/>
+              <w:rPr>
+                <w:rFonts w:asciiTheme="majorHAnsi" w:eastAsiaTheme="majorEastAsia" w:hAnsiTheme="majorHAnsi" w:cstheme="majorBidi"/>
+                <w:sz w:val="22"/>
+                <w:szCs w:val="22"/>
+              </w:rPr>
+            </w:pPr>
+          </w:p>
+        </w:tc>
+        <w:tc>
+          <w:tcPr>
+            <w:tcW w:w="2137" w:type="dxa"/>
+          </w:tcPr>
+          <w:p>
+            <w:pPr>
+              <w:spacing w:line="360" w:lineRule="auto"/>
+              <w:rPr>
+                <w:rFonts w:asciiTheme="majorHAnsi" w:eastAsiaTheme="majorEastAsia" w:hAnsiTheme="majorHAnsi" w:cstheme="majorBidi"/>
+                <w:sz w:val="22"/>
+                <w:szCs w:val="22"/>
+              </w:rPr>
+            </w:pPr>
+          </w:p>
+        </w:tc>
+        <w:tc>
+          <w:tcPr>
+            <w:tcW w:w="2137" w:type="dxa"/>
+          </w:tcPr>
+          <w:p>
+            <w:pPr>
+              <w:spacing w:line="360" w:lineRule="auto"/>
+              <w:rPr>
+                <w:rFonts w:asciiTheme="majorHAnsi" w:eastAsiaTheme="majorEastAsia" w:hAnsiTheme="majorHAnsi" w:cstheme="majorBidi"/>
+                <w:sz w:val="22"/>
+                <w:szCs w:val="22"/>
+              </w:rPr>
+            </w:pPr>
+          </w:p>
+        </w:tc>
+      </w:tr>
+    </w:tbl>
+    <w:p>
+      <w:pPr>
+        <w:spacing w:line="360" w:lineRule="auto"/>
+        <w:rPr>
+          <w:rFonts w:asciiTheme="majorHAnsi" w:eastAsiaTheme="majorEastAsia" w:hAnsiTheme="majorHAnsi" w:cstheme="majorBidi"/>
+          <w:b/>
+          <w:bCs/>
+          <w:sz w:val="28"/>
+          <w:szCs w:val="26"/>
+        </w:rPr>
+      </w:pPr>
+    </w:p>
+    <w:p>
+      <w:pPr>
+        <w:spacing w:line="360" w:lineRule="auto"/>
+        <w:rPr>
+          <w:b/>
+          <w:bCs/>
+        </w:rPr>
+      </w:pPr>
+      <w:r>
+        <w:rPr>
+          <w:rFonts w:asciiTheme="majorHAnsi" w:eastAsiaTheme="majorEastAsia" w:hAnsiTheme="majorHAnsi" w:cstheme="majorBidi"/>
+          <w:sz w:val="20"/>
+          <w:szCs w:val="20"/>
+        </w:rPr>
+        <w:t xml:space="preserve">* Az </w:t>
+      </w:r>
+      <w:r>
+        <w:rPr>
+          <w:rFonts w:asciiTheme="majorHAnsi" w:eastAsiaTheme="majorEastAsia" w:hAnsiTheme="majorHAnsi" w:cstheme="majorBidi"/>
+          <w:sz w:val="20"/>
+          <w:szCs w:val="20"/>
+          <w:lang w:val="hu-HU"/>
+        </w:rPr>
+        <w:t>írók</w:t>
+      </w:r>
+      <w:r>
+        <w:rPr>
+          <w:rFonts w:asciiTheme="majorHAnsi" w:eastAsiaTheme="majorEastAsia" w:hAnsiTheme="majorHAnsi" w:cstheme="majorBidi"/>
+          <w:sz w:val="20"/>
+          <w:szCs w:val="20"/>
+        </w:rPr>
+        <w:t>, műfajok létrehozása, frissítése és törlése a könyv módosításával lehetséges, tekintettel arra, hogy szorosan kötöttek egy könyvhöz. Módosítani nem lenne értelme, hisz</w:t>
+      </w:r>
+      <w:r>
+        <w:rPr>
+          <w:rFonts w:asciiTheme="majorHAnsi" w:eastAsiaTheme="majorEastAsia" w:hAnsiTheme="majorHAnsi" w:cstheme="majorBidi"/>
+          <w:sz w:val="20"/>
+          <w:szCs w:val="20"/>
+        </w:rPr>
+        <w:t>en</w:t>
+      </w:r>
+      <w:r>
+        <w:rPr>
+          <w:rFonts w:asciiTheme="majorHAnsi" w:eastAsiaTheme="majorEastAsia" w:hAnsiTheme="majorHAnsi" w:cstheme="majorBidi"/>
+          <w:sz w:val="20"/>
+          <w:szCs w:val="20"/>
+        </w:rPr>
+        <w:t xml:space="preserve"> az egész tábla egy összetett kulcs</w:t>
+      </w:r>
+      <w:r>
+        <w:rPr>
+          <w:rFonts w:asciiTheme="majorHAnsi" w:eastAsiaTheme="majorEastAsia" w:hAnsiTheme="majorHAnsi" w:cstheme="majorBidi"/>
+          <w:sz w:val="20"/>
+          <w:szCs w:val="20"/>
+        </w:rPr>
+        <w:t>, de gyakorlatilag m</w:t>
+      </w:r>
+      <w:r>
+        <w:rPr>
+          <w:rFonts w:asciiTheme="majorHAnsi" w:eastAsiaTheme="majorEastAsia" w:hAnsiTheme="majorHAnsi" w:cstheme="majorBidi"/>
+          <w:sz w:val="20"/>
+          <w:szCs w:val="20"/>
+          <w:lang w:val="hu-HU"/>
+        </w:rPr>
+        <w:t>ódosíthatóak</w:t>
+      </w:r>
+      <w:r>
+        <w:rPr>
+          <w:rFonts w:asciiTheme="majorHAnsi" w:eastAsiaTheme="majorEastAsia" w:hAnsiTheme="majorHAnsi" w:cstheme="majorBidi"/>
+          <w:sz w:val="20"/>
+          <w:szCs w:val="20"/>
+        </w:rPr>
+        <w:t>: egy k</w:t>
+      </w:r>
+      <w:r>
+        <w:rPr>
+          <w:rFonts w:asciiTheme="majorHAnsi" w:eastAsiaTheme="majorEastAsia" w:hAnsiTheme="majorHAnsi" w:cstheme="majorBidi"/>
+          <w:sz w:val="20"/>
+          <w:szCs w:val="20"/>
+          <w:lang w:val="hu-HU"/>
+        </w:rPr>
+        <w:t xml:space="preserve">önyvhöz tartozó írónak például átírhatjuk a nevét </w:t>
+      </w:r>
+      <w:r>
+        <w:rPr>
+          <w:rFonts w:asciiTheme="majorHAnsi" w:eastAsiaTheme="majorEastAsia" w:hAnsiTheme="majorHAnsi" w:cstheme="majorBidi"/>
+          <w:sz w:val="20"/>
+          <w:szCs w:val="20"/>
+        </w:rPr>
+        <w:t>(az alkalmaz</w:t>
+      </w:r>
+      <w:r>
+        <w:rPr>
+          <w:rFonts w:asciiTheme="majorHAnsi" w:eastAsiaTheme="majorEastAsia" w:hAnsiTheme="majorHAnsi" w:cstheme="majorBidi"/>
+          <w:sz w:val="20"/>
+          <w:szCs w:val="20"/>
+          <w:lang w:val="hu-HU"/>
+        </w:rPr>
+        <w:t>ás viszont törli a régit és létrehozza az újat a megfelelő adatokkal</w:t>
+      </w:r>
+      <w:r>
+        <w:rPr>
+          <w:rFonts w:asciiTheme="majorHAnsi" w:eastAsiaTheme="majorEastAsia" w:hAnsiTheme="majorHAnsi" w:cstheme="majorBidi"/>
+          <w:sz w:val="20"/>
+          <w:szCs w:val="20"/>
+        </w:rPr>
+        <w:t>).</w:t>
+      </w:r>
+    </w:p>
+    <w:p>
+      <w:pPr>
+        <w:spacing w:line="360" w:lineRule="auto"/>
+        <w:rPr>
+          <w:b/>
+          <w:bCs/>
+          <w:lang w:val="hu-HU"/>
+        </w:rPr>
+      </w:pPr>
+    </w:p>
+    <w:p>
+      <w:pPr>
+        <w:spacing w:line="360" w:lineRule="auto"/>
+        <w:rPr>
           <w:rFonts w:asciiTheme="majorHAnsi" w:eastAsiaTheme="majorEastAsia" w:hAnsiTheme="majorHAnsi" w:cstheme="majorBidi"/>
           <w:b/>
           <w:bCs/>
@@ -22742,6 +24297,230 @@
 <file path=word/numbering.xml><?xml version="1.0" encoding="utf-8"?>
 <w:numbering xmlns:wpc="http://schemas.microsoft.com/office/word/2010/wordprocessingCanvas" xmlns:cx="http://schemas.microsoft.com/office/drawing/2014/chartex" xmlns:cx1="http://schemas.microsoft.com/office/drawing/2015/9/8/chartex" xmlns:cx2="http://schemas.microsoft.com/office/drawing/2015/10/21/chartex" xmlns:cx3="http://schemas.microsoft.com/office/drawing/2016/5/9/chartex" xmlns:cx4="http://schemas.microsoft.com/office/drawing/2016/5/10/chartex" xmlns:cx5="http://schemas.microsoft.com/office/drawing/2016/5/11/chartex" xmlns:cx6="http://schemas.microsoft.com/office/drawing/2016/5/12/chartex" xmlns:cx7="http://schemas.microsoft.com/office/drawing/2016/5/13/chartex" xmlns:cx8="http://schemas.microsoft.com/office/drawing/2016/5/14/chartex" xmlns:mc="http://schemas.openxmlformats.org/markup-compatibility/2006" xmlns:aink="http://schemas.microsoft.com/office/drawing/2016/ink" xmlns:am3d="http://schemas.microsoft.com/office/drawing/2017/model3d" xmlns:o="urn:schemas-microsoft-com:office:office" xmlns:oel="http://schemas.microsoft.com/office/2019/extlst" xmlns:r="http://schemas.openxmlformats.org/officeDocument/2006/relationships" xmlns:m="http://schemas.openxmlformats.org/officeDocument/2006/math" xmlns:v="urn:schemas-microsoft-com:vml" xmlns:wp14="http://schemas.microsoft.com/office/word/2010/wordprocessingDrawing" xmlns:wp="http://schemas.openxmlformats.org/drawingml/2006/wordprocessingDrawing" xmlns:w10="urn:schemas-microsoft-com:office:word" xmlns:w="http://schemas.openxmlformats.org/wordprocessingml/2006/main" xmlns:w14="http://schemas.microsoft.com/office/word/2010/wordml" xmlns:w15="http://schemas.microsoft.com/office/word/2012/wordml" xmlns:w16cex="http://schemas.microsoft.com/office/word/2018/wordml/cex" xmlns:w16cid="http://schemas.microsoft.com/office/word/2016/wordml/cid" xmlns:w16="http://schemas.microsoft.com/office/word/2018/wordml" xmlns:w16sdtdh="http://schemas.microsoft.com/office/word/2020/wordml/sdtdatahash" xmlns:w16se="http://schemas.microsoft.com/office/word/2015/wordml/symex" xmlns:wpg="http://schemas.microsoft.com/office/word/2010/wordprocessingGroup" xmlns:wpi="http://schemas.microsoft.com/office/word/2010/wordprocessingInk" xmlns:wne="http://schemas.microsoft.com/office/word/2006/wordml" xmlns:wps="http://schemas.microsoft.com/office/word/2010/wordprocessingShape" mc:Ignorable="w14 w15 w16se w16cid w16 w16cex w16sdtdh wp14">
   <w:abstractNum w:abstractNumId="0" w15:restartNumberingAfterBreak="0">
+    <w:nsid w:val="0F5553F0"/>
+    <w:multiLevelType w:val="hybridMultilevel"/>
+    <w:tmpl w:val="D21AC49E"/>
+    <w:lvl w:ilvl="0" w:tplc="EACC4D96">
+      <w:numFmt w:val="bullet"/>
+      <w:lvlText w:val=""/>
+      <w:lvlJc w:val="left"/>
+      <w:pPr>
+        <w:ind w:left="720" w:hanging="360"/>
+      </w:pPr>
+      <w:rPr>
+        <w:rFonts w:ascii="Symbol" w:eastAsiaTheme="majorEastAsia" w:hAnsi="Symbol" w:cstheme="majorBidi" w:hint="default"/>
+      </w:rPr>
+    </w:lvl>
+    <w:lvl w:ilvl="1" w:tplc="04090003" w:tentative="1">
+      <w:start w:val="1"/>
+      <w:numFmt w:val="bullet"/>
+      <w:lvlText w:val="o"/>
+      <w:lvlJc w:val="left"/>
+      <w:pPr>
+        <w:ind w:left="1440" w:hanging="360"/>
+      </w:pPr>
+      <w:rPr>
+        <w:rFonts w:ascii="Courier New" w:hAnsi="Courier New" w:cs="Courier New" w:hint="default"/>
+      </w:rPr>
+    </w:lvl>
+    <w:lvl w:ilvl="2" w:tplc="04090005" w:tentative="1">
+      <w:start w:val="1"/>
+      <w:numFmt w:val="bullet"/>
+      <w:lvlText w:val=""/>
+      <w:lvlJc w:val="left"/>
+      <w:pPr>
+        <w:ind w:left="2160" w:hanging="360"/>
+      </w:pPr>
+      <w:rPr>
+        <w:rFonts w:ascii="Wingdings" w:hAnsi="Wingdings" w:hint="default"/>
+      </w:rPr>
+    </w:lvl>
+    <w:lvl w:ilvl="3" w:tplc="04090001" w:tentative="1">
+      <w:start w:val="1"/>
+      <w:numFmt w:val="bullet"/>
+      <w:lvlText w:val=""/>
+      <w:lvlJc w:val="left"/>
+      <w:pPr>
+        <w:ind w:left="2880" w:hanging="360"/>
+      </w:pPr>
+      <w:rPr>
+        <w:rFonts w:ascii="Symbol" w:hAnsi="Symbol" w:hint="default"/>
+      </w:rPr>
+    </w:lvl>
+    <w:lvl w:ilvl="4" w:tplc="04090003" w:tentative="1">
+      <w:start w:val="1"/>
+      <w:numFmt w:val="bullet"/>
+      <w:lvlText w:val="o"/>
+      <w:lvlJc w:val="left"/>
+      <w:pPr>
+        <w:ind w:left="3600" w:hanging="360"/>
+      </w:pPr>
+      <w:rPr>
+        <w:rFonts w:ascii="Courier New" w:hAnsi="Courier New" w:cs="Courier New" w:hint="default"/>
+      </w:rPr>
+    </w:lvl>
+    <w:lvl w:ilvl="5" w:tplc="04090005" w:tentative="1">
+      <w:start w:val="1"/>
+      <w:numFmt w:val="bullet"/>
+      <w:lvlText w:val=""/>
+      <w:lvlJc w:val="left"/>
+      <w:pPr>
+        <w:ind w:left="4320" w:hanging="360"/>
+      </w:pPr>
+      <w:rPr>
+        <w:rFonts w:ascii="Wingdings" w:hAnsi="Wingdings" w:hint="default"/>
+      </w:rPr>
+    </w:lvl>
+    <w:lvl w:ilvl="6" w:tplc="04090001" w:tentative="1">
+      <w:start w:val="1"/>
+      <w:numFmt w:val="bullet"/>
+      <w:lvlText w:val=""/>
+      <w:lvlJc w:val="left"/>
+      <w:pPr>
+        <w:ind w:left="5040" w:hanging="360"/>
+      </w:pPr>
+      <w:rPr>
+        <w:rFonts w:ascii="Symbol" w:hAnsi="Symbol" w:hint="default"/>
+      </w:rPr>
+    </w:lvl>
+    <w:lvl w:ilvl="7" w:tplc="04090003" w:tentative="1">
+      <w:start w:val="1"/>
+      <w:numFmt w:val="bullet"/>
+      <w:lvlText w:val="o"/>
+      <w:lvlJc w:val="left"/>
+      <w:pPr>
+        <w:ind w:left="5760" w:hanging="360"/>
+      </w:pPr>
+      <w:rPr>
+        <w:rFonts w:ascii="Courier New" w:hAnsi="Courier New" w:cs="Courier New" w:hint="default"/>
+      </w:rPr>
+    </w:lvl>
+    <w:lvl w:ilvl="8" w:tplc="04090005" w:tentative="1">
+      <w:start w:val="1"/>
+      <w:numFmt w:val="bullet"/>
+      <w:lvlText w:val=""/>
+      <w:lvlJc w:val="left"/>
+      <w:pPr>
+        <w:ind w:left="6480" w:hanging="360"/>
+      </w:pPr>
+      <w:rPr>
+        <w:rFonts w:ascii="Wingdings" w:hAnsi="Wingdings" w:hint="default"/>
+      </w:rPr>
+    </w:lvl>
+  </w:abstractNum>
+  <w:abstractNum w:abstractNumId="1" w15:restartNumberingAfterBreak="0">
+    <w:nsid w:val="4AD627C4"/>
+    <w:multiLevelType w:val="hybridMultilevel"/>
+    <w:tmpl w:val="4C26CD9E"/>
+    <w:lvl w:ilvl="0" w:tplc="4EDA6D4A">
+      <w:numFmt w:val="bullet"/>
+      <w:lvlText w:val=""/>
+      <w:lvlJc w:val="left"/>
+      <w:pPr>
+        <w:ind w:left="720" w:hanging="360"/>
+      </w:pPr>
+      <w:rPr>
+        <w:rFonts w:ascii="Symbol" w:eastAsiaTheme="majorEastAsia" w:hAnsi="Symbol" w:cstheme="majorBidi" w:hint="default"/>
+      </w:rPr>
+    </w:lvl>
+    <w:lvl w:ilvl="1" w:tplc="04090003" w:tentative="1">
+      <w:start w:val="1"/>
+      <w:numFmt w:val="bullet"/>
+      <w:lvlText w:val="o"/>
+      <w:lvlJc w:val="left"/>
+      <w:pPr>
+        <w:ind w:left="1440" w:hanging="360"/>
+      </w:pPr>
+      <w:rPr>
+        <w:rFonts w:ascii="Courier New" w:hAnsi="Courier New" w:cs="Courier New" w:hint="default"/>
+      </w:rPr>
+    </w:lvl>
+    <w:lvl w:ilvl="2" w:tplc="04090005" w:tentative="1">
+      <w:start w:val="1"/>
+      <w:numFmt w:val="bullet"/>
+      <w:lvlText w:val=""/>
+      <w:lvlJc w:val="left"/>
+      <w:pPr>
+        <w:ind w:left="2160" w:hanging="360"/>
+      </w:pPr>
+      <w:rPr>
+        <w:rFonts w:ascii="Wingdings" w:hAnsi="Wingdings" w:hint="default"/>
+      </w:rPr>
+    </w:lvl>
+    <w:lvl w:ilvl="3" w:tplc="04090001" w:tentative="1">
+      <w:start w:val="1"/>
+      <w:numFmt w:val="bullet"/>
+      <w:lvlText w:val=""/>
+      <w:lvlJc w:val="left"/>
+      <w:pPr>
+        <w:ind w:left="2880" w:hanging="360"/>
+      </w:pPr>
+      <w:rPr>
+        <w:rFonts w:ascii="Symbol" w:hAnsi="Symbol" w:hint="default"/>
+      </w:rPr>
+    </w:lvl>
+    <w:lvl w:ilvl="4" w:tplc="04090003" w:tentative="1">
+      <w:start w:val="1"/>
+      <w:numFmt w:val="bullet"/>
+      <w:lvlText w:val="o"/>
+      <w:lvlJc w:val="left"/>
+      <w:pPr>
+        <w:ind w:left="3600" w:hanging="360"/>
+      </w:pPr>
+      <w:rPr>
+        <w:rFonts w:ascii="Courier New" w:hAnsi="Courier New" w:cs="Courier New" w:hint="default"/>
+      </w:rPr>
+    </w:lvl>
+    <w:lvl w:ilvl="5" w:tplc="04090005" w:tentative="1">
+      <w:start w:val="1"/>
+      <w:numFmt w:val="bullet"/>
+      <w:lvlText w:val=""/>
+      <w:lvlJc w:val="left"/>
+      <w:pPr>
+        <w:ind w:left="4320" w:hanging="360"/>
+      </w:pPr>
+      <w:rPr>
+        <w:rFonts w:ascii="Wingdings" w:hAnsi="Wingdings" w:hint="default"/>
+      </w:rPr>
+    </w:lvl>
+    <w:lvl w:ilvl="6" w:tplc="04090001" w:tentative="1">
+      <w:start w:val="1"/>
+      <w:numFmt w:val="bullet"/>
+      <w:lvlText w:val=""/>
+      <w:lvlJc w:val="left"/>
+      <w:pPr>
+        <w:ind w:left="5040" w:hanging="360"/>
+      </w:pPr>
+      <w:rPr>
+        <w:rFonts w:ascii="Symbol" w:hAnsi="Symbol" w:hint="default"/>
+      </w:rPr>
+    </w:lvl>
+    <w:lvl w:ilvl="7" w:tplc="04090003" w:tentative="1">
+      <w:start w:val="1"/>
+      <w:numFmt w:val="bullet"/>
+      <w:lvlText w:val="o"/>
+      <w:lvlJc w:val="left"/>
+      <w:pPr>
+        <w:ind w:left="5760" w:hanging="360"/>
+      </w:pPr>
+      <w:rPr>
+        <w:rFonts w:ascii="Courier New" w:hAnsi="Courier New" w:cs="Courier New" w:hint="default"/>
+      </w:rPr>
+    </w:lvl>
+    <w:lvl w:ilvl="8" w:tplc="04090005" w:tentative="1">
+      <w:start w:val="1"/>
+      <w:numFmt w:val="bullet"/>
+      <w:lvlText w:val=""/>
+      <w:lvlJc w:val="left"/>
+      <w:pPr>
+        <w:ind w:left="6480" w:hanging="360"/>
+      </w:pPr>
+      <w:rPr>
+        <w:rFonts w:ascii="Wingdings" w:hAnsi="Wingdings" w:hint="default"/>
+      </w:rPr>
+    </w:lvl>
+  </w:abstractNum>
+  <w:abstractNum w:abstractNumId="2" w15:restartNumberingAfterBreak="0">
     <w:nsid w:val="5C8B7911"/>
     <w:multiLevelType w:val="hybridMultilevel"/>
     <w:tmpl w:val="060EAC06"/>
@@ -22830,8 +24609,129 @@
       </w:pPr>
     </w:lvl>
   </w:abstractNum>
+  <w:abstractNum w:abstractNumId="3" w15:restartNumberingAfterBreak="0">
+    <w:nsid w:val="736234AB"/>
+    <w:multiLevelType w:val="hybridMultilevel"/>
+    <w:tmpl w:val="9DE86CAE"/>
+    <w:lvl w:ilvl="0" w:tplc="C4FA5AE6">
+      <w:numFmt w:val="bullet"/>
+      <w:lvlText w:val=""/>
+      <w:lvlJc w:val="left"/>
+      <w:pPr>
+        <w:ind w:left="720" w:hanging="360"/>
+      </w:pPr>
+      <w:rPr>
+        <w:rFonts w:ascii="Symbol" w:eastAsiaTheme="majorEastAsia" w:hAnsi="Symbol" w:cstheme="majorBidi" w:hint="default"/>
+      </w:rPr>
+    </w:lvl>
+    <w:lvl w:ilvl="1" w:tplc="04090003" w:tentative="1">
+      <w:start w:val="1"/>
+      <w:numFmt w:val="bullet"/>
+      <w:lvlText w:val="o"/>
+      <w:lvlJc w:val="left"/>
+      <w:pPr>
+        <w:ind w:left="1440" w:hanging="360"/>
+      </w:pPr>
+      <w:rPr>
+        <w:rFonts w:ascii="Courier New" w:hAnsi="Courier New" w:cs="Courier New" w:hint="default"/>
+      </w:rPr>
+    </w:lvl>
+    <w:lvl w:ilvl="2" w:tplc="04090005" w:tentative="1">
+      <w:start w:val="1"/>
+      <w:numFmt w:val="bullet"/>
+      <w:lvlText w:val=""/>
+      <w:lvlJc w:val="left"/>
+      <w:pPr>
+        <w:ind w:left="2160" w:hanging="360"/>
+      </w:pPr>
+      <w:rPr>
+        <w:rFonts w:ascii="Wingdings" w:hAnsi="Wingdings" w:hint="default"/>
+      </w:rPr>
+    </w:lvl>
+    <w:lvl w:ilvl="3" w:tplc="04090001" w:tentative="1">
+      <w:start w:val="1"/>
+      <w:numFmt w:val="bullet"/>
+      <w:lvlText w:val=""/>
+      <w:lvlJc w:val="left"/>
+      <w:pPr>
+        <w:ind w:left="2880" w:hanging="360"/>
+      </w:pPr>
+      <w:rPr>
+        <w:rFonts w:ascii="Symbol" w:hAnsi="Symbol" w:hint="default"/>
+      </w:rPr>
+    </w:lvl>
+    <w:lvl w:ilvl="4" w:tplc="04090003" w:tentative="1">
+      <w:start w:val="1"/>
+      <w:numFmt w:val="bullet"/>
+      <w:lvlText w:val="o"/>
+      <w:lvlJc w:val="left"/>
+      <w:pPr>
+        <w:ind w:left="3600" w:hanging="360"/>
+      </w:pPr>
+      <w:rPr>
+        <w:rFonts w:ascii="Courier New" w:hAnsi="Courier New" w:cs="Courier New" w:hint="default"/>
+      </w:rPr>
+    </w:lvl>
+    <w:lvl w:ilvl="5" w:tplc="04090005" w:tentative="1">
+      <w:start w:val="1"/>
+      <w:numFmt w:val="bullet"/>
+      <w:lvlText w:val=""/>
+      <w:lvlJc w:val="left"/>
+      <w:pPr>
+        <w:ind w:left="4320" w:hanging="360"/>
+      </w:pPr>
+      <w:rPr>
+        <w:rFonts w:ascii="Wingdings" w:hAnsi="Wingdings" w:hint="default"/>
+      </w:rPr>
+    </w:lvl>
+    <w:lvl w:ilvl="6" w:tplc="04090001" w:tentative="1">
+      <w:start w:val="1"/>
+      <w:numFmt w:val="bullet"/>
+      <w:lvlText w:val=""/>
+      <w:lvlJc w:val="left"/>
+      <w:pPr>
+        <w:ind w:left="5040" w:hanging="360"/>
+      </w:pPr>
+      <w:rPr>
+        <w:rFonts w:ascii="Symbol" w:hAnsi="Symbol" w:hint="default"/>
+      </w:rPr>
+    </w:lvl>
+    <w:lvl w:ilvl="7" w:tplc="04090003" w:tentative="1">
+      <w:start w:val="1"/>
+      <w:numFmt w:val="bullet"/>
+      <w:lvlText w:val="o"/>
+      <w:lvlJc w:val="left"/>
+      <w:pPr>
+        <w:ind w:left="5760" w:hanging="360"/>
+      </w:pPr>
+      <w:rPr>
+        <w:rFonts w:ascii="Courier New" w:hAnsi="Courier New" w:cs="Courier New" w:hint="default"/>
+      </w:rPr>
+    </w:lvl>
+    <w:lvl w:ilvl="8" w:tplc="04090005" w:tentative="1">
+      <w:start w:val="1"/>
+      <w:numFmt w:val="bullet"/>
+      <w:lvlText w:val=""/>
+      <w:lvlJc w:val="left"/>
+      <w:pPr>
+        <w:ind w:left="6480" w:hanging="360"/>
+      </w:pPr>
+      <w:rPr>
+        <w:rFonts w:ascii="Wingdings" w:hAnsi="Wingdings" w:hint="default"/>
+      </w:rPr>
+    </w:lvl>
+  </w:abstractNum>
   <w:num w:numId="1" w16cid:durableId="322705225">
+    <w:abstractNumId w:val="2"/>
+  </w:num>
+  <w:num w:numId="2" w16cid:durableId="483812571">
+    <w:abstractNumId w:val="3"/>
+  </w:num>
+  <w:num w:numId="3" w16cid:durableId="541744667">
     <w:abstractNumId w:val="0"/>
+  </w:num>
+  <w:num w:numId="4" w16cid:durableId="723867544">
+    <w:abstractNumId w:val="1"/>
   </w:num>
 </w:numbering>
 </file>
@@ -23235,7 +25135,7 @@
   <w:style w:type="paragraph" w:default="1" w:styleId="Normal">
     <w:name w:val="Normal"/>
     <w:qFormat/>
-    <w:rsid w:val="00080048"/>
+    <w:rsid w:val="00E9565F"/>
     <w:pPr>
       <w:spacing w:line="240" w:lineRule="auto"/>
       <w:jc w:val="left"/>

</xml_diff>

<commit_message>
creation and listing of wishlists
</commit_message>
<xml_diff>
--- a/docs/2_projektterv.docx
+++ b/docs/2_projektterv.docx
@@ -1761,18 +1761,21 @@
       </w:pPr>
       <w:r>
         <w:rPr>
+          <w:highlight w:val="yellow"/>
           <w:lang w:val="hu-HU"/>
         </w:rPr>
         <w:t>Rendelések</w:t>
       </w:r>
       <w:r>
         <w:rPr>
+          <w:highlight w:val="yellow"/>
           <w:lang w:val="hu-HU"/>
         </w:rPr>
         <w:t xml:space="preserve"> felvétele és</w:t>
       </w:r>
       <w:r>
         <w:rPr>
+          <w:highlight w:val="yellow"/>
           <w:lang w:val="hu-HU"/>
         </w:rPr>
         <w:t xml:space="preserve"> kezelése</w:t>
@@ -1801,6 +1804,7 @@
       </w:pPr>
       <w:r>
         <w:rPr>
+          <w:highlight w:val="yellow"/>
           <w:lang w:val="hu-HU"/>
         </w:rPr>
         <w:t>Számlák generálása rendeléshez</w:t>
@@ -23663,29 +23667,29 @@
                 <w:szCs w:val="22"/>
               </w:rPr>
             </w:pPr>
-            <w:r>
+          </w:p>
+        </w:tc>
+        <w:tc>
+          <w:tcPr>
+            <w:tcW w:w="2136" w:type="dxa"/>
+          </w:tcPr>
+          <w:p>
+            <w:pPr>
+              <w:spacing w:line="360" w:lineRule="auto"/>
               <w:rPr>
                 <w:rFonts w:asciiTheme="majorHAnsi" w:eastAsiaTheme="majorEastAsia" w:hAnsiTheme="majorHAnsi" w:cstheme="majorBidi"/>
                 <w:sz w:val="22"/>
                 <w:szCs w:val="22"/>
               </w:rPr>
+            </w:pPr>
+            <w:r>
+              <w:rPr>
+                <w:rFonts w:asciiTheme="majorHAnsi" w:eastAsiaTheme="majorEastAsia" w:hAnsiTheme="majorHAnsi" w:cstheme="majorBidi"/>
+                <w:sz w:val="22"/>
+                <w:szCs w:val="22"/>
+              </w:rPr>
               <w:t>X</w:t>
             </w:r>
-          </w:p>
-        </w:tc>
-        <w:tc>
-          <w:tcPr>
-            <w:tcW w:w="2136" w:type="dxa"/>
-          </w:tcPr>
-          <w:p>
-            <w:pPr>
-              <w:spacing w:line="360" w:lineRule="auto"/>
-              <w:rPr>
-                <w:rFonts w:asciiTheme="majorHAnsi" w:eastAsiaTheme="majorEastAsia" w:hAnsiTheme="majorHAnsi" w:cstheme="majorBidi"/>
-                <w:sz w:val="22"/>
-                <w:szCs w:val="22"/>
-              </w:rPr>
-            </w:pPr>
           </w:p>
         </w:tc>
         <w:tc>

</xml_diff>

<commit_message>
add book to wishlist, remove book from wishlist
</commit_message>
<xml_diff>
--- a/docs/2_projektterv.docx
+++ b/docs/2_projektterv.docx
@@ -23082,6 +23082,14 @@
                 <w:szCs w:val="22"/>
               </w:rPr>
             </w:pPr>
+            <w:r>
+              <w:rPr>
+                <w:rFonts w:asciiTheme="majorHAnsi" w:eastAsiaTheme="majorEastAsia" w:hAnsiTheme="majorHAnsi" w:cstheme="majorBidi"/>
+                <w:sz w:val="22"/>
+                <w:szCs w:val="22"/>
+              </w:rPr>
+              <w:t>X</w:t>
+            </w:r>
           </w:p>
         </w:tc>
       </w:tr>
@@ -23890,6 +23898,14 @@
                 <w:szCs w:val="22"/>
               </w:rPr>
             </w:pPr>
+            <w:r>
+              <w:rPr>
+                <w:rFonts w:asciiTheme="majorHAnsi" w:eastAsiaTheme="majorEastAsia" w:hAnsiTheme="majorHAnsi" w:cstheme="majorBidi"/>
+                <w:sz w:val="22"/>
+                <w:szCs w:val="22"/>
+              </w:rPr>
+              <w:t>X</w:t>
+            </w:r>
           </w:p>
         </w:tc>
         <w:tc>

</xml_diff>

<commit_message>
delete customers for admins
</commit_message>
<xml_diff>
--- a/docs/2_projektterv.docx
+++ b/docs/2_projektterv.docx
@@ -22973,6 +22973,14 @@
                 <w:szCs w:val="22"/>
               </w:rPr>
             </w:pPr>
+            <w:r>
+              <w:rPr>
+                <w:rFonts w:asciiTheme="majorHAnsi" w:eastAsiaTheme="majorEastAsia" w:hAnsiTheme="majorHAnsi" w:cstheme="majorBidi"/>
+                <w:sz w:val="22"/>
+                <w:szCs w:val="22"/>
+              </w:rPr>
+              <w:t>X</w:t>
+            </w:r>
           </w:p>
         </w:tc>
       </w:tr>
@@ -22995,6 +23003,7 @@
                 <w:rFonts w:asciiTheme="majorHAnsi" w:eastAsiaTheme="majorEastAsia" w:hAnsiTheme="majorHAnsi" w:cstheme="majorBidi"/>
                 <w:sz w:val="22"/>
                 <w:szCs w:val="22"/>
+                <w:highlight w:val="green"/>
               </w:rPr>
               <w:t>Wishlist</w:t>
             </w:r>
@@ -23779,6 +23788,7 @@
                 <w:rFonts w:asciiTheme="majorHAnsi" w:eastAsiaTheme="majorEastAsia" w:hAnsiTheme="majorHAnsi" w:cstheme="majorBidi"/>
                 <w:sz w:val="22"/>
                 <w:szCs w:val="22"/>
+                <w:highlight w:val="yellow"/>
               </w:rPr>
               <w:t>Stock</w:t>
             </w:r>
@@ -23880,6 +23890,7 @@
                 <w:rFonts w:asciiTheme="majorHAnsi" w:eastAsiaTheme="majorEastAsia" w:hAnsiTheme="majorHAnsi" w:cstheme="majorBidi"/>
                 <w:sz w:val="22"/>
                 <w:szCs w:val="22"/>
+                <w:highlight w:val="green"/>
               </w:rPr>
               <w:t>PartOf</w:t>
             </w:r>
@@ -23959,6 +23970,14 @@
                 <w:szCs w:val="22"/>
               </w:rPr>
             </w:pPr>
+            <w:r>
+              <w:rPr>
+                <w:rFonts w:asciiTheme="majorHAnsi" w:eastAsiaTheme="majorEastAsia" w:hAnsiTheme="majorHAnsi" w:cstheme="majorBidi"/>
+                <w:sz w:val="22"/>
+                <w:szCs w:val="22"/>
+              </w:rPr>
+              <w:t>X</w:t>
+            </w:r>
           </w:p>
         </w:tc>
       </w:tr>

</xml_diff>

<commit_message>
stock status for books (db-side procedure)
</commit_message>
<xml_diff>
--- a/docs/2_projektterv.docx
+++ b/docs/2_projektterv.docx
@@ -1,6 +1,6 @@
 
 <file path=word/document.xml><?xml version="1.0" encoding="utf-8"?>
-<w:document xmlns:wpc="http://schemas.microsoft.com/office/word/2010/wordprocessingCanvas" xmlns:cx="http://schemas.microsoft.com/office/drawing/2014/chartex" xmlns:cx1="http://schemas.microsoft.com/office/drawing/2015/9/8/chartex" xmlns:cx2="http://schemas.microsoft.com/office/drawing/2015/10/21/chartex" xmlns:cx3="http://schemas.microsoft.com/office/drawing/2016/5/9/chartex" xmlns:cx4="http://schemas.microsoft.com/office/drawing/2016/5/10/chartex" xmlns:cx5="http://schemas.microsoft.com/office/drawing/2016/5/11/chartex" xmlns:cx6="http://schemas.microsoft.com/office/drawing/2016/5/12/chartex" xmlns:cx7="http://schemas.microsoft.com/office/drawing/2016/5/13/chartex" xmlns:cx8="http://schemas.microsoft.com/office/drawing/2016/5/14/chartex" xmlns:mc="http://schemas.openxmlformats.org/markup-compatibility/2006" xmlns:aink="http://schemas.microsoft.com/office/drawing/2016/ink" xmlns:am3d="http://schemas.microsoft.com/office/drawing/2017/model3d" xmlns:o="urn:schemas-microsoft-com:office:office" xmlns:oel="http://schemas.microsoft.com/office/2019/extlst" xmlns:r="http://schemas.openxmlformats.org/officeDocument/2006/relationships" xmlns:m="http://schemas.openxmlformats.org/officeDocument/2006/math" xmlns:v="urn:schemas-microsoft-com:vml" xmlns:wp14="http://schemas.microsoft.com/office/word/2010/wordprocessingDrawing" xmlns:wp="http://schemas.openxmlformats.org/drawingml/2006/wordprocessingDrawing" xmlns:w10="urn:schemas-microsoft-com:office:word" xmlns:w="http://schemas.openxmlformats.org/wordprocessingml/2006/main" xmlns:w14="http://schemas.microsoft.com/office/word/2010/wordml" xmlns:w15="http://schemas.microsoft.com/office/word/2012/wordml" xmlns:w16cex="http://schemas.microsoft.com/office/word/2018/wordml/cex" xmlns:w16cid="http://schemas.microsoft.com/office/word/2016/wordml/cid" xmlns:w16="http://schemas.microsoft.com/office/word/2018/wordml" xmlns:w16sdtdh="http://schemas.microsoft.com/office/word/2020/wordml/sdtdatahash" xmlns:w16se="http://schemas.microsoft.com/office/word/2015/wordml/symex" xmlns:wpg="http://schemas.microsoft.com/office/word/2010/wordprocessingGroup" xmlns:wpi="http://schemas.microsoft.com/office/word/2010/wordprocessingInk" xmlns:wne="http://schemas.microsoft.com/office/word/2006/wordml" xmlns:wps="http://schemas.microsoft.com/office/word/2010/wordprocessingShape" mc:Ignorable="w14 w15 w16se w16cid w16 w16cex w16sdtdh wp14">
+<w:document xmlns:wpc="http://schemas.microsoft.com/office/word/2010/wordprocessingCanvas" xmlns:cx="http://schemas.microsoft.com/office/drawing/2014/chartex" xmlns:cx1="http://schemas.microsoft.com/office/drawing/2015/9/8/chartex" xmlns:cx2="http://schemas.microsoft.com/office/drawing/2015/10/21/chartex" xmlns:cx3="http://schemas.microsoft.com/office/drawing/2016/5/9/chartex" xmlns:cx4="http://schemas.microsoft.com/office/drawing/2016/5/10/chartex" xmlns:cx5="http://schemas.microsoft.com/office/drawing/2016/5/11/chartex" xmlns:cx6="http://schemas.microsoft.com/office/drawing/2016/5/12/chartex" xmlns:cx7="http://schemas.microsoft.com/office/drawing/2016/5/13/chartex" xmlns:cx8="http://schemas.microsoft.com/office/drawing/2016/5/14/chartex" xmlns:mc="http://schemas.openxmlformats.org/markup-compatibility/2006" xmlns:aink="http://schemas.microsoft.com/office/drawing/2016/ink" xmlns:am3d="http://schemas.microsoft.com/office/drawing/2017/model3d" xmlns:o="urn:schemas-microsoft-com:office:office" xmlns:oel="http://schemas.microsoft.com/office/2019/extlst" xmlns:r="http://schemas.openxmlformats.org/officeDocument/2006/relationships" xmlns:m="http://schemas.openxmlformats.org/officeDocument/2006/math" xmlns:v="urn:schemas-microsoft-com:vml" xmlns:wp14="http://schemas.microsoft.com/office/word/2010/wordprocessingDrawing" xmlns:wp="http://schemas.openxmlformats.org/drawingml/2006/wordprocessingDrawing" xmlns:w10="urn:schemas-microsoft-com:office:word" xmlns:w="http://schemas.openxmlformats.org/wordprocessingml/2006/main" xmlns:w14="http://schemas.microsoft.com/office/word/2010/wordml" xmlns:w15="http://schemas.microsoft.com/office/word/2012/wordml" xmlns:w16cex="http://schemas.microsoft.com/office/word/2018/wordml/cex" xmlns:w16cid="http://schemas.microsoft.com/office/word/2016/wordml/cid" xmlns:w16="http://schemas.microsoft.com/office/word/2018/wordml" xmlns:w16du="http://schemas.microsoft.com/office/word/2023/wordml/word16du" xmlns:w16sdtdh="http://schemas.microsoft.com/office/word/2020/wordml/sdtdatahash" xmlns:w16se="http://schemas.microsoft.com/office/word/2015/wordml/symex" xmlns:wpg="http://schemas.microsoft.com/office/word/2010/wordprocessingGroup" xmlns:wpi="http://schemas.microsoft.com/office/word/2010/wordprocessingInk" xmlns:wne="http://schemas.microsoft.com/office/word/2006/wordml" xmlns:wps="http://schemas.microsoft.com/office/word/2010/wordprocessingShape" mc:Ignorable="w14 w15 w16se w16cid w16 w16cex w16sdtdh wp14">
   <w:body>
     <w:p>
       <w:pPr>
@@ -2466,30 +2466,35 @@
       </w:pPr>
       <w:r>
         <w:rPr>
-          <w:lang w:val="hu-HU"/>
-        </w:rPr>
-        <w:t xml:space="preserve">Adott áruházban a </w:t>
-      </w:r>
-      <w:proofErr w:type="spellStart"/>
-      <w:r>
-        <w:rPr>
-          <w:lang w:val="hu-HU"/>
-        </w:rPr>
-        <w:t>könyvenkénti</w:t>
-      </w:r>
-      <w:proofErr w:type="spellEnd"/>
-      <w:r>
-        <w:rPr>
-          <w:lang w:val="hu-HU"/>
-        </w:rPr>
-        <w:t xml:space="preserve"> készlet kategóriába sorolása </w:t>
-      </w:r>
-      <w:r>
+          <w:highlight w:val="yellow"/>
+          <w:lang w:val="hu-HU"/>
+        </w:rPr>
+        <w:t>Egy k</w:t>
+      </w:r>
+      <w:r>
+        <w:rPr>
+          <w:highlight w:val="yellow"/>
+          <w:lang w:val="hu-HU"/>
+        </w:rPr>
+        <w:t>önyv kategóriába sorolása készlet alapján</w:t>
+      </w:r>
+      <w:r>
+        <w:rPr>
+          <w:highlight w:val="yellow"/>
+          <w:lang w:val="hu-HU"/>
+        </w:rPr>
+        <w:t xml:space="preserve"> </w:t>
+      </w:r>
+      <w:r>
+        <w:rPr>
+          <w:highlight w:val="yellow"/>
+        </w:rPr>
         <w:t>(k</w:t>
       </w:r>
       <w:proofErr w:type="spellStart"/>
       <w:r>
         <w:rPr>
+          <w:highlight w:val="yellow"/>
           <w:lang w:val="hu-HU"/>
         </w:rPr>
         <w:t>észleten</w:t>
@@ -2497,12 +2502,14 @@
       <w:proofErr w:type="spellEnd"/>
       <w:r>
         <w:rPr>
+          <w:highlight w:val="yellow"/>
           <w:lang w:val="hu-HU"/>
         </w:rPr>
         <w:t>, kevés van</w:t>
       </w:r>
       <w:r>
         <w:rPr>
+          <w:highlight w:val="yellow"/>
           <w:lang w:val="hu-HU"/>
         </w:rPr>
         <w:t xml:space="preserve"> </w:t>
@@ -2510,6 +2517,7 @@
       <w:proofErr w:type="gramStart"/>
       <w:r>
         <w:rPr>
+          <w:highlight w:val="yellow"/>
           <w:lang w:val="hu-HU"/>
         </w:rPr>
         <w:t>&lt; 5</w:t>
@@ -2517,11 +2525,15 @@
       <w:proofErr w:type="gramEnd"/>
       <w:r>
         <w:rPr>
+          <w:highlight w:val="yellow"/>
           <w:lang w:val="hu-HU"/>
         </w:rPr>
         <w:t>, elfogyott</w:t>
       </w:r>
       <w:r>
+        <w:rPr>
+          <w:highlight w:val="yellow"/>
+        </w:rPr>
         <w:t>)</w:t>
       </w:r>
       <w:r>
@@ -2634,29 +2646,41 @@
       </w:pPr>
       <w:r>
         <w:rPr>
+          <w:highlight w:val="yellow"/>
           <w:lang w:val="hu-HU"/>
         </w:rPr>
         <w:lastRenderedPageBreak/>
         <w:t>Számla hovatartozásának az ellenőrzése</w:t>
       </w:r>
       <w:r>
+        <w:rPr>
+          <w:highlight w:val="yellow"/>
+        </w:rPr>
         <w:t xml:space="preserve">. </w:t>
       </w:r>
       <w:r>
         <w:rPr>
+          <w:highlight w:val="yellow"/>
           <w:lang w:val="hu-HU"/>
         </w:rPr>
         <w:t>Input</w:t>
       </w:r>
       <w:r>
+        <w:rPr>
+          <w:highlight w:val="yellow"/>
+        </w:rPr>
         <w:t xml:space="preserve">: </w:t>
       </w:r>
       <w:proofErr w:type="spellStart"/>
       <w:r>
+        <w:rPr>
+          <w:highlight w:val="yellow"/>
+        </w:rPr>
         <w:t>sz</w:t>
       </w:r>
       <w:r>
         <w:rPr>
+          <w:highlight w:val="yellow"/>
           <w:lang w:val="hu-HU"/>
         </w:rPr>
         <w:t>ámla</w:t>
@@ -2664,6 +2688,7 @@
       <w:proofErr w:type="spellEnd"/>
       <w:r>
         <w:rPr>
+          <w:highlight w:val="yellow"/>
           <w:lang w:val="hu-HU"/>
         </w:rPr>
         <w:t xml:space="preserve"> </w:t>
@@ -2671,6 +2696,7 @@
       <w:proofErr w:type="spellStart"/>
       <w:r>
         <w:rPr>
+          <w:highlight w:val="yellow"/>
           <w:lang w:val="hu-HU"/>
         </w:rPr>
         <w:t>id</w:t>
@@ -2678,6 +2704,7 @@
       <w:proofErr w:type="spellEnd"/>
       <w:r>
         <w:rPr>
+          <w:highlight w:val="yellow"/>
           <w:lang w:val="hu-HU"/>
         </w:rPr>
         <w:t xml:space="preserve">, felhasználó </w:t>
@@ -2685,20 +2712,28 @@
       <w:proofErr w:type="spellStart"/>
       <w:r>
         <w:rPr>
+          <w:highlight w:val="yellow"/>
           <w:lang w:val="hu-HU"/>
         </w:rPr>
         <w:t>id</w:t>
       </w:r>
       <w:proofErr w:type="spellEnd"/>
       <w:r>
+        <w:rPr>
+          <w:highlight w:val="yellow"/>
+        </w:rPr>
         <w:t xml:space="preserve">, output: a </w:t>
       </w:r>
       <w:proofErr w:type="spellStart"/>
       <w:r>
+        <w:rPr>
+          <w:highlight w:val="yellow"/>
+        </w:rPr>
         <w:t>felhaszn</w:t>
       </w:r>
       <w:r>
         <w:rPr>
+          <w:highlight w:val="yellow"/>
           <w:lang w:val="hu-HU"/>
         </w:rPr>
         <w:t>áló</w:t>
@@ -2706,19 +2741,27 @@
       <w:proofErr w:type="spellEnd"/>
       <w:r>
         <w:rPr>
+          <w:highlight w:val="yellow"/>
           <w:lang w:val="hu-HU"/>
         </w:rPr>
         <w:t xml:space="preserve"> rendeléséhez tartozik</w:t>
       </w:r>
       <w:r>
+        <w:rPr>
+          <w:highlight w:val="yellow"/>
+        </w:rPr>
         <w:t xml:space="preserve">-e a </w:t>
       </w:r>
       <w:proofErr w:type="spellStart"/>
       <w:r>
+        <w:rPr>
+          <w:highlight w:val="yellow"/>
+        </w:rPr>
         <w:t>sz</w:t>
       </w:r>
       <w:r>
         <w:rPr>
+          <w:highlight w:val="yellow"/>
           <w:lang w:val="hu-HU"/>
         </w:rPr>
         <w:t>ámla</w:t>
@@ -28523,7 +28566,7 @@
 </file>
 
 <file path=word/numbering.xml><?xml version="1.0" encoding="utf-8"?>
-<w:numbering xmlns:wpc="http://schemas.microsoft.com/office/word/2010/wordprocessingCanvas" xmlns:cx="http://schemas.microsoft.com/office/drawing/2014/chartex" xmlns:cx1="http://schemas.microsoft.com/office/drawing/2015/9/8/chartex" xmlns:cx2="http://schemas.microsoft.com/office/drawing/2015/10/21/chartex" xmlns:cx3="http://schemas.microsoft.com/office/drawing/2016/5/9/chartex" xmlns:cx4="http://schemas.microsoft.com/office/drawing/2016/5/10/chartex" xmlns:cx5="http://schemas.microsoft.com/office/drawing/2016/5/11/chartex" xmlns:cx6="http://schemas.microsoft.com/office/drawing/2016/5/12/chartex" xmlns:cx7="http://schemas.microsoft.com/office/drawing/2016/5/13/chartex" xmlns:cx8="http://schemas.microsoft.com/office/drawing/2016/5/14/chartex" xmlns:mc="http://schemas.openxmlformats.org/markup-compatibility/2006" xmlns:aink="http://schemas.microsoft.com/office/drawing/2016/ink" xmlns:am3d="http://schemas.microsoft.com/office/drawing/2017/model3d" xmlns:o="urn:schemas-microsoft-com:office:office" xmlns:oel="http://schemas.microsoft.com/office/2019/extlst" xmlns:r="http://schemas.openxmlformats.org/officeDocument/2006/relationships" xmlns:m="http://schemas.openxmlformats.org/officeDocument/2006/math" xmlns:v="urn:schemas-microsoft-com:vml" xmlns:wp14="http://schemas.microsoft.com/office/word/2010/wordprocessingDrawing" xmlns:wp="http://schemas.openxmlformats.org/drawingml/2006/wordprocessingDrawing" xmlns:w10="urn:schemas-microsoft-com:office:word" xmlns:w="http://schemas.openxmlformats.org/wordprocessingml/2006/main" xmlns:w14="http://schemas.microsoft.com/office/word/2010/wordml" xmlns:w15="http://schemas.microsoft.com/office/word/2012/wordml" xmlns:w16cex="http://schemas.microsoft.com/office/word/2018/wordml/cex" xmlns:w16cid="http://schemas.microsoft.com/office/word/2016/wordml/cid" xmlns:w16="http://schemas.microsoft.com/office/word/2018/wordml" xmlns:w16sdtdh="http://schemas.microsoft.com/office/word/2020/wordml/sdtdatahash" xmlns:w16se="http://schemas.microsoft.com/office/word/2015/wordml/symex" xmlns:wpg="http://schemas.microsoft.com/office/word/2010/wordprocessingGroup" xmlns:wpi="http://schemas.microsoft.com/office/word/2010/wordprocessingInk" xmlns:wne="http://schemas.microsoft.com/office/word/2006/wordml" xmlns:wps="http://schemas.microsoft.com/office/word/2010/wordprocessingShape" mc:Ignorable="w14 w15 w16se w16cid w16 w16cex w16sdtdh wp14">
+<w:numbering xmlns:wpc="http://schemas.microsoft.com/office/word/2010/wordprocessingCanvas" xmlns:cx="http://schemas.microsoft.com/office/drawing/2014/chartex" xmlns:cx1="http://schemas.microsoft.com/office/drawing/2015/9/8/chartex" xmlns:cx2="http://schemas.microsoft.com/office/drawing/2015/10/21/chartex" xmlns:cx3="http://schemas.microsoft.com/office/drawing/2016/5/9/chartex" xmlns:cx4="http://schemas.microsoft.com/office/drawing/2016/5/10/chartex" xmlns:cx5="http://schemas.microsoft.com/office/drawing/2016/5/11/chartex" xmlns:cx6="http://schemas.microsoft.com/office/drawing/2016/5/12/chartex" xmlns:cx7="http://schemas.microsoft.com/office/drawing/2016/5/13/chartex" xmlns:cx8="http://schemas.microsoft.com/office/drawing/2016/5/14/chartex" xmlns:mc="http://schemas.openxmlformats.org/markup-compatibility/2006" xmlns:aink="http://schemas.microsoft.com/office/drawing/2016/ink" xmlns:am3d="http://schemas.microsoft.com/office/drawing/2017/model3d" xmlns:o="urn:schemas-microsoft-com:office:office" xmlns:oel="http://schemas.microsoft.com/office/2019/extlst" xmlns:r="http://schemas.openxmlformats.org/officeDocument/2006/relationships" xmlns:m="http://schemas.openxmlformats.org/officeDocument/2006/math" xmlns:v="urn:schemas-microsoft-com:vml" xmlns:wp14="http://schemas.microsoft.com/office/word/2010/wordprocessingDrawing" xmlns:wp="http://schemas.openxmlformats.org/drawingml/2006/wordprocessingDrawing" xmlns:w10="urn:schemas-microsoft-com:office:word" xmlns:w="http://schemas.openxmlformats.org/wordprocessingml/2006/main" xmlns:w14="http://schemas.microsoft.com/office/word/2010/wordml" xmlns:w15="http://schemas.microsoft.com/office/word/2012/wordml" xmlns:w16cex="http://schemas.microsoft.com/office/word/2018/wordml/cex" xmlns:w16cid="http://schemas.microsoft.com/office/word/2016/wordml/cid" xmlns:w16="http://schemas.microsoft.com/office/word/2018/wordml" xmlns:w16du="http://schemas.microsoft.com/office/word/2023/wordml/word16du" xmlns:w16sdtdh="http://schemas.microsoft.com/office/word/2020/wordml/sdtdatahash" xmlns:w16se="http://schemas.microsoft.com/office/word/2015/wordml/symex" xmlns:wpg="http://schemas.microsoft.com/office/word/2010/wordprocessingGroup" xmlns:wpi="http://schemas.microsoft.com/office/word/2010/wordprocessingInk" xmlns:wne="http://schemas.microsoft.com/office/word/2006/wordml" xmlns:wps="http://schemas.microsoft.com/office/word/2010/wordprocessingShape" mc:Ignorable="w14 w15 w16se w16cid w16 w16cex w16sdtdh wp14">
   <w:abstractNum w:abstractNumId="0" w15:restartNumberingAfterBreak="0">
     <w:nsid w:val="0F5553F0"/>
     <w:multiLevelType w:val="hybridMultilevel"/>

</xml_diff>

<commit_message>
find store size (stored proc)
</commit_message>
<xml_diff>
--- a/docs/2_projektterv.docx
+++ b/docs/2_projektterv.docx
@@ -2797,63 +2797,106 @@
       </w:pPr>
       <w:proofErr w:type="spellStart"/>
       <w:r>
+        <w:rPr>
+          <w:highlight w:val="yellow"/>
+        </w:rPr>
         <w:t>Áruház</w:t>
       </w:r>
       <w:proofErr w:type="spellEnd"/>
       <w:r>
+        <w:rPr>
+          <w:highlight w:val="yellow"/>
+        </w:rPr>
         <w:t xml:space="preserve"> </w:t>
       </w:r>
       <w:proofErr w:type="spellStart"/>
       <w:r>
+        <w:rPr>
+          <w:highlight w:val="yellow"/>
+        </w:rPr>
         <w:t>besorolása</w:t>
       </w:r>
       <w:proofErr w:type="spellEnd"/>
       <w:r>
+        <w:rPr>
+          <w:highlight w:val="yellow"/>
+        </w:rPr>
         <w:t xml:space="preserve"> </w:t>
       </w:r>
       <w:proofErr w:type="spellStart"/>
       <w:r>
+        <w:rPr>
+          <w:highlight w:val="yellow"/>
+        </w:rPr>
         <w:t>nagysági</w:t>
       </w:r>
       <w:proofErr w:type="spellEnd"/>
       <w:r>
+        <w:rPr>
+          <w:highlight w:val="yellow"/>
+        </w:rPr>
         <w:t xml:space="preserve"> </w:t>
       </w:r>
       <w:proofErr w:type="spellStart"/>
       <w:r>
+        <w:rPr>
+          <w:highlight w:val="yellow"/>
+        </w:rPr>
         <w:t>kategóriákba</w:t>
       </w:r>
       <w:proofErr w:type="spellEnd"/>
       <w:r>
+        <w:rPr>
+          <w:highlight w:val="yellow"/>
+        </w:rPr>
         <w:t xml:space="preserve">, </w:t>
       </w:r>
       <w:proofErr w:type="spellStart"/>
       <w:r>
+        <w:rPr>
+          <w:highlight w:val="yellow"/>
+        </w:rPr>
         <w:t>az</w:t>
       </w:r>
       <w:proofErr w:type="spellEnd"/>
       <w:r>
+        <w:rPr>
+          <w:highlight w:val="yellow"/>
+        </w:rPr>
         <w:t xml:space="preserve"> </w:t>
       </w:r>
       <w:proofErr w:type="spellStart"/>
       <w:r>
+        <w:rPr>
+          <w:highlight w:val="yellow"/>
+        </w:rPr>
         <w:t>összes</w:t>
       </w:r>
       <w:proofErr w:type="spellEnd"/>
       <w:r>
+        <w:rPr>
+          <w:highlight w:val="yellow"/>
+        </w:rPr>
         <w:t xml:space="preserve"> </w:t>
       </w:r>
       <w:proofErr w:type="spellStart"/>
       <w:r>
+        <w:rPr>
+          <w:highlight w:val="yellow"/>
+        </w:rPr>
         <w:t>különböző</w:t>
       </w:r>
       <w:proofErr w:type="spellEnd"/>
       <w:r>
+        <w:rPr>
+          <w:highlight w:val="yellow"/>
+        </w:rPr>
         <w:t xml:space="preserve"> k</w:t>
       </w:r>
       <w:proofErr w:type="spellStart"/>
       <w:r>
         <w:rPr>
+          <w:highlight w:val="yellow"/>
           <w:lang w:val="hu-HU"/>
         </w:rPr>
         <w:t>észleten</w:t>
@@ -2861,35 +2904,57 @@
       <w:proofErr w:type="spellEnd"/>
       <w:r>
         <w:rPr>
+          <w:highlight w:val="yellow"/>
           <w:lang w:val="hu-HU"/>
         </w:rPr>
         <w:t xml:space="preserve"> levő</w:t>
       </w:r>
       <w:r>
+        <w:rPr>
+          <w:highlight w:val="yellow"/>
+        </w:rPr>
         <w:t xml:space="preserve"> </w:t>
       </w:r>
       <w:proofErr w:type="spellStart"/>
       <w:r>
+        <w:rPr>
+          <w:highlight w:val="yellow"/>
+        </w:rPr>
         <w:t>könyv</w:t>
       </w:r>
       <w:proofErr w:type="spellEnd"/>
       <w:r>
+        <w:rPr>
+          <w:highlight w:val="yellow"/>
+        </w:rPr>
         <w:t xml:space="preserve"> </w:t>
       </w:r>
       <w:proofErr w:type="spellStart"/>
       <w:r>
+        <w:rPr>
+          <w:highlight w:val="yellow"/>
+        </w:rPr>
         <w:t>darabszáma</w:t>
       </w:r>
       <w:proofErr w:type="spellEnd"/>
       <w:r>
+        <w:rPr>
+          <w:highlight w:val="yellow"/>
+        </w:rPr>
         <w:t xml:space="preserve"> </w:t>
       </w:r>
       <w:proofErr w:type="spellStart"/>
       <w:r>
+        <w:rPr>
+          <w:highlight w:val="yellow"/>
+        </w:rPr>
         <w:t>alapján</w:t>
       </w:r>
       <w:proofErr w:type="spellEnd"/>
       <w:r>
+        <w:rPr>
+          <w:highlight w:val="yellow"/>
+        </w:rPr>
         <w:t>.</w:t>
       </w:r>
       <w:r>

</xml_diff>

<commit_message>
updated db scripts, now they contain stored procedures
</commit_message>
<xml_diff>
--- a/docs/2_projektterv.docx
+++ b/docs/2_projektterv.docx
@@ -2877,6 +2877,28 @@
         <w:rPr>
           <w:highlight w:val="yellow"/>
         </w:rPr>
+        <w:t xml:space="preserve"> k</w:t>
+      </w:r>
+      <w:proofErr w:type="spellStart"/>
+      <w:r>
+        <w:rPr>
+          <w:highlight w:val="yellow"/>
+          <w:lang w:val="hu-HU"/>
+        </w:rPr>
+        <w:t>észleten</w:t>
+      </w:r>
+      <w:proofErr w:type="spellEnd"/>
+      <w:r>
+        <w:rPr>
+          <w:highlight w:val="yellow"/>
+          <w:lang w:val="hu-HU"/>
+        </w:rPr>
+        <w:t xml:space="preserve"> levő</w:t>
+      </w:r>
+      <w:r>
+        <w:rPr>
+          <w:highlight w:val="yellow"/>
+        </w:rPr>
         <w:t xml:space="preserve"> </w:t>
       </w:r>
       <w:proofErr w:type="spellStart"/>
@@ -2884,49 +2906,128 @@
         <w:rPr>
           <w:highlight w:val="yellow"/>
         </w:rPr>
-        <w:t>különböző</w:t>
+        <w:t>könyv</w:t>
       </w:r>
       <w:proofErr w:type="spellEnd"/>
       <w:r>
         <w:rPr>
           <w:highlight w:val="yellow"/>
         </w:rPr>
-        <w:t xml:space="preserve"> k</w:t>
+        <w:t xml:space="preserve"> </w:t>
       </w:r>
       <w:proofErr w:type="spellStart"/>
       <w:r>
         <w:rPr>
           <w:highlight w:val="yellow"/>
-          <w:lang w:val="hu-HU"/>
-        </w:rPr>
-        <w:t>észleten</w:t>
+        </w:rPr>
+        <w:t>darabszáma</w:t>
       </w:r>
       <w:proofErr w:type="spellEnd"/>
       <w:r>
         <w:rPr>
           <w:highlight w:val="yellow"/>
-          <w:lang w:val="hu-HU"/>
-        </w:rPr>
-        <w:t xml:space="preserve"> levő</w:t>
-      </w:r>
+        </w:rPr>
+        <w:t xml:space="preserve"> </w:t>
+      </w:r>
+      <w:proofErr w:type="spellStart"/>
       <w:r>
         <w:rPr>
           <w:highlight w:val="yellow"/>
         </w:rPr>
+        <w:t>alapján</w:t>
+      </w:r>
+      <w:proofErr w:type="spellEnd"/>
+      <w:r>
+        <w:rPr>
+          <w:highlight w:val="yellow"/>
+        </w:rPr>
+        <w:t>.</w:t>
+      </w:r>
+      <w:r>
+        <w:t xml:space="preserve"> – B</w:t>
+      </w:r>
+      <w:r>
+        <w:rPr>
+          <w:lang w:val="hu-HU"/>
+        </w:rPr>
+        <w:t>Á</w:t>
+      </w:r>
+      <w:r>
         <w:t xml:space="preserve"> </w:t>
       </w:r>
-      <w:proofErr w:type="spellStart"/>
+    </w:p>
+    <w:p>
+      <w:pPr>
+        <w:pStyle w:val="ListParagraph"/>
+        <w:numPr>
+          <w:ilvl w:val="2"/>
+          <w:numId w:val="1"/>
+        </w:numPr>
+        <w:spacing w:line="360" w:lineRule="auto"/>
+        <w:rPr>
+          <w:lang w:val="hu-HU"/>
+        </w:rPr>
+      </w:pPr>
       <w:r>
         <w:rPr>
           <w:highlight w:val="yellow"/>
-        </w:rPr>
-        <w:t>könyv</w:t>
-      </w:r>
-      <w:proofErr w:type="spellEnd"/>
+          <w:lang w:val="hu-HU"/>
+        </w:rPr>
+        <w:t>Azok könyveknek a száma, melyből még egy példány sem került eladásra</w:t>
+      </w:r>
       <w:r>
         <w:rPr>
           <w:highlight w:val="yellow"/>
         </w:rPr>
+        <w:t>.</w:t>
+      </w:r>
+      <w:r>
+        <w:t xml:space="preserve"> –</w:t>
+      </w:r>
+      <w:r>
+        <w:rPr>
+          <w:lang w:val="hu-HU"/>
+        </w:rPr>
+        <w:t xml:space="preserve"> BÁ</w:t>
+      </w:r>
+    </w:p>
+    <w:p>
+      <w:pPr>
+        <w:pStyle w:val="ListParagraph"/>
+        <w:numPr>
+          <w:ilvl w:val="2"/>
+          <w:numId w:val="1"/>
+        </w:numPr>
+        <w:spacing w:line="360" w:lineRule="auto"/>
+        <w:rPr>
+          <w:lang w:val="hu-HU"/>
+        </w:rPr>
+      </w:pPr>
+      <w:r>
+        <w:rPr>
+          <w:highlight w:val="yellow"/>
+          <w:lang w:val="hu-HU"/>
+        </w:rPr>
+        <w:t>Havi bevétel kiszámítása, input</w:t>
+      </w:r>
+      <w:r>
+        <w:rPr>
+          <w:highlight w:val="yellow"/>
+        </w:rPr>
+        <w:t xml:space="preserve">: </w:t>
+      </w:r>
+      <w:proofErr w:type="spellStart"/>
+      <w:r>
+        <w:rPr>
+          <w:highlight w:val="yellow"/>
+        </w:rPr>
+        <w:t>melyik</w:t>
+      </w:r>
+      <w:proofErr w:type="spellEnd"/>
+      <w:r>
+        <w:rPr>
+          <w:highlight w:val="yellow"/>
+        </w:rPr>
         <w:t xml:space="preserve"> </w:t>
       </w:r>
       <w:proofErr w:type="spellStart"/>
@@ -2934,40 +3035,65 @@
         <w:rPr>
           <w:highlight w:val="yellow"/>
         </w:rPr>
-        <w:t>darabszáma</w:t>
+        <w:t>hónap</w:t>
       </w:r>
       <w:proofErr w:type="spellEnd"/>
       <w:r>
         <w:rPr>
           <w:highlight w:val="yellow"/>
         </w:rPr>
-        <w:t xml:space="preserve"> </w:t>
+        <w:t xml:space="preserve"> (</w:t>
       </w:r>
       <w:proofErr w:type="spellStart"/>
       <w:r>
         <w:rPr>
           <w:highlight w:val="yellow"/>
         </w:rPr>
-        <w:t>alapján</w:t>
+        <w:t>megfelel</w:t>
       </w:r>
       <w:proofErr w:type="spellEnd"/>
       <w:r>
         <w:rPr>
           <w:highlight w:val="yellow"/>
+          <w:lang w:val="hu-HU"/>
+        </w:rPr>
+        <w:t>ő alkalmazásoldali megvalósítással</w:t>
+      </w:r>
+      <w:r>
+        <w:rPr>
+          <w:highlight w:val="yellow"/>
+        </w:rPr>
+        <w:t xml:space="preserve">), output </w:t>
+      </w:r>
+      <w:proofErr w:type="spellStart"/>
+      <w:r>
+        <w:rPr>
+          <w:highlight w:val="yellow"/>
+        </w:rPr>
+        <w:t>bev</w:t>
+      </w:r>
+      <w:proofErr w:type="spellEnd"/>
+      <w:r>
+        <w:rPr>
+          <w:highlight w:val="yellow"/>
+          <w:lang w:val="hu-HU"/>
+        </w:rPr>
+        <w:t>étel</w:t>
+      </w:r>
+      <w:r>
+        <w:rPr>
+          <w:highlight w:val="yellow"/>
         </w:rPr>
         <w:t>.</w:t>
       </w:r>
       <w:r>
-        <w:t xml:space="preserve"> – B</w:t>
+        <w:t xml:space="preserve"> - B</w:t>
       </w:r>
       <w:r>
         <w:rPr>
           <w:lang w:val="hu-HU"/>
         </w:rPr>
         <w:t>Á</w:t>
-      </w:r>
-      <w:r>
-        <w:t xml:space="preserve"> </w:t>
       </w:r>
     </w:p>
     <w:p>
@@ -3521,6 +3647,7 @@
         <w:rPr>
           <w:lang w:val="hu-HU" w:eastAsia="hu-HU"/>
         </w:rPr>
+        <w:lastRenderedPageBreak/>
         <w:t xml:space="preserve">- Heti/havi toplista a </w:t>
       </w:r>
       <w:r>
@@ -3579,7 +3706,6 @@
         <w:rPr>
           <w:lang w:val="hu-HU" w:eastAsia="hu-HU"/>
         </w:rPr>
-        <w:lastRenderedPageBreak/>
         <w:t>- Könyvek felvétele kívánságlistára</w:t>
       </w:r>
     </w:p>

</xml_diff>

<commit_message>
filtering bestsellers by genres
</commit_message>
<xml_diff>
--- a/docs/2_projektterv.docx
+++ b/docs/2_projektterv.docx
@@ -3530,25 +3530,21 @@
       </w:pPr>
       <w:r>
         <w:rPr>
+          <w:highlight w:val="yellow"/>
           <w:lang w:val="hu-HU" w:eastAsia="hu-HU"/>
         </w:rPr>
-        <w:t xml:space="preserve">- Műfajok mellé kigyűjteni, </w:t>
-      </w:r>
-      <w:r>
+        <w:t>- Műfajok mellé kigyűjteni, hogy mennyi könyv van az adott műfajban</w:t>
+      </w:r>
+    </w:p>
+    <w:p>
+      <w:pPr>
         <w:rPr>
           <w:lang w:val="hu-HU" w:eastAsia="hu-HU"/>
         </w:rPr>
-        <w:t>hogy mennyi könyv van az adott műfajban</w:t>
-      </w:r>
-    </w:p>
-    <w:p>
-      <w:pPr>
-        <w:rPr>
-          <w:lang w:val="hu-HU" w:eastAsia="hu-HU"/>
-        </w:rPr>
-      </w:pPr>
-      <w:r>
-        <w:rPr>
+      </w:pPr>
+      <w:r>
+        <w:rPr>
+          <w:highlight w:val="yellow"/>
           <w:lang w:val="hu-HU" w:eastAsia="hu-HU"/>
         </w:rPr>
         <w:t>- A legnépszerűbb könyvek műfajonként</w:t>

</xml_diff>

<commit_message>
index: filtering, code refactoring
</commit_message>
<xml_diff>
--- a/docs/2_projektterv.docx
+++ b/docs/2_projektterv.docx
@@ -3553,42 +3553,27 @@
     <w:p>
       <w:pPr>
         <w:rPr>
+          <w:highlight w:val="yellow"/>
           <w:lang w:val="hu-HU" w:eastAsia="hu-HU"/>
         </w:rPr>
       </w:pPr>
       <w:r>
         <w:rPr>
+          <w:highlight w:val="yellow"/>
           <w:lang w:val="hu-HU" w:eastAsia="hu-HU"/>
         </w:rPr>
-        <w:t xml:space="preserve">- Keresés címre, szerzőre, </w:t>
-      </w:r>
-      <w:r>
+        <w:t>- Keresés címre, szerzőre, műfajra, találatok számának megjelenítése</w:t>
+      </w:r>
+    </w:p>
+    <w:p>
+      <w:pPr>
         <w:rPr>
           <w:lang w:val="hu-HU" w:eastAsia="hu-HU"/>
         </w:rPr>
-        <w:t xml:space="preserve">műfajra, </w:t>
-      </w:r>
-      <w:r>
-        <w:rPr>
-          <w:lang w:val="hu-HU" w:eastAsia="hu-HU"/>
-        </w:rPr>
-        <w:t xml:space="preserve">találatok számának </w:t>
-      </w:r>
-      <w:r>
-        <w:rPr>
-          <w:lang w:val="hu-HU" w:eastAsia="hu-HU"/>
-        </w:rPr>
-        <w:t>megjelenítése</w:t>
-      </w:r>
-    </w:p>
-    <w:p>
-      <w:pPr>
-        <w:rPr>
-          <w:lang w:val="hu-HU" w:eastAsia="hu-HU"/>
-        </w:rPr>
-      </w:pPr>
-      <w:r>
-        <w:rPr>
+      </w:pPr>
+      <w:r>
+        <w:rPr>
+          <w:highlight w:val="yellow"/>
           <w:lang w:val="hu-HU" w:eastAsia="hu-HU"/>
         </w:rPr>
         <w:t>- Olcsó könyvek listázása</w:t>

</xml_diff>

<commit_message>
store, business hours, stock final stage
</commit_message>
<xml_diff>
--- a/docs/2_projektterv.docx
+++ b/docs/2_projektterv.docx
@@ -111,19 +111,11 @@
           <w:lang w:val="hu-HU"/>
         </w:rPr>
       </w:pPr>
-      <w:proofErr w:type="spellStart"/>
-      <w:r>
-        <w:rPr>
-          <w:lang w:val="hu-HU"/>
-        </w:rPr>
-        <w:t>Ocztos</w:t>
-      </w:r>
-      <w:proofErr w:type="spellEnd"/>
-      <w:r>
-        <w:rPr>
-          <w:lang w:val="hu-HU"/>
-        </w:rPr>
-        <w:t xml:space="preserve"> Károly Levente</w:t>
+      <w:r>
+        <w:rPr>
+          <w:lang w:val="hu-HU"/>
+        </w:rPr>
+        <w:t>Ocztos Károly Levente</w:t>
       </w:r>
       <w:r>
         <w:rPr>
@@ -134,7 +126,7 @@
     </w:p>
     <w:p>
       <w:pPr>
-        <w:pStyle w:val="Heading2"/>
+        <w:pStyle w:val="Cmsor2"/>
       </w:pPr>
       <w:proofErr w:type="spellStart"/>
       <w:r>
@@ -207,7 +199,6 @@
         </w:rPr>
         <w:t xml:space="preserve">bel és </w:t>
       </w:r>
-      <w:proofErr w:type="spellStart"/>
       <w:r>
         <w:rPr>
           <w:b/>
@@ -220,14 +211,7 @@
         <w:rPr>
           <w:lang w:val="hu-HU"/>
         </w:rPr>
-        <w:t>cztos</w:t>
-      </w:r>
-      <w:proofErr w:type="spellEnd"/>
-      <w:r>
-        <w:rPr>
-          <w:lang w:val="hu-HU"/>
-        </w:rPr>
-        <w:t xml:space="preserve"> </w:t>
+        <w:t xml:space="preserve">cztos </w:t>
       </w:r>
       <w:r>
         <w:rPr>
@@ -246,7 +230,7 @@
     </w:p>
     <w:p>
       <w:pPr>
-        <w:pStyle w:val="ListParagraph"/>
+        <w:pStyle w:val="Listaszerbekezds"/>
         <w:numPr>
           <w:ilvl w:val="0"/>
           <w:numId w:val="1"/>
@@ -285,7 +269,7 @@
     </w:p>
     <w:p>
       <w:pPr>
-        <w:pStyle w:val="ListParagraph"/>
+        <w:pStyle w:val="Listaszerbekezds"/>
         <w:numPr>
           <w:ilvl w:val="1"/>
           <w:numId w:val="1"/>
@@ -326,7 +310,7 @@
     </w:p>
     <w:p>
       <w:pPr>
-        <w:pStyle w:val="ListParagraph"/>
+        <w:pStyle w:val="Listaszerbekezds"/>
         <w:numPr>
           <w:ilvl w:val="1"/>
           <w:numId w:val="1"/>
@@ -347,7 +331,7 @@
     </w:p>
     <w:p>
       <w:pPr>
-        <w:pStyle w:val="ListParagraph"/>
+        <w:pStyle w:val="Listaszerbekezds"/>
         <w:numPr>
           <w:ilvl w:val="1"/>
           <w:numId w:val="1"/>
@@ -368,7 +352,7 @@
     </w:p>
     <w:p>
       <w:pPr>
-        <w:pStyle w:val="ListParagraph"/>
+        <w:pStyle w:val="Listaszerbekezds"/>
         <w:numPr>
           <w:ilvl w:val="1"/>
           <w:numId w:val="1"/>
@@ -407,7 +391,7 @@
     </w:p>
     <w:p>
       <w:pPr>
-        <w:pStyle w:val="ListParagraph"/>
+        <w:pStyle w:val="Listaszerbekezds"/>
         <w:numPr>
           <w:ilvl w:val="1"/>
           <w:numId w:val="1"/>
@@ -431,7 +415,7 @@
     </w:p>
     <w:p>
       <w:pPr>
-        <w:pStyle w:val="ListParagraph"/>
+        <w:pStyle w:val="Listaszerbekezds"/>
         <w:numPr>
           <w:ilvl w:val="1"/>
           <w:numId w:val="1"/>
@@ -459,7 +443,7 @@
     </w:p>
     <w:p>
       <w:pPr>
-        <w:pStyle w:val="ListParagraph"/>
+        <w:pStyle w:val="Listaszerbekezds"/>
         <w:numPr>
           <w:ilvl w:val="1"/>
           <w:numId w:val="1"/>
@@ -492,7 +476,7 @@
     </w:p>
     <w:p>
       <w:pPr>
-        <w:pStyle w:val="ListParagraph"/>
+        <w:pStyle w:val="Listaszerbekezds"/>
         <w:numPr>
           <w:ilvl w:val="1"/>
           <w:numId w:val="1"/>
@@ -523,7 +507,7 @@
     </w:p>
     <w:p>
       <w:pPr>
-        <w:pStyle w:val="ListParagraph"/>
+        <w:pStyle w:val="Listaszerbekezds"/>
         <w:numPr>
           <w:ilvl w:val="0"/>
           <w:numId w:val="1"/>
@@ -579,7 +563,7 @@
     </w:p>
     <w:p>
       <w:pPr>
-        <w:pStyle w:val="ListParagraph"/>
+        <w:pStyle w:val="Listaszerbekezds"/>
         <w:numPr>
           <w:ilvl w:val="1"/>
           <w:numId w:val="1"/>
@@ -621,7 +605,7 @@
     </w:p>
     <w:p>
       <w:pPr>
-        <w:pStyle w:val="ListParagraph"/>
+        <w:pStyle w:val="Listaszerbekezds"/>
         <w:numPr>
           <w:ilvl w:val="1"/>
           <w:numId w:val="1"/>
@@ -698,7 +682,7 @@
     </w:p>
     <w:p>
       <w:pPr>
-        <w:pStyle w:val="ListParagraph"/>
+        <w:pStyle w:val="Listaszerbekezds"/>
         <w:numPr>
           <w:ilvl w:val="0"/>
           <w:numId w:val="1"/>
@@ -734,7 +718,7 @@
     </w:p>
     <w:p>
       <w:pPr>
-        <w:pStyle w:val="ListParagraph"/>
+        <w:pStyle w:val="Listaszerbekezds"/>
         <w:numPr>
           <w:ilvl w:val="1"/>
           <w:numId w:val="1"/>
@@ -787,7 +771,7 @@
     </w:p>
     <w:p>
       <w:pPr>
-        <w:pStyle w:val="ListParagraph"/>
+        <w:pStyle w:val="Listaszerbekezds"/>
         <w:numPr>
           <w:ilvl w:val="1"/>
           <w:numId w:val="1"/>
@@ -826,7 +810,7 @@
     </w:p>
     <w:p>
       <w:pPr>
-        <w:pStyle w:val="ListParagraph"/>
+        <w:pStyle w:val="Listaszerbekezds"/>
         <w:numPr>
           <w:ilvl w:val="2"/>
           <w:numId w:val="1"/>
@@ -851,7 +835,7 @@
     </w:p>
     <w:p>
       <w:pPr>
-        <w:pStyle w:val="ListParagraph"/>
+        <w:pStyle w:val="Listaszerbekezds"/>
         <w:numPr>
           <w:ilvl w:val="2"/>
           <w:numId w:val="1"/>
@@ -901,7 +885,7 @@
     </w:p>
     <w:p>
       <w:pPr>
-        <w:pStyle w:val="ListParagraph"/>
+        <w:pStyle w:val="Listaszerbekezds"/>
         <w:numPr>
           <w:ilvl w:val="2"/>
           <w:numId w:val="1"/>
@@ -946,7 +930,7 @@
     </w:p>
     <w:p>
       <w:pPr>
-        <w:pStyle w:val="ListParagraph"/>
+        <w:pStyle w:val="Listaszerbekezds"/>
         <w:numPr>
           <w:ilvl w:val="2"/>
           <w:numId w:val="1"/>
@@ -971,7 +955,7 @@
     </w:p>
     <w:p>
       <w:pPr>
-        <w:pStyle w:val="ListParagraph"/>
+        <w:pStyle w:val="Listaszerbekezds"/>
         <w:numPr>
           <w:ilvl w:val="2"/>
           <w:numId w:val="1"/>
@@ -1008,7 +992,7 @@
     </w:p>
     <w:p>
       <w:pPr>
-        <w:pStyle w:val="ListParagraph"/>
+        <w:pStyle w:val="Listaszerbekezds"/>
         <w:numPr>
           <w:ilvl w:val="2"/>
           <w:numId w:val="1"/>
@@ -1033,7 +1017,7 @@
     </w:p>
     <w:p>
       <w:pPr>
-        <w:pStyle w:val="ListParagraph"/>
+        <w:pStyle w:val="Listaszerbekezds"/>
         <w:numPr>
           <w:ilvl w:val="2"/>
           <w:numId w:val="1"/>
@@ -1070,7 +1054,7 @@
     </w:p>
     <w:p>
       <w:pPr>
-        <w:pStyle w:val="ListParagraph"/>
+        <w:pStyle w:val="Listaszerbekezds"/>
         <w:numPr>
           <w:ilvl w:val="2"/>
           <w:numId w:val="1"/>
@@ -1095,7 +1079,7 @@
     </w:p>
     <w:p>
       <w:pPr>
-        <w:pStyle w:val="ListParagraph"/>
+        <w:pStyle w:val="Listaszerbekezds"/>
         <w:numPr>
           <w:ilvl w:val="2"/>
           <w:numId w:val="1"/>
@@ -1120,7 +1104,7 @@
     </w:p>
     <w:p>
       <w:pPr>
-        <w:pStyle w:val="ListParagraph"/>
+        <w:pStyle w:val="Listaszerbekezds"/>
         <w:numPr>
           <w:ilvl w:val="2"/>
           <w:numId w:val="1"/>
@@ -1145,7 +1129,7 @@
     </w:p>
     <w:p>
       <w:pPr>
-        <w:pStyle w:val="ListParagraph"/>
+        <w:pStyle w:val="Listaszerbekezds"/>
         <w:numPr>
           <w:ilvl w:val="2"/>
           <w:numId w:val="1"/>
@@ -1170,7 +1154,7 @@
     </w:p>
     <w:p>
       <w:pPr>
-        <w:pStyle w:val="ListParagraph"/>
+        <w:pStyle w:val="Listaszerbekezds"/>
         <w:numPr>
           <w:ilvl w:val="1"/>
           <w:numId w:val="1"/>
@@ -1201,7 +1185,7 @@
     </w:p>
     <w:p>
       <w:pPr>
-        <w:pStyle w:val="ListParagraph"/>
+        <w:pStyle w:val="Listaszerbekezds"/>
         <w:numPr>
           <w:ilvl w:val="2"/>
           <w:numId w:val="1"/>
@@ -1226,7 +1210,7 @@
     </w:p>
     <w:p>
       <w:pPr>
-        <w:pStyle w:val="ListParagraph"/>
+        <w:pStyle w:val="Listaszerbekezds"/>
         <w:numPr>
           <w:ilvl w:val="2"/>
           <w:numId w:val="1"/>
@@ -1300,7 +1284,7 @@
     </w:p>
     <w:p>
       <w:pPr>
-        <w:pStyle w:val="ListParagraph"/>
+        <w:pStyle w:val="Listaszerbekezds"/>
         <w:numPr>
           <w:ilvl w:val="2"/>
           <w:numId w:val="1"/>
@@ -1357,7 +1341,7 @@
     </w:p>
     <w:p>
       <w:pPr>
-        <w:pStyle w:val="ListParagraph"/>
+        <w:pStyle w:val="Listaszerbekezds"/>
         <w:numPr>
           <w:ilvl w:val="2"/>
           <w:numId w:val="1"/>
@@ -1382,7 +1366,7 @@
     </w:p>
     <w:p>
       <w:pPr>
-        <w:pStyle w:val="ListParagraph"/>
+        <w:pStyle w:val="Listaszerbekezds"/>
         <w:numPr>
           <w:ilvl w:val="2"/>
           <w:numId w:val="1"/>
@@ -1408,7 +1392,7 @@
     </w:p>
     <w:p>
       <w:pPr>
-        <w:pStyle w:val="ListParagraph"/>
+        <w:pStyle w:val="Listaszerbekezds"/>
         <w:numPr>
           <w:ilvl w:val="0"/>
           <w:numId w:val="1"/>
@@ -1455,7 +1439,7 @@
     </w:p>
     <w:p>
       <w:pPr>
-        <w:pStyle w:val="ListParagraph"/>
+        <w:pStyle w:val="Listaszerbekezds"/>
         <w:numPr>
           <w:ilvl w:val="1"/>
           <w:numId w:val="1"/>
@@ -1477,7 +1461,7 @@
     </w:p>
     <w:p>
       <w:pPr>
-        <w:pStyle w:val="ListParagraph"/>
+        <w:pStyle w:val="Listaszerbekezds"/>
         <w:numPr>
           <w:ilvl w:val="2"/>
           <w:numId w:val="1"/>
@@ -1513,7 +1497,7 @@
     </w:p>
     <w:p>
       <w:pPr>
-        <w:pStyle w:val="ListParagraph"/>
+        <w:pStyle w:val="Listaszerbekezds"/>
         <w:numPr>
           <w:ilvl w:val="2"/>
           <w:numId w:val="1"/>
@@ -1556,7 +1540,7 @@
     </w:p>
     <w:p>
       <w:pPr>
-        <w:pStyle w:val="ListParagraph"/>
+        <w:pStyle w:val="Listaszerbekezds"/>
         <w:numPr>
           <w:ilvl w:val="2"/>
           <w:numId w:val="1"/>
@@ -1581,7 +1565,7 @@
     </w:p>
     <w:p>
       <w:pPr>
-        <w:pStyle w:val="ListParagraph"/>
+        <w:pStyle w:val="Listaszerbekezds"/>
         <w:numPr>
           <w:ilvl w:val="2"/>
           <w:numId w:val="1"/>
@@ -1631,7 +1615,7 @@
     </w:p>
     <w:p>
       <w:pPr>
-        <w:pStyle w:val="ListParagraph"/>
+        <w:pStyle w:val="Listaszerbekezds"/>
         <w:numPr>
           <w:ilvl w:val="2"/>
           <w:numId w:val="1"/>
@@ -1702,7 +1686,7 @@
     </w:p>
     <w:p>
       <w:pPr>
-        <w:pStyle w:val="ListParagraph"/>
+        <w:pStyle w:val="Listaszerbekezds"/>
         <w:numPr>
           <w:ilvl w:val="1"/>
           <w:numId w:val="1"/>
@@ -1730,7 +1714,7 @@
     </w:p>
     <w:p>
       <w:pPr>
-        <w:pStyle w:val="ListParagraph"/>
+        <w:pStyle w:val="Listaszerbekezds"/>
         <w:numPr>
           <w:ilvl w:val="2"/>
           <w:numId w:val="1"/>
@@ -1766,7 +1750,7 @@
     </w:p>
     <w:p>
       <w:pPr>
-        <w:pStyle w:val="ListParagraph"/>
+        <w:pStyle w:val="Listaszerbekezds"/>
         <w:numPr>
           <w:ilvl w:val="2"/>
           <w:numId w:val="1"/>
@@ -1794,7 +1778,7 @@
     </w:p>
     <w:p>
       <w:pPr>
-        <w:pStyle w:val="ListParagraph"/>
+        <w:pStyle w:val="Listaszerbekezds"/>
         <w:numPr>
           <w:ilvl w:val="2"/>
           <w:numId w:val="1"/>
@@ -1824,7 +1808,7 @@
     </w:p>
     <w:p>
       <w:pPr>
-        <w:pStyle w:val="ListParagraph"/>
+        <w:pStyle w:val="Listaszerbekezds"/>
         <w:numPr>
           <w:ilvl w:val="2"/>
           <w:numId w:val="1"/>
@@ -1849,7 +1833,7 @@
     </w:p>
     <w:p>
       <w:pPr>
-        <w:pStyle w:val="ListParagraph"/>
+        <w:pStyle w:val="Listaszerbekezds"/>
         <w:numPr>
           <w:ilvl w:val="2"/>
           <w:numId w:val="1"/>
@@ -1886,7 +1870,7 @@
     </w:p>
     <w:p>
       <w:pPr>
-        <w:pStyle w:val="ListParagraph"/>
+        <w:pStyle w:val="Listaszerbekezds"/>
         <w:numPr>
           <w:ilvl w:val="2"/>
           <w:numId w:val="1"/>
@@ -1899,14 +1883,12 @@
       <w:r>
         <w:t>K</w:t>
       </w:r>
-      <w:proofErr w:type="spellStart"/>
       <w:r>
         <w:rPr>
           <w:lang w:val="hu-HU"/>
         </w:rPr>
         <w:t>ívánságlista</w:t>
       </w:r>
-      <w:proofErr w:type="spellEnd"/>
       <w:r>
         <w:rPr>
           <w:lang w:val="hu-HU"/>
@@ -1931,7 +1913,7 @@
     </w:p>
     <w:p>
       <w:pPr>
-        <w:pStyle w:val="ListParagraph"/>
+        <w:pStyle w:val="Listaszerbekezds"/>
         <w:numPr>
           <w:ilvl w:val="2"/>
           <w:numId w:val="1"/>
@@ -1971,7 +1953,7 @@
     </w:p>
     <w:p>
       <w:pPr>
-        <w:pStyle w:val="ListParagraph"/>
+        <w:pStyle w:val="Listaszerbekezds"/>
         <w:numPr>
           <w:ilvl w:val="2"/>
           <w:numId w:val="1"/>
@@ -1996,7 +1978,7 @@
     </w:p>
     <w:p>
       <w:pPr>
-        <w:pStyle w:val="ListParagraph"/>
+        <w:pStyle w:val="Listaszerbekezds"/>
         <w:numPr>
           <w:ilvl w:val="2"/>
           <w:numId w:val="1"/>
@@ -2033,7 +2015,7 @@
     </w:p>
     <w:p>
       <w:pPr>
-        <w:pStyle w:val="ListParagraph"/>
+        <w:pStyle w:val="Listaszerbekezds"/>
         <w:numPr>
           <w:ilvl w:val="2"/>
           <w:numId w:val="1"/>
@@ -2086,7 +2068,7 @@
     </w:p>
     <w:p>
       <w:pPr>
-        <w:pStyle w:val="ListParagraph"/>
+        <w:pStyle w:val="Listaszerbekezds"/>
         <w:numPr>
           <w:ilvl w:val="1"/>
           <w:numId w:val="1"/>
@@ -2113,7 +2095,7 @@
     </w:p>
     <w:p>
       <w:pPr>
-        <w:pStyle w:val="ListParagraph"/>
+        <w:pStyle w:val="Listaszerbekezds"/>
         <w:numPr>
           <w:ilvl w:val="2"/>
           <w:numId w:val="1"/>
@@ -2156,7 +2138,7 @@
     </w:p>
     <w:p>
       <w:pPr>
-        <w:pStyle w:val="ListParagraph"/>
+        <w:pStyle w:val="Listaszerbekezds"/>
         <w:numPr>
           <w:ilvl w:val="2"/>
           <w:numId w:val="1"/>
@@ -2193,7 +2175,7 @@
     </w:p>
     <w:p>
       <w:pPr>
-        <w:pStyle w:val="ListParagraph"/>
+        <w:pStyle w:val="Listaszerbekezds"/>
         <w:numPr>
           <w:ilvl w:val="2"/>
           <w:numId w:val="1"/>
@@ -2218,7 +2200,7 @@
     </w:p>
     <w:p>
       <w:pPr>
-        <w:pStyle w:val="ListParagraph"/>
+        <w:pStyle w:val="Listaszerbekezds"/>
         <w:numPr>
           <w:ilvl w:val="2"/>
           <w:numId w:val="1"/>
@@ -2243,7 +2225,7 @@
     </w:p>
     <w:p>
       <w:pPr>
-        <w:pStyle w:val="ListParagraph"/>
+        <w:pStyle w:val="Listaszerbekezds"/>
         <w:numPr>
           <w:ilvl w:val="2"/>
           <w:numId w:val="1"/>
@@ -2268,7 +2250,7 @@
     </w:p>
     <w:p>
       <w:pPr>
-        <w:pStyle w:val="ListParagraph"/>
+        <w:pStyle w:val="Listaszerbekezds"/>
         <w:numPr>
           <w:ilvl w:val="2"/>
           <w:numId w:val="1"/>
@@ -2317,7 +2299,7 @@
     </w:p>
     <w:p>
       <w:pPr>
-        <w:pStyle w:val="ListParagraph"/>
+        <w:pStyle w:val="Listaszerbekezds"/>
         <w:numPr>
           <w:ilvl w:val="2"/>
           <w:numId w:val="1"/>
@@ -2388,7 +2370,7 @@
     </w:p>
     <w:p>
       <w:pPr>
-        <w:pStyle w:val="ListParagraph"/>
+        <w:pStyle w:val="Listaszerbekezds"/>
         <w:numPr>
           <w:ilvl w:val="2"/>
           <w:numId w:val="1"/>
@@ -2419,7 +2401,7 @@
     </w:p>
     <w:p>
       <w:pPr>
-        <w:pStyle w:val="ListParagraph"/>
+        <w:pStyle w:val="Listaszerbekezds"/>
         <w:numPr>
           <w:ilvl w:val="1"/>
           <w:numId w:val="1"/>
@@ -2452,7 +2434,7 @@
     </w:p>
     <w:p>
       <w:pPr>
-        <w:pStyle w:val="ListParagraph"/>
+        <w:pStyle w:val="Listaszerbekezds"/>
         <w:numPr>
           <w:ilvl w:val="2"/>
           <w:numId w:val="1"/>
@@ -2497,7 +2479,7 @@
     </w:p>
     <w:p>
       <w:pPr>
-        <w:pStyle w:val="ListParagraph"/>
+        <w:pStyle w:val="Listaszerbekezds"/>
         <w:numPr>
           <w:ilvl w:val="2"/>
           <w:numId w:val="1"/>
@@ -2572,7 +2554,7 @@
     </w:p>
     <w:p>
       <w:pPr>
-        <w:pStyle w:val="ListParagraph"/>
+        <w:pStyle w:val="Listaszerbekezds"/>
         <w:numPr>
           <w:ilvl w:val="2"/>
           <w:numId w:val="1"/>
@@ -2639,7 +2621,7 @@
     </w:p>
     <w:p>
       <w:pPr>
-        <w:pStyle w:val="ListParagraph"/>
+        <w:pStyle w:val="Listaszerbekezds"/>
         <w:numPr>
           <w:ilvl w:val="2"/>
           <w:numId w:val="1"/>
@@ -2664,7 +2646,7 @@
     </w:p>
     <w:p>
       <w:pPr>
-        <w:pStyle w:val="ListParagraph"/>
+        <w:pStyle w:val="Listaszerbekezds"/>
         <w:numPr>
           <w:ilvl w:val="2"/>
           <w:numId w:val="1"/>
@@ -2783,7 +2765,7 @@
     </w:p>
     <w:p>
       <w:pPr>
-        <w:pStyle w:val="ListParagraph"/>
+        <w:pStyle w:val="Listaszerbekezds"/>
         <w:numPr>
           <w:ilvl w:val="2"/>
           <w:numId w:val="1"/>
@@ -2897,7 +2879,7 @@
     </w:p>
     <w:p>
       <w:pPr>
-        <w:pStyle w:val="ListParagraph"/>
+        <w:pStyle w:val="Listaszerbekezds"/>
         <w:numPr>
           <w:ilvl w:val="2"/>
           <w:numId w:val="1"/>
@@ -2925,7 +2907,7 @@
     </w:p>
     <w:p>
       <w:pPr>
-        <w:pStyle w:val="ListParagraph"/>
+        <w:pStyle w:val="Listaszerbekezds"/>
         <w:numPr>
           <w:ilvl w:val="2"/>
           <w:numId w:val="1"/>
@@ -2997,7 +2979,7 @@
     </w:p>
     <w:p>
       <w:pPr>
-        <w:pStyle w:val="ListParagraph"/>
+        <w:pStyle w:val="Listaszerbekezds"/>
         <w:numPr>
           <w:ilvl w:val="0"/>
           <w:numId w:val="1"/>
@@ -3021,7 +3003,7 @@
     </w:p>
     <w:p>
       <w:pPr>
-        <w:pStyle w:val="ListParagraph"/>
+        <w:pStyle w:val="Listaszerbekezds"/>
         <w:spacing w:line="360" w:lineRule="auto"/>
         <w:rPr>
           <w:lang w:val="hu-HU"/>
@@ -3036,7 +3018,7 @@
     </w:p>
     <w:p>
       <w:pPr>
-        <w:pStyle w:val="Heading2"/>
+        <w:pStyle w:val="Cmsor2"/>
       </w:pPr>
       <w:proofErr w:type="spellStart"/>
       <w:r>
@@ -3071,7 +3053,7 @@
     </w:p>
     <w:p>
       <w:pPr>
-        <w:pStyle w:val="Heading2"/>
+        <w:pStyle w:val="Cmsor2"/>
       </w:pPr>
       <w:proofErr w:type="spellStart"/>
       <w:r>
@@ -3164,7 +3146,7 @@
     </w:p>
     <w:p>
       <w:pPr>
-        <w:pStyle w:val="Heading2"/>
+        <w:pStyle w:val="Cmsor2"/>
       </w:pPr>
       <w:proofErr w:type="spellStart"/>
       <w:r>
@@ -3553,7 +3535,7 @@
     </w:p>
     <w:p>
       <w:pPr>
-        <w:pStyle w:val="Heading2"/>
+        <w:pStyle w:val="Cmsor2"/>
       </w:pPr>
       <w:proofErr w:type="spellStart"/>
       <w:r>
@@ -5039,7 +5021,7 @@
     </w:p>
     <w:p>
       <w:pPr>
-        <w:pStyle w:val="Heading2"/>
+        <w:pStyle w:val="Cmsor2"/>
       </w:pPr>
       <w:proofErr w:type="spellStart"/>
       <w:r>
@@ -5220,7 +5202,7 @@
     </w:p>
     <w:p>
       <w:pPr>
-        <w:pStyle w:val="Heading2"/>
+        <w:pStyle w:val="Cmsor2"/>
       </w:pPr>
       <w:r>
         <w:lastRenderedPageBreak/>
@@ -5321,7 +5303,7 @@
       <w:hyperlink r:id="rId20" w:history="1">
         <w:r>
           <w:rPr>
-            <w:rStyle w:val="Hyperlink"/>
+            <w:rStyle w:val="Hiperhivatkozs"/>
             <w:noProof/>
             <w:lang w:val="hu-HU" w:eastAsia="hu-HU"/>
           </w:rPr>
@@ -5338,7 +5320,7 @@
     </w:p>
     <w:p>
       <w:pPr>
-        <w:pStyle w:val="Heading2"/>
+        <w:pStyle w:val="Cmsor2"/>
       </w:pPr>
       <w:r>
         <w:t xml:space="preserve">Az EK-diagram </w:t>
@@ -5362,7 +5344,7 @@
     </w:p>
     <w:p>
       <w:pPr>
-        <w:pStyle w:val="NormalWeb"/>
+        <w:pStyle w:val="NormlWeb"/>
       </w:pPr>
       <w:r>
         <w:t>C</w:t>
@@ -5444,7 +5426,7 @@
     </w:p>
     <w:p>
       <w:pPr>
-        <w:pStyle w:val="NormalWeb"/>
+        <w:pStyle w:val="NormlWeb"/>
       </w:pPr>
       <w:r>
         <w:t>W</w:t>
@@ -5477,7 +5459,7 @@
       <w:proofErr w:type="spellStart"/>
       <w:r>
         <w:rPr>
-          <w:rStyle w:val="Emphasis"/>
+          <w:rStyle w:val="Kiemels"/>
           <w:rFonts w:eastAsiaTheme="majorEastAsia"/>
         </w:rPr>
         <w:t>customerId</w:t>
@@ -5489,7 +5471,7 @@
     </w:p>
     <w:p>
       <w:pPr>
-        <w:pStyle w:val="NormalWeb"/>
+        <w:pStyle w:val="NormlWeb"/>
       </w:pPr>
       <w:r>
         <w:t>O</w:t>
@@ -5522,7 +5504,7 @@
       <w:proofErr w:type="spellStart"/>
       <w:r>
         <w:rPr>
-          <w:rStyle w:val="Emphasis"/>
+          <w:rStyle w:val="Kiemels"/>
           <w:rFonts w:eastAsiaTheme="majorEastAsia"/>
         </w:rPr>
         <w:t>customerId</w:t>
@@ -5534,7 +5516,7 @@
     </w:p>
     <w:p>
       <w:pPr>
-        <w:pStyle w:val="NormalWeb"/>
+        <w:pStyle w:val="NormlWeb"/>
       </w:pPr>
       <w:r>
         <w:t>I</w:t>
@@ -5559,7 +5541,7 @@
       <w:proofErr w:type="spellStart"/>
       <w:r>
         <w:rPr>
-          <w:rStyle w:val="Emphasis"/>
+          <w:rStyle w:val="Kiemels"/>
           <w:rFonts w:eastAsiaTheme="majorEastAsia"/>
         </w:rPr>
         <w:t>orderId</w:t>
@@ -5571,7 +5553,7 @@
     </w:p>
     <w:p>
       <w:pPr>
-        <w:pStyle w:val="NormalWeb"/>
+        <w:pStyle w:val="NormlWeb"/>
       </w:pPr>
       <w:r>
         <w:t>B</w:t>
@@ -5629,7 +5611,7 @@
     </w:p>
     <w:p>
       <w:pPr>
-        <w:pStyle w:val="NormalWeb"/>
+        <w:pStyle w:val="NormlWeb"/>
       </w:pPr>
       <w:r>
         <w:t>A</w:t>
@@ -5643,7 +5625,7 @@
       <w:proofErr w:type="spellStart"/>
       <w:r>
         <w:rPr>
-          <w:rStyle w:val="Emphasis"/>
+          <w:rStyle w:val="Kiemels"/>
           <w:rFonts w:eastAsiaTheme="majorEastAsia"/>
           <w:u w:val="single"/>
         </w:rPr>
@@ -5678,7 +5660,7 @@
     </w:p>
     <w:p>
       <w:pPr>
-        <w:pStyle w:val="NormalWeb"/>
+        <w:pStyle w:val="NormlWeb"/>
       </w:pPr>
       <w:r>
         <w:t>G</w:t>
@@ -5692,7 +5674,7 @@
       <w:proofErr w:type="spellStart"/>
       <w:r>
         <w:rPr>
-          <w:rStyle w:val="Emphasis"/>
+          <w:rStyle w:val="Kiemels"/>
           <w:rFonts w:eastAsiaTheme="majorEastAsia"/>
           <w:u w:val="single"/>
         </w:rPr>
@@ -5716,7 +5698,7 @@
     </w:p>
     <w:p>
       <w:pPr>
-        <w:pStyle w:val="NormalWeb"/>
+        <w:pStyle w:val="NormlWeb"/>
       </w:pPr>
       <w:r>
         <w:t>S</w:t>
@@ -5755,7 +5737,7 @@
     </w:p>
     <w:p>
       <w:pPr>
-        <w:pStyle w:val="NormalWeb"/>
+        <w:pStyle w:val="NormlWeb"/>
       </w:pPr>
       <w:r>
         <w:t>S</w:t>
@@ -5769,7 +5751,7 @@
       <w:proofErr w:type="spellStart"/>
       <w:r>
         <w:rPr>
-          <w:rStyle w:val="Emphasis"/>
+          <w:rStyle w:val="Kiemels"/>
           <w:rFonts w:eastAsiaTheme="majorEastAsia"/>
           <w:u w:val="single"/>
         </w:rPr>
@@ -5782,7 +5764,7 @@
       <w:proofErr w:type="spellStart"/>
       <w:r>
         <w:rPr>
-          <w:rStyle w:val="Emphasis"/>
+          <w:rStyle w:val="Kiemels"/>
           <w:rFonts w:eastAsiaTheme="majorEastAsia"/>
           <w:u w:val="single"/>
         </w:rPr>
@@ -5795,7 +5777,7 @@
     </w:p>
     <w:p>
       <w:pPr>
-        <w:pStyle w:val="NormalWeb"/>
+        <w:pStyle w:val="NormlWeb"/>
       </w:pPr>
       <w:r>
         <w:t>P</w:t>
@@ -5809,7 +5791,7 @@
       <w:proofErr w:type="spellStart"/>
       <w:r>
         <w:rPr>
-          <w:rStyle w:val="Emphasis"/>
+          <w:rStyle w:val="Kiemels"/>
           <w:rFonts w:eastAsiaTheme="majorEastAsia"/>
           <w:u w:val="single"/>
         </w:rPr>
@@ -5822,7 +5804,7 @@
       <w:proofErr w:type="spellStart"/>
       <w:r>
         <w:rPr>
-          <w:rStyle w:val="Emphasis"/>
+          <w:rStyle w:val="Kiemels"/>
           <w:rFonts w:eastAsiaTheme="majorEastAsia"/>
           <w:u w:val="single"/>
         </w:rPr>
@@ -5843,7 +5825,7 @@
     </w:p>
     <w:p>
       <w:pPr>
-        <w:pStyle w:val="NormalWeb"/>
+        <w:pStyle w:val="NormlWeb"/>
       </w:pPr>
       <w:r>
         <w:lastRenderedPageBreak/>
@@ -5889,7 +5871,7 @@
     </w:p>
     <w:p>
       <w:pPr>
-        <w:pStyle w:val="NormalWeb"/>
+        <w:pStyle w:val="NormlWeb"/>
       </w:pPr>
       <w:r>
         <w:t>BUSINESS_HOURS (</w:t>
@@ -5944,7 +5926,7 @@
     </w:p>
     <w:p>
       <w:pPr>
-        <w:pStyle w:val="NormalWeb"/>
+        <w:pStyle w:val="NormlWeb"/>
       </w:pPr>
       <w:r>
         <w:t>NOTIFICATION (</w:t>
@@ -5975,7 +5957,7 @@
     </w:p>
     <w:p>
       <w:pPr>
-        <w:pStyle w:val="Heading2"/>
+        <w:pStyle w:val="Cmsor2"/>
       </w:pPr>
       <w:r>
         <w:t xml:space="preserve">A </w:t>
@@ -5999,7 +5981,7 @@
     </w:p>
     <w:p>
       <w:pPr>
-        <w:pStyle w:val="NormalWeb"/>
+        <w:pStyle w:val="NormlWeb"/>
         <w:jc w:val="center"/>
         <w:rPr>
           <w:b/>
@@ -6016,7 +5998,7 @@
     </w:p>
     <w:p>
       <w:pPr>
-        <w:pStyle w:val="NormalWeb"/>
+        <w:pStyle w:val="NormlWeb"/>
       </w:pPr>
       <w:r>
         <w:t xml:space="preserve">Az </w:t>
@@ -6128,7 +6110,7 @@
     </w:p>
     <w:p>
       <w:pPr>
-        <w:pStyle w:val="NormalWeb"/>
+        <w:pStyle w:val="NormlWeb"/>
         <w:jc w:val="center"/>
         <w:rPr>
           <w:b/>
@@ -6145,7 +6127,7 @@
     </w:p>
     <w:p>
       <w:pPr>
-        <w:pStyle w:val="NormalWeb"/>
+        <w:pStyle w:val="NormlWeb"/>
       </w:pPr>
       <w:r>
         <w:t xml:space="preserve">A </w:t>
@@ -6239,7 +6221,7 @@
     </w:p>
     <w:p>
       <w:pPr>
-        <w:pStyle w:val="NormalWeb"/>
+        <w:pStyle w:val="NormlWeb"/>
       </w:pPr>
       <w:r>
         <w:t xml:space="preserve">A </w:t>
@@ -6306,7 +6288,7 @@
     </w:p>
     <w:p>
       <w:pPr>
-        <w:pStyle w:val="NormalWeb"/>
+        <w:pStyle w:val="NormlWeb"/>
       </w:pPr>
       <w:r>
         <w:t xml:space="preserve">A </w:t>
@@ -6388,15 +6370,7 @@
       </w:r>
       <w:proofErr w:type="spellEnd"/>
       <w:r>
-        <w:t xml:space="preserve"> (count </w:t>
-      </w:r>
-      <w:proofErr w:type="spellStart"/>
-      <w:r>
-        <w:t>és</w:t>
-      </w:r>
-      <w:proofErr w:type="spellEnd"/>
-      <w:r>
-        <w:t xml:space="preserve"> </w:t>
+        <w:t xml:space="preserve"> (count és </w:t>
       </w:r>
       <w:proofErr w:type="spellStart"/>
       <w:r>
@@ -6484,123 +6458,208 @@
       </w:r>
       <w:proofErr w:type="spellEnd"/>
       <w:r>
+        <w:t xml:space="preserve">, és </w:t>
+      </w:r>
+      <w:proofErr w:type="spellStart"/>
+      <w:r>
+        <w:t>hasonlóan</w:t>
+      </w:r>
+      <w:proofErr w:type="spellEnd"/>
+      <w:r>
+        <w:t xml:space="preserve">, a </w:t>
+      </w:r>
+      <w:proofErr w:type="spellStart"/>
+      <w:r>
+        <w:t>bookId-tól</w:t>
+      </w:r>
+      <w:proofErr w:type="spellEnd"/>
+      <w:r>
+        <w:t xml:space="preserve"> </w:t>
+      </w:r>
+      <w:proofErr w:type="spellStart"/>
+      <w:r>
+        <w:t>nem</w:t>
+      </w:r>
+      <w:proofErr w:type="spellEnd"/>
+      <w:r>
+        <w:t xml:space="preserve"> </w:t>
+      </w:r>
+      <w:proofErr w:type="spellStart"/>
+      <w:r>
+        <w:t>függ</w:t>
+      </w:r>
+      <w:proofErr w:type="spellEnd"/>
+      <w:r>
+        <w:t xml:space="preserve"> </w:t>
+      </w:r>
+      <w:proofErr w:type="spellStart"/>
+      <w:r>
+        <w:t>az</w:t>
+      </w:r>
+      <w:proofErr w:type="spellEnd"/>
+      <w:r>
+        <w:t xml:space="preserve"> </w:t>
+      </w:r>
+      <w:proofErr w:type="spellStart"/>
+      <w:r>
+        <w:t>addedAt</w:t>
+      </w:r>
+      <w:proofErr w:type="spellEnd"/>
+      <w:r>
+        <w:t xml:space="preserve"> és a </w:t>
+      </w:r>
+      <w:proofErr w:type="spellStart"/>
+      <w:r>
+        <w:t>wishlistId-tól</w:t>
+      </w:r>
+      <w:proofErr w:type="spellEnd"/>
+      <w:r>
+        <w:t xml:space="preserve"> </w:t>
+      </w:r>
+      <w:proofErr w:type="spellStart"/>
+      <w:r>
+        <w:t>sem</w:t>
+      </w:r>
+      <w:proofErr w:type="spellEnd"/>
+      <w:r>
+        <w:t xml:space="preserve"> </w:t>
+      </w:r>
+      <w:proofErr w:type="spellStart"/>
+      <w:r>
+        <w:t>külön</w:t>
+      </w:r>
+      <w:proofErr w:type="spellEnd"/>
+      <w:r>
+        <w:t>)</w:t>
+      </w:r>
+    </w:p>
+    <w:p>
+      <w:pPr>
+        <w:pStyle w:val="NormlWeb"/>
+        <w:jc w:val="center"/>
+        <w:rPr>
+          <w:b/>
+          <w:bCs/>
+        </w:rPr>
+      </w:pPr>
+      <w:r>
+        <w:rPr>
+          <w:b/>
+          <w:bCs/>
+        </w:rPr>
+        <w:t>3NF</w:t>
+      </w:r>
+    </w:p>
+    <w:p>
+      <w:pPr>
+        <w:pStyle w:val="NormlWeb"/>
+      </w:pPr>
+      <w:r>
+        <w:t>Az Autho</w:t>
+      </w:r>
+      <w:r>
+        <w:t xml:space="preserve">r, Genre </w:t>
+      </w:r>
+      <w:r>
+        <w:rPr>
+          <w:lang w:val="hu-HU"/>
+        </w:rPr>
+        <w:t xml:space="preserve">és </w:t>
+      </w:r>
+      <w:proofErr w:type="spellStart"/>
+      <w:r>
+        <w:rPr>
+          <w:lang w:val="hu-HU"/>
+        </w:rPr>
+        <w:t>Contains</w:t>
+      </w:r>
+      <w:proofErr w:type="spellEnd"/>
+      <w:r>
+        <w:t xml:space="preserve"> </w:t>
+      </w:r>
+      <w:r>
+        <w:t>s</w:t>
+      </w:r>
+      <w:proofErr w:type="spellStart"/>
+      <w:r>
+        <w:rPr>
+          <w:lang w:val="hu-HU"/>
+        </w:rPr>
+        <w:t>émákban</w:t>
+      </w:r>
+      <w:proofErr w:type="spellEnd"/>
+      <w:r>
+        <w:t xml:space="preserve"> </w:t>
+      </w:r>
+      <w:proofErr w:type="spellStart"/>
+      <w:r>
+        <w:t>nincs</w:t>
+      </w:r>
+      <w:proofErr w:type="spellEnd"/>
+      <w:r>
+        <w:t xml:space="preserve"> </w:t>
+      </w:r>
+      <w:proofErr w:type="spellStart"/>
+      <w:r>
+        <w:t>másodlagos</w:t>
+      </w:r>
+      <w:proofErr w:type="spellEnd"/>
+      <w:r>
+        <w:t xml:space="preserve"> </w:t>
+      </w:r>
+      <w:proofErr w:type="spellStart"/>
+      <w:r>
+        <w:t>attribútum</w:t>
+      </w:r>
+      <w:proofErr w:type="spellEnd"/>
+      <w:r>
         <w:t xml:space="preserve">, </w:t>
       </w:r>
       <w:proofErr w:type="spellStart"/>
       <w:r>
-        <w:t>és</w:t>
-      </w:r>
-      <w:proofErr w:type="spellEnd"/>
-      <w:r>
-        <w:t xml:space="preserve"> </w:t>
-      </w:r>
-      <w:proofErr w:type="spellStart"/>
-      <w:r>
-        <w:t>hasonlóan</w:t>
-      </w:r>
-      <w:proofErr w:type="spellEnd"/>
-      <w:r>
-        <w:t xml:space="preserve">, a </w:t>
-      </w:r>
-      <w:proofErr w:type="spellStart"/>
-      <w:r>
-        <w:t>bookId-tól</w:t>
-      </w:r>
-      <w:proofErr w:type="spellEnd"/>
-      <w:r>
-        <w:t xml:space="preserve"> </w:t>
-      </w:r>
-      <w:proofErr w:type="spellStart"/>
-      <w:r>
-        <w:t>nem</w:t>
-      </w:r>
-      <w:proofErr w:type="spellEnd"/>
-      <w:r>
-        <w:t xml:space="preserve"> </w:t>
-      </w:r>
-      <w:proofErr w:type="spellStart"/>
-      <w:r>
-        <w:t>függ</w:t>
-      </w:r>
-      <w:proofErr w:type="spellEnd"/>
-      <w:r>
-        <w:t xml:space="preserve"> </w:t>
-      </w:r>
-      <w:proofErr w:type="spellStart"/>
-      <w:r>
-        <w:t>az</w:t>
-      </w:r>
-      <w:proofErr w:type="spellEnd"/>
-      <w:r>
-        <w:t xml:space="preserve"> </w:t>
-      </w:r>
-      <w:proofErr w:type="spellStart"/>
-      <w:r>
-        <w:t>addedAt</w:t>
-      </w:r>
-      <w:proofErr w:type="spellEnd"/>
-      <w:r>
-        <w:t xml:space="preserve"> </w:t>
-      </w:r>
-      <w:proofErr w:type="spellStart"/>
-      <w:r>
-        <w:t>és</w:t>
-      </w:r>
-      <w:proofErr w:type="spellEnd"/>
-      <w:r>
-        <w:t xml:space="preserve"> a </w:t>
-      </w:r>
-      <w:proofErr w:type="spellStart"/>
-      <w:r>
-        <w:t>wishlistId-tól</w:t>
-      </w:r>
-      <w:proofErr w:type="spellEnd"/>
-      <w:r>
-        <w:t xml:space="preserve"> </w:t>
-      </w:r>
-      <w:proofErr w:type="spellStart"/>
-      <w:r>
-        <w:t>sem</w:t>
-      </w:r>
-      <w:proofErr w:type="spellEnd"/>
-      <w:r>
-        <w:t xml:space="preserve"> </w:t>
-      </w:r>
-      <w:proofErr w:type="spellStart"/>
-      <w:r>
-        <w:t>külön</w:t>
-      </w:r>
-      <w:proofErr w:type="spellEnd"/>
-      <w:r>
-        <w:t>)</w:t>
-      </w:r>
-    </w:p>
-    <w:p>
-      <w:pPr>
-        <w:pStyle w:val="NormalWeb"/>
-        <w:jc w:val="center"/>
-        <w:rPr>
-          <w:b/>
-          <w:bCs/>
-        </w:rPr>
-      </w:pPr>
-      <w:r>
-        <w:rPr>
-          <w:b/>
-          <w:bCs/>
-        </w:rPr>
-        <w:t>3NF</w:t>
-      </w:r>
-    </w:p>
-    <w:p>
-      <w:pPr>
-        <w:pStyle w:val="NormalWeb"/>
-      </w:pPr>
-      <w:r>
-        <w:t>Az Autho</w:t>
-      </w:r>
-      <w:r>
-        <w:t xml:space="preserve">r, Genre </w:t>
+        <w:t>ezért</w:t>
+      </w:r>
+      <w:proofErr w:type="spellEnd"/>
+      <w:r>
+        <w:t xml:space="preserve"> 3NF-ben </w:t>
+      </w:r>
+      <w:proofErr w:type="spellStart"/>
+      <w:r>
+        <w:t>vannak</w:t>
+      </w:r>
+      <w:proofErr w:type="spellEnd"/>
+      <w:r>
+        <w:t>.</w:t>
+      </w:r>
+    </w:p>
+    <w:p>
+      <w:pPr>
+        <w:pStyle w:val="NormlWeb"/>
+      </w:pPr>
+      <w:r>
+        <w:t>A Customer, Wishlist, Order, Invoice, Book, Store, Stock</w:t>
+      </w:r>
+      <w:r>
+        <w:t>,</w:t>
+      </w:r>
+      <w:r>
+        <w:t xml:space="preserve"> </w:t>
+      </w:r>
+      <w:proofErr w:type="spellStart"/>
+      <w:r>
+        <w:t>PartOf</w:t>
+      </w:r>
+      <w:proofErr w:type="spellEnd"/>
+      <w:r>
+        <w:t xml:space="preserve">, </w:t>
+      </w:r>
+      <w:proofErr w:type="spellStart"/>
+      <w:r>
+        <w:t>Business_Hours</w:t>
+      </w:r>
+      <w:proofErr w:type="spellEnd"/>
+      <w:r>
+        <w:t xml:space="preserve"> </w:t>
       </w:r>
       <w:r>
         <w:rPr>
@@ -6608,26 +6667,39 @@
         </w:rPr>
         <w:t xml:space="preserve">és </w:t>
       </w:r>
-      <w:proofErr w:type="spellStart"/>
-      <w:r>
-        <w:rPr>
-          <w:lang w:val="hu-HU"/>
-        </w:rPr>
-        <w:t>Contains</w:t>
-      </w:r>
-      <w:proofErr w:type="spellEnd"/>
-      <w:r>
-        <w:t xml:space="preserve"> </w:t>
-      </w:r>
-      <w:r>
-        <w:t>s</w:t>
-      </w:r>
-      <w:proofErr w:type="spellStart"/>
-      <w:r>
-        <w:rPr>
-          <w:lang w:val="hu-HU"/>
-        </w:rPr>
-        <w:t>émákban</w:t>
+      <w:r>
+        <w:t>Notification</w:t>
+      </w:r>
+      <w:r>
+        <w:t xml:space="preserve"> </w:t>
+      </w:r>
+      <w:proofErr w:type="spellStart"/>
+      <w:r>
+        <w:t>sémák</w:t>
+      </w:r>
+      <w:proofErr w:type="spellEnd"/>
+      <w:r>
+        <w:t xml:space="preserve"> </w:t>
+      </w:r>
+      <w:proofErr w:type="spellStart"/>
+      <w:r>
+        <w:t>esetén</w:t>
+      </w:r>
+      <w:proofErr w:type="spellEnd"/>
+      <w:r>
+        <w:t xml:space="preserve"> </w:t>
+      </w:r>
+      <w:proofErr w:type="spellStart"/>
+      <w:r>
+        <w:t>kijelenthető</w:t>
+      </w:r>
+      <w:proofErr w:type="spellEnd"/>
+      <w:r>
+        <w:t xml:space="preserve">, </w:t>
+      </w:r>
+      <w:proofErr w:type="spellStart"/>
+      <w:r>
+        <w:t>hogy</w:t>
       </w:r>
       <w:proofErr w:type="spellEnd"/>
       <w:r>
@@ -6643,15 +6715,23 @@
       </w:r>
       <w:proofErr w:type="spellStart"/>
       <w:r>
-        <w:t>másodlagos</w:t>
-      </w:r>
-      <w:proofErr w:type="spellEnd"/>
-      <w:r>
-        <w:t xml:space="preserve"> </w:t>
-      </w:r>
-      <w:proofErr w:type="spellStart"/>
-      <w:r>
-        <w:t>attribútum</w:t>
+        <w:t>bennük</w:t>
+      </w:r>
+      <w:proofErr w:type="spellEnd"/>
+      <w:r>
+        <w:t xml:space="preserve"> </w:t>
+      </w:r>
+      <w:proofErr w:type="spellStart"/>
+      <w:r>
+        <w:t>tranzitív</w:t>
+      </w:r>
+      <w:proofErr w:type="spellEnd"/>
+      <w:r>
+        <w:t xml:space="preserve"> </w:t>
+      </w:r>
+      <w:proofErr w:type="spellStart"/>
+      <w:r>
+        <w:t>függés</w:t>
       </w:r>
       <w:proofErr w:type="spellEnd"/>
       <w:r>
@@ -6663,128 +6743,6 @@
       </w:r>
       <w:proofErr w:type="spellEnd"/>
       <w:r>
-        <w:t xml:space="preserve"> 3NF-ben </w:t>
-      </w:r>
-      <w:proofErr w:type="spellStart"/>
-      <w:r>
-        <w:t>vannak</w:t>
-      </w:r>
-      <w:proofErr w:type="spellEnd"/>
-      <w:r>
-        <w:t>.</w:t>
-      </w:r>
-    </w:p>
-    <w:p>
-      <w:pPr>
-        <w:pStyle w:val="NormalWeb"/>
-      </w:pPr>
-      <w:r>
-        <w:t>A Customer, Wishlist, Order, Invoice, Book, Store, Stock</w:t>
-      </w:r>
-      <w:r>
-        <w:t>,</w:t>
-      </w:r>
-      <w:r>
-        <w:t xml:space="preserve"> </w:t>
-      </w:r>
-      <w:proofErr w:type="spellStart"/>
-      <w:r>
-        <w:t>PartOf</w:t>
-      </w:r>
-      <w:proofErr w:type="spellEnd"/>
-      <w:r>
-        <w:t xml:space="preserve">, </w:t>
-      </w:r>
-      <w:proofErr w:type="spellStart"/>
-      <w:r>
-        <w:t>Business_Hours</w:t>
-      </w:r>
-      <w:proofErr w:type="spellEnd"/>
-      <w:r>
-        <w:t xml:space="preserve"> </w:t>
-      </w:r>
-      <w:r>
-        <w:rPr>
-          <w:lang w:val="hu-HU"/>
-        </w:rPr>
-        <w:t xml:space="preserve">és </w:t>
-      </w:r>
-      <w:r>
-        <w:t>Notification</w:t>
-      </w:r>
-      <w:r>
-        <w:t xml:space="preserve"> </w:t>
-      </w:r>
-      <w:proofErr w:type="spellStart"/>
-      <w:r>
-        <w:t>sémák</w:t>
-      </w:r>
-      <w:proofErr w:type="spellEnd"/>
-      <w:r>
-        <w:t xml:space="preserve"> </w:t>
-      </w:r>
-      <w:proofErr w:type="spellStart"/>
-      <w:r>
-        <w:t>esetén</w:t>
-      </w:r>
-      <w:proofErr w:type="spellEnd"/>
-      <w:r>
-        <w:t xml:space="preserve"> </w:t>
-      </w:r>
-      <w:proofErr w:type="spellStart"/>
-      <w:r>
-        <w:t>kijelenthető</w:t>
-      </w:r>
-      <w:proofErr w:type="spellEnd"/>
-      <w:r>
-        <w:t xml:space="preserve">, </w:t>
-      </w:r>
-      <w:proofErr w:type="spellStart"/>
-      <w:r>
-        <w:t>hogy</w:t>
-      </w:r>
-      <w:proofErr w:type="spellEnd"/>
-      <w:r>
-        <w:t xml:space="preserve"> </w:t>
-      </w:r>
-      <w:proofErr w:type="spellStart"/>
-      <w:r>
-        <w:t>nincs</w:t>
-      </w:r>
-      <w:proofErr w:type="spellEnd"/>
-      <w:r>
-        <w:t xml:space="preserve"> </w:t>
-      </w:r>
-      <w:proofErr w:type="spellStart"/>
-      <w:r>
-        <w:t>bennük</w:t>
-      </w:r>
-      <w:proofErr w:type="spellEnd"/>
-      <w:r>
-        <w:t xml:space="preserve"> </w:t>
-      </w:r>
-      <w:proofErr w:type="spellStart"/>
-      <w:r>
-        <w:t>tranzitív</w:t>
-      </w:r>
-      <w:proofErr w:type="spellEnd"/>
-      <w:r>
-        <w:t xml:space="preserve"> </w:t>
-      </w:r>
-      <w:proofErr w:type="spellStart"/>
-      <w:r>
-        <w:t>függés</w:t>
-      </w:r>
-      <w:proofErr w:type="spellEnd"/>
-      <w:r>
-        <w:t xml:space="preserve">, </w:t>
-      </w:r>
-      <w:proofErr w:type="spellStart"/>
-      <w:r>
-        <w:t>ezért</w:t>
-      </w:r>
-      <w:proofErr w:type="spellEnd"/>
-      <w:r>
         <w:t xml:space="preserve"> </w:t>
       </w:r>
       <w:proofErr w:type="spellStart"/>
@@ -6798,7 +6756,7 @@
     </w:p>
     <w:p>
       <w:pPr>
-        <w:pStyle w:val="NormalWeb"/>
+        <w:pStyle w:val="NormlWeb"/>
       </w:pPr>
       <w:proofErr w:type="spellStart"/>
       <w:r>
@@ -6876,55 +6834,55 @@
         <w:proofErr w:type="spellStart"/>
         <w:r>
           <w:rPr>
-            <w:rStyle w:val="Hyperlink"/>
+            <w:rStyle w:val="Hiperhivatkozs"/>
           </w:rPr>
           <w:t>v</w:t>
         </w:r>
         <w:r>
           <w:rPr>
-            <w:rStyle w:val="Hyperlink"/>
+            <w:rStyle w:val="Hiperhivatkozs"/>
           </w:rPr>
           <w:t>iszont</w:t>
         </w:r>
         <w:proofErr w:type="spellEnd"/>
         <w:r>
           <w:rPr>
-            <w:rStyle w:val="Hyperlink"/>
+            <w:rStyle w:val="Hiperhivatkozs"/>
           </w:rPr>
           <w:t xml:space="preserve"> </w:t>
         </w:r>
         <w:proofErr w:type="spellStart"/>
         <w:r>
           <w:rPr>
-            <w:rStyle w:val="Hyperlink"/>
+            <w:rStyle w:val="Hiperhivatkozs"/>
           </w:rPr>
           <w:t>ez</w:t>
         </w:r>
         <w:proofErr w:type="spellEnd"/>
         <w:r>
           <w:rPr>
-            <w:rStyle w:val="Hyperlink"/>
+            <w:rStyle w:val="Hiperhivatkozs"/>
           </w:rPr>
           <w:t xml:space="preserve"> </w:t>
         </w:r>
         <w:proofErr w:type="spellStart"/>
         <w:r>
           <w:rPr>
-            <w:rStyle w:val="Hyperlink"/>
+            <w:rStyle w:val="Hiperhivatkozs"/>
           </w:rPr>
           <w:t>nem</w:t>
         </w:r>
         <w:proofErr w:type="spellEnd"/>
         <w:r>
           <w:rPr>
-            <w:rStyle w:val="Hyperlink"/>
+            <w:rStyle w:val="Hiperhivatkozs"/>
           </w:rPr>
           <w:t xml:space="preserve"> </w:t>
         </w:r>
         <w:proofErr w:type="spellStart"/>
         <w:r>
           <w:rPr>
-            <w:rStyle w:val="Hyperlink"/>
+            <w:rStyle w:val="Hiperhivatkozs"/>
           </w:rPr>
           <w:t>teljesül</w:t>
         </w:r>
@@ -6992,7 +6950,7 @@
     </w:p>
     <w:p>
       <w:pPr>
-        <w:pStyle w:val="Heading2"/>
+        <w:pStyle w:val="Cmsor2"/>
       </w:pPr>
       <w:proofErr w:type="spellStart"/>
       <w:r>
@@ -7046,7 +7004,7 @@
     </w:p>
     <w:tbl>
       <w:tblPr>
-        <w:tblStyle w:val="TableGrid"/>
+        <w:tblStyle w:val="Rcsostblzat"/>
         <w:tblW w:w="0" w:type="auto"/>
         <w:jc w:val="center"/>
         <w:tblLook w:val="04A0" w:firstRow="1" w:lastRow="0" w:firstColumn="1" w:lastColumn="0" w:noHBand="0" w:noVBand="1"/>
@@ -8173,15 +8131,7 @@
             </w:r>
             <w:proofErr w:type="spellEnd"/>
             <w:r>
-              <w:t xml:space="preserve"> </w:t>
-            </w:r>
-            <w:proofErr w:type="spellStart"/>
-            <w:r>
-              <w:t>és</w:t>
-            </w:r>
-            <w:proofErr w:type="spellEnd"/>
-            <w:r>
-              <w:t xml:space="preserve"> </w:t>
+              <w:t xml:space="preserve"> és </w:t>
             </w:r>
             <w:proofErr w:type="spellStart"/>
             <w:r>
@@ -8437,7 +8387,7 @@
     </w:p>
     <w:tbl>
       <w:tblPr>
-        <w:tblStyle w:val="TableGrid"/>
+        <w:tblStyle w:val="Rcsostblzat"/>
         <w:tblW w:w="0" w:type="auto"/>
         <w:jc w:val="center"/>
         <w:tblLook w:val="04A0" w:firstRow="1" w:lastRow="0" w:firstColumn="1" w:lastColumn="0" w:noHBand="0" w:noVBand="1"/>
@@ -8924,7 +8874,7 @@
     </w:p>
     <w:tbl>
       <w:tblPr>
-        <w:tblStyle w:val="TableGrid"/>
+        <w:tblStyle w:val="Rcsostblzat"/>
         <w:tblW w:w="0" w:type="auto"/>
         <w:jc w:val="center"/>
         <w:tblLook w:val="04A0" w:firstRow="1" w:lastRow="0" w:firstColumn="1" w:lastColumn="0" w:noHBand="0" w:noVBand="1"/>
@@ -9536,7 +9486,7 @@
     </w:p>
     <w:tbl>
       <w:tblPr>
-        <w:tblStyle w:val="TableGrid"/>
+        <w:tblStyle w:val="Rcsostblzat"/>
         <w:tblW w:w="0" w:type="auto"/>
         <w:jc w:val="center"/>
         <w:tblLook w:val="04A0" w:firstRow="1" w:lastRow="0" w:firstColumn="1" w:lastColumn="0" w:noHBand="0" w:noVBand="1"/>
@@ -10012,7 +9962,7 @@
     </w:p>
     <w:tbl>
       <w:tblPr>
-        <w:tblStyle w:val="TableGrid"/>
+        <w:tblStyle w:val="Rcsostblzat"/>
         <w:tblW w:w="0" w:type="auto"/>
         <w:jc w:val="center"/>
         <w:tblLook w:val="04A0" w:firstRow="1" w:lastRow="0" w:firstColumn="1" w:lastColumn="0" w:noHBand="0" w:noVBand="1"/>
@@ -11005,7 +10955,7 @@
     </w:p>
     <w:tbl>
       <w:tblPr>
-        <w:tblStyle w:val="TableGrid"/>
+        <w:tblStyle w:val="Rcsostblzat"/>
         <w:tblW w:w="0" w:type="auto"/>
         <w:jc w:val="center"/>
         <w:tblLook w:val="04A0" w:firstRow="1" w:lastRow="0" w:firstColumn="1" w:lastColumn="0" w:noHBand="0" w:noVBand="1"/>
@@ -11383,7 +11333,7 @@
     </w:p>
     <w:tbl>
       <w:tblPr>
-        <w:tblStyle w:val="TableGrid"/>
+        <w:tblStyle w:val="Rcsostblzat"/>
         <w:tblW w:w="0" w:type="auto"/>
         <w:jc w:val="center"/>
         <w:tblLook w:val="04A0" w:firstRow="1" w:lastRow="0" w:firstColumn="1" w:lastColumn="0" w:noHBand="0" w:noVBand="1"/>
@@ -11677,7 +11627,7 @@
     </w:p>
     <w:tbl>
       <w:tblPr>
-        <w:tblStyle w:val="TableGrid"/>
+        <w:tblStyle w:val="Rcsostblzat"/>
         <w:tblW w:w="0" w:type="auto"/>
         <w:jc w:val="center"/>
         <w:tblLook w:val="04A0" w:firstRow="1" w:lastRow="0" w:firstColumn="1" w:lastColumn="0" w:noHBand="0" w:noVBand="1"/>
@@ -12312,7 +12262,7 @@
     </w:p>
     <w:tbl>
       <w:tblPr>
-        <w:tblStyle w:val="TableGrid"/>
+        <w:tblStyle w:val="Rcsostblzat"/>
         <w:tblW w:w="0" w:type="auto"/>
         <w:jc w:val="center"/>
         <w:tblLook w:val="04A0" w:firstRow="1" w:lastRow="0" w:firstColumn="1" w:lastColumn="0" w:noHBand="0" w:noVBand="1"/>
@@ -12780,7 +12730,7 @@
     </w:p>
     <w:tbl>
       <w:tblPr>
-        <w:tblStyle w:val="TableGrid"/>
+        <w:tblStyle w:val="Rcsostblzat"/>
         <w:tblW w:w="0" w:type="auto"/>
         <w:jc w:val="center"/>
         <w:tblLook w:val="04A0" w:firstRow="1" w:lastRow="0" w:firstColumn="1" w:lastColumn="0" w:noHBand="0" w:noVBand="1"/>
@@ -13148,15 +13098,7 @@
       </w:r>
       <w:proofErr w:type="spellEnd"/>
       <w:r>
-        <w:t xml:space="preserve"> </w:t>
-      </w:r>
-      <w:proofErr w:type="spellStart"/>
-      <w:r>
-        <w:t>és</w:t>
-      </w:r>
-      <w:proofErr w:type="spellEnd"/>
-      <w:r>
-        <w:t xml:space="preserve"> </w:t>
+        <w:t xml:space="preserve"> és </w:t>
       </w:r>
       <w:proofErr w:type="spellStart"/>
       <w:r>
@@ -13203,7 +13145,7 @@
     </w:p>
     <w:tbl>
       <w:tblPr>
-        <w:tblStyle w:val="TableGrid"/>
+        <w:tblStyle w:val="Rcsostblzat"/>
         <w:tblW w:w="0" w:type="auto"/>
         <w:jc w:val="center"/>
         <w:tblLook w:val="04A0" w:firstRow="1" w:lastRow="0" w:firstColumn="1" w:lastColumn="0" w:noHBand="0" w:noVBand="1"/>
@@ -13614,15 +13556,7 @@
       </w:r>
       <w:proofErr w:type="spellEnd"/>
       <w:r>
-        <w:t xml:space="preserve"> </w:t>
-      </w:r>
-      <w:proofErr w:type="spellStart"/>
-      <w:r>
-        <w:t>és</w:t>
-      </w:r>
-      <w:proofErr w:type="spellEnd"/>
-      <w:r>
-        <w:t xml:space="preserve"> </w:t>
+        <w:t xml:space="preserve"> és </w:t>
       </w:r>
       <w:proofErr w:type="spellStart"/>
       <w:r>
@@ -13644,7 +13578,7 @@
     <w:p/>
     <w:tbl>
       <w:tblPr>
-        <w:tblStyle w:val="TableGrid"/>
+        <w:tblStyle w:val="Rcsostblzat"/>
         <w:tblW w:w="0" w:type="auto"/>
         <w:jc w:val="center"/>
         <w:tblLook w:val="04A0" w:firstRow="1" w:lastRow="0" w:firstColumn="1" w:lastColumn="0" w:noHBand="0" w:noVBand="1"/>
@@ -14146,7 +14080,7 @@
     <w:p/>
     <w:tbl>
       <w:tblPr>
-        <w:tblStyle w:val="TableGrid"/>
+        <w:tblStyle w:val="Rcsostblzat"/>
         <w:tblW w:w="0" w:type="auto"/>
         <w:jc w:val="center"/>
         <w:tblLook w:val="04A0" w:firstRow="1" w:lastRow="0" w:firstColumn="1" w:lastColumn="0" w:noHBand="0" w:noVBand="1"/>
@@ -14626,7 +14560,7 @@
     </w:p>
     <w:p>
       <w:pPr>
-        <w:pStyle w:val="Heading2"/>
+        <w:pStyle w:val="Cmsor2"/>
       </w:pPr>
       <w:proofErr w:type="spellStart"/>
       <w:r>
@@ -14645,11 +14579,9 @@
       <w:r>
         <w:t xml:space="preserve"> </w:t>
       </w:r>
-      <w:proofErr w:type="spellStart"/>
       <w:r>
         <w:t>és</w:t>
       </w:r>
-      <w:proofErr w:type="spellEnd"/>
       <w:r>
         <w:rPr>
           <w:color w:val="FF0000"/>
@@ -14707,7 +14639,7 @@
     </w:p>
     <w:p>
       <w:pPr>
-        <w:pStyle w:val="Heading2"/>
+        <w:pStyle w:val="Cmsor2"/>
       </w:pPr>
       <w:proofErr w:type="spellStart"/>
       <w:r>
@@ -14735,7 +14667,7 @@
     </w:p>
     <w:tbl>
       <w:tblPr>
-        <w:tblStyle w:val="TableGrid"/>
+        <w:tblStyle w:val="Rcsostblzat"/>
         <w:tblpPr w:leftFromText="181" w:rightFromText="181" w:vertAnchor="text" w:tblpXSpec="center" w:tblpY="1"/>
         <w:tblOverlap w:val="never"/>
         <w:tblW w:w="9990" w:type="dxa"/>
@@ -23859,7 +23791,7 @@
     </w:p>
     <w:p>
       <w:pPr>
-        <w:pStyle w:val="Heading2"/>
+        <w:pStyle w:val="Cmsor2"/>
       </w:pPr>
       <w:proofErr w:type="spellStart"/>
       <w:r>
@@ -23877,7 +23809,7 @@
     </w:p>
     <w:p>
       <w:pPr>
-        <w:pStyle w:val="Heading2"/>
+        <w:pStyle w:val="Cmsor2"/>
       </w:pPr>
     </w:p>
     <w:p>
@@ -23997,7 +23929,7 @@
     </w:p>
     <w:tbl>
       <w:tblPr>
-        <w:tblStyle w:val="TableGrid"/>
+        <w:tblStyle w:val="Rcsostblzat"/>
         <w:tblW w:w="0" w:type="auto"/>
         <w:tblLook w:val="04A0" w:firstRow="1" w:lastRow="0" w:firstColumn="1" w:lastColumn="0" w:noHBand="0" w:noVBand="1"/>
       </w:tblPr>
@@ -24870,7 +24802,7 @@
     </w:p>
     <w:tbl>
       <w:tblPr>
-        <w:tblStyle w:val="TableGrid"/>
+        <w:tblStyle w:val="Rcsostblzat"/>
         <w:tblW w:w="0" w:type="auto"/>
         <w:tblLook w:val="04A0" w:firstRow="1" w:lastRow="0" w:firstColumn="1" w:lastColumn="0" w:noHBand="0" w:noVBand="1"/>
       </w:tblPr>
@@ -25679,23 +25611,13 @@
         <w:lastRenderedPageBreak/>
         <w:t>K</w:t>
       </w:r>
-      <w:proofErr w:type="spellStart"/>
       <w:r>
         <w:rPr>
           <w:sz w:val="28"/>
           <w:szCs w:val="28"/>
           <w:lang w:val="hu-HU"/>
         </w:rPr>
-        <w:t>ívánságlista</w:t>
-      </w:r>
-      <w:proofErr w:type="spellEnd"/>
-      <w:r>
-        <w:rPr>
-          <w:sz w:val="28"/>
-          <w:szCs w:val="28"/>
-          <w:lang w:val="hu-HU"/>
-        </w:rPr>
-        <w:t xml:space="preserve"> módosítása</w:t>
+        <w:t>ívánságlista módosítása</w:t>
       </w:r>
     </w:p>
     <w:p>
@@ -25767,7 +25689,7 @@
     </w:p>
     <w:tbl>
       <w:tblPr>
-        <w:tblStyle w:val="TableGrid"/>
+        <w:tblStyle w:val="Rcsostblzat"/>
         <w:tblW w:w="0" w:type="auto"/>
         <w:tblLook w:val="04A0" w:firstRow="1" w:lastRow="0" w:firstColumn="1" w:lastColumn="0" w:noHBand="0" w:noVBand="1"/>
       </w:tblPr>
@@ -25820,19 +25742,11 @@
             <w:r>
               <w:t>K</w:t>
             </w:r>
-            <w:proofErr w:type="spellStart"/>
-            <w:r>
-              <w:rPr>
-                <w:lang w:val="hu-HU"/>
-              </w:rPr>
-              <w:t>ívánságlista</w:t>
-            </w:r>
-            <w:proofErr w:type="spellEnd"/>
-            <w:r>
-              <w:rPr>
-                <w:lang w:val="hu-HU"/>
-              </w:rPr>
-              <w:t xml:space="preserve"> módosítása</w:t>
+            <w:r>
+              <w:rPr>
+                <w:lang w:val="hu-HU"/>
+              </w:rPr>
+              <w:t>ívánságlista módosítása</w:t>
             </w:r>
           </w:p>
         </w:tc>
@@ -26035,19 +25949,11 @@
             <w:r>
               <w:t>A k</w:t>
             </w:r>
-            <w:proofErr w:type="spellStart"/>
-            <w:r>
-              <w:rPr>
-                <w:lang w:val="hu-HU"/>
-              </w:rPr>
-              <w:t>ívánságlista</w:t>
-            </w:r>
-            <w:proofErr w:type="spellEnd"/>
-            <w:r>
-              <w:rPr>
-                <w:lang w:val="hu-HU"/>
-              </w:rPr>
-              <w:t xml:space="preserve"> elemeinek törlése, új </w:t>
+            <w:r>
+              <w:rPr>
+                <w:lang w:val="hu-HU"/>
+              </w:rPr>
+              <w:t xml:space="preserve">ívánságlista elemeinek törlése, új </w:t>
             </w:r>
             <w:proofErr w:type="spellStart"/>
             <w:r>
@@ -26385,19 +26291,11 @@
             <w:r>
               <w:t>, k</w:t>
             </w:r>
-            <w:proofErr w:type="spellStart"/>
-            <w:r>
-              <w:rPr>
-                <w:lang w:val="hu-HU"/>
-              </w:rPr>
-              <w:t>ívánságlista</w:t>
-            </w:r>
-            <w:proofErr w:type="spellEnd"/>
-            <w:r>
-              <w:rPr>
-                <w:lang w:val="hu-HU"/>
-              </w:rPr>
-              <w:t xml:space="preserve"> keresése és módosítása</w:t>
+            <w:r>
+              <w:rPr>
+                <w:lang w:val="hu-HU"/>
+              </w:rPr>
+              <w:t>ívánságlista keresése és módosítása</w:t>
             </w:r>
             <w:r>
               <w:t>,</w:t>
@@ -26589,7 +26487,7 @@
     </w:p>
     <w:p>
       <w:pPr>
-        <w:pStyle w:val="Heading2"/>
+        <w:pStyle w:val="Cmsor2"/>
         <w:rPr>
           <w:lang w:val="hu-HU"/>
         </w:rPr>
@@ -26604,7 +26502,7 @@
     </w:p>
     <w:p>
       <w:pPr>
-        <w:pStyle w:val="Heading2"/>
+        <w:pStyle w:val="Cmsor2"/>
         <w:rPr>
           <w:lang w:val="hu-HU"/>
         </w:rPr>
@@ -27657,15 +27555,7 @@
       </w:r>
       <w:proofErr w:type="spellEnd"/>
       <w:r>
-        <w:t xml:space="preserve"> </w:t>
-      </w:r>
-      <w:proofErr w:type="spellStart"/>
-      <w:r>
-        <w:t>és</w:t>
-      </w:r>
-      <w:proofErr w:type="spellEnd"/>
-      <w:r>
-        <w:t xml:space="preserve"> a </w:t>
+        <w:t xml:space="preserve"> és a </w:t>
       </w:r>
       <w:proofErr w:type="spellStart"/>
       <w:r>
@@ -37122,7 +37012,7 @@
     </w:p>
     <w:p>
       <w:pPr>
-        <w:pStyle w:val="Heading2"/>
+        <w:pStyle w:val="Cmsor2"/>
         <w:rPr>
           <w:lang w:val="hu-HU"/>
         </w:rPr>
@@ -39398,10 +39288,7 @@
         <w:t>, kevés van &lt; 5, elfogyott</w:t>
       </w:r>
       <w:r>
-        <w:t>)</w:t>
-      </w:r>
-      <w:r>
-        <w:t>.</w:t>
+        <w:t>).</w:t>
       </w:r>
     </w:p>
     <w:p/>
@@ -46251,7 +46138,7 @@
     <w:p/>
     <w:p>
       <w:pPr>
-        <w:pStyle w:val="Heading2"/>
+        <w:pStyle w:val="Cmsor2"/>
       </w:pPr>
       <w:proofErr w:type="spellStart"/>
       <w:r>
@@ -53389,7 +53276,7 @@
     </w:p>
     <w:p>
       <w:pPr>
-        <w:pStyle w:val="Heading2"/>
+        <w:pStyle w:val="Cmsor2"/>
       </w:pPr>
       <w:proofErr w:type="spellStart"/>
       <w:r>
@@ -53896,7 +53783,7 @@
     </w:p>
     <w:tbl>
       <w:tblPr>
-        <w:tblStyle w:val="TableGrid"/>
+        <w:tblStyle w:val="Rcsostblzat"/>
         <w:tblW w:w="0" w:type="auto"/>
         <w:tblLook w:val="04A0" w:firstRow="1" w:lastRow="0" w:firstColumn="1" w:lastColumn="0" w:noHBand="0" w:noVBand="1"/>
       </w:tblPr>
@@ -54904,44 +54791,37 @@
                 <w:szCs w:val="22"/>
               </w:rPr>
             </w:pPr>
-          </w:p>
-        </w:tc>
-        <w:tc>
-          <w:tcPr>
-            <w:tcW w:w="2136" w:type="dxa"/>
-          </w:tcPr>
-          <w:p>
-            <w:pPr>
-              <w:spacing w:line="360" w:lineRule="auto"/>
+            <w:r>
               <w:rPr>
                 <w:rFonts w:asciiTheme="majorHAnsi" w:eastAsiaTheme="majorEastAsia" w:hAnsiTheme="majorHAnsi" w:cstheme="majorBidi"/>
                 <w:sz w:val="22"/>
                 <w:szCs w:val="22"/>
               </w:rPr>
-            </w:pPr>
-            <w:r>
+              <w:t>X</w:t>
+            </w:r>
+          </w:p>
+        </w:tc>
+        <w:tc>
+          <w:tcPr>
+            <w:tcW w:w="2136" w:type="dxa"/>
+          </w:tcPr>
+          <w:p>
+            <w:pPr>
+              <w:spacing w:line="360" w:lineRule="auto"/>
               <w:rPr>
                 <w:rFonts w:asciiTheme="majorHAnsi" w:eastAsiaTheme="majorEastAsia" w:hAnsiTheme="majorHAnsi" w:cstheme="majorBidi"/>
                 <w:sz w:val="22"/>
                 <w:szCs w:val="22"/>
               </w:rPr>
-              <w:t>X</w:t>
-            </w:r>
-          </w:p>
-        </w:tc>
-        <w:tc>
-          <w:tcPr>
-            <w:tcW w:w="2137" w:type="dxa"/>
-          </w:tcPr>
-          <w:p>
-            <w:pPr>
-              <w:spacing w:line="360" w:lineRule="auto"/>
+            </w:pPr>
+            <w:r>
               <w:rPr>
                 <w:rFonts w:asciiTheme="majorHAnsi" w:eastAsiaTheme="majorEastAsia" w:hAnsiTheme="majorHAnsi" w:cstheme="majorBidi"/>
                 <w:sz w:val="22"/>
                 <w:szCs w:val="22"/>
               </w:rPr>
-            </w:pPr>
+              <w:t>X</w:t>
+            </w:r>
           </w:p>
         </w:tc>
         <w:tc>
@@ -54957,48 +54837,41 @@
                 <w:szCs w:val="22"/>
               </w:rPr>
             </w:pPr>
-          </w:p>
-        </w:tc>
-      </w:tr>
-      <w:tr>
-        <w:tc>
-          <w:tcPr>
-            <w:tcW w:w="2136" w:type="dxa"/>
-          </w:tcPr>
-          <w:p>
-            <w:pPr>
-              <w:spacing w:line="360" w:lineRule="auto"/>
+            <w:r>
               <w:rPr>
                 <w:rFonts w:asciiTheme="majorHAnsi" w:eastAsiaTheme="majorEastAsia" w:hAnsiTheme="majorHAnsi" w:cstheme="majorBidi"/>
                 <w:sz w:val="22"/>
                 <w:szCs w:val="22"/>
               </w:rPr>
-            </w:pPr>
-            <w:r>
+              <w:t>X</w:t>
+            </w:r>
+          </w:p>
+        </w:tc>
+        <w:tc>
+          <w:tcPr>
+            <w:tcW w:w="2137" w:type="dxa"/>
+          </w:tcPr>
+          <w:p>
+            <w:pPr>
+              <w:spacing w:line="360" w:lineRule="auto"/>
               <w:rPr>
                 <w:rFonts w:asciiTheme="majorHAnsi" w:eastAsiaTheme="majorEastAsia" w:hAnsiTheme="majorHAnsi" w:cstheme="majorBidi"/>
                 <w:sz w:val="22"/>
                 <w:szCs w:val="22"/>
               </w:rPr>
-              <w:t>Stock</w:t>
-            </w:r>
-          </w:p>
-        </w:tc>
-        <w:tc>
-          <w:tcPr>
-            <w:tcW w:w="2136" w:type="dxa"/>
-          </w:tcPr>
-          <w:p>
-            <w:pPr>
-              <w:spacing w:line="360" w:lineRule="auto"/>
+            </w:pPr>
+            <w:r>
               <w:rPr>
                 <w:rFonts w:asciiTheme="majorHAnsi" w:eastAsiaTheme="majorEastAsia" w:hAnsiTheme="majorHAnsi" w:cstheme="majorBidi"/>
                 <w:sz w:val="22"/>
                 <w:szCs w:val="22"/>
               </w:rPr>
-            </w:pPr>
-          </w:p>
-        </w:tc>
+              <w:t>X</w:t>
+            </w:r>
+          </w:p>
+        </w:tc>
+      </w:tr>
+      <w:tr>
         <w:tc>
           <w:tcPr>
             <w:tcW w:w="2136" w:type="dxa"/>
@@ -55012,145 +54885,138 @@
                 <w:szCs w:val="22"/>
               </w:rPr>
             </w:pPr>
-          </w:p>
-        </w:tc>
-        <w:tc>
-          <w:tcPr>
-            <w:tcW w:w="2137" w:type="dxa"/>
-          </w:tcPr>
-          <w:p>
-            <w:pPr>
-              <w:spacing w:line="360" w:lineRule="auto"/>
+            <w:r>
               <w:rPr>
                 <w:rFonts w:asciiTheme="majorHAnsi" w:eastAsiaTheme="majorEastAsia" w:hAnsiTheme="majorHAnsi" w:cstheme="majorBidi"/>
                 <w:sz w:val="22"/>
                 <w:szCs w:val="22"/>
               </w:rPr>
-            </w:pPr>
-            <w:r>
+              <w:t>Stock</w:t>
+            </w:r>
+          </w:p>
+        </w:tc>
+        <w:tc>
+          <w:tcPr>
+            <w:tcW w:w="2136" w:type="dxa"/>
+          </w:tcPr>
+          <w:p>
+            <w:pPr>
+              <w:spacing w:line="360" w:lineRule="auto"/>
               <w:rPr>
                 <w:rFonts w:asciiTheme="majorHAnsi" w:eastAsiaTheme="majorEastAsia" w:hAnsiTheme="majorHAnsi" w:cstheme="majorBidi"/>
                 <w:sz w:val="22"/>
                 <w:szCs w:val="22"/>
               </w:rPr>
-              <w:t>X</w:t>
-            </w:r>
-          </w:p>
-        </w:tc>
-        <w:tc>
-          <w:tcPr>
-            <w:tcW w:w="2137" w:type="dxa"/>
-          </w:tcPr>
-          <w:p>
-            <w:pPr>
-              <w:spacing w:line="360" w:lineRule="auto"/>
+            </w:pPr>
+            <w:r>
               <w:rPr>
                 <w:rFonts w:asciiTheme="majorHAnsi" w:eastAsiaTheme="majorEastAsia" w:hAnsiTheme="majorHAnsi" w:cstheme="majorBidi"/>
                 <w:sz w:val="22"/>
                 <w:szCs w:val="22"/>
               </w:rPr>
-            </w:pPr>
-            <w:r>
+              <w:t>X</w:t>
+            </w:r>
+          </w:p>
+        </w:tc>
+        <w:tc>
+          <w:tcPr>
+            <w:tcW w:w="2136" w:type="dxa"/>
+          </w:tcPr>
+          <w:p>
+            <w:pPr>
+              <w:spacing w:line="360" w:lineRule="auto"/>
               <w:rPr>
                 <w:rFonts w:asciiTheme="majorHAnsi" w:eastAsiaTheme="majorEastAsia" w:hAnsiTheme="majorHAnsi" w:cstheme="majorBidi"/>
                 <w:sz w:val="22"/>
                 <w:szCs w:val="22"/>
               </w:rPr>
-              <w:t>X</w:t>
-            </w:r>
-          </w:p>
-        </w:tc>
-      </w:tr>
-      <w:tr>
-        <w:tc>
-          <w:tcPr>
-            <w:tcW w:w="2136" w:type="dxa"/>
-          </w:tcPr>
-          <w:p>
-            <w:pPr>
-              <w:spacing w:line="360" w:lineRule="auto"/>
+            </w:pPr>
+            <w:r>
               <w:rPr>
                 <w:rFonts w:asciiTheme="majorHAnsi" w:eastAsiaTheme="majorEastAsia" w:hAnsiTheme="majorHAnsi" w:cstheme="majorBidi"/>
                 <w:sz w:val="22"/>
                 <w:szCs w:val="22"/>
               </w:rPr>
-            </w:pPr>
-            <w:proofErr w:type="spellStart"/>
-            <w:r>
+              <w:t>X</w:t>
+            </w:r>
+          </w:p>
+        </w:tc>
+        <w:tc>
+          <w:tcPr>
+            <w:tcW w:w="2137" w:type="dxa"/>
+          </w:tcPr>
+          <w:p>
+            <w:pPr>
+              <w:spacing w:line="360" w:lineRule="auto"/>
               <w:rPr>
                 <w:rFonts w:asciiTheme="majorHAnsi" w:eastAsiaTheme="majorEastAsia" w:hAnsiTheme="majorHAnsi" w:cstheme="majorBidi"/>
                 <w:sz w:val="22"/>
                 <w:szCs w:val="22"/>
               </w:rPr>
-              <w:t>PartOf</w:t>
-            </w:r>
-            <w:proofErr w:type="spellEnd"/>
-          </w:p>
-        </w:tc>
-        <w:tc>
-          <w:tcPr>
-            <w:tcW w:w="2136" w:type="dxa"/>
-          </w:tcPr>
-          <w:p>
-            <w:pPr>
-              <w:spacing w:line="360" w:lineRule="auto"/>
+            </w:pPr>
+            <w:r>
               <w:rPr>
                 <w:rFonts w:asciiTheme="majorHAnsi" w:eastAsiaTheme="majorEastAsia" w:hAnsiTheme="majorHAnsi" w:cstheme="majorBidi"/>
                 <w:sz w:val="22"/>
                 <w:szCs w:val="22"/>
               </w:rPr>
-            </w:pPr>
-            <w:r>
+              <w:t>X</w:t>
+            </w:r>
+          </w:p>
+        </w:tc>
+        <w:tc>
+          <w:tcPr>
+            <w:tcW w:w="2137" w:type="dxa"/>
+          </w:tcPr>
+          <w:p>
+            <w:pPr>
+              <w:spacing w:line="360" w:lineRule="auto"/>
               <w:rPr>
                 <w:rFonts w:asciiTheme="majorHAnsi" w:eastAsiaTheme="majorEastAsia" w:hAnsiTheme="majorHAnsi" w:cstheme="majorBidi"/>
                 <w:sz w:val="22"/>
                 <w:szCs w:val="22"/>
               </w:rPr>
-              <w:t>X</w:t>
-            </w:r>
-          </w:p>
-        </w:tc>
-        <w:tc>
-          <w:tcPr>
-            <w:tcW w:w="2136" w:type="dxa"/>
-          </w:tcPr>
-          <w:p>
-            <w:pPr>
-              <w:spacing w:line="360" w:lineRule="auto"/>
+            </w:pPr>
+            <w:r>
               <w:rPr>
                 <w:rFonts w:asciiTheme="majorHAnsi" w:eastAsiaTheme="majorEastAsia" w:hAnsiTheme="majorHAnsi" w:cstheme="majorBidi"/>
                 <w:sz w:val="22"/>
                 <w:szCs w:val="22"/>
               </w:rPr>
-            </w:pPr>
-            <w:r>
+              <w:t>X</w:t>
+            </w:r>
+          </w:p>
+        </w:tc>
+      </w:tr>
+      <w:tr>
+        <w:tc>
+          <w:tcPr>
+            <w:tcW w:w="2136" w:type="dxa"/>
+          </w:tcPr>
+          <w:p>
+            <w:pPr>
+              <w:spacing w:line="360" w:lineRule="auto"/>
               <w:rPr>
                 <w:rFonts w:asciiTheme="majorHAnsi" w:eastAsiaTheme="majorEastAsia" w:hAnsiTheme="majorHAnsi" w:cstheme="majorBidi"/>
                 <w:sz w:val="22"/>
                 <w:szCs w:val="22"/>
               </w:rPr>
-              <w:t>X</w:t>
-            </w:r>
-          </w:p>
-        </w:tc>
-        <w:tc>
-          <w:tcPr>
-            <w:tcW w:w="2137" w:type="dxa"/>
-          </w:tcPr>
-          <w:p>
-            <w:pPr>
-              <w:spacing w:line="360" w:lineRule="auto"/>
+            </w:pPr>
+            <w:proofErr w:type="spellStart"/>
+            <w:r>
               <w:rPr>
                 <w:rFonts w:asciiTheme="majorHAnsi" w:eastAsiaTheme="majorEastAsia" w:hAnsiTheme="majorHAnsi" w:cstheme="majorBidi"/>
                 <w:sz w:val="22"/>
                 <w:szCs w:val="22"/>
               </w:rPr>
-            </w:pPr>
-          </w:p>
-        </w:tc>
-        <w:tc>
-          <w:tcPr>
-            <w:tcW w:w="2137" w:type="dxa"/>
+              <w:t>PartOf</w:t>
+            </w:r>
+            <w:proofErr w:type="spellEnd"/>
+          </w:p>
+        </w:tc>
+        <w:tc>
+          <w:tcPr>
+            <w:tcW w:w="2136" w:type="dxa"/>
           </w:tcPr>
           <w:p>
             <w:pPr>
@@ -55171,8 +55037,6 @@
             </w:r>
           </w:p>
         </w:tc>
-      </w:tr>
-      <w:tr>
         <w:tc>
           <w:tcPr>
             <w:tcW w:w="2136" w:type="dxa"/>
@@ -55192,13 +55056,13 @@
                 <w:sz w:val="22"/>
                 <w:szCs w:val="22"/>
               </w:rPr>
-              <w:t>Contains</w:t>
-            </w:r>
-          </w:p>
-        </w:tc>
-        <w:tc>
-          <w:tcPr>
-            <w:tcW w:w="2136" w:type="dxa"/>
+              <w:t>X</w:t>
+            </w:r>
+          </w:p>
+        </w:tc>
+        <w:tc>
+          <w:tcPr>
+            <w:tcW w:w="2137" w:type="dxa"/>
           </w:tcPr>
           <w:p>
             <w:pPr>
@@ -55209,57 +55073,59 @@
                 <w:szCs w:val="22"/>
               </w:rPr>
             </w:pPr>
-            <w:r>
+          </w:p>
+        </w:tc>
+        <w:tc>
+          <w:tcPr>
+            <w:tcW w:w="2137" w:type="dxa"/>
+          </w:tcPr>
+          <w:p>
+            <w:pPr>
+              <w:spacing w:line="360" w:lineRule="auto"/>
               <w:rPr>
                 <w:rFonts w:asciiTheme="majorHAnsi" w:eastAsiaTheme="majorEastAsia" w:hAnsiTheme="majorHAnsi" w:cstheme="majorBidi"/>
                 <w:sz w:val="22"/>
                 <w:szCs w:val="22"/>
               </w:rPr>
-              <w:t>X</w:t>
-            </w:r>
-          </w:p>
-        </w:tc>
-        <w:tc>
-          <w:tcPr>
-            <w:tcW w:w="2136" w:type="dxa"/>
-          </w:tcPr>
-          <w:p>
-            <w:pPr>
-              <w:spacing w:line="360" w:lineRule="auto"/>
+            </w:pPr>
+            <w:r>
               <w:rPr>
                 <w:rFonts w:asciiTheme="majorHAnsi" w:eastAsiaTheme="majorEastAsia" w:hAnsiTheme="majorHAnsi" w:cstheme="majorBidi"/>
                 <w:sz w:val="22"/>
                 <w:szCs w:val="22"/>
               </w:rPr>
-            </w:pPr>
-            <w:r>
+              <w:t>X</w:t>
+            </w:r>
+          </w:p>
+        </w:tc>
+      </w:tr>
+      <w:tr>
+        <w:tc>
+          <w:tcPr>
+            <w:tcW w:w="2136" w:type="dxa"/>
+          </w:tcPr>
+          <w:p>
+            <w:pPr>
+              <w:spacing w:line="360" w:lineRule="auto"/>
               <w:rPr>
                 <w:rFonts w:asciiTheme="majorHAnsi" w:eastAsiaTheme="majorEastAsia" w:hAnsiTheme="majorHAnsi" w:cstheme="majorBidi"/>
                 <w:sz w:val="22"/>
                 <w:szCs w:val="22"/>
               </w:rPr>
-              <w:t>X</w:t>
-            </w:r>
-          </w:p>
-        </w:tc>
-        <w:tc>
-          <w:tcPr>
-            <w:tcW w:w="2137" w:type="dxa"/>
-          </w:tcPr>
-          <w:p>
-            <w:pPr>
-              <w:spacing w:line="360" w:lineRule="auto"/>
+            </w:pPr>
+            <w:r>
               <w:rPr>
                 <w:rFonts w:asciiTheme="majorHAnsi" w:eastAsiaTheme="majorEastAsia" w:hAnsiTheme="majorHAnsi" w:cstheme="majorBidi"/>
                 <w:sz w:val="22"/>
                 <w:szCs w:val="22"/>
               </w:rPr>
-            </w:pPr>
-          </w:p>
-        </w:tc>
-        <w:tc>
-          <w:tcPr>
-            <w:tcW w:w="2137" w:type="dxa"/>
+              <w:t>Contains</w:t>
+            </w:r>
+          </w:p>
+        </w:tc>
+        <w:tc>
+          <w:tcPr>
+            <w:tcW w:w="2136" w:type="dxa"/>
           </w:tcPr>
           <w:p>
             <w:pPr>
@@ -55280,8 +55146,6 @@
             </w:r>
           </w:p>
         </w:tc>
-      </w:tr>
-      <w:tr>
         <w:tc>
           <w:tcPr>
             <w:tcW w:w="2136" w:type="dxa"/>
@@ -55295,21 +55159,19 @@
                 <w:szCs w:val="22"/>
               </w:rPr>
             </w:pPr>
-            <w:proofErr w:type="spellStart"/>
             <w:r>
               <w:rPr>
                 <w:rFonts w:asciiTheme="majorHAnsi" w:eastAsiaTheme="majorEastAsia" w:hAnsiTheme="majorHAnsi" w:cstheme="majorBidi"/>
                 <w:sz w:val="22"/>
                 <w:szCs w:val="22"/>
               </w:rPr>
-              <w:t>Business_Hours</w:t>
-            </w:r>
-            <w:proofErr w:type="spellEnd"/>
-          </w:p>
-        </w:tc>
-        <w:tc>
-          <w:tcPr>
-            <w:tcW w:w="2136" w:type="dxa"/>
+              <w:t>X</w:t>
+            </w:r>
+          </w:p>
+        </w:tc>
+        <w:tc>
+          <w:tcPr>
+            <w:tcW w:w="2137" w:type="dxa"/>
           </w:tcPr>
           <w:p>
             <w:pPr>
@@ -55324,7 +55186,7 @@
         </w:tc>
         <w:tc>
           <w:tcPr>
-            <w:tcW w:w="2136" w:type="dxa"/>
+            <w:tcW w:w="2137" w:type="dxa"/>
           </w:tcPr>
           <w:p>
             <w:pPr>
@@ -55335,26 +55197,21 @@
                 <w:szCs w:val="22"/>
               </w:rPr>
             </w:pPr>
-          </w:p>
-        </w:tc>
-        <w:tc>
-          <w:tcPr>
-            <w:tcW w:w="2137" w:type="dxa"/>
-          </w:tcPr>
-          <w:p>
-            <w:pPr>
-              <w:spacing w:line="360" w:lineRule="auto"/>
+            <w:r>
               <w:rPr>
                 <w:rFonts w:asciiTheme="majorHAnsi" w:eastAsiaTheme="majorEastAsia" w:hAnsiTheme="majorHAnsi" w:cstheme="majorBidi"/>
                 <w:sz w:val="22"/>
                 <w:szCs w:val="22"/>
               </w:rPr>
-            </w:pPr>
-          </w:p>
-        </w:tc>
-        <w:tc>
-          <w:tcPr>
-            <w:tcW w:w="2137" w:type="dxa"/>
+              <w:t>X</w:t>
+            </w:r>
+          </w:p>
+        </w:tc>
+      </w:tr>
+      <w:tr>
+        <w:tc>
+          <w:tcPr>
+            <w:tcW w:w="2136" w:type="dxa"/>
           </w:tcPr>
           <w:p>
             <w:pPr>
@@ -55365,46 +55222,39 @@
                 <w:szCs w:val="22"/>
               </w:rPr>
             </w:pPr>
-          </w:p>
-        </w:tc>
-      </w:tr>
-      <w:tr>
-        <w:tc>
-          <w:tcPr>
-            <w:tcW w:w="2136" w:type="dxa"/>
-          </w:tcPr>
-          <w:p>
-            <w:pPr>
-              <w:spacing w:line="360" w:lineRule="auto"/>
+            <w:proofErr w:type="spellStart"/>
+            <w:r>
               <w:rPr>
                 <w:rFonts w:asciiTheme="majorHAnsi" w:eastAsiaTheme="majorEastAsia" w:hAnsiTheme="majorHAnsi" w:cstheme="majorBidi"/>
                 <w:sz w:val="22"/>
                 <w:szCs w:val="22"/>
               </w:rPr>
-            </w:pPr>
-            <w:r>
+              <w:t>Business_Hours</w:t>
+            </w:r>
+            <w:proofErr w:type="spellEnd"/>
+          </w:p>
+        </w:tc>
+        <w:tc>
+          <w:tcPr>
+            <w:tcW w:w="2136" w:type="dxa"/>
+          </w:tcPr>
+          <w:p>
+            <w:pPr>
+              <w:spacing w:line="360" w:lineRule="auto"/>
               <w:rPr>
                 <w:rFonts w:asciiTheme="majorHAnsi" w:eastAsiaTheme="majorEastAsia" w:hAnsiTheme="majorHAnsi" w:cstheme="majorBidi"/>
                 <w:sz w:val="22"/>
                 <w:szCs w:val="22"/>
               </w:rPr>
-              <w:t>Notification</w:t>
-            </w:r>
-          </w:p>
-        </w:tc>
-        <w:tc>
-          <w:tcPr>
-            <w:tcW w:w="2136" w:type="dxa"/>
-          </w:tcPr>
-          <w:p>
-            <w:pPr>
-              <w:spacing w:line="360" w:lineRule="auto"/>
+            </w:pPr>
+            <w:r>
               <w:rPr>
                 <w:rFonts w:asciiTheme="majorHAnsi" w:eastAsiaTheme="majorEastAsia" w:hAnsiTheme="majorHAnsi" w:cstheme="majorBidi"/>
                 <w:sz w:val="22"/>
                 <w:szCs w:val="22"/>
               </w:rPr>
-            </w:pPr>
+              <w:t>X</w:t>
+            </w:r>
           </w:p>
         </w:tc>
         <w:tc>
@@ -55420,21 +55270,14 @@
                 <w:szCs w:val="22"/>
               </w:rPr>
             </w:pPr>
-          </w:p>
-        </w:tc>
-        <w:tc>
-          <w:tcPr>
-            <w:tcW w:w="2137" w:type="dxa"/>
-          </w:tcPr>
-          <w:p>
-            <w:pPr>
-              <w:spacing w:line="360" w:lineRule="auto"/>
+            <w:r>
               <w:rPr>
                 <w:rFonts w:asciiTheme="majorHAnsi" w:eastAsiaTheme="majorEastAsia" w:hAnsiTheme="majorHAnsi" w:cstheme="majorBidi"/>
                 <w:sz w:val="22"/>
                 <w:szCs w:val="22"/>
               </w:rPr>
-            </w:pPr>
+              <w:t>X</w:t>
+            </w:r>
           </w:p>
         </w:tc>
         <w:tc>
@@ -55450,6 +55293,122 @@
                 <w:szCs w:val="22"/>
               </w:rPr>
             </w:pPr>
+            <w:r>
+              <w:rPr>
+                <w:rFonts w:asciiTheme="majorHAnsi" w:eastAsiaTheme="majorEastAsia" w:hAnsiTheme="majorHAnsi" w:cstheme="majorBidi"/>
+                <w:sz w:val="22"/>
+                <w:szCs w:val="22"/>
+              </w:rPr>
+              <w:t>X</w:t>
+            </w:r>
+          </w:p>
+        </w:tc>
+        <w:tc>
+          <w:tcPr>
+            <w:tcW w:w="2137" w:type="dxa"/>
+          </w:tcPr>
+          <w:p>
+            <w:pPr>
+              <w:spacing w:line="360" w:lineRule="auto"/>
+              <w:rPr>
+                <w:rFonts w:asciiTheme="majorHAnsi" w:eastAsiaTheme="majorEastAsia" w:hAnsiTheme="majorHAnsi" w:cstheme="majorBidi"/>
+                <w:sz w:val="22"/>
+                <w:szCs w:val="22"/>
+              </w:rPr>
+            </w:pPr>
+            <w:r>
+              <w:rPr>
+                <w:rFonts w:asciiTheme="majorHAnsi" w:eastAsiaTheme="majorEastAsia" w:hAnsiTheme="majorHAnsi" w:cstheme="majorBidi"/>
+                <w:sz w:val="22"/>
+                <w:szCs w:val="22"/>
+              </w:rPr>
+              <w:t>X</w:t>
+            </w:r>
+          </w:p>
+        </w:tc>
+      </w:tr>
+      <w:tr>
+        <w:tc>
+          <w:tcPr>
+            <w:tcW w:w="2136" w:type="dxa"/>
+          </w:tcPr>
+          <w:p>
+            <w:pPr>
+              <w:spacing w:line="360" w:lineRule="auto"/>
+              <w:rPr>
+                <w:rFonts w:asciiTheme="majorHAnsi" w:eastAsiaTheme="majorEastAsia" w:hAnsiTheme="majorHAnsi" w:cstheme="majorBidi"/>
+                <w:sz w:val="22"/>
+                <w:szCs w:val="22"/>
+              </w:rPr>
+            </w:pPr>
+            <w:r>
+              <w:rPr>
+                <w:rFonts w:asciiTheme="majorHAnsi" w:eastAsiaTheme="majorEastAsia" w:hAnsiTheme="majorHAnsi" w:cstheme="majorBidi"/>
+                <w:sz w:val="22"/>
+                <w:szCs w:val="22"/>
+              </w:rPr>
+              <w:t>Notification</w:t>
+            </w:r>
+          </w:p>
+        </w:tc>
+        <w:tc>
+          <w:tcPr>
+            <w:tcW w:w="2136" w:type="dxa"/>
+          </w:tcPr>
+          <w:p>
+            <w:pPr>
+              <w:spacing w:line="360" w:lineRule="auto"/>
+              <w:rPr>
+                <w:rFonts w:asciiTheme="majorHAnsi" w:eastAsiaTheme="majorEastAsia" w:hAnsiTheme="majorHAnsi" w:cstheme="majorBidi"/>
+                <w:sz w:val="22"/>
+                <w:szCs w:val="22"/>
+              </w:rPr>
+            </w:pPr>
+          </w:p>
+        </w:tc>
+        <w:tc>
+          <w:tcPr>
+            <w:tcW w:w="2136" w:type="dxa"/>
+          </w:tcPr>
+          <w:p>
+            <w:pPr>
+              <w:spacing w:line="360" w:lineRule="auto"/>
+              <w:rPr>
+                <w:rFonts w:asciiTheme="majorHAnsi" w:eastAsiaTheme="majorEastAsia" w:hAnsiTheme="majorHAnsi" w:cstheme="majorBidi"/>
+                <w:sz w:val="22"/>
+                <w:szCs w:val="22"/>
+              </w:rPr>
+            </w:pPr>
+          </w:p>
+        </w:tc>
+        <w:tc>
+          <w:tcPr>
+            <w:tcW w:w="2137" w:type="dxa"/>
+          </w:tcPr>
+          <w:p>
+            <w:pPr>
+              <w:spacing w:line="360" w:lineRule="auto"/>
+              <w:rPr>
+                <w:rFonts w:asciiTheme="majorHAnsi" w:eastAsiaTheme="majorEastAsia" w:hAnsiTheme="majorHAnsi" w:cstheme="majorBidi"/>
+                <w:sz w:val="22"/>
+                <w:szCs w:val="22"/>
+              </w:rPr>
+            </w:pPr>
+          </w:p>
+        </w:tc>
+        <w:tc>
+          <w:tcPr>
+            <w:tcW w:w="2137" w:type="dxa"/>
+          </w:tcPr>
+          <w:p>
+            <w:pPr>
+              <w:spacing w:line="360" w:lineRule="auto"/>
+              <w:rPr>
+                <w:rFonts w:asciiTheme="majorHAnsi" w:eastAsiaTheme="majorEastAsia" w:hAnsiTheme="majorHAnsi" w:cstheme="majorBidi"/>
+                <w:sz w:val="22"/>
+                <w:szCs w:val="22"/>
+              </w:rPr>
+            </w:pPr>
           </w:p>
         </w:tc>
       </w:tr>
@@ -55551,25 +55510,7 @@
           <w:sz w:val="20"/>
           <w:szCs w:val="20"/>
         </w:rPr>
-        <w:t xml:space="preserve"> </w:t>
-      </w:r>
-      <w:proofErr w:type="spellStart"/>
-      <w:r>
-        <w:rPr>
-          <w:rFonts w:asciiTheme="majorHAnsi" w:eastAsiaTheme="majorEastAsia" w:hAnsiTheme="majorHAnsi" w:cstheme="majorBidi"/>
-          <w:sz w:val="20"/>
-          <w:szCs w:val="20"/>
-        </w:rPr>
-        <w:t>és</w:t>
-      </w:r>
-      <w:proofErr w:type="spellEnd"/>
-      <w:r>
-        <w:rPr>
-          <w:rFonts w:asciiTheme="majorHAnsi" w:eastAsiaTheme="majorEastAsia" w:hAnsiTheme="majorHAnsi" w:cstheme="majorBidi"/>
-          <w:sz w:val="20"/>
-          <w:szCs w:val="20"/>
-        </w:rPr>
-        <w:t xml:space="preserve"> </w:t>
+        <w:t xml:space="preserve"> és </w:t>
       </w:r>
       <w:proofErr w:type="spellStart"/>
       <w:r>
@@ -56994,7 +56935,7 @@
     <w:lsdException w:name="Unresolved Mention" w:semiHidden="1" w:unhideWhenUsed="1"/>
     <w:lsdException w:name="Smart Link" w:semiHidden="1" w:unhideWhenUsed="1"/>
   </w:latentStyles>
-  <w:style w:type="paragraph" w:default="1" w:styleId="Normal">
+  <w:style w:type="paragraph" w:default="1" w:styleId="Norml">
     <w:name w:val="Normal"/>
     <w:qFormat/>
     <w:rsid w:val="00E04808"/>
@@ -57008,10 +56949,10 @@
       <w:lang w:val="en-US"/>
     </w:rPr>
   </w:style>
-  <w:style w:type="paragraph" w:styleId="Heading1">
+  <w:style w:type="paragraph" w:styleId="Cmsor1">
     <w:name w:val="heading 1"/>
-    <w:basedOn w:val="Normal"/>
-    <w:link w:val="Heading1Char"/>
+    <w:basedOn w:val="Norml"/>
+    <w:link w:val="Cmsor1Char"/>
     <w:uiPriority w:val="9"/>
     <w:qFormat/>
     <w:rsid w:val="004B1C4D"/>
@@ -57030,10 +56971,10 @@
       <w:szCs w:val="28"/>
     </w:rPr>
   </w:style>
-  <w:style w:type="paragraph" w:styleId="Heading2">
+  <w:style w:type="paragraph" w:styleId="Cmsor2">
     <w:name w:val="heading 2"/>
-    <w:basedOn w:val="Normal"/>
-    <w:link w:val="Heading2Char"/>
+    <w:basedOn w:val="Norml"/>
+    <w:link w:val="Cmsor2Char"/>
     <w:uiPriority w:val="9"/>
     <w:unhideWhenUsed/>
     <w:qFormat/>
@@ -57052,10 +56993,10 @@
       <w:szCs w:val="26"/>
     </w:rPr>
   </w:style>
-  <w:style w:type="paragraph" w:styleId="Heading3">
+  <w:style w:type="paragraph" w:styleId="Cmsor3">
     <w:name w:val="heading 3"/>
-    <w:basedOn w:val="Normal"/>
-    <w:link w:val="Heading3Char"/>
+    <w:basedOn w:val="Norml"/>
+    <w:link w:val="Cmsor3Char"/>
     <w:uiPriority w:val="9"/>
     <w:unhideWhenUsed/>
     <w:qFormat/>
@@ -57074,11 +57015,11 @@
       <w:sz w:val="26"/>
     </w:rPr>
   </w:style>
-  <w:style w:type="paragraph" w:styleId="Heading4">
+  <w:style w:type="paragraph" w:styleId="Cmsor4">
     <w:name w:val="heading 4"/>
-    <w:basedOn w:val="Normal"/>
-    <w:next w:val="Normal"/>
-    <w:link w:val="Heading4Char"/>
+    <w:basedOn w:val="Norml"/>
+    <w:next w:val="Norml"/>
+    <w:link w:val="Cmsor4Char"/>
     <w:uiPriority w:val="9"/>
     <w:unhideWhenUsed/>
     <w:qFormat/>
@@ -57099,11 +57040,11 @@
       <w:sz w:val="22"/>
     </w:rPr>
   </w:style>
-  <w:style w:type="paragraph" w:styleId="Heading5">
+  <w:style w:type="paragraph" w:styleId="Cmsor5">
     <w:name w:val="heading 5"/>
-    <w:basedOn w:val="Normal"/>
-    <w:next w:val="Normal"/>
-    <w:link w:val="Heading5Char"/>
+    <w:basedOn w:val="Norml"/>
+    <w:next w:val="Norml"/>
+    <w:link w:val="Cmsor5Char"/>
     <w:uiPriority w:val="9"/>
     <w:unhideWhenUsed/>
     <w:qFormat/>
@@ -57120,11 +57061,11 @@
       <w:sz w:val="22"/>
     </w:rPr>
   </w:style>
-  <w:style w:type="paragraph" w:styleId="Heading6">
+  <w:style w:type="paragraph" w:styleId="Cmsor6">
     <w:name w:val="heading 6"/>
-    <w:basedOn w:val="Normal"/>
-    <w:next w:val="Normal"/>
-    <w:link w:val="Heading6Char"/>
+    <w:basedOn w:val="Norml"/>
+    <w:next w:val="Norml"/>
+    <w:link w:val="Cmsor6Char"/>
     <w:uiPriority w:val="9"/>
     <w:unhideWhenUsed/>
     <w:qFormat/>
@@ -57143,13 +57084,13 @@
       <w:sz w:val="22"/>
     </w:rPr>
   </w:style>
-  <w:style w:type="character" w:default="1" w:styleId="DefaultParagraphFont">
+  <w:style w:type="character" w:default="1" w:styleId="Bekezdsalapbettpusa">
     <w:name w:val="Default Paragraph Font"/>
     <w:uiPriority w:val="1"/>
     <w:semiHidden/>
     <w:unhideWhenUsed/>
   </w:style>
-  <w:style w:type="table" w:default="1" w:styleId="TableNormal">
+  <w:style w:type="table" w:default="1" w:styleId="Normltblzat">
     <w:name w:val="Normal Table"/>
     <w:uiPriority w:val="99"/>
     <w:semiHidden/>
@@ -57164,16 +57105,16 @@
       </w:tblCellMar>
     </w:tblPr>
   </w:style>
-  <w:style w:type="numbering" w:default="1" w:styleId="NoList">
+  <w:style w:type="numbering" w:default="1" w:styleId="Nemlista">
     <w:name w:val="No List"/>
     <w:uiPriority w:val="99"/>
     <w:semiHidden/>
     <w:unhideWhenUsed/>
   </w:style>
-  <w:style w:type="character" w:customStyle="1" w:styleId="Heading1Char">
-    <w:name w:val="Heading 1 Char"/>
-    <w:basedOn w:val="DefaultParagraphFont"/>
-    <w:link w:val="Heading1"/>
+  <w:style w:type="character" w:customStyle="1" w:styleId="Cmsor1Char">
+    <w:name w:val="Címsor 1 Char"/>
+    <w:basedOn w:val="Bekezdsalapbettpusa"/>
+    <w:link w:val="Cmsor1"/>
     <w:uiPriority w:val="9"/>
     <w:rsid w:val="004B1C4D"/>
     <w:rPr>
@@ -57184,10 +57125,10 @@
       <w:szCs w:val="28"/>
     </w:rPr>
   </w:style>
-  <w:style w:type="character" w:customStyle="1" w:styleId="Heading2Char">
-    <w:name w:val="Heading 2 Char"/>
-    <w:basedOn w:val="DefaultParagraphFont"/>
-    <w:link w:val="Heading2"/>
+  <w:style w:type="character" w:customStyle="1" w:styleId="Cmsor2Char">
+    <w:name w:val="Címsor 2 Char"/>
+    <w:basedOn w:val="Bekezdsalapbettpusa"/>
+    <w:link w:val="Cmsor2"/>
     <w:uiPriority w:val="9"/>
     <w:rsid w:val="004B1C4D"/>
     <w:rPr>
@@ -57198,10 +57139,10 @@
       <w:szCs w:val="26"/>
     </w:rPr>
   </w:style>
-  <w:style w:type="character" w:customStyle="1" w:styleId="Heading3Char">
-    <w:name w:val="Heading 3 Char"/>
-    <w:basedOn w:val="DefaultParagraphFont"/>
-    <w:link w:val="Heading3"/>
+  <w:style w:type="character" w:customStyle="1" w:styleId="Cmsor3Char">
+    <w:name w:val="Címsor 3 Char"/>
+    <w:basedOn w:val="Bekezdsalapbettpusa"/>
+    <w:link w:val="Cmsor3"/>
     <w:uiPriority w:val="9"/>
     <w:rsid w:val="004B1C4D"/>
     <w:rPr>
@@ -57212,10 +57153,10 @@
       <w:sz w:val="26"/>
     </w:rPr>
   </w:style>
-  <w:style w:type="character" w:customStyle="1" w:styleId="Heading4Char">
-    <w:name w:val="Heading 4 Char"/>
-    <w:basedOn w:val="DefaultParagraphFont"/>
-    <w:link w:val="Heading4"/>
+  <w:style w:type="character" w:customStyle="1" w:styleId="Cmsor4Char">
+    <w:name w:val="Címsor 4 Char"/>
+    <w:basedOn w:val="Bekezdsalapbettpusa"/>
+    <w:link w:val="Cmsor4"/>
     <w:uiPriority w:val="9"/>
     <w:rsid w:val="004B1C4D"/>
     <w:rPr>
@@ -57227,10 +57168,10 @@
       <w:color w:val="4F81BD" w:themeColor="accent1"/>
     </w:rPr>
   </w:style>
-  <w:style w:type="character" w:customStyle="1" w:styleId="Heading5Char">
-    <w:name w:val="Heading 5 Char"/>
-    <w:basedOn w:val="DefaultParagraphFont"/>
-    <w:link w:val="Heading5"/>
+  <w:style w:type="character" w:customStyle="1" w:styleId="Cmsor5Char">
+    <w:name w:val="Címsor 5 Char"/>
+    <w:basedOn w:val="Bekezdsalapbettpusa"/>
+    <w:link w:val="Cmsor5"/>
     <w:uiPriority w:val="9"/>
     <w:rsid w:val="004B1C4D"/>
     <w:rPr>
@@ -57238,10 +57179,10 @@
       <w:color w:val="243F60" w:themeColor="accent1" w:themeShade="7F"/>
     </w:rPr>
   </w:style>
-  <w:style w:type="character" w:customStyle="1" w:styleId="Heading6Char">
-    <w:name w:val="Heading 6 Char"/>
-    <w:basedOn w:val="DefaultParagraphFont"/>
-    <w:link w:val="Heading6"/>
+  <w:style w:type="character" w:customStyle="1" w:styleId="Cmsor6Char">
+    <w:name w:val="Címsor 6 Char"/>
+    <w:basedOn w:val="Bekezdsalapbettpusa"/>
+    <w:link w:val="Cmsor6"/>
     <w:uiPriority w:val="9"/>
     <w:rsid w:val="004B1C4D"/>
     <w:rPr>
@@ -57251,11 +57192,11 @@
       <w:color w:val="243F60" w:themeColor="accent1" w:themeShade="7F"/>
     </w:rPr>
   </w:style>
-  <w:style w:type="paragraph" w:styleId="Title">
+  <w:style w:type="paragraph" w:styleId="Cm">
     <w:name w:val="Title"/>
-    <w:basedOn w:val="Normal"/>
-    <w:next w:val="Normal"/>
-    <w:link w:val="TitleChar"/>
+    <w:basedOn w:val="Norml"/>
+    <w:next w:val="Norml"/>
+    <w:link w:val="CmChar"/>
     <w:uiPriority w:val="10"/>
     <w:qFormat/>
     <w:rsid w:val="004B1C4D"/>
@@ -57275,10 +57216,10 @@
       <w:szCs w:val="52"/>
     </w:rPr>
   </w:style>
-  <w:style w:type="character" w:customStyle="1" w:styleId="TitleChar">
-    <w:name w:val="Title Char"/>
-    <w:basedOn w:val="DefaultParagraphFont"/>
-    <w:link w:val="Title"/>
+  <w:style w:type="character" w:customStyle="1" w:styleId="CmChar">
+    <w:name w:val="Cím Char"/>
+    <w:basedOn w:val="Bekezdsalapbettpusa"/>
+    <w:link w:val="Cm"/>
     <w:uiPriority w:val="10"/>
     <w:rsid w:val="004B1C4D"/>
     <w:rPr>
@@ -57290,11 +57231,11 @@
       <w:szCs w:val="52"/>
     </w:rPr>
   </w:style>
-  <w:style w:type="paragraph" w:styleId="Subtitle">
+  <w:style w:type="paragraph" w:styleId="Alcm">
     <w:name w:val="Subtitle"/>
-    <w:basedOn w:val="Normal"/>
-    <w:next w:val="Normal"/>
-    <w:link w:val="SubtitleChar"/>
+    <w:basedOn w:val="Norml"/>
+    <w:next w:val="Norml"/>
+    <w:link w:val="AlcmChar"/>
     <w:uiPriority w:val="11"/>
     <w:qFormat/>
     <w:rsid w:val="004B1C4D"/>
@@ -57311,10 +57252,10 @@
       <w:spacing w:val="15"/>
     </w:rPr>
   </w:style>
-  <w:style w:type="character" w:customStyle="1" w:styleId="SubtitleChar">
-    <w:name w:val="Subtitle Char"/>
-    <w:basedOn w:val="DefaultParagraphFont"/>
-    <w:link w:val="Subtitle"/>
+  <w:style w:type="character" w:customStyle="1" w:styleId="AlcmChar">
+    <w:name w:val="Alcím Char"/>
+    <w:basedOn w:val="Bekezdsalapbettpusa"/>
+    <w:link w:val="Alcm"/>
     <w:uiPriority w:val="11"/>
     <w:rsid w:val="004B1C4D"/>
     <w:rPr>
@@ -57327,7 +57268,7 @@
       <w:szCs w:val="24"/>
     </w:rPr>
   </w:style>
-  <w:style w:type="paragraph" w:styleId="NoSpacing">
+  <w:style w:type="paragraph" w:styleId="Nincstrkz">
     <w:name w:val="No Spacing"/>
     <w:uiPriority w:val="1"/>
     <w:qFormat/>
@@ -57340,9 +57281,9 @@
       <w:sz w:val="24"/>
     </w:rPr>
   </w:style>
-  <w:style w:type="paragraph" w:styleId="ListParagraph">
+  <w:style w:type="paragraph" w:styleId="Listaszerbekezds">
     <w:name w:val="List Paragraph"/>
-    <w:basedOn w:val="Normal"/>
+    <w:basedOn w:val="Norml"/>
     <w:uiPriority w:val="34"/>
     <w:qFormat/>
     <w:rsid w:val="004B1C4D"/>
@@ -57351,10 +57292,10 @@
       <w:contextualSpacing/>
     </w:pPr>
   </w:style>
-  <w:style w:type="paragraph" w:styleId="TOCHeading">
+  <w:style w:type="paragraph" w:styleId="Tartalomjegyzkcmsora">
     <w:name w:val="TOC Heading"/>
-    <w:basedOn w:val="Heading1"/>
-    <w:next w:val="Normal"/>
+    <w:basedOn w:val="Cmsor1"/>
+    <w:next w:val="Norml"/>
     <w:uiPriority w:val="39"/>
     <w:semiHidden/>
     <w:unhideWhenUsed/>
@@ -57371,9 +57312,9 @@
       <w:lang w:eastAsia="hu-HU"/>
     </w:rPr>
   </w:style>
-  <w:style w:type="table" w:styleId="TableGrid">
+  <w:style w:type="table" w:styleId="Rcsostblzat">
     <w:name w:val="Table Grid"/>
-    <w:basedOn w:val="TableNormal"/>
+    <w:basedOn w:val="Normltblzat"/>
     <w:uiPriority w:val="39"/>
     <w:rsid w:val="006B6768"/>
     <w:pPr>
@@ -57396,9 +57337,9 @@
       </w:tblBorders>
     </w:tblPr>
   </w:style>
-  <w:style w:type="character" w:styleId="Hyperlink">
+  <w:style w:type="character" w:styleId="Hiperhivatkozs">
     <w:name w:val="Hyperlink"/>
-    <w:basedOn w:val="DefaultParagraphFont"/>
+    <w:basedOn w:val="Bekezdsalapbettpusa"/>
     <w:uiPriority w:val="99"/>
     <w:unhideWhenUsed/>
     <w:rsid w:val="00C439D5"/>
@@ -57407,9 +57348,9 @@
       <w:u w:val="single"/>
     </w:rPr>
   </w:style>
-  <w:style w:type="character" w:styleId="UnresolvedMention">
+  <w:style w:type="character" w:styleId="Feloldatlanmegemlts">
     <w:name w:val="Unresolved Mention"/>
-    <w:basedOn w:val="DefaultParagraphFont"/>
+    <w:basedOn w:val="Bekezdsalapbettpusa"/>
     <w:uiPriority w:val="99"/>
     <w:semiHidden/>
     <w:unhideWhenUsed/>
@@ -57419,9 +57360,9 @@
       <w:shd w:val="clear" w:color="auto" w:fill="E1DFDD"/>
     </w:rPr>
   </w:style>
-  <w:style w:type="paragraph" w:styleId="NormalWeb">
+  <w:style w:type="paragraph" w:styleId="NormlWeb">
     <w:name w:val="Normal (Web)"/>
-    <w:basedOn w:val="Normal"/>
+    <w:basedOn w:val="Norml"/>
     <w:uiPriority w:val="99"/>
     <w:unhideWhenUsed/>
     <w:rsid w:val="00510B7F"/>
@@ -57432,9 +57373,9 @@
       <w:rFonts w:ascii="Times New Roman" w:eastAsia="Times New Roman" w:hAnsi="Times New Roman" w:cs="Times New Roman"/>
     </w:rPr>
   </w:style>
-  <w:style w:type="character" w:styleId="Emphasis">
+  <w:style w:type="character" w:styleId="Kiemels">
     <w:name w:val="Emphasis"/>
-    <w:basedOn w:val="DefaultParagraphFont"/>
+    <w:basedOn w:val="Bekezdsalapbettpusa"/>
     <w:uiPriority w:val="20"/>
     <w:qFormat/>
     <w:rsid w:val="00510B7F"/>
@@ -57443,9 +57384,9 @@
       <w:iCs/>
     </w:rPr>
   </w:style>
-  <w:style w:type="character" w:styleId="FollowedHyperlink">
+  <w:style w:type="character" w:styleId="Mrltotthiperhivatkozs">
     <w:name w:val="FollowedHyperlink"/>
-    <w:basedOn w:val="DefaultParagraphFont"/>
+    <w:basedOn w:val="Bekezdsalapbettpusa"/>
     <w:uiPriority w:val="99"/>
     <w:semiHidden/>
     <w:unhideWhenUsed/>
@@ -57457,7 +57398,7 @@
   </w:style>
   <w:style w:type="character" w:customStyle="1" w:styleId="sc51">
     <w:name w:val="sc51"/>
-    <w:basedOn w:val="DefaultParagraphFont"/>
+    <w:basedOn w:val="Bekezdsalapbettpusa"/>
     <w:rsid w:val="00C5440E"/>
     <w:rPr>
       <w:rFonts w:ascii="Courier New" w:hAnsi="Courier New" w:cs="Courier New" w:hint="default"/>
@@ -57470,7 +57411,7 @@
   </w:style>
   <w:style w:type="character" w:customStyle="1" w:styleId="sc0">
     <w:name w:val="sc0"/>
-    <w:basedOn w:val="DefaultParagraphFont"/>
+    <w:basedOn w:val="Bekezdsalapbettpusa"/>
     <w:rsid w:val="00C5440E"/>
     <w:rPr>
       <w:rFonts w:ascii="Courier New" w:hAnsi="Courier New" w:cs="Courier New" w:hint="default"/>
@@ -57481,7 +57422,7 @@
   </w:style>
   <w:style w:type="character" w:customStyle="1" w:styleId="sc11">
     <w:name w:val="sc11"/>
-    <w:basedOn w:val="DefaultParagraphFont"/>
+    <w:basedOn w:val="Bekezdsalapbettpusa"/>
     <w:rsid w:val="00C5440E"/>
     <w:rPr>
       <w:rFonts w:ascii="Courier New" w:hAnsi="Courier New" w:cs="Courier New" w:hint="default"/>
@@ -57492,7 +57433,7 @@
   </w:style>
   <w:style w:type="character" w:customStyle="1" w:styleId="sc101">
     <w:name w:val="sc101"/>
-    <w:basedOn w:val="DefaultParagraphFont"/>
+    <w:basedOn w:val="Bekezdsalapbettpusa"/>
     <w:rsid w:val="00C5440E"/>
     <w:rPr>
       <w:rFonts w:ascii="Courier New" w:hAnsi="Courier New" w:cs="Courier New" w:hint="default"/>
@@ -57505,7 +57446,7 @@
   </w:style>
   <w:style w:type="character" w:customStyle="1" w:styleId="sc41">
     <w:name w:val="sc41"/>
-    <w:basedOn w:val="DefaultParagraphFont"/>
+    <w:basedOn w:val="Bekezdsalapbettpusa"/>
     <w:rsid w:val="00C5440E"/>
     <w:rPr>
       <w:rFonts w:ascii="Courier New" w:hAnsi="Courier New" w:cs="Courier New" w:hint="default"/>
@@ -57516,7 +57457,7 @@
   </w:style>
   <w:style w:type="character" w:customStyle="1" w:styleId="sc71">
     <w:name w:val="sc71"/>
-    <w:basedOn w:val="DefaultParagraphFont"/>
+    <w:basedOn w:val="Bekezdsalapbettpusa"/>
     <w:rsid w:val="00E04808"/>
     <w:rPr>
       <w:rFonts w:ascii="Courier New" w:hAnsi="Courier New" w:cs="Courier New" w:hint="default"/>
@@ -57527,7 +57468,7 @@
   </w:style>
   <w:style w:type="character" w:customStyle="1" w:styleId="sc191">
     <w:name w:val="sc191"/>
-    <w:basedOn w:val="DefaultParagraphFont"/>
+    <w:basedOn w:val="Bekezdsalapbettpusa"/>
     <w:rsid w:val="00EA7DBF"/>
     <w:rPr>
       <w:rFonts w:ascii="Courier New" w:hAnsi="Courier New" w:cs="Courier New" w:hint="default"/>

</xml_diff>

<commit_message>
Register, login, modify profile, delete profile, logout
</commit_message>
<xml_diff>
--- a/docs/2_projektterv.docx
+++ b/docs/2_projektterv.docx
@@ -54005,6 +54005,14 @@
                 <w:szCs w:val="22"/>
               </w:rPr>
             </w:pPr>
+            <w:r>
+              <w:rPr>
+                <w:rFonts w:asciiTheme="majorHAnsi" w:eastAsiaTheme="majorEastAsia" w:hAnsiTheme="majorHAnsi" w:cstheme="majorBidi"/>
+                <w:sz w:val="22"/>
+                <w:szCs w:val="22"/>
+              </w:rPr>
+              <w:t>X</w:t>
+            </w:r>
           </w:p>
         </w:tc>
         <w:tc>

</xml_diff>